<commit_message>
Add Project Development Plan
</commit_message>
<xml_diff>
--- a/PCB/02 Plans & Actuals/2.1_Project Plan/Project Management Plan_v0.1(draft) (VEL).docx
+++ b/PCB/02 Plans & Actuals/2.1_Project Plan/Project Management Plan_v0.1(draft) (VEL).docx
@@ -1,6 +1,6 @@
 
 <file path=word/document.xml><?xml version="1.0" encoding="utf-8"?>
-<w:document xmlns:wpc="http://schemas.microsoft.com/office/word/2010/wordprocessingCanvas" xmlns:mc="http://schemas.openxmlformats.org/markup-compatibility/2006" xmlns:o="urn:schemas-microsoft-com:office:office" xmlns:r="http://schemas.openxmlformats.org/officeDocument/2006/relationships" xmlns:m="http://schemas.openxmlformats.org/officeDocument/2006/math" xmlns:v="urn:schemas-microsoft-com:vml" xmlns:wp14="http://schemas.microsoft.com/office/word/2010/wordprocessingDrawing" xmlns:wp="http://schemas.openxmlformats.org/drawingml/2006/wordprocessingDrawing" xmlns:w10="urn:schemas-microsoft-com:office:word" xmlns:w="http://schemas.openxmlformats.org/wordprocessingml/2006/main" xmlns:w14="http://schemas.microsoft.com/office/word/2010/wordml" xmlns:w15="http://schemas.microsoft.com/office/word/2012/wordml" xmlns:wpg="http://schemas.microsoft.com/office/word/2010/wordprocessingGroup" xmlns:wpi="http://schemas.microsoft.com/office/word/2010/wordprocessingInk" xmlns:wne="http://schemas.microsoft.com/office/word/2006/wordml" xmlns:wps="http://schemas.microsoft.com/office/word/2010/wordprocessingShape" mc:Ignorable="w14 w15 wp14">
+<w:document xmlns:wpc="http://schemas.microsoft.com/office/word/2010/wordprocessingCanvas" xmlns:mo="http://schemas.microsoft.com/office/mac/office/2008/main" xmlns:mc="http://schemas.openxmlformats.org/markup-compatibility/2006" xmlns:mv="urn:schemas-microsoft-com:mac:vml" xmlns:o="urn:schemas-microsoft-com:office:office" xmlns:r="http://schemas.openxmlformats.org/officeDocument/2006/relationships" xmlns:m="http://schemas.openxmlformats.org/officeDocument/2006/math" xmlns:v="urn:schemas-microsoft-com:vml" xmlns:wp14="http://schemas.microsoft.com/office/word/2010/wordprocessingDrawing" xmlns:wp="http://schemas.openxmlformats.org/drawingml/2006/wordprocessingDrawing" xmlns:w10="urn:schemas-microsoft-com:office:word" xmlns:w="http://schemas.openxmlformats.org/wordprocessingml/2006/main" xmlns:w14="http://schemas.microsoft.com/office/word/2010/wordml" xmlns:w15="http://schemas.microsoft.com/office/word/2012/wordml" xmlns:wpg="http://schemas.microsoft.com/office/word/2010/wordprocessingGroup" xmlns:wpi="http://schemas.microsoft.com/office/word/2010/wordprocessingInk" xmlns:wne="http://schemas.microsoft.com/office/word/2006/wordml" xmlns:wps="http://schemas.microsoft.com/office/word/2010/wordprocessingShape" mc:Ignorable="w14 w15 wp14">
   <w:body>
     <w:p/>
     <w:p/>
@@ -128,15 +128,15 @@
     </w:p>
     <w:tbl>
       <w:tblPr>
-        <w:tblStyle w:val="a6"/>
+        <w:tblStyle w:val="TableGrid"/>
         <w:tblW w:w="0" w:type="auto"/>
         <w:tblLook w:val="04A0" w:firstRow="1" w:lastRow="0" w:firstColumn="1" w:lastColumn="0" w:noHBand="0" w:noVBand="1"/>
       </w:tblPr>
       <w:tblGrid>
-        <w:gridCol w:w="1420"/>
-        <w:gridCol w:w="1420"/>
-        <w:gridCol w:w="1420"/>
-        <w:gridCol w:w="4212"/>
+        <w:gridCol w:w="1396"/>
+        <w:gridCol w:w="1414"/>
+        <w:gridCol w:w="1396"/>
+        <w:gridCol w:w="4090"/>
       </w:tblGrid>
       <w:tr>
         <w:trPr>
@@ -305,14 +305,12 @@
             <w:r>
               <w:t xml:space="preserve">2.2 </w:t>
             </w:r>
-            <w:proofErr w:type="spellStart"/>
             <w:r>
               <w:rPr>
                 <w:rFonts w:hint="eastAsia"/>
               </w:rPr>
               <w:t>Sprintbacklog</w:t>
             </w:r>
-            <w:proofErr w:type="spellEnd"/>
           </w:p>
         </w:tc>
       </w:tr>
@@ -321,25 +319,41 @@
           <w:tcPr>
             <w:tcW w:w="1420" w:type="dxa"/>
           </w:tcPr>
-          <w:p/>
+          <w:p>
+            <w:r>
+              <w:t>1.2</w:t>
+            </w:r>
+          </w:p>
         </w:tc>
         <w:tc>
           <w:tcPr>
             <w:tcW w:w="1420" w:type="dxa"/>
           </w:tcPr>
-          <w:p/>
+          <w:p>
+            <w:r>
+              <w:t>13/08/2015</w:t>
+            </w:r>
+          </w:p>
         </w:tc>
         <w:tc>
           <w:tcPr>
             <w:tcW w:w="1420" w:type="dxa"/>
           </w:tcPr>
-          <w:p/>
+          <w:p>
+            <w:r>
+              <w:t>Clay</w:t>
+            </w:r>
+          </w:p>
         </w:tc>
         <w:tc>
           <w:tcPr>
             <w:tcW w:w="4212" w:type="dxa"/>
           </w:tcPr>
-          <w:p/>
+          <w:p>
+            <w:r>
+              <w:t>Add 3.3 Project Development Plan</w:t>
+            </w:r>
+          </w:p>
         </w:tc>
       </w:tr>
       <w:tr>
@@ -421,7 +435,7 @@
       <w:sdtContent>
         <w:p>
           <w:pPr>
-            <w:pStyle w:val="TOC"/>
+            <w:pStyle w:val="TOCHeading"/>
           </w:pPr>
           <w:r>
             <w:t>Contents</w:t>
@@ -429,7 +443,7 @@
         </w:p>
         <w:p>
           <w:pPr>
-            <w:pStyle w:val="10"/>
+            <w:pStyle w:val="TOC1"/>
             <w:tabs>
               <w:tab w:val="left" w:pos="440"/>
               <w:tab w:val="right" w:leader="dot" w:pos="8296"/>
@@ -451,7 +465,7 @@
           <w:hyperlink w:anchor="_Toc427102507" w:history="1">
             <w:r>
               <w:rPr>
-                <w:rStyle w:val="a8"/>
+                <w:rStyle w:val="Hyperlink"/>
                 <w:noProof/>
               </w:rPr>
               <w:t>1.</w:t>
@@ -465,7 +479,7 @@
             </w:r>
             <w:r>
               <w:rPr>
-                <w:rStyle w:val="a8"/>
+                <w:rStyle w:val="Hyperlink"/>
                 <w:noProof/>
               </w:rPr>
               <w:t>Introduction</w:t>
@@ -522,7 +536,7 @@
         </w:p>
         <w:p>
           <w:pPr>
-            <w:pStyle w:val="20"/>
+            <w:pStyle w:val="TOC2"/>
             <w:tabs>
               <w:tab w:val="left" w:pos="880"/>
               <w:tab w:val="right" w:leader="dot" w:pos="8296"/>
@@ -535,7 +549,7 @@
           <w:hyperlink w:anchor="_Toc427102508" w:history="1">
             <w:r>
               <w:rPr>
-                <w:rStyle w:val="a8"/>
+                <w:rStyle w:val="Hyperlink"/>
                 <w:noProof/>
               </w:rPr>
               <w:t>1.1.</w:t>
@@ -549,7 +563,7 @@
             </w:r>
             <w:r>
               <w:rPr>
-                <w:rStyle w:val="a8"/>
+                <w:rStyle w:val="Hyperlink"/>
                 <w:noProof/>
               </w:rPr>
               <w:t>Project Overview</w:t>
@@ -606,7 +620,7 @@
         </w:p>
         <w:p>
           <w:pPr>
-            <w:pStyle w:val="20"/>
+            <w:pStyle w:val="TOC2"/>
             <w:tabs>
               <w:tab w:val="left" w:pos="880"/>
               <w:tab w:val="right" w:leader="dot" w:pos="8296"/>
@@ -619,7 +633,7 @@
           <w:hyperlink w:anchor="_Toc427102509" w:history="1">
             <w:r>
               <w:rPr>
-                <w:rStyle w:val="a8"/>
+                <w:rStyle w:val="Hyperlink"/>
                 <w:noProof/>
               </w:rPr>
               <w:t>1.2.</w:t>
@@ -633,7 +647,7 @@
             </w:r>
             <w:r>
               <w:rPr>
-                <w:rStyle w:val="a8"/>
+                <w:rStyle w:val="Hyperlink"/>
                 <w:noProof/>
               </w:rPr>
               <w:t>Project Approach</w:t>
@@ -690,7 +704,7 @@
         </w:p>
         <w:p>
           <w:pPr>
-            <w:pStyle w:val="20"/>
+            <w:pStyle w:val="TOC2"/>
             <w:tabs>
               <w:tab w:val="left" w:pos="880"/>
               <w:tab w:val="right" w:leader="dot" w:pos="8296"/>
@@ -703,7 +717,7 @@
           <w:hyperlink w:anchor="_Toc427102510" w:history="1">
             <w:r>
               <w:rPr>
-                <w:rStyle w:val="a8"/>
+                <w:rStyle w:val="Hyperlink"/>
                 <w:noProof/>
               </w:rPr>
               <w:t>1.3.</w:t>
@@ -717,7 +731,7 @@
             </w:r>
             <w:r>
               <w:rPr>
-                <w:rStyle w:val="a8"/>
+                <w:rStyle w:val="Hyperlink"/>
                 <w:noProof/>
               </w:rPr>
               <w:t>Project Practices</w:t>
@@ -774,7 +788,7 @@
         </w:p>
         <w:p>
           <w:pPr>
-            <w:pStyle w:val="20"/>
+            <w:pStyle w:val="TOC2"/>
             <w:tabs>
               <w:tab w:val="left" w:pos="880"/>
               <w:tab w:val="right" w:leader="dot" w:pos="8296"/>
@@ -787,7 +801,7 @@
           <w:hyperlink w:anchor="_Toc427102511" w:history="1">
             <w:r>
               <w:rPr>
-                <w:rStyle w:val="a8"/>
+                <w:rStyle w:val="Hyperlink"/>
                 <w:noProof/>
               </w:rPr>
               <w:t>1.4.</w:t>
@@ -801,7 +815,7 @@
             </w:r>
             <w:r>
               <w:rPr>
-                <w:rStyle w:val="a8"/>
+                <w:rStyle w:val="Hyperlink"/>
                 <w:noProof/>
               </w:rPr>
               <w:t>Project Artefacts</w:t>
@@ -858,7 +872,7 @@
         </w:p>
         <w:p>
           <w:pPr>
-            <w:pStyle w:val="10"/>
+            <w:pStyle w:val="TOC1"/>
             <w:tabs>
               <w:tab w:val="left" w:pos="440"/>
               <w:tab w:val="right" w:leader="dot" w:pos="8296"/>
@@ -871,7 +885,7 @@
           <w:hyperlink w:anchor="_Toc427102512" w:history="1">
             <w:r>
               <w:rPr>
-                <w:rStyle w:val="a8"/>
+                <w:rStyle w:val="Hyperlink"/>
                 <w:noProof/>
               </w:rPr>
               <w:t>2.</w:t>
@@ -885,7 +899,7 @@
             </w:r>
             <w:r>
               <w:rPr>
-                <w:rStyle w:val="a8"/>
+                <w:rStyle w:val="Hyperlink"/>
                 <w:noProof/>
               </w:rPr>
               <w:t>Requirement</w:t>
@@ -942,7 +956,7 @@
         </w:p>
         <w:p>
           <w:pPr>
-            <w:pStyle w:val="20"/>
+            <w:pStyle w:val="TOC2"/>
             <w:tabs>
               <w:tab w:val="left" w:pos="880"/>
               <w:tab w:val="right" w:leader="dot" w:pos="8296"/>
@@ -955,7 +969,7 @@
           <w:hyperlink w:anchor="_Toc427102515" w:history="1">
             <w:r>
               <w:rPr>
-                <w:rStyle w:val="a8"/>
+                <w:rStyle w:val="Hyperlink"/>
                 <w:noProof/>
               </w:rPr>
               <w:t>2.1.</w:t>
@@ -969,7 +983,7 @@
             </w:r>
             <w:r>
               <w:rPr>
-                <w:rStyle w:val="a8"/>
+                <w:rStyle w:val="Hyperlink"/>
                 <w:noProof/>
               </w:rPr>
               <w:t>Product Backlog</w:t>
@@ -1026,7 +1040,7 @@
         </w:p>
         <w:p>
           <w:pPr>
-            <w:pStyle w:val="20"/>
+            <w:pStyle w:val="TOC2"/>
             <w:tabs>
               <w:tab w:val="left" w:pos="880"/>
               <w:tab w:val="right" w:leader="dot" w:pos="8296"/>
@@ -1039,7 +1053,7 @@
           <w:hyperlink w:anchor="_Toc427102516" w:history="1">
             <w:r>
               <w:rPr>
-                <w:rStyle w:val="a8"/>
+                <w:rStyle w:val="Hyperlink"/>
                 <w:noProof/>
               </w:rPr>
               <w:t>2.2.</w:t>
@@ -1053,7 +1067,7 @@
             </w:r>
             <w:r>
               <w:rPr>
-                <w:rStyle w:val="a8"/>
+                <w:rStyle w:val="Hyperlink"/>
                 <w:noProof/>
               </w:rPr>
               <w:t>Sprint Backlog</w:t>
@@ -1110,7 +1124,7 @@
         </w:p>
         <w:p>
           <w:pPr>
-            <w:pStyle w:val="10"/>
+            <w:pStyle w:val="TOC1"/>
             <w:tabs>
               <w:tab w:val="left" w:pos="440"/>
               <w:tab w:val="right" w:leader="dot" w:pos="8296"/>
@@ -1123,7 +1137,7 @@
           <w:hyperlink w:anchor="_Toc427102517" w:history="1">
             <w:r>
               <w:rPr>
-                <w:rStyle w:val="a8"/>
+                <w:rStyle w:val="Hyperlink"/>
                 <w:noProof/>
               </w:rPr>
               <w:t>3.</w:t>
@@ -1137,7 +1151,7 @@
             </w:r>
             <w:r>
               <w:rPr>
-                <w:rStyle w:val="a8"/>
+                <w:rStyle w:val="Hyperlink"/>
                 <w:noProof/>
               </w:rPr>
               <w:t>Project Timetable and Schedule Monitoring</w:t>
@@ -1194,7 +1208,7 @@
         </w:p>
         <w:p>
           <w:pPr>
-            <w:pStyle w:val="20"/>
+            <w:pStyle w:val="TOC2"/>
             <w:tabs>
               <w:tab w:val="left" w:pos="880"/>
               <w:tab w:val="right" w:leader="dot" w:pos="8296"/>
@@ -1207,7 +1221,7 @@
           <w:hyperlink w:anchor="_Toc427102521" w:history="1">
             <w:r>
               <w:rPr>
-                <w:rStyle w:val="a8"/>
+                <w:rStyle w:val="Hyperlink"/>
                 <w:noProof/>
               </w:rPr>
               <w:t>3.1.</w:t>
@@ -1221,7 +1235,7 @@
             </w:r>
             <w:r>
               <w:rPr>
-                <w:rStyle w:val="a8"/>
+                <w:rStyle w:val="Hyperlink"/>
                 <w:noProof/>
               </w:rPr>
               <w:t>Client Meeting Plan</w:t>
@@ -1278,7 +1292,7 @@
         </w:p>
         <w:p>
           <w:pPr>
-            <w:pStyle w:val="20"/>
+            <w:pStyle w:val="TOC2"/>
             <w:tabs>
               <w:tab w:val="left" w:pos="880"/>
               <w:tab w:val="right" w:leader="dot" w:pos="8296"/>
@@ -1291,7 +1305,7 @@
           <w:hyperlink w:anchor="_Toc427102522" w:history="1">
             <w:r>
               <w:rPr>
-                <w:rStyle w:val="a8"/>
+                <w:rStyle w:val="Hyperlink"/>
                 <w:noProof/>
               </w:rPr>
               <w:t>3.2.</w:t>
@@ -1305,7 +1319,7 @@
             </w:r>
             <w:r>
               <w:rPr>
-                <w:rStyle w:val="a8"/>
+                <w:rStyle w:val="Hyperlink"/>
                 <w:noProof/>
               </w:rPr>
               <w:t>Team Meeting Plan</w:t>
@@ -1362,7 +1376,7 @@
         </w:p>
         <w:p>
           <w:pPr>
-            <w:pStyle w:val="20"/>
+            <w:pStyle w:val="TOC2"/>
             <w:tabs>
               <w:tab w:val="left" w:pos="880"/>
               <w:tab w:val="right" w:leader="dot" w:pos="8296"/>
@@ -1375,7 +1389,7 @@
           <w:hyperlink w:anchor="_Toc427102523" w:history="1">
             <w:r>
               <w:rPr>
-                <w:rStyle w:val="a8"/>
+                <w:rStyle w:val="Hyperlink"/>
                 <w:noProof/>
               </w:rPr>
               <w:t>3.3.</w:t>
@@ -1389,7 +1403,7 @@
             </w:r>
             <w:r>
               <w:rPr>
-                <w:rStyle w:val="a8"/>
+                <w:rStyle w:val="Hyperlink"/>
                 <w:noProof/>
               </w:rPr>
               <w:t>Project Development Plan</w:t>
@@ -1446,7 +1460,7 @@
         </w:p>
         <w:p>
           <w:pPr>
-            <w:pStyle w:val="20"/>
+            <w:pStyle w:val="TOC2"/>
             <w:tabs>
               <w:tab w:val="left" w:pos="880"/>
               <w:tab w:val="right" w:leader="dot" w:pos="8296"/>
@@ -1459,7 +1473,7 @@
           <w:hyperlink w:anchor="_Toc427102524" w:history="1">
             <w:r>
               <w:rPr>
-                <w:rStyle w:val="a8"/>
+                <w:rStyle w:val="Hyperlink"/>
                 <w:noProof/>
               </w:rPr>
               <w:t>3.4.</w:t>
@@ -1473,7 +1487,7 @@
             </w:r>
             <w:r>
               <w:rPr>
-                <w:rStyle w:val="a8"/>
+                <w:rStyle w:val="Hyperlink"/>
                 <w:noProof/>
               </w:rPr>
               <w:t>Risk Management Plan</w:t>
@@ -1530,7 +1544,7 @@
         </w:p>
         <w:p>
           <w:pPr>
-            <w:pStyle w:val="20"/>
+            <w:pStyle w:val="TOC2"/>
             <w:tabs>
               <w:tab w:val="left" w:pos="880"/>
               <w:tab w:val="right" w:leader="dot" w:pos="8296"/>
@@ -1543,7 +1557,7 @@
           <w:hyperlink w:anchor="_Toc427102525" w:history="1">
             <w:r>
               <w:rPr>
-                <w:rStyle w:val="a8"/>
+                <w:rStyle w:val="Hyperlink"/>
                 <w:noProof/>
               </w:rPr>
               <w:t>3.5.</w:t>
@@ -1557,7 +1571,7 @@
             </w:r>
             <w:r>
               <w:rPr>
-                <w:rStyle w:val="a8"/>
+                <w:rStyle w:val="Hyperlink"/>
                 <w:noProof/>
               </w:rPr>
               <w:t>Change Management Plan</w:t>
@@ -1614,7 +1628,7 @@
         </w:p>
         <w:p>
           <w:pPr>
-            <w:pStyle w:val="10"/>
+            <w:pStyle w:val="TOC1"/>
             <w:tabs>
               <w:tab w:val="left" w:pos="440"/>
               <w:tab w:val="right" w:leader="dot" w:pos="8296"/>
@@ -1627,7 +1641,7 @@
           <w:hyperlink w:anchor="_Toc427102526" w:history="1">
             <w:r>
               <w:rPr>
-                <w:rStyle w:val="a8"/>
+                <w:rStyle w:val="Hyperlink"/>
                 <w:noProof/>
               </w:rPr>
               <w:t>4.</w:t>
@@ -1641,7 +1655,7 @@
             </w:r>
             <w:r>
               <w:rPr>
-                <w:rStyle w:val="a8"/>
+                <w:rStyle w:val="Hyperlink"/>
                 <w:noProof/>
               </w:rPr>
               <w:t>Project Configuration</w:t>
@@ -1698,7 +1712,7 @@
         </w:p>
         <w:p>
           <w:pPr>
-            <w:pStyle w:val="20"/>
+            <w:pStyle w:val="TOC2"/>
             <w:tabs>
               <w:tab w:val="left" w:pos="880"/>
               <w:tab w:val="right" w:leader="dot" w:pos="8296"/>
@@ -1711,7 +1725,7 @@
           <w:hyperlink w:anchor="_Toc427102528" w:history="1">
             <w:r>
               <w:rPr>
-                <w:rStyle w:val="a8"/>
+                <w:rStyle w:val="Hyperlink"/>
                 <w:noProof/>
               </w:rPr>
               <w:t>4.1.</w:t>
@@ -1725,7 +1739,7 @@
             </w:r>
             <w:r>
               <w:rPr>
-                <w:rStyle w:val="a8"/>
+                <w:rStyle w:val="Hyperlink"/>
                 <w:noProof/>
               </w:rPr>
               <w:t>Plan Management Tool</w:t>
@@ -1782,7 +1796,7 @@
         </w:p>
         <w:p>
           <w:pPr>
-            <w:pStyle w:val="20"/>
+            <w:pStyle w:val="TOC2"/>
             <w:tabs>
               <w:tab w:val="left" w:pos="880"/>
               <w:tab w:val="right" w:leader="dot" w:pos="8296"/>
@@ -1795,7 +1809,7 @@
           <w:hyperlink w:anchor="_Toc427102529" w:history="1">
             <w:r>
               <w:rPr>
-                <w:rStyle w:val="a8"/>
+                <w:rStyle w:val="Hyperlink"/>
                 <w:noProof/>
               </w:rPr>
               <w:t>4.2.</w:t>
@@ -1809,7 +1823,7 @@
             </w:r>
             <w:r>
               <w:rPr>
-                <w:rStyle w:val="a8"/>
+                <w:rStyle w:val="Hyperlink"/>
                 <w:noProof/>
               </w:rPr>
               <w:t>Source Management Tool</w:t>
@@ -1897,7 +1911,7 @@
     </w:p>
     <w:p>
       <w:pPr>
-        <w:pStyle w:val="1"/>
+        <w:pStyle w:val="Heading1"/>
         <w:numPr>
           <w:ilvl w:val="0"/>
           <w:numId w:val="2"/>
@@ -1912,7 +1926,7 @@
     </w:p>
     <w:p>
       <w:pPr>
-        <w:pStyle w:val="a7"/>
+        <w:pStyle w:val="ListParagraph"/>
         <w:ind w:left="360"/>
       </w:pPr>
       <w:r>
@@ -1933,13 +1947,13 @@
     </w:p>
     <w:p>
       <w:pPr>
-        <w:pStyle w:val="a7"/>
+        <w:pStyle w:val="ListParagraph"/>
         <w:ind w:left="360"/>
       </w:pPr>
     </w:p>
     <w:p>
       <w:pPr>
-        <w:pStyle w:val="2"/>
+        <w:pStyle w:val="Heading2"/>
         <w:numPr>
           <w:ilvl w:val="1"/>
           <w:numId w:val="3"/>
@@ -1953,7 +1967,7 @@
     </w:p>
     <w:p>
       <w:pPr>
-        <w:pStyle w:val="a7"/>
+        <w:pStyle w:val="ListParagraph"/>
         <w:ind w:left="1080"/>
         <w:rPr>
           <w:color w:val="FF0000"/>
@@ -1968,19 +1982,19 @@
     </w:p>
     <w:p>
       <w:pPr>
-        <w:pStyle w:val="a7"/>
+        <w:pStyle w:val="ListParagraph"/>
         <w:ind w:left="1080"/>
       </w:pPr>
     </w:p>
     <w:p>
       <w:pPr>
-        <w:pStyle w:val="a7"/>
+        <w:pStyle w:val="ListParagraph"/>
         <w:ind w:left="1080"/>
       </w:pPr>
     </w:p>
     <w:p>
       <w:pPr>
-        <w:pStyle w:val="2"/>
+        <w:pStyle w:val="Heading2"/>
         <w:numPr>
           <w:ilvl w:val="1"/>
           <w:numId w:val="3"/>
@@ -1994,7 +2008,7 @@
     </w:p>
     <w:p>
       <w:pPr>
-        <w:pStyle w:val="a7"/>
+        <w:pStyle w:val="ListParagraph"/>
         <w:ind w:left="1080"/>
       </w:pPr>
       <w:r>
@@ -2054,22 +2068,22 @@
     </w:p>
     <w:p>
       <w:pPr>
-        <w:pStyle w:val="a7"/>
+        <w:pStyle w:val="ListParagraph"/>
         <w:ind w:left="1080"/>
       </w:pPr>
     </w:p>
     <w:p>
       <w:pPr>
-        <w:pStyle w:val="a7"/>
+        <w:pStyle w:val="ListParagraph"/>
         <w:ind w:left="1080"/>
       </w:pPr>
       <w:r>
         <w:rPr>
           <w:noProof/>
-          <w:lang w:val="en-US"/>
+          <w:lang w:val="en-US" w:eastAsia="en-US"/>
         </w:rPr>
         <w:drawing>
-          <wp:inline distT="0" distB="0" distL="0" distR="0">
+          <wp:inline distT="0" distB="0" distL="0" distR="0" wp14:anchorId="6EBBFAA7" wp14:editId="3C8BD0B4">
             <wp:extent cx="4572000" cy="1780756"/>
             <wp:effectExtent l="0" t="0" r="0" b="0"/>
             <wp:docPr id="8" name="Picture 8"/>
@@ -2120,13 +2134,13 @@
     </w:p>
     <w:p>
       <w:pPr>
-        <w:pStyle w:val="a7"/>
+        <w:pStyle w:val="ListParagraph"/>
         <w:ind w:left="1080"/>
       </w:pPr>
     </w:p>
     <w:p>
       <w:pPr>
-        <w:pStyle w:val="2"/>
+        <w:pStyle w:val="Heading2"/>
         <w:numPr>
           <w:ilvl w:val="1"/>
           <w:numId w:val="3"/>
@@ -2143,7 +2157,7 @@
     </w:p>
     <w:p>
       <w:pPr>
-        <w:pStyle w:val="a7"/>
+        <w:pStyle w:val="ListParagraph"/>
         <w:ind w:left="1080"/>
       </w:pPr>
       <w:r>
@@ -2152,13 +2166,13 @@
     </w:p>
     <w:p>
       <w:pPr>
-        <w:pStyle w:val="a7"/>
+        <w:pStyle w:val="ListParagraph"/>
         <w:ind w:left="1080"/>
       </w:pPr>
     </w:p>
     <w:p>
       <w:pPr>
-        <w:pStyle w:val="a7"/>
+        <w:pStyle w:val="ListParagraph"/>
         <w:numPr>
           <w:ilvl w:val="0"/>
           <w:numId w:val="14"/>
@@ -2176,7 +2190,7 @@
     </w:p>
     <w:p>
       <w:pPr>
-        <w:pStyle w:val="a7"/>
+        <w:pStyle w:val="ListParagraph"/>
         <w:numPr>
           <w:ilvl w:val="0"/>
           <w:numId w:val="14"/>
@@ -2194,7 +2208,7 @@
     </w:p>
     <w:p>
       <w:pPr>
-        <w:pStyle w:val="a7"/>
+        <w:pStyle w:val="ListParagraph"/>
         <w:numPr>
           <w:ilvl w:val="0"/>
           <w:numId w:val="14"/>
@@ -2212,7 +2226,7 @@
     </w:p>
     <w:p>
       <w:pPr>
-        <w:pStyle w:val="a7"/>
+        <w:pStyle w:val="ListParagraph"/>
         <w:numPr>
           <w:ilvl w:val="0"/>
           <w:numId w:val="14"/>
@@ -2230,7 +2244,7 @@
     </w:p>
     <w:p>
       <w:pPr>
-        <w:pStyle w:val="a7"/>
+        <w:pStyle w:val="ListParagraph"/>
         <w:numPr>
           <w:ilvl w:val="0"/>
           <w:numId w:val="14"/>
@@ -2248,7 +2262,7 @@
     </w:p>
     <w:p>
       <w:pPr>
-        <w:pStyle w:val="a7"/>
+        <w:pStyle w:val="ListParagraph"/>
         <w:numPr>
           <w:ilvl w:val="0"/>
           <w:numId w:val="14"/>
@@ -2266,7 +2280,7 @@
     </w:p>
     <w:p>
       <w:pPr>
-        <w:pStyle w:val="a7"/>
+        <w:pStyle w:val="ListParagraph"/>
         <w:numPr>
           <w:ilvl w:val="0"/>
           <w:numId w:val="14"/>
@@ -2284,7 +2298,7 @@
     </w:p>
     <w:p>
       <w:pPr>
-        <w:pStyle w:val="a7"/>
+        <w:pStyle w:val="ListParagraph"/>
         <w:numPr>
           <w:ilvl w:val="0"/>
           <w:numId w:val="14"/>
@@ -2302,7 +2316,7 @@
     </w:p>
     <w:p>
       <w:pPr>
-        <w:pStyle w:val="a7"/>
+        <w:pStyle w:val="ListParagraph"/>
         <w:numPr>
           <w:ilvl w:val="0"/>
           <w:numId w:val="14"/>
@@ -2320,7 +2334,7 @@
     </w:p>
     <w:p>
       <w:pPr>
-        <w:pStyle w:val="a7"/>
+        <w:pStyle w:val="ListParagraph"/>
         <w:numPr>
           <w:ilvl w:val="0"/>
           <w:numId w:val="14"/>
@@ -2338,7 +2352,7 @@
     </w:p>
     <w:p>
       <w:pPr>
-        <w:pStyle w:val="a7"/>
+        <w:pStyle w:val="ListParagraph"/>
         <w:numPr>
           <w:ilvl w:val="0"/>
           <w:numId w:val="14"/>
@@ -2356,13 +2370,13 @@
     </w:p>
     <w:p>
       <w:pPr>
-        <w:pStyle w:val="a7"/>
+        <w:pStyle w:val="ListParagraph"/>
         <w:ind w:left="1080"/>
       </w:pPr>
     </w:p>
     <w:p>
       <w:pPr>
-        <w:pStyle w:val="2"/>
+        <w:pStyle w:val="Heading2"/>
         <w:numPr>
           <w:ilvl w:val="1"/>
           <w:numId w:val="3"/>
@@ -2385,7 +2399,7 @@
     </w:p>
     <w:p>
       <w:pPr>
-        <w:pStyle w:val="a7"/>
+        <w:pStyle w:val="ListParagraph"/>
         <w:ind w:left="1080"/>
       </w:pPr>
       <w:r>
@@ -2403,13 +2417,13 @@
     </w:p>
     <w:p>
       <w:pPr>
-        <w:pStyle w:val="a7"/>
+        <w:pStyle w:val="ListParagraph"/>
         <w:ind w:left="1080"/>
       </w:pPr>
     </w:p>
     <w:p>
       <w:pPr>
-        <w:pStyle w:val="a7"/>
+        <w:pStyle w:val="ListParagraph"/>
         <w:numPr>
           <w:ilvl w:val="0"/>
           <w:numId w:val="13"/>
@@ -2421,7 +2435,7 @@
     </w:p>
     <w:p>
       <w:pPr>
-        <w:pStyle w:val="a7"/>
+        <w:pStyle w:val="ListParagraph"/>
         <w:numPr>
           <w:ilvl w:val="0"/>
           <w:numId w:val="13"/>
@@ -2433,7 +2447,7 @@
     </w:p>
     <w:p>
       <w:pPr>
-        <w:pStyle w:val="a7"/>
+        <w:pStyle w:val="ListParagraph"/>
         <w:numPr>
           <w:ilvl w:val="0"/>
           <w:numId w:val="13"/>
@@ -2445,7 +2459,7 @@
     </w:p>
     <w:p>
       <w:pPr>
-        <w:pStyle w:val="a7"/>
+        <w:pStyle w:val="ListParagraph"/>
         <w:numPr>
           <w:ilvl w:val="0"/>
           <w:numId w:val="13"/>
@@ -2457,7 +2471,7 @@
     </w:p>
     <w:p>
       <w:pPr>
-        <w:pStyle w:val="a7"/>
+        <w:pStyle w:val="ListParagraph"/>
         <w:numPr>
           <w:ilvl w:val="0"/>
           <w:numId w:val="13"/>
@@ -2469,7 +2483,7 @@
     </w:p>
     <w:p>
       <w:pPr>
-        <w:pStyle w:val="a7"/>
+        <w:pStyle w:val="ListParagraph"/>
         <w:numPr>
           <w:ilvl w:val="0"/>
           <w:numId w:val="13"/>
@@ -2481,7 +2495,7 @@
     </w:p>
     <w:p>
       <w:pPr>
-        <w:pStyle w:val="a7"/>
+        <w:pStyle w:val="ListParagraph"/>
         <w:numPr>
           <w:ilvl w:val="0"/>
           <w:numId w:val="13"/>
@@ -2493,7 +2507,7 @@
     </w:p>
     <w:p>
       <w:pPr>
-        <w:pStyle w:val="a7"/>
+        <w:pStyle w:val="ListParagraph"/>
         <w:numPr>
           <w:ilvl w:val="0"/>
           <w:numId w:val="13"/>
@@ -2510,7 +2524,7 @@
     </w:p>
     <w:p>
       <w:pPr>
-        <w:pStyle w:val="1"/>
+        <w:pStyle w:val="Heading1"/>
         <w:numPr>
           <w:ilvl w:val="0"/>
           <w:numId w:val="2"/>
@@ -2525,7 +2539,7 @@
     </w:p>
     <w:p>
       <w:pPr>
-        <w:pStyle w:val="a7"/>
+        <w:pStyle w:val="ListParagraph"/>
         <w:ind w:left="360"/>
         <w:rPr>
           <w:rFonts w:asciiTheme="majorHAnsi" w:hAnsiTheme="majorHAnsi"/>
@@ -2534,7 +2548,7 @@
     </w:p>
     <w:p>
       <w:pPr>
-        <w:pStyle w:val="a7"/>
+        <w:pStyle w:val="ListParagraph"/>
         <w:keepNext/>
         <w:keepLines/>
         <w:numPr>
@@ -2563,7 +2577,7 @@
     </w:p>
     <w:p>
       <w:pPr>
-        <w:pStyle w:val="a7"/>
+        <w:pStyle w:val="ListParagraph"/>
         <w:keepNext/>
         <w:keepLines/>
         <w:numPr>
@@ -2592,7 +2606,7 @@
     </w:p>
     <w:p>
       <w:pPr>
-        <w:pStyle w:val="2"/>
+        <w:pStyle w:val="Heading2"/>
         <w:numPr>
           <w:ilvl w:val="1"/>
           <w:numId w:val="10"/>
@@ -2615,7 +2629,7 @@
     </w:p>
     <w:p>
       <w:pPr>
-        <w:pStyle w:val="a7"/>
+        <w:pStyle w:val="ListParagraph"/>
         <w:ind w:left="1080"/>
         <w:rPr>
           <w:rFonts w:asciiTheme="majorHAnsi" w:hAnsiTheme="majorHAnsi"/>
@@ -2624,7 +2638,7 @@
     </w:p>
     <w:p>
       <w:pPr>
-        <w:pStyle w:val="a7"/>
+        <w:pStyle w:val="ListParagraph"/>
         <w:ind w:left="1080"/>
         <w:rPr>
           <w:rFonts w:asciiTheme="majorHAnsi" w:hAnsiTheme="majorHAnsi"/>
@@ -2633,7 +2647,7 @@
     </w:p>
     <w:p>
       <w:pPr>
-        <w:pStyle w:val="a7"/>
+        <w:pStyle w:val="ListParagraph"/>
         <w:ind w:left="1080"/>
         <w:rPr>
           <w:rFonts w:asciiTheme="majorHAnsi" w:hAnsiTheme="majorHAnsi"/>
@@ -2642,7 +2656,7 @@
     </w:p>
     <w:p>
       <w:pPr>
-        <w:pStyle w:val="2"/>
+        <w:pStyle w:val="Heading2"/>
         <w:numPr>
           <w:ilvl w:val="1"/>
           <w:numId w:val="10"/>
@@ -2664,7 +2678,7 @@
     </w:p>
     <w:tbl>
       <w:tblPr>
-        <w:tblStyle w:val="a6"/>
+        <w:tblStyle w:val="TableGrid"/>
         <w:tblpPr w:leftFromText="180" w:rightFromText="180" w:vertAnchor="text" w:horzAnchor="margin" w:tblpXSpec="center" w:tblpY="115"/>
         <w:tblW w:w="8736" w:type="dxa"/>
         <w:tblLook w:val="04A0" w:firstRow="1" w:lastRow="0" w:firstColumn="1" w:lastColumn="0" w:noHBand="0" w:noVBand="1"/>
@@ -2987,8 +3001,6 @@
             <w:r>
               <w:t xml:space="preserve"> team</w:t>
             </w:r>
-            <w:bookmarkStart w:id="14" w:name="_GoBack"/>
-            <w:bookmarkEnd w:id="14"/>
             <w:r>
               <w:rPr>
                 <w:rFonts w:hint="eastAsia"/>
@@ -3889,11 +3901,6 @@
             <w:hideMark/>
           </w:tcPr>
           <w:p>
-            <w:pPr>
-              <w:rPr>
-                <w:rFonts w:hint="eastAsia"/>
-              </w:rPr>
-            </w:pPr>
             <w:r>
               <w:rPr>
                 <w:rFonts w:hint="eastAsia"/>
@@ -4225,28 +4232,28 @@
     </w:p>
     <w:p>
       <w:pPr>
-        <w:pStyle w:val="1"/>
+        <w:pStyle w:val="Heading1"/>
         <w:numPr>
           <w:ilvl w:val="0"/>
           <w:numId w:val="2"/>
         </w:numPr>
       </w:pPr>
-      <w:bookmarkStart w:id="15" w:name="_Toc427102517"/>
+      <w:bookmarkStart w:id="14" w:name="_Toc427102517"/>
       <w:r>
         <w:lastRenderedPageBreak/>
         <w:t>Project Timetable and Schedule Monitoring</w:t>
       </w:r>
-      <w:bookmarkEnd w:id="15"/>
-    </w:p>
-    <w:p>
-      <w:pPr>
-        <w:pStyle w:val="a7"/>
+      <w:bookmarkEnd w:id="14"/>
+    </w:p>
+    <w:p>
+      <w:pPr>
+        <w:pStyle w:val="ListParagraph"/>
         <w:ind w:left="360"/>
       </w:pPr>
     </w:p>
     <w:p>
       <w:pPr>
-        <w:pStyle w:val="a7"/>
+        <w:pStyle w:val="ListParagraph"/>
         <w:keepNext/>
         <w:keepLines/>
         <w:numPr>
@@ -4266,16 +4273,16 @@
           <w:szCs w:val="26"/>
         </w:rPr>
       </w:pPr>
-      <w:bookmarkStart w:id="16" w:name="_Toc427097170"/>
-      <w:bookmarkStart w:id="17" w:name="_Toc427101276"/>
-      <w:bookmarkStart w:id="18" w:name="_Toc427102518"/>
+      <w:bookmarkStart w:id="15" w:name="_Toc427097170"/>
+      <w:bookmarkStart w:id="16" w:name="_Toc427101276"/>
+      <w:bookmarkStart w:id="17" w:name="_Toc427102518"/>
+      <w:bookmarkEnd w:id="15"/>
       <w:bookmarkEnd w:id="16"/>
       <w:bookmarkEnd w:id="17"/>
-      <w:bookmarkEnd w:id="18"/>
-    </w:p>
-    <w:p>
-      <w:pPr>
-        <w:pStyle w:val="a7"/>
+    </w:p>
+    <w:p>
+      <w:pPr>
+        <w:pStyle w:val="ListParagraph"/>
         <w:keepNext/>
         <w:keepLines/>
         <w:numPr>
@@ -4295,16 +4302,16 @@
           <w:szCs w:val="26"/>
         </w:rPr>
       </w:pPr>
-      <w:bookmarkStart w:id="19" w:name="_Toc427097171"/>
-      <w:bookmarkStart w:id="20" w:name="_Toc427101277"/>
-      <w:bookmarkStart w:id="21" w:name="_Toc427102519"/>
+      <w:bookmarkStart w:id="18" w:name="_Toc427097171"/>
+      <w:bookmarkStart w:id="19" w:name="_Toc427101277"/>
+      <w:bookmarkStart w:id="20" w:name="_Toc427102519"/>
+      <w:bookmarkEnd w:id="18"/>
       <w:bookmarkEnd w:id="19"/>
       <w:bookmarkEnd w:id="20"/>
-      <w:bookmarkEnd w:id="21"/>
-    </w:p>
-    <w:p>
-      <w:pPr>
-        <w:pStyle w:val="a7"/>
+    </w:p>
+    <w:p>
+      <w:pPr>
+        <w:pStyle w:val="ListParagraph"/>
         <w:keepNext/>
         <w:keepLines/>
         <w:numPr>
@@ -4324,74 +4331,74 @@
           <w:szCs w:val="26"/>
         </w:rPr>
       </w:pPr>
-      <w:bookmarkStart w:id="22" w:name="_Toc427097172"/>
-      <w:bookmarkStart w:id="23" w:name="_Toc427101278"/>
-      <w:bookmarkStart w:id="24" w:name="_Toc427102520"/>
+      <w:bookmarkStart w:id="21" w:name="_Toc427097172"/>
+      <w:bookmarkStart w:id="22" w:name="_Toc427101278"/>
+      <w:bookmarkStart w:id="23" w:name="_Toc427102520"/>
+      <w:bookmarkEnd w:id="21"/>
       <w:bookmarkEnd w:id="22"/>
       <w:bookmarkEnd w:id="23"/>
-      <w:bookmarkEnd w:id="24"/>
-    </w:p>
-    <w:p>
-      <w:pPr>
-        <w:pStyle w:val="2"/>
+    </w:p>
+    <w:p>
+      <w:pPr>
+        <w:pStyle w:val="Heading2"/>
         <w:numPr>
           <w:ilvl w:val="1"/>
           <w:numId w:val="11"/>
         </w:numPr>
       </w:pPr>
-      <w:bookmarkStart w:id="25" w:name="_Toc427102521"/>
+      <w:bookmarkStart w:id="24" w:name="_Toc427102521"/>
       <w:r>
         <w:t>Client Meeting Plan</w:t>
       </w:r>
-      <w:bookmarkEnd w:id="25"/>
-    </w:p>
-    <w:p>
-      <w:pPr>
-        <w:pStyle w:val="a7"/>
+      <w:bookmarkEnd w:id="24"/>
+    </w:p>
+    <w:p>
+      <w:pPr>
+        <w:pStyle w:val="ListParagraph"/>
         <w:ind w:left="1080"/>
       </w:pPr>
     </w:p>
     <w:p>
       <w:pPr>
-        <w:pStyle w:val="a7"/>
+        <w:pStyle w:val="ListParagraph"/>
         <w:ind w:left="1080"/>
       </w:pPr>
     </w:p>
     <w:p>
       <w:pPr>
-        <w:pStyle w:val="a7"/>
+        <w:pStyle w:val="ListParagraph"/>
         <w:ind w:left="1080"/>
       </w:pPr>
     </w:p>
     <w:p>
       <w:pPr>
-        <w:pStyle w:val="2"/>
+        <w:pStyle w:val="Heading2"/>
         <w:numPr>
           <w:ilvl w:val="1"/>
           <w:numId w:val="11"/>
         </w:numPr>
       </w:pPr>
-      <w:bookmarkStart w:id="26" w:name="_Toc427102522"/>
+      <w:bookmarkStart w:id="25" w:name="_Toc427102522"/>
       <w:r>
         <w:t>Team Meeting Plan</w:t>
       </w:r>
-      <w:bookmarkEnd w:id="26"/>
-    </w:p>
-    <w:p>
-      <w:pPr>
-        <w:pStyle w:val="a7"/>
+      <w:bookmarkEnd w:id="25"/>
+    </w:p>
+    <w:p>
+      <w:pPr>
+        <w:pStyle w:val="ListParagraph"/>
         <w:ind w:left="1080"/>
       </w:pPr>
     </w:p>
     <w:p>
       <w:pPr>
-        <w:pStyle w:val="a7"/>
+        <w:pStyle w:val="ListParagraph"/>
         <w:ind w:left="1080"/>
       </w:pPr>
     </w:p>
     <w:p>
       <w:pPr>
-        <w:pStyle w:val="a7"/>
+        <w:pStyle w:val="ListParagraph"/>
         <w:ind w:left="1080"/>
       </w:pPr>
       <w:r>
@@ -4400,16 +4407,16 @@
     </w:p>
     <w:p>
       <w:pPr>
-        <w:pStyle w:val="a7"/>
+        <w:pStyle w:val="ListParagraph"/>
         <w:ind w:left="1080"/>
       </w:pPr>
       <w:r>
         <w:rPr>
           <w:noProof/>
-          <w:lang w:val="en-US"/>
+          <w:lang w:val="en-US" w:eastAsia="en-US"/>
         </w:rPr>
         <w:drawing>
-          <wp:inline distT="0" distB="0" distL="0" distR="0">
+          <wp:inline distT="0" distB="0" distL="0" distR="0" wp14:anchorId="5AD262EE" wp14:editId="542A209F">
             <wp:extent cx="5274310" cy="2853055"/>
             <wp:effectExtent l="133350" t="114300" r="154940" b="156845"/>
             <wp:docPr id="9" name="Picture 9"/>
@@ -4483,45 +4490,333 @@
     </w:p>
     <w:p>
       <w:pPr>
-        <w:pStyle w:val="a7"/>
+        <w:pStyle w:val="ListParagraph"/>
         <w:ind w:left="1080"/>
       </w:pPr>
     </w:p>
     <w:p>
       <w:pPr>
-        <w:pStyle w:val="2"/>
+        <w:pStyle w:val="Heading2"/>
         <w:numPr>
           <w:ilvl w:val="1"/>
           <w:numId w:val="11"/>
         </w:numPr>
       </w:pPr>
-      <w:bookmarkStart w:id="27" w:name="_Toc427102523"/>
+      <w:bookmarkStart w:id="26" w:name="_Toc427102523"/>
       <w:r>
         <w:t>Project Development Plan</w:t>
       </w:r>
+      <w:bookmarkEnd w:id="26"/>
+    </w:p>
+    <w:p>
+      <w:pPr>
+        <w:ind w:left="1080"/>
+      </w:pPr>
+      <w:r>
+        <w:t>Software development approach is consist of 4 parts: Design Workshop and Sprint 1,2,3. In the design workshop, a mock up model will be delivered, as a demonstration of what can be done, and how system works. And in each following sprint, core functionality will be built, and new features will be incrementally add. Software Testing will be applied within each sprint to ensure functionality correctness, usability and robustness of the system.</w:t>
+      </w:r>
+    </w:p>
+    <w:p>
+      <w:pPr>
+        <w:ind w:left="360" w:firstLine="720"/>
+        <w:rPr>
+          <w:rStyle w:val="Emphasis"/>
+          <w:b/>
+        </w:rPr>
+      </w:pPr>
+      <w:r>
+        <w:rPr>
+          <w:b/>
+        </w:rPr>
+        <w:t>Design Workshop</w:t>
+      </w:r>
+      <w:r>
+        <w:rPr>
+          <w:b/>
+        </w:rPr>
+        <w:t xml:space="preserve"> (Duration 1 week)</w:t>
+      </w:r>
+    </w:p>
+    <w:p>
+      <w:pPr>
+        <w:ind w:left="1080" w:firstLine="360"/>
+      </w:pPr>
+      <w:r>
+        <w:t xml:space="preserve">A mock up system with minimum functionality and show case of adaption to different size of device will be developed. Including web site main page, course list and course details. </w:t>
+      </w:r>
+    </w:p>
+    <w:p>
+      <w:pPr>
+        <w:ind w:left="1080" w:firstLine="360"/>
+      </w:pPr>
+      <w:r>
+        <w:lastRenderedPageBreak/>
+        <w:t>Each page should be fully customized to adapt desktop/laptop, tablet and mobile phone. Program should be able to detect and apply customized layout framework for each screen size.</w:t>
+      </w:r>
+    </w:p>
+    <w:p>
+      <w:pPr>
+        <w:ind w:left="1080" w:firstLine="360"/>
+      </w:pPr>
+      <w:r>
+        <w:rPr>
+          <w:b/>
+        </w:rPr>
+        <w:t>Deliverable</w:t>
+      </w:r>
+      <w:r>
+        <w:t xml:space="preserve"> consist of a demo system with mock up data</w:t>
+      </w:r>
+    </w:p>
+    <w:p>
+      <w:pPr>
+        <w:pStyle w:val="ListParagraph"/>
+        <w:ind w:left="1080"/>
+        <w:rPr>
+          <w:b/>
+        </w:rPr>
+      </w:pPr>
+      <w:r>
+        <w:rPr>
+          <w:b/>
+        </w:rPr>
+        <w:t>Sprint 1</w:t>
+      </w:r>
+    </w:p>
+    <w:p>
+      <w:pPr>
+        <w:pStyle w:val="ListParagraph"/>
+        <w:ind w:left="1080"/>
+      </w:pPr>
+      <w:r>
+        <w:tab/>
+        <w:t>Core function of the system will be developed in this phase, including main page, course list and course detail,</w:t>
+      </w:r>
+      <w:r>
+        <w:t xml:space="preserve"> </w:t>
+      </w:r>
+      <w:r>
+        <w:t xml:space="preserve">dynamic menu, course category. Each page will be applied by size adaption framework, tuned and tested on each screen size device. Server interaction will be concurrently developed. </w:t>
+      </w:r>
+    </w:p>
+    <w:p>
+      <w:pPr>
+        <w:pStyle w:val="ListParagraph"/>
+        <w:ind w:left="1080"/>
+      </w:pPr>
+      <w:r>
+        <w:tab/>
+      </w:r>
+      <w:r>
+        <w:rPr>
+          <w:b/>
+        </w:rPr>
+        <w:t>Deliverable</w:t>
+      </w:r>
+      <w:r>
+        <w:t xml:space="preserve"> consist of minimum fully functional online course web site, with well tuned adaption to each screen size device from desktop/laptop, tablet to mobile phone.</w:t>
+      </w:r>
+    </w:p>
+    <w:p>
+      <w:pPr>
+        <w:pStyle w:val="ListParagraph"/>
+        <w:ind w:left="1080"/>
+        <w:rPr>
+          <w:b/>
+        </w:rPr>
+      </w:pPr>
+      <w:r>
+        <w:rPr>
+          <w:b/>
+        </w:rPr>
+        <w:t>Sprint 2</w:t>
+      </w:r>
+    </w:p>
+    <w:p>
+      <w:pPr>
+        <w:pStyle w:val="ListParagraph"/>
+        <w:ind w:left="1080"/>
+      </w:pPr>
+      <w:r>
+        <w:tab/>
+        <w:t xml:space="preserve"> Implement visitor customized content, categorized success stories and dynamic recommended courses. Focus on functionality on recognition of visitor’s personal background and behaviour, generate customized content for each type of visitor, display successfully stories and corresponding courses which leads to high possibility of commit deals. </w:t>
+      </w:r>
+    </w:p>
+    <w:p>
+      <w:pPr>
+        <w:pStyle w:val="ListParagraph"/>
+        <w:ind w:left="1080"/>
+      </w:pPr>
+      <w:r>
+        <w:tab/>
+      </w:r>
+      <w:r>
+        <w:rPr>
+          <w:b/>
+        </w:rPr>
+        <w:t>Deliverable</w:t>
+      </w:r>
+      <w:r>
+        <w:t xml:space="preserve"> consist of visitor recognition functionality, dynamic content based on visitor’s category, successful stories and list of corresponding courses. Integrated with sprint 1.</w:t>
+      </w:r>
+    </w:p>
+    <w:p>
+      <w:pPr>
+        <w:pStyle w:val="ListParagraph"/>
+        <w:ind w:left="1080"/>
+        <w:rPr>
+          <w:b/>
+        </w:rPr>
+      </w:pPr>
+      <w:r>
+        <w:rPr>
+          <w:b/>
+        </w:rPr>
+        <w:t>Sprint 3</w:t>
+      </w:r>
+    </w:p>
+    <w:p>
+      <w:pPr>
+        <w:pStyle w:val="ListParagraph"/>
+        <w:ind w:left="1080"/>
+      </w:pPr>
+      <w:r>
+        <w:tab/>
+        <w:t xml:space="preserve">On-line help desk, shopping cart, and other potential customer requirements. These are add-on features to the system. According to the customer, these functionalities need further discussion. As for now, development plan for this part of the project is not clarified. Refinement of product backlog will be done along while project on-going. </w:t>
+      </w:r>
+    </w:p>
+    <w:p>
+      <w:pPr>
+        <w:pStyle w:val="ListParagraph"/>
+        <w:ind w:left="1080"/>
+      </w:pPr>
+      <w:r>
+        <w:tab/>
+      </w:r>
+      <w:r>
+        <w:rPr>
+          <w:b/>
+        </w:rPr>
+        <w:t>Deliverable</w:t>
+      </w:r>
+      <w:r>
+        <w:t xml:space="preserve"> to be decided.</w:t>
+      </w:r>
+    </w:p>
+    <w:p>
+      <w:pPr>
+        <w:pStyle w:val="ListParagraph"/>
+        <w:ind w:left="1080"/>
+        <w:rPr>
+          <w:b/>
+        </w:rPr>
+      </w:pPr>
+      <w:r>
+        <w:rPr>
+          <w:b/>
+        </w:rPr>
+        <w:t>Software Testing</w:t>
+      </w:r>
+    </w:p>
+    <w:p>
+      <w:pPr>
+        <w:pStyle w:val="ListParagraph"/>
+        <w:ind w:left="1080"/>
+      </w:pPr>
+      <w:r>
+        <w:tab/>
+        <w:t xml:space="preserve">Test scenarios will be designed and test cases will be executed within each sprint. Defect management tool will be used on demands. Defects will be labelled with 3 levels of severity: </w:t>
+      </w:r>
+    </w:p>
+    <w:p>
+      <w:pPr>
+        <w:pStyle w:val="ListParagraph"/>
+        <w:numPr>
+          <w:ilvl w:val="0"/>
+          <w:numId w:val="15"/>
+        </w:numPr>
+      </w:pPr>
+      <w:r>
+        <w:t>Critical – system clash, module level failure, infrastructure failure, etc.</w:t>
+      </w:r>
+    </w:p>
+    <w:p>
+      <w:pPr>
+        <w:pStyle w:val="ListParagraph"/>
+        <w:numPr>
+          <w:ilvl w:val="0"/>
+          <w:numId w:val="15"/>
+        </w:numPr>
+      </w:pPr>
+      <w:r>
+        <w:t>Major – functional misbehaviour, missing functionality, etc.</w:t>
+      </w:r>
+    </w:p>
+    <w:p>
+      <w:pPr>
+        <w:pStyle w:val="ListParagraph"/>
+        <w:numPr>
+          <w:ilvl w:val="0"/>
+          <w:numId w:val="15"/>
+        </w:numPr>
+      </w:pPr>
+      <w:r>
+        <w:t>Minor – layout issue, user friendly issue, issues with work around, etc.</w:t>
+      </w:r>
+    </w:p>
+    <w:p>
+      <w:pPr>
+        <w:pStyle w:val="ListParagraph"/>
+        <w:ind w:leftChars="524" w:left="1153" w:firstLine="287"/>
+      </w:pPr>
+      <w:r>
+        <w:t>Testing scope include unit testing, integration testing and system testing. There will be organized integration testing and system testing within each sprint, before customer acceptance tests.</w:t>
+      </w:r>
+    </w:p>
+    <w:p>
+      <w:pPr>
+        <w:pStyle w:val="ListParagraph"/>
+        <w:ind w:leftChars="524" w:left="1153" w:firstLine="287"/>
+      </w:pPr>
+      <w:r>
+        <w:rPr>
+          <w:b/>
+        </w:rPr>
+        <w:t>Deliverable</w:t>
+      </w:r>
+      <w:r>
+        <w:t xml:space="preserve"> consist of test reports.</w:t>
+      </w:r>
+    </w:p>
+    <w:p>
+      <w:pPr>
+        <w:ind w:leftChars="524" w:left="1153"/>
+        <w:rPr>
+          <w:b/>
+        </w:rPr>
+      </w:pPr>
+      <w:r>
+        <w:rPr>
+          <w:b/>
+        </w:rPr>
+        <w:t>Software Release</w:t>
+      </w:r>
+    </w:p>
+    <w:p>
+      <w:pPr>
+        <w:ind w:leftChars="524" w:left="1153"/>
+      </w:pPr>
+      <w:r>
+        <w:lastRenderedPageBreak/>
+        <w:tab/>
+        <w:t>System will be bundled as deployable, together with design documents, test reports, installation guide and user guide.</w:t>
+      </w:r>
+      <w:bookmarkStart w:id="27" w:name="_GoBack"/>
       <w:bookmarkEnd w:id="27"/>
     </w:p>
     <w:p>
       <w:pPr>
-        <w:pStyle w:val="a7"/>
-        <w:ind w:left="1080"/>
-      </w:pPr>
-    </w:p>
-    <w:p>
-      <w:pPr>
-        <w:pStyle w:val="a7"/>
-        <w:ind w:left="1080"/>
-      </w:pPr>
-    </w:p>
-    <w:p>
-      <w:pPr>
-        <w:pStyle w:val="a7"/>
-        <w:ind w:left="1080"/>
-      </w:pPr>
-    </w:p>
-    <w:p>
-      <w:pPr>
-        <w:pStyle w:val="2"/>
+        <w:pStyle w:val="Heading2"/>
         <w:numPr>
           <w:ilvl w:val="1"/>
           <w:numId w:val="11"/>
@@ -4535,7 +4830,7 @@
     </w:p>
     <w:p>
       <w:pPr>
-        <w:pStyle w:val="a7"/>
+        <w:pStyle w:val="ListParagraph"/>
         <w:ind w:left="1080"/>
       </w:pPr>
       <w:r>
@@ -4544,13 +4839,13 @@
     </w:p>
     <w:p>
       <w:pPr>
-        <w:pStyle w:val="a7"/>
+        <w:pStyle w:val="ListParagraph"/>
         <w:ind w:left="1080"/>
       </w:pPr>
     </w:p>
     <w:p>
       <w:pPr>
-        <w:pStyle w:val="a7"/>
+        <w:pStyle w:val="ListParagraph"/>
         <w:ind w:left="1080"/>
       </w:pPr>
       <w:r>
@@ -4560,11 +4855,7 @@
         <w:t>will be carried out after daily scrum. It</w:t>
       </w:r>
       <w:r>
-        <w:t xml:space="preserve"> is used to manage Risks that have a significant effect on project progress and outcomes.  In addition to managing Risks, the process provides a method for documenting the rationale </w:t>
-      </w:r>
-      <w:r>
-        <w:lastRenderedPageBreak/>
-        <w:t>behind risk mitigation decisions made during one stage of the project t</w:t>
+        <w:t xml:space="preserve"> is used to manage Risks that have a significant effect on project progress and outcomes.  In addition to managing Risks, the process provides a method for documenting the rationale behind risk mitigation decisions made during one stage of the project t</w:t>
       </w:r>
       <w:r>
         <w:t xml:space="preserve">hat may affect a later stage. </w:t>
@@ -4572,13 +4863,13 @@
     </w:p>
     <w:p>
       <w:pPr>
-        <w:pStyle w:val="a7"/>
+        <w:pStyle w:val="ListParagraph"/>
         <w:ind w:left="1080"/>
       </w:pPr>
     </w:p>
     <w:p>
       <w:pPr>
-        <w:pStyle w:val="a7"/>
+        <w:pStyle w:val="ListParagraph"/>
         <w:ind w:left="1080"/>
       </w:pPr>
       <w:r>
@@ -4622,13 +4913,13 @@
     </w:p>
     <w:p>
       <w:pPr>
-        <w:pStyle w:val="a7"/>
+        <w:pStyle w:val="ListParagraph"/>
         <w:ind w:left="1080"/>
       </w:pPr>
     </w:p>
     <w:p>
       <w:pPr>
-        <w:pStyle w:val="2"/>
+        <w:pStyle w:val="Heading2"/>
         <w:numPr>
           <w:ilvl w:val="1"/>
           <w:numId w:val="11"/>
@@ -4642,25 +4933,25 @@
     </w:p>
     <w:p>
       <w:pPr>
-        <w:pStyle w:val="a7"/>
+        <w:pStyle w:val="ListParagraph"/>
         <w:ind w:left="1080"/>
       </w:pPr>
     </w:p>
     <w:p>
       <w:pPr>
-        <w:pStyle w:val="a7"/>
+        <w:pStyle w:val="ListParagraph"/>
         <w:ind w:left="1080"/>
       </w:pPr>
     </w:p>
     <w:p>
       <w:pPr>
-        <w:pStyle w:val="a7"/>
+        <w:pStyle w:val="ListParagraph"/>
         <w:ind w:left="1080"/>
       </w:pPr>
     </w:p>
     <w:p>
       <w:pPr>
-        <w:pStyle w:val="a7"/>
+        <w:pStyle w:val="ListParagraph"/>
         <w:ind w:left="1080"/>
       </w:pPr>
     </w:p>
@@ -4681,7 +4972,7 @@
     </w:p>
     <w:p>
       <w:pPr>
-        <w:pStyle w:val="1"/>
+        <w:pStyle w:val="Heading1"/>
         <w:numPr>
           <w:ilvl w:val="0"/>
           <w:numId w:val="2"/>
@@ -4696,13 +4987,13 @@
     </w:p>
     <w:p>
       <w:pPr>
-        <w:pStyle w:val="a7"/>
+        <w:pStyle w:val="ListParagraph"/>
         <w:ind w:left="1080"/>
       </w:pPr>
     </w:p>
     <w:p>
       <w:pPr>
-        <w:pStyle w:val="a7"/>
+        <w:pStyle w:val="ListParagraph"/>
         <w:keepNext/>
         <w:keepLines/>
         <w:numPr>
@@ -4731,7 +5022,7 @@
     </w:p>
     <w:p>
       <w:pPr>
-        <w:pStyle w:val="2"/>
+        <w:pStyle w:val="Heading2"/>
         <w:numPr>
           <w:ilvl w:val="1"/>
           <w:numId w:val="11"/>
@@ -4745,7 +5036,7 @@
     </w:p>
     <w:p>
       <w:pPr>
-        <w:pStyle w:val="a7"/>
+        <w:pStyle w:val="ListParagraph"/>
         <w:ind w:left="1080"/>
       </w:pPr>
       <w:r>
@@ -4760,39 +5051,31 @@
     </w:p>
     <w:p>
       <w:pPr>
-        <w:pStyle w:val="a7"/>
+        <w:pStyle w:val="ListParagraph"/>
         <w:ind w:left="1080"/>
       </w:pPr>
     </w:p>
     <w:p>
       <w:pPr>
-        <w:pStyle w:val="a7"/>
+        <w:pStyle w:val="ListParagraph"/>
         <w:numPr>
           <w:ilvl w:val="0"/>
           <w:numId w:val="12"/>
         </w:numPr>
       </w:pPr>
       <w:r>
-        <w:t xml:space="preserve">URL to login </w:t>
-      </w:r>
-      <w:proofErr w:type="spellStart"/>
-      <w:r>
-        <w:t>SeeNowDo</w:t>
-      </w:r>
-      <w:proofErr w:type="spellEnd"/>
-      <w:r>
-        <w:t>:</w:t>
-      </w:r>
-    </w:p>
-    <w:p>
-      <w:pPr>
-        <w:pStyle w:val="a7"/>
+        <w:t>URL to login SeeNowDo:</w:t>
+      </w:r>
+    </w:p>
+    <w:p>
+      <w:pPr>
+        <w:pStyle w:val="ListParagraph"/>
         <w:ind w:left="1800"/>
       </w:pPr>
       <w:hyperlink r:id="rId10" w:history="1">
         <w:r>
           <w:rPr>
-            <w:rStyle w:val="a8"/>
+            <w:rStyle w:val="Hyperlink"/>
           </w:rPr>
           <w:t>https://www.seenowdo.com/pages/login/index.xhtml</w:t>
         </w:r>
@@ -4800,13 +5083,13 @@
     </w:p>
     <w:p>
       <w:pPr>
-        <w:pStyle w:val="a7"/>
+        <w:pStyle w:val="ListParagraph"/>
         <w:ind w:left="1800"/>
       </w:pPr>
     </w:p>
     <w:p>
       <w:pPr>
-        <w:pStyle w:val="a7"/>
+        <w:pStyle w:val="ListParagraph"/>
         <w:numPr>
           <w:ilvl w:val="0"/>
           <w:numId w:val="12"/>
@@ -4824,13 +5107,13 @@
     </w:p>
     <w:p>
       <w:pPr>
-        <w:pStyle w:val="a7"/>
+        <w:pStyle w:val="ListParagraph"/>
         <w:ind w:left="1800"/>
       </w:pPr>
     </w:p>
     <w:p>
       <w:pPr>
-        <w:pStyle w:val="a7"/>
+        <w:pStyle w:val="ListParagraph"/>
         <w:numPr>
           <w:ilvl w:val="0"/>
           <w:numId w:val="12"/>
@@ -4857,16 +5140,16 @@
     </w:p>
     <w:p>
       <w:pPr>
-        <w:pStyle w:val="a7"/>
+        <w:pStyle w:val="ListParagraph"/>
         <w:ind w:left="1800"/>
       </w:pPr>
       <w:r>
         <w:rPr>
           <w:noProof/>
-          <w:lang w:val="en-US"/>
+          <w:lang w:val="en-US" w:eastAsia="en-US"/>
         </w:rPr>
         <w:drawing>
-          <wp:inline distT="0" distB="0" distL="0" distR="0" wp14:anchorId="675028F3" wp14:editId="093FEDB0">
+          <wp:inline distT="0" distB="0" distL="0" distR="0" wp14:anchorId="6F325DA2" wp14:editId="7A3F02F0">
             <wp:extent cx="4140000" cy="2304315"/>
             <wp:effectExtent l="0" t="0" r="0" b="1270"/>
             <wp:docPr id="4" name="Picture 4"/>
@@ -4904,13 +5187,13 @@
     </w:p>
     <w:p>
       <w:pPr>
-        <w:pStyle w:val="a7"/>
+        <w:pStyle w:val="ListParagraph"/>
         <w:ind w:left="1800"/>
       </w:pPr>
     </w:p>
     <w:p>
       <w:pPr>
-        <w:pStyle w:val="a7"/>
+        <w:pStyle w:val="ListParagraph"/>
         <w:numPr>
           <w:ilvl w:val="0"/>
           <w:numId w:val="12"/>
@@ -4925,16 +5208,16 @@
     </w:p>
     <w:p>
       <w:pPr>
-        <w:pStyle w:val="a7"/>
+        <w:pStyle w:val="ListParagraph"/>
         <w:ind w:left="1800"/>
       </w:pPr>
       <w:r>
         <w:rPr>
           <w:noProof/>
-          <w:lang w:val="en-US"/>
+          <w:lang w:val="en-US" w:eastAsia="en-US"/>
         </w:rPr>
         <w:drawing>
-          <wp:inline distT="0" distB="0" distL="0" distR="0" wp14:anchorId="01C38500" wp14:editId="44D202D4">
+          <wp:inline distT="0" distB="0" distL="0" distR="0" wp14:anchorId="5E60B163" wp14:editId="3E821B13">
             <wp:extent cx="4140000" cy="2304313"/>
             <wp:effectExtent l="0" t="0" r="0" b="1270"/>
             <wp:docPr id="1" name="Picture 1"/>
@@ -4972,7 +5255,7 @@
     </w:p>
     <w:p>
       <w:pPr>
-        <w:pStyle w:val="a7"/>
+        <w:pStyle w:val="ListParagraph"/>
         <w:ind w:left="1800"/>
       </w:pPr>
     </w:p>
@@ -4983,7 +5266,7 @@
     </w:p>
     <w:p>
       <w:pPr>
-        <w:pStyle w:val="a7"/>
+        <w:pStyle w:val="ListParagraph"/>
         <w:numPr>
           <w:ilvl w:val="0"/>
           <w:numId w:val="12"/>
@@ -4996,16 +5279,16 @@
     </w:p>
     <w:p>
       <w:pPr>
-        <w:pStyle w:val="a7"/>
+        <w:pStyle w:val="ListParagraph"/>
         <w:ind w:left="1800"/>
       </w:pPr>
       <w:r>
         <w:rPr>
           <w:noProof/>
-          <w:lang w:val="en-US"/>
+          <w:lang w:val="en-US" w:eastAsia="en-US"/>
         </w:rPr>
         <w:drawing>
-          <wp:inline distT="0" distB="0" distL="0" distR="0" wp14:anchorId="3875869E" wp14:editId="0FBA2043">
+          <wp:inline distT="0" distB="0" distL="0" distR="0" wp14:anchorId="20558843" wp14:editId="0C593C73">
             <wp:extent cx="4140000" cy="2304313"/>
             <wp:effectExtent l="0" t="0" r="0" b="1270"/>
             <wp:docPr id="6" name="Picture 6"/>
@@ -5043,25 +5326,25 @@
     </w:p>
     <w:p>
       <w:pPr>
-        <w:pStyle w:val="a7"/>
+        <w:pStyle w:val="ListParagraph"/>
         <w:ind w:left="1800"/>
       </w:pPr>
     </w:p>
     <w:p>
       <w:pPr>
-        <w:pStyle w:val="a7"/>
+        <w:pStyle w:val="ListParagraph"/>
         <w:ind w:left="1080"/>
       </w:pPr>
     </w:p>
     <w:p>
       <w:pPr>
-        <w:pStyle w:val="a7"/>
+        <w:pStyle w:val="ListParagraph"/>
         <w:ind w:left="1080"/>
       </w:pPr>
     </w:p>
     <w:p>
       <w:pPr>
-        <w:pStyle w:val="2"/>
+        <w:pStyle w:val="Heading2"/>
         <w:numPr>
           <w:ilvl w:val="1"/>
           <w:numId w:val="11"/>
@@ -5075,13 +5358,13 @@
     </w:p>
     <w:p>
       <w:pPr>
-        <w:pStyle w:val="a7"/>
+        <w:pStyle w:val="ListParagraph"/>
         <w:ind w:left="1080"/>
       </w:pPr>
     </w:p>
     <w:p>
       <w:pPr>
-        <w:pStyle w:val="a7"/>
+        <w:pStyle w:val="ListParagraph"/>
         <w:ind w:left="1080"/>
       </w:pPr>
       <w:r>
@@ -5090,13 +5373,13 @@
     </w:p>
     <w:p>
       <w:pPr>
-        <w:pStyle w:val="a7"/>
+        <w:pStyle w:val="ListParagraph"/>
         <w:ind w:left="1080"/>
       </w:pPr>
     </w:p>
     <w:p>
       <w:pPr>
-        <w:pStyle w:val="a7"/>
+        <w:pStyle w:val="ListParagraph"/>
         <w:numPr>
           <w:ilvl w:val="0"/>
           <w:numId w:val="12"/>
@@ -5108,16 +5391,16 @@
     </w:p>
     <w:p>
       <w:pPr>
-        <w:pStyle w:val="a7"/>
+        <w:pStyle w:val="ListParagraph"/>
         <w:ind w:left="1800"/>
         <w:rPr>
-          <w:rStyle w:val="a8"/>
+          <w:rStyle w:val="Hyperlink"/>
         </w:rPr>
       </w:pPr>
       <w:hyperlink r:id="rId14" w:history="1">
         <w:r>
           <w:rPr>
-            <w:rStyle w:val="a8"/>
+            <w:rStyle w:val="Hyperlink"/>
           </w:rPr>
           <w:t>https://github.com/</w:t>
         </w:r>
@@ -5125,13 +5408,13 @@
     </w:p>
     <w:p>
       <w:pPr>
-        <w:pStyle w:val="a7"/>
+        <w:pStyle w:val="ListParagraph"/>
         <w:ind w:left="1800"/>
       </w:pPr>
     </w:p>
     <w:p>
       <w:pPr>
-        <w:pStyle w:val="a7"/>
+        <w:pStyle w:val="ListParagraph"/>
         <w:numPr>
           <w:ilvl w:val="0"/>
           <w:numId w:val="12"/>
@@ -5149,13 +5432,13 @@
     </w:p>
     <w:p>
       <w:pPr>
-        <w:pStyle w:val="a7"/>
+        <w:pStyle w:val="ListParagraph"/>
         <w:ind w:left="1800"/>
       </w:pPr>
     </w:p>
     <w:p>
       <w:pPr>
-        <w:pStyle w:val="a7"/>
+        <w:pStyle w:val="ListParagraph"/>
         <w:numPr>
           <w:ilvl w:val="0"/>
           <w:numId w:val="12"/>
@@ -5167,16 +5450,16 @@
     </w:p>
     <w:p>
       <w:pPr>
-        <w:pStyle w:val="a7"/>
+        <w:pStyle w:val="ListParagraph"/>
         <w:ind w:left="1800"/>
       </w:pPr>
       <w:r>
         <w:rPr>
           <w:noProof/>
-          <w:lang w:val="en-US"/>
+          <w:lang w:val="en-US" w:eastAsia="en-US"/>
         </w:rPr>
         <w:drawing>
-          <wp:inline distT="0" distB="0" distL="0" distR="0" wp14:anchorId="274B93DC" wp14:editId="197428BB">
+          <wp:inline distT="0" distB="0" distL="0" distR="0" wp14:anchorId="5670AD8A" wp14:editId="3BBE75F4">
             <wp:extent cx="4140000" cy="2304313"/>
             <wp:effectExtent l="0" t="0" r="0" b="1270"/>
             <wp:docPr id="7" name="Picture 7"/>
@@ -5214,49 +5497,49 @@
     </w:p>
     <w:p>
       <w:pPr>
-        <w:pStyle w:val="a7"/>
+        <w:pStyle w:val="ListParagraph"/>
         <w:ind w:left="1800"/>
       </w:pPr>
     </w:p>
     <w:p>
       <w:pPr>
-        <w:pStyle w:val="a7"/>
+        <w:pStyle w:val="ListParagraph"/>
         <w:ind w:left="1800"/>
       </w:pPr>
     </w:p>
     <w:p>
       <w:pPr>
-        <w:pStyle w:val="a7"/>
+        <w:pStyle w:val="ListParagraph"/>
         <w:ind w:left="1800"/>
       </w:pPr>
     </w:p>
     <w:p>
       <w:pPr>
-        <w:pStyle w:val="a7"/>
+        <w:pStyle w:val="ListParagraph"/>
         <w:ind w:left="1080"/>
       </w:pPr>
     </w:p>
     <w:p>
       <w:pPr>
-        <w:pStyle w:val="a7"/>
+        <w:pStyle w:val="ListParagraph"/>
         <w:ind w:left="1080"/>
       </w:pPr>
     </w:p>
     <w:p>
       <w:pPr>
-        <w:pStyle w:val="a7"/>
+        <w:pStyle w:val="ListParagraph"/>
         <w:ind w:left="1080"/>
       </w:pPr>
     </w:p>
     <w:p>
       <w:pPr>
-        <w:pStyle w:val="a7"/>
+        <w:pStyle w:val="ListParagraph"/>
         <w:ind w:left="1080"/>
       </w:pPr>
     </w:p>
     <w:p>
       <w:pPr>
-        <w:pStyle w:val="a7"/>
+        <w:pStyle w:val="ListParagraph"/>
         <w:ind w:left="1080"/>
       </w:pPr>
     </w:p>
@@ -5274,7 +5557,7 @@
 </file>
 
 <file path=word/endnotes.xml><?xml version="1.0" encoding="utf-8"?>
-<w:endnotes xmlns:wpc="http://schemas.microsoft.com/office/word/2010/wordprocessingCanvas" xmlns:mc="http://schemas.openxmlformats.org/markup-compatibility/2006" xmlns:o="urn:schemas-microsoft-com:office:office" xmlns:r="http://schemas.openxmlformats.org/officeDocument/2006/relationships" xmlns:m="http://schemas.openxmlformats.org/officeDocument/2006/math" xmlns:v="urn:schemas-microsoft-com:vml" xmlns:wp14="http://schemas.microsoft.com/office/word/2010/wordprocessingDrawing" xmlns:wp="http://schemas.openxmlformats.org/drawingml/2006/wordprocessingDrawing" xmlns:w10="urn:schemas-microsoft-com:office:word" xmlns:w="http://schemas.openxmlformats.org/wordprocessingml/2006/main" xmlns:w14="http://schemas.microsoft.com/office/word/2010/wordml" xmlns:w15="http://schemas.microsoft.com/office/word/2012/wordml" xmlns:wpg="http://schemas.microsoft.com/office/word/2010/wordprocessingGroup" xmlns:wpi="http://schemas.microsoft.com/office/word/2010/wordprocessingInk" xmlns:wne="http://schemas.microsoft.com/office/word/2006/wordml" xmlns:wps="http://schemas.microsoft.com/office/word/2010/wordprocessingShape" mc:Ignorable="w14 w15 wp14">
+<w:endnotes xmlns:wpc="http://schemas.microsoft.com/office/word/2010/wordprocessingCanvas" xmlns:mo="http://schemas.microsoft.com/office/mac/office/2008/main" xmlns:mc="http://schemas.openxmlformats.org/markup-compatibility/2006" xmlns:mv="urn:schemas-microsoft-com:mac:vml" xmlns:o="urn:schemas-microsoft-com:office:office" xmlns:r="http://schemas.openxmlformats.org/officeDocument/2006/relationships" xmlns:m="http://schemas.openxmlformats.org/officeDocument/2006/math" xmlns:v="urn:schemas-microsoft-com:vml" xmlns:wp14="http://schemas.microsoft.com/office/word/2010/wordprocessingDrawing" xmlns:wp="http://schemas.openxmlformats.org/drawingml/2006/wordprocessingDrawing" xmlns:w10="urn:schemas-microsoft-com:office:word" xmlns:w="http://schemas.openxmlformats.org/wordprocessingml/2006/main" xmlns:w14="http://schemas.microsoft.com/office/word/2010/wordml" xmlns:w15="http://schemas.microsoft.com/office/word/2012/wordml" xmlns:wpg="http://schemas.microsoft.com/office/word/2010/wordprocessingGroup" xmlns:wpi="http://schemas.microsoft.com/office/word/2010/wordprocessingInk" xmlns:wne="http://schemas.microsoft.com/office/word/2006/wordml" xmlns:wps="http://schemas.microsoft.com/office/word/2010/wordprocessingShape" mc:Ignorable="w14 w15 wp14">
   <w:endnote w:type="separator" w:id="-1">
     <w:p>
       <w:pPr>
@@ -5299,10 +5582,10 @@
 </file>
 
 <file path=word/footer1.xml><?xml version="1.0" encoding="utf-8"?>
-<w:ftr xmlns:wpc="http://schemas.microsoft.com/office/word/2010/wordprocessingCanvas" xmlns:mc="http://schemas.openxmlformats.org/markup-compatibility/2006" xmlns:o="urn:schemas-microsoft-com:office:office" xmlns:r="http://schemas.openxmlformats.org/officeDocument/2006/relationships" xmlns:m="http://schemas.openxmlformats.org/officeDocument/2006/math" xmlns:v="urn:schemas-microsoft-com:vml" xmlns:wp14="http://schemas.microsoft.com/office/word/2010/wordprocessingDrawing" xmlns:wp="http://schemas.openxmlformats.org/drawingml/2006/wordprocessingDrawing" xmlns:w10="urn:schemas-microsoft-com:office:word" xmlns:w="http://schemas.openxmlformats.org/wordprocessingml/2006/main" xmlns:w14="http://schemas.microsoft.com/office/word/2010/wordml" xmlns:w15="http://schemas.microsoft.com/office/word/2012/wordml" xmlns:wpg="http://schemas.microsoft.com/office/word/2010/wordprocessingGroup" xmlns:wpi="http://schemas.microsoft.com/office/word/2010/wordprocessingInk" xmlns:wne="http://schemas.microsoft.com/office/word/2006/wordml" xmlns:wps="http://schemas.microsoft.com/office/word/2010/wordprocessingShape" mc:Ignorable="w14 w15 wp14">
+<w:ftr xmlns:wpc="http://schemas.microsoft.com/office/word/2010/wordprocessingCanvas" xmlns:mo="http://schemas.microsoft.com/office/mac/office/2008/main" xmlns:mc="http://schemas.openxmlformats.org/markup-compatibility/2006" xmlns:mv="urn:schemas-microsoft-com:mac:vml" xmlns:o="urn:schemas-microsoft-com:office:office" xmlns:r="http://schemas.openxmlformats.org/officeDocument/2006/relationships" xmlns:m="http://schemas.openxmlformats.org/officeDocument/2006/math" xmlns:v="urn:schemas-microsoft-com:vml" xmlns:wp14="http://schemas.microsoft.com/office/word/2010/wordprocessingDrawing" xmlns:wp="http://schemas.openxmlformats.org/drawingml/2006/wordprocessingDrawing" xmlns:w10="urn:schemas-microsoft-com:office:word" xmlns:w="http://schemas.openxmlformats.org/wordprocessingml/2006/main" xmlns:w14="http://schemas.microsoft.com/office/word/2010/wordml" xmlns:w15="http://schemas.microsoft.com/office/word/2012/wordml" xmlns:wpg="http://schemas.microsoft.com/office/word/2010/wordprocessingGroup" xmlns:wpi="http://schemas.microsoft.com/office/word/2010/wordprocessingInk" xmlns:wne="http://schemas.microsoft.com/office/word/2006/wordml" xmlns:wps="http://schemas.microsoft.com/office/word/2010/wordprocessingShape" mc:Ignorable="w14 w15 wp14">
   <w:p>
     <w:pPr>
-      <w:pStyle w:val="a4"/>
+      <w:pStyle w:val="Footer"/>
     </w:pPr>
     <w:r>
       <w:t>VEL Team</w:t>
@@ -5315,16 +5598,17 @@
           <w:docPartUnique/>
         </w:docPartObj>
       </w:sdtPr>
+      <w:sdtEndPr/>
       <w:sdtContent>
         <w:r>
           <w:rPr>
             <w:noProof/>
-            <w:lang w:val="en-US"/>
+            <w:lang w:val="en-US" w:eastAsia="en-US"/>
           </w:rPr>
           <mc:AlternateContent>
             <mc:Choice Requires="wps">
               <w:drawing>
-                <wp:anchor distT="0" distB="0" distL="114300" distR="114300" simplePos="0" relativeHeight="251661312" behindDoc="0" locked="0" layoutInCell="1" allowOverlap="1" wp14:anchorId="5D104408" wp14:editId="540ED50D">
+                <wp:anchor distT="0" distB="0" distL="114300" distR="114300" simplePos="0" relativeHeight="251661312" behindDoc="0" locked="0" layoutInCell="1" allowOverlap="1" wp14:anchorId="213A59AC" wp14:editId="568EECA1">
                   <wp:simplePos x="0" y="0"/>
                   <wp:positionH relativeFrom="margin">
                     <wp:align>center</wp:align>
@@ -5386,7 +5670,7 @@
                                 <w:rPr>
                                   <w:noProof/>
                                 </w:rPr>
-                                <w:t>5</w:t>
+                                <w:t>7</w:t>
                               </w:r>
                               <w:r>
                                 <w:rPr>
@@ -5414,7 +5698,7 @@
             </mc:Choice>
             <mc:Fallback>
               <w:pict>
-                <v:shapetype w14:anchorId="5D104408" id="_x0000_t185" coordsize="21600,21600" o:spt="185" adj="3600" path="m@0,nfqx0@0l0@2qy@0,21600em@1,nfqx21600@0l21600@2qy@1,21600em@0,nsqx0@0l0@2qy@0,21600l@1,21600qx21600@2l21600@0qy@1,xe" filled="f">
+                <v:shapetype w14:anchorId="213A59AC" id="_x0000_t185" coordsize="21600,21600" o:spt="185" adj="3600" path="m@0,0nfqx0@0l0@2qy@0,21600em@1,0nfqx21600@0l21600@2qy@1,21600em@0,0nsqx0@0l0@2qy@0,21600l@1,21600qx21600@2l21600@0qy@1,0xe" filled="f">
                   <v:formulas>
                     <v:f eqn="val #0"/>
                     <v:f eqn="sum width 0 #0"/>
@@ -5432,7 +5716,7 @@
                     <v:h position="#0,topLeft" switch="" xrange="0,10800"/>
                   </v:handles>
                 </v:shapetype>
-                <v:shape id="AutoShape 22" o:spid="_x0000_s1026" type="#_x0000_t185" style="position:absolute;margin-left:0;margin-top:0;width:43.45pt;height:18.8pt;z-index:251661312;visibility:visible;mso-wrap-style:square;mso-width-percent:100;mso-height-percent:0;mso-wrap-distance-left:9pt;mso-wrap-distance-top:0;mso-wrap-distance-right:9pt;mso-wrap-distance-bottom:0;mso-position-horizontal:center;mso-position-horizontal-relative:margin;mso-position-vertical:center;mso-position-vertical-relative:bottom-margin-area;mso-width-percent:100;mso-height-percent:0;mso-width-relative:margin;mso-height-relative:bottom-margin-area;v-text-anchor:top" o:gfxdata="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" filled="t" strokecolor="gray" strokeweight="2.25pt">
+                <v:shape id="AutoShape_x0020_22" o:spid="_x0000_s1026" type="#_x0000_t185" style="position:absolute;margin-left:0;margin-top:0;width:43.45pt;height:18.8pt;z-index:251661312;visibility:visible;mso-wrap-style:square;mso-width-percent:100;mso-height-percent:0;mso-wrap-distance-left:9pt;mso-wrap-distance-top:0;mso-wrap-distance-right:9pt;mso-wrap-distance-bottom:0;mso-position-horizontal:center;mso-position-horizontal-relative:margin;mso-position-vertical:center;mso-position-vertical-relative:bottom-margin-area;mso-width-percent:100;mso-height-percent:0;mso-width-relative:margin;mso-height-relative:bottom-margin-area;v-text-anchor:top" o:gfxdata="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" filled="t" strokecolor="gray" strokeweight="2.25pt">
                   <v:textbox inset=",0,,0">
                     <w:txbxContent>
                       <w:p>
@@ -5452,7 +5736,7 @@
                           <w:rPr>
                             <w:noProof/>
                           </w:rPr>
-                          <w:t>5</w:t>
+                          <w:t>7</w:t>
                         </w:r>
                         <w:r>
                           <w:rPr>
@@ -5472,12 +5756,12 @@
         <w:r>
           <w:rPr>
             <w:noProof/>
-            <w:lang w:val="en-US"/>
+            <w:lang w:val="en-US" w:eastAsia="en-US"/>
           </w:rPr>
           <mc:AlternateContent>
             <mc:Choice Requires="wps">
               <w:drawing>
-                <wp:anchor distT="0" distB="0" distL="114300" distR="114300" simplePos="0" relativeHeight="251660288" behindDoc="0" locked="0" layoutInCell="1" allowOverlap="1" wp14:anchorId="58102E03" wp14:editId="7FC1FE34">
+                <wp:anchor distT="0" distB="0" distL="114300" distR="114300" simplePos="0" relativeHeight="251660288" behindDoc="0" locked="0" layoutInCell="1" allowOverlap="1" wp14:anchorId="4418D1D3" wp14:editId="073676BB">
                   <wp:simplePos x="0" y="0"/>
                   <wp:positionH relativeFrom="margin">
                     <wp:align>center</wp:align>
@@ -5559,7 +5843,7 @@
 </file>
 
 <file path=word/footnotes.xml><?xml version="1.0" encoding="utf-8"?>
-<w:footnotes xmlns:wpc="http://schemas.microsoft.com/office/word/2010/wordprocessingCanvas" xmlns:mc="http://schemas.openxmlformats.org/markup-compatibility/2006" xmlns:o="urn:schemas-microsoft-com:office:office" xmlns:r="http://schemas.openxmlformats.org/officeDocument/2006/relationships" xmlns:m="http://schemas.openxmlformats.org/officeDocument/2006/math" xmlns:v="urn:schemas-microsoft-com:vml" xmlns:wp14="http://schemas.microsoft.com/office/word/2010/wordprocessingDrawing" xmlns:wp="http://schemas.openxmlformats.org/drawingml/2006/wordprocessingDrawing" xmlns:w10="urn:schemas-microsoft-com:office:word" xmlns:w="http://schemas.openxmlformats.org/wordprocessingml/2006/main" xmlns:w14="http://schemas.microsoft.com/office/word/2010/wordml" xmlns:w15="http://schemas.microsoft.com/office/word/2012/wordml" xmlns:wpg="http://schemas.microsoft.com/office/word/2010/wordprocessingGroup" xmlns:wpi="http://schemas.microsoft.com/office/word/2010/wordprocessingInk" xmlns:wne="http://schemas.microsoft.com/office/word/2006/wordml" xmlns:wps="http://schemas.microsoft.com/office/word/2010/wordprocessingShape" mc:Ignorable="w14 w15 wp14">
+<w:footnotes xmlns:wpc="http://schemas.microsoft.com/office/word/2010/wordprocessingCanvas" xmlns:mo="http://schemas.microsoft.com/office/mac/office/2008/main" xmlns:mc="http://schemas.openxmlformats.org/markup-compatibility/2006" xmlns:mv="urn:schemas-microsoft-com:mac:vml" xmlns:o="urn:schemas-microsoft-com:office:office" xmlns:r="http://schemas.openxmlformats.org/officeDocument/2006/relationships" xmlns:m="http://schemas.openxmlformats.org/officeDocument/2006/math" xmlns:v="urn:schemas-microsoft-com:vml" xmlns:wp14="http://schemas.microsoft.com/office/word/2010/wordprocessingDrawing" xmlns:wp="http://schemas.openxmlformats.org/drawingml/2006/wordprocessingDrawing" xmlns:w10="urn:schemas-microsoft-com:office:word" xmlns:w="http://schemas.openxmlformats.org/wordprocessingml/2006/main" xmlns:w14="http://schemas.microsoft.com/office/word/2010/wordml" xmlns:w15="http://schemas.microsoft.com/office/word/2012/wordml" xmlns:wpg="http://schemas.microsoft.com/office/word/2010/wordprocessingGroup" xmlns:wpi="http://schemas.microsoft.com/office/word/2010/wordprocessingInk" xmlns:wne="http://schemas.microsoft.com/office/word/2006/wordml" xmlns:wps="http://schemas.microsoft.com/office/word/2010/wordprocessingShape" mc:Ignorable="w14 w15 wp14">
   <w:footnote w:type="separator" w:id="-1">
     <w:p>
       <w:pPr>
@@ -5584,15 +5868,15 @@
 </file>
 
 <file path=word/header1.xml><?xml version="1.0" encoding="utf-8"?>
-<w:hdr xmlns:wpc="http://schemas.microsoft.com/office/word/2010/wordprocessingCanvas" xmlns:mc="http://schemas.openxmlformats.org/markup-compatibility/2006" xmlns:o="urn:schemas-microsoft-com:office:office" xmlns:r="http://schemas.openxmlformats.org/officeDocument/2006/relationships" xmlns:m="http://schemas.openxmlformats.org/officeDocument/2006/math" xmlns:v="urn:schemas-microsoft-com:vml" xmlns:wp14="http://schemas.microsoft.com/office/word/2010/wordprocessingDrawing" xmlns:wp="http://schemas.openxmlformats.org/drawingml/2006/wordprocessingDrawing" xmlns:w10="urn:schemas-microsoft-com:office:word" xmlns:w="http://schemas.openxmlformats.org/wordprocessingml/2006/main" xmlns:w14="http://schemas.microsoft.com/office/word/2010/wordml" xmlns:w15="http://schemas.microsoft.com/office/word/2012/wordml" xmlns:wpg="http://schemas.microsoft.com/office/word/2010/wordprocessingGroup" xmlns:wpi="http://schemas.microsoft.com/office/word/2010/wordprocessingInk" xmlns:wne="http://schemas.microsoft.com/office/word/2006/wordml" xmlns:wps="http://schemas.microsoft.com/office/word/2010/wordprocessingShape" mc:Ignorable="w14 w15 wp14">
+<w:hdr xmlns:wpc="http://schemas.microsoft.com/office/word/2010/wordprocessingCanvas" xmlns:mo="http://schemas.microsoft.com/office/mac/office/2008/main" xmlns:mc="http://schemas.openxmlformats.org/markup-compatibility/2006" xmlns:mv="urn:schemas-microsoft-com:mac:vml" xmlns:o="urn:schemas-microsoft-com:office:office" xmlns:r="http://schemas.openxmlformats.org/officeDocument/2006/relationships" xmlns:m="http://schemas.openxmlformats.org/officeDocument/2006/math" xmlns:v="urn:schemas-microsoft-com:vml" xmlns:wp14="http://schemas.microsoft.com/office/word/2010/wordprocessingDrawing" xmlns:wp="http://schemas.openxmlformats.org/drawingml/2006/wordprocessingDrawing" xmlns:w10="urn:schemas-microsoft-com:office:word" xmlns:w="http://schemas.openxmlformats.org/wordprocessingml/2006/main" xmlns:w14="http://schemas.microsoft.com/office/word/2010/wordml" xmlns:w15="http://schemas.microsoft.com/office/word/2012/wordml" xmlns:wpg="http://schemas.microsoft.com/office/word/2010/wordprocessingGroup" xmlns:wpi="http://schemas.microsoft.com/office/word/2010/wordprocessingInk" xmlns:wne="http://schemas.microsoft.com/office/word/2006/wordml" xmlns:wps="http://schemas.microsoft.com/office/word/2010/wordprocessingShape" mc:Ignorable="w14 w15 wp14">
   <w:p>
     <w:pPr>
-      <w:pStyle w:val="a3"/>
+      <w:pStyle w:val="Header"/>
     </w:pPr>
   </w:p>
   <w:p>
     <w:pPr>
-      <w:pStyle w:val="a3"/>
+      <w:pStyle w:val="Header"/>
       <w:rPr>
         <w:b/>
         <w:sz w:val="24"/>
@@ -5606,10 +5890,10 @@
         <w:color w:val="4F81BD" w:themeColor="accent1"/>
         <w:sz w:val="24"/>
         <w:szCs w:val="24"/>
-        <w:lang w:val="en-US"/>
+        <w:lang w:val="en-US" w:eastAsia="en-US"/>
       </w:rPr>
       <w:drawing>
-        <wp:anchor distT="0" distB="0" distL="114300" distR="114300" simplePos="0" relativeHeight="251658240" behindDoc="1" locked="0" layoutInCell="1" allowOverlap="1" wp14:anchorId="238E4C63" wp14:editId="25152BBD">
+        <wp:anchor distT="0" distB="0" distL="114300" distR="114300" simplePos="0" relativeHeight="251658240" behindDoc="1" locked="0" layoutInCell="1" allowOverlap="1" wp14:anchorId="13CC6970" wp14:editId="23F5A151">
           <wp:simplePos x="0" y="0"/>
           <wp:positionH relativeFrom="column">
             <wp:posOffset>4162425</wp:posOffset>
@@ -5707,7 +5991,7 @@
   </w:p>
   <w:p>
     <w:pPr>
-      <w:pStyle w:val="a3"/>
+      <w:pStyle w:val="Header"/>
       <w:rPr>
         <w:b/>
         <w:sz w:val="24"/>
@@ -5727,8 +6011,8 @@
 </file>
 
 <file path=word/numbering.xml><?xml version="1.0" encoding="utf-8"?>
-<w:numbering xmlns:wpc="http://schemas.microsoft.com/office/word/2010/wordprocessingCanvas" xmlns:mc="http://schemas.openxmlformats.org/markup-compatibility/2006" xmlns:o="urn:schemas-microsoft-com:office:office" xmlns:r="http://schemas.openxmlformats.org/officeDocument/2006/relationships" xmlns:m="http://schemas.openxmlformats.org/officeDocument/2006/math" xmlns:v="urn:schemas-microsoft-com:vml" xmlns:wp14="http://schemas.microsoft.com/office/word/2010/wordprocessingDrawing" xmlns:wp="http://schemas.openxmlformats.org/drawingml/2006/wordprocessingDrawing" xmlns:w10="urn:schemas-microsoft-com:office:word" xmlns:w="http://schemas.openxmlformats.org/wordprocessingml/2006/main" xmlns:w14="http://schemas.microsoft.com/office/word/2010/wordml" xmlns:w15="http://schemas.microsoft.com/office/word/2012/wordml" xmlns:wpg="http://schemas.microsoft.com/office/word/2010/wordprocessingGroup" xmlns:wpi="http://schemas.microsoft.com/office/word/2010/wordprocessingInk" xmlns:wne="http://schemas.microsoft.com/office/word/2006/wordml" xmlns:wps="http://schemas.microsoft.com/office/word/2010/wordprocessingShape" mc:Ignorable="w14 w15 wp14">
-  <w:abstractNum w:abstractNumId="0" w15:restartNumberingAfterBreak="0">
+<w:numbering xmlns:wpc="http://schemas.microsoft.com/office/word/2010/wordprocessingCanvas" xmlns:mo="http://schemas.microsoft.com/office/mac/office/2008/main" xmlns:mc="http://schemas.openxmlformats.org/markup-compatibility/2006" xmlns:mv="urn:schemas-microsoft-com:mac:vml" xmlns:o="urn:schemas-microsoft-com:office:office" xmlns:r="http://schemas.openxmlformats.org/officeDocument/2006/relationships" xmlns:m="http://schemas.openxmlformats.org/officeDocument/2006/math" xmlns:v="urn:schemas-microsoft-com:vml" xmlns:wp14="http://schemas.microsoft.com/office/word/2010/wordprocessingDrawing" xmlns:wp="http://schemas.openxmlformats.org/drawingml/2006/wordprocessingDrawing" xmlns:w10="urn:schemas-microsoft-com:office:word" xmlns:w="http://schemas.openxmlformats.org/wordprocessingml/2006/main" xmlns:w14="http://schemas.microsoft.com/office/word/2010/wordml" xmlns:w15="http://schemas.microsoft.com/office/word/2012/wordml" xmlns:wpg="http://schemas.microsoft.com/office/word/2010/wordprocessingGroup" xmlns:wpi="http://schemas.microsoft.com/office/word/2010/wordprocessingInk" xmlns:wne="http://schemas.microsoft.com/office/word/2006/wordml" xmlns:wps="http://schemas.microsoft.com/office/word/2010/wordprocessingShape" mc:Ignorable="w14 w15 wp14">
+  <w:abstractNum w:abstractNumId="0">
     <w:nsid w:val="08D45B30"/>
     <w:multiLevelType w:val="multilevel"/>
     <w:tmpl w:val="D20A78F0"/>
@@ -5841,7 +6125,7 @@
       </w:rPr>
     </w:lvl>
   </w:abstractNum>
-  <w:abstractNum w:abstractNumId="1" w15:restartNumberingAfterBreak="0">
+  <w:abstractNum w:abstractNumId="1">
     <w:nsid w:val="127A1404"/>
     <w:multiLevelType w:val="hybridMultilevel"/>
     <w:tmpl w:val="286ACE3C"/>
@@ -5927,7 +6211,7 @@
       </w:pPr>
     </w:lvl>
   </w:abstractNum>
-  <w:abstractNum w:abstractNumId="2" w15:restartNumberingAfterBreak="0">
+  <w:abstractNum w:abstractNumId="2">
     <w:nsid w:val="17AF5B81"/>
     <w:multiLevelType w:val="hybridMultilevel"/>
     <w:tmpl w:val="68A04368"/>
@@ -6013,7 +6297,7 @@
       </w:pPr>
     </w:lvl>
   </w:abstractNum>
-  <w:abstractNum w:abstractNumId="3" w15:restartNumberingAfterBreak="0">
+  <w:abstractNum w:abstractNumId="3">
     <w:nsid w:val="17D74B34"/>
     <w:multiLevelType w:val="multilevel"/>
     <w:tmpl w:val="1409001F"/>
@@ -6099,7 +6383,7 @@
       </w:pPr>
     </w:lvl>
   </w:abstractNum>
-  <w:abstractNum w:abstractNumId="4" w15:restartNumberingAfterBreak="0">
+  <w:abstractNum w:abstractNumId="4">
     <w:nsid w:val="21167DC6"/>
     <w:multiLevelType w:val="multilevel"/>
     <w:tmpl w:val="D20A78F0"/>
@@ -6212,7 +6496,7 @@
       </w:rPr>
     </w:lvl>
   </w:abstractNum>
-  <w:abstractNum w:abstractNumId="5" w15:restartNumberingAfterBreak="0">
+  <w:abstractNum w:abstractNumId="5">
     <w:nsid w:val="21492D26"/>
     <w:multiLevelType w:val="multilevel"/>
     <w:tmpl w:val="404ADABC"/>
@@ -6325,7 +6609,7 @@
       </w:rPr>
     </w:lvl>
   </w:abstractNum>
-  <w:abstractNum w:abstractNumId="6" w15:restartNumberingAfterBreak="0">
+  <w:abstractNum w:abstractNumId="6">
     <w:nsid w:val="286D2613"/>
     <w:multiLevelType w:val="hybridMultilevel"/>
     <w:tmpl w:val="266E9CF0"/>
@@ -6438,7 +6722,7 @@
       </w:rPr>
     </w:lvl>
   </w:abstractNum>
-  <w:abstractNum w:abstractNumId="7" w15:restartNumberingAfterBreak="0">
+  <w:abstractNum w:abstractNumId="7">
     <w:nsid w:val="2C7E15D5"/>
     <w:multiLevelType w:val="multilevel"/>
     <w:tmpl w:val="D20A78F0"/>
@@ -6551,7 +6835,7 @@
       </w:rPr>
     </w:lvl>
   </w:abstractNum>
-  <w:abstractNum w:abstractNumId="8" w15:restartNumberingAfterBreak="0">
+  <w:abstractNum w:abstractNumId="8">
     <w:nsid w:val="31F25C48"/>
     <w:multiLevelType w:val="multilevel"/>
     <w:tmpl w:val="32402D8E"/>
@@ -6664,7 +6948,7 @@
       </w:rPr>
     </w:lvl>
   </w:abstractNum>
-  <w:abstractNum w:abstractNumId="9" w15:restartNumberingAfterBreak="0">
+  <w:abstractNum w:abstractNumId="9">
     <w:nsid w:val="386B2B15"/>
     <w:multiLevelType w:val="multilevel"/>
     <w:tmpl w:val="1409001F"/>
@@ -6750,7 +7034,7 @@
       </w:pPr>
     </w:lvl>
   </w:abstractNum>
-  <w:abstractNum w:abstractNumId="10" w15:restartNumberingAfterBreak="0">
+  <w:abstractNum w:abstractNumId="10">
     <w:nsid w:val="3A10464E"/>
     <w:multiLevelType w:val="multilevel"/>
     <w:tmpl w:val="D20A78F0"/>
@@ -6863,7 +7147,7 @@
       </w:rPr>
     </w:lvl>
   </w:abstractNum>
-  <w:abstractNum w:abstractNumId="11" w15:restartNumberingAfterBreak="0">
+  <w:abstractNum w:abstractNumId="11">
     <w:nsid w:val="3EE45FA4"/>
     <w:multiLevelType w:val="multilevel"/>
     <w:tmpl w:val="B116101A"/>
@@ -6976,7 +7260,120 @@
       </w:rPr>
     </w:lvl>
   </w:abstractNum>
-  <w:abstractNum w:abstractNumId="12" w15:restartNumberingAfterBreak="0">
+  <w:abstractNum w:abstractNumId="12">
+    <w:nsid w:val="492543B1"/>
+    <w:multiLevelType w:val="hybridMultilevel"/>
+    <w:tmpl w:val="52C23840"/>
+    <w:lvl w:ilvl="0" w:tplc="04090001">
+      <w:start w:val="1"/>
+      <w:numFmt w:val="bullet"/>
+      <w:lvlText w:val=""/>
+      <w:lvlJc w:val="left"/>
+      <w:pPr>
+        <w:ind w:left="1800" w:hanging="360"/>
+      </w:pPr>
+      <w:rPr>
+        <w:rFonts w:ascii="Symbol" w:hAnsi="Symbol" w:hint="default"/>
+      </w:rPr>
+    </w:lvl>
+    <w:lvl w:ilvl="1" w:tplc="04090003" w:tentative="1">
+      <w:start w:val="1"/>
+      <w:numFmt w:val="bullet"/>
+      <w:lvlText w:val="o"/>
+      <w:lvlJc w:val="left"/>
+      <w:pPr>
+        <w:ind w:left="2520" w:hanging="360"/>
+      </w:pPr>
+      <w:rPr>
+        <w:rFonts w:ascii="Courier New" w:hAnsi="Courier New" w:cs="Courier New" w:hint="default"/>
+      </w:rPr>
+    </w:lvl>
+    <w:lvl w:ilvl="2" w:tplc="04090005" w:tentative="1">
+      <w:start w:val="1"/>
+      <w:numFmt w:val="bullet"/>
+      <w:lvlText w:val=""/>
+      <w:lvlJc w:val="left"/>
+      <w:pPr>
+        <w:ind w:left="3240" w:hanging="360"/>
+      </w:pPr>
+      <w:rPr>
+        <w:rFonts w:ascii="Wingdings" w:hAnsi="Wingdings" w:hint="default"/>
+      </w:rPr>
+    </w:lvl>
+    <w:lvl w:ilvl="3" w:tplc="04090001" w:tentative="1">
+      <w:start w:val="1"/>
+      <w:numFmt w:val="bullet"/>
+      <w:lvlText w:val=""/>
+      <w:lvlJc w:val="left"/>
+      <w:pPr>
+        <w:ind w:left="3960" w:hanging="360"/>
+      </w:pPr>
+      <w:rPr>
+        <w:rFonts w:ascii="Symbol" w:hAnsi="Symbol" w:hint="default"/>
+      </w:rPr>
+    </w:lvl>
+    <w:lvl w:ilvl="4" w:tplc="04090003" w:tentative="1">
+      <w:start w:val="1"/>
+      <w:numFmt w:val="bullet"/>
+      <w:lvlText w:val="o"/>
+      <w:lvlJc w:val="left"/>
+      <w:pPr>
+        <w:ind w:left="4680" w:hanging="360"/>
+      </w:pPr>
+      <w:rPr>
+        <w:rFonts w:ascii="Courier New" w:hAnsi="Courier New" w:cs="Courier New" w:hint="default"/>
+      </w:rPr>
+    </w:lvl>
+    <w:lvl w:ilvl="5" w:tplc="04090005" w:tentative="1">
+      <w:start w:val="1"/>
+      <w:numFmt w:val="bullet"/>
+      <w:lvlText w:val=""/>
+      <w:lvlJc w:val="left"/>
+      <w:pPr>
+        <w:ind w:left="5400" w:hanging="360"/>
+      </w:pPr>
+      <w:rPr>
+        <w:rFonts w:ascii="Wingdings" w:hAnsi="Wingdings" w:hint="default"/>
+      </w:rPr>
+    </w:lvl>
+    <w:lvl w:ilvl="6" w:tplc="04090001" w:tentative="1">
+      <w:start w:val="1"/>
+      <w:numFmt w:val="bullet"/>
+      <w:lvlText w:val=""/>
+      <w:lvlJc w:val="left"/>
+      <w:pPr>
+        <w:ind w:left="6120" w:hanging="360"/>
+      </w:pPr>
+      <w:rPr>
+        <w:rFonts w:ascii="Symbol" w:hAnsi="Symbol" w:hint="default"/>
+      </w:rPr>
+    </w:lvl>
+    <w:lvl w:ilvl="7" w:tplc="04090003" w:tentative="1">
+      <w:start w:val="1"/>
+      <w:numFmt w:val="bullet"/>
+      <w:lvlText w:val="o"/>
+      <w:lvlJc w:val="left"/>
+      <w:pPr>
+        <w:ind w:left="6840" w:hanging="360"/>
+      </w:pPr>
+      <w:rPr>
+        <w:rFonts w:ascii="Courier New" w:hAnsi="Courier New" w:cs="Courier New" w:hint="default"/>
+      </w:rPr>
+    </w:lvl>
+    <w:lvl w:ilvl="8" w:tplc="04090005" w:tentative="1">
+      <w:start w:val="1"/>
+      <w:numFmt w:val="bullet"/>
+      <w:lvlText w:val=""/>
+      <w:lvlJc w:val="left"/>
+      <w:pPr>
+        <w:ind w:left="7560" w:hanging="360"/>
+      </w:pPr>
+      <w:rPr>
+        <w:rFonts w:ascii="Wingdings" w:hAnsi="Wingdings" w:hint="default"/>
+      </w:rPr>
+    </w:lvl>
+  </w:abstractNum>
+  <w:abstractNum w:abstractNumId="13">
     <w:nsid w:val="51C008D3"/>
     <w:multiLevelType w:val="multilevel"/>
     <w:tmpl w:val="1409001F"/>
@@ -7062,7 +7459,7 @@
       </w:pPr>
     </w:lvl>
   </w:abstractNum>
-  <w:abstractNum w:abstractNumId="13" w15:restartNumberingAfterBreak="0">
+  <w:abstractNum w:abstractNumId="14">
     <w:nsid w:val="62714BA6"/>
     <w:multiLevelType w:val="multilevel"/>
     <w:tmpl w:val="D20A78F0"/>
@@ -7182,7 +7579,7 @@
     <w:abstractNumId w:val="5"/>
   </w:num>
   <w:num w:numId="3">
-    <w:abstractNumId w:val="12"/>
+    <w:abstractNumId w:val="13"/>
   </w:num>
   <w:num w:numId="4">
     <w:abstractNumId w:val="0"/>
@@ -7191,7 +7588,7 @@
     <w:abstractNumId w:val="11"/>
   </w:num>
   <w:num w:numId="6">
-    <w:abstractNumId w:val="13"/>
+    <w:abstractNumId w:val="14"/>
   </w:num>
   <w:num w:numId="7">
     <w:abstractNumId w:val="10"/>
@@ -7217,6 +7614,9 @@
   <w:num w:numId="14">
     <w:abstractNumId w:val="1"/>
   </w:num>
+  <w:num w:numId="15">
+    <w:abstractNumId w:val="12"/>
+  </w:num>
 </w:numbering>
 </file>
 
@@ -7237,7 +7637,7 @@
       </w:pPr>
     </w:pPrDefault>
   </w:docDefaults>
-  <w:latentStyles w:defLockedState="0" w:defUIPriority="99" w:defSemiHidden="0" w:defUnhideWhenUsed="0" w:defQFormat="0" w:count="371">
+  <w:latentStyles w:defLockedState="0" w:defUIPriority="99" w:defSemiHidden="0" w:defUnhideWhenUsed="0" w:defQFormat="0" w:count="380">
     <w:lsdException w:name="Normal" w:uiPriority="0" w:qFormat="1"/>
     <w:lsdException w:name="heading 1" w:uiPriority="9" w:qFormat="1"/>
     <w:lsdException w:name="heading 2" w:semiHidden="1" w:uiPriority="9" w:unhideWhenUsed="1" w:qFormat="1"/>
@@ -7610,15 +8010,15 @@
     <w:lsdException w:name="List Table 6 Colorful Accent 6" w:uiPriority="51"/>
     <w:lsdException w:name="List Table 7 Colorful Accent 6" w:uiPriority="52"/>
   </w:latentStyles>
-  <w:style w:type="paragraph" w:default="1" w:styleId="a">
+  <w:style w:type="paragraph" w:default="1" w:styleId="Normal">
     <w:name w:val="Normal"/>
     <w:qFormat/>
   </w:style>
-  <w:style w:type="paragraph" w:styleId="1">
+  <w:style w:type="paragraph" w:styleId="Heading1">
     <w:name w:val="heading 1"/>
-    <w:basedOn w:val="a"/>
-    <w:next w:val="a"/>
-    <w:link w:val="1Char"/>
+    <w:basedOn w:val="Normal"/>
+    <w:next w:val="Normal"/>
+    <w:link w:val="Heading1Char"/>
     <w:uiPriority w:val="9"/>
     <w:qFormat/>
     <w:rsid w:val="006D04F4"/>
@@ -7637,11 +8037,11 @@
       <w:szCs w:val="28"/>
     </w:rPr>
   </w:style>
-  <w:style w:type="paragraph" w:styleId="2">
+  <w:style w:type="paragraph" w:styleId="Heading2">
     <w:name w:val="heading 2"/>
-    <w:basedOn w:val="a"/>
-    <w:next w:val="a"/>
-    <w:link w:val="2Char"/>
+    <w:basedOn w:val="Normal"/>
+    <w:next w:val="Normal"/>
+    <w:link w:val="Heading2Char"/>
     <w:uiPriority w:val="9"/>
     <w:unhideWhenUsed/>
     <w:qFormat/>
@@ -7661,13 +8061,13 @@
       <w:szCs w:val="26"/>
     </w:rPr>
   </w:style>
-  <w:style w:type="character" w:default="1" w:styleId="a0">
+  <w:style w:type="character" w:default="1" w:styleId="DefaultParagraphFont">
     <w:name w:val="Default Paragraph Font"/>
     <w:uiPriority w:val="1"/>
     <w:semiHidden/>
     <w:unhideWhenUsed/>
   </w:style>
-  <w:style w:type="table" w:default="1" w:styleId="a1">
+  <w:style w:type="table" w:default="1" w:styleId="TableNormal">
     <w:name w:val="Normal Table"/>
     <w:uiPriority w:val="99"/>
     <w:semiHidden/>
@@ -7682,16 +8082,16 @@
       </w:tblCellMar>
     </w:tblPr>
   </w:style>
-  <w:style w:type="numbering" w:default="1" w:styleId="a2">
+  <w:style w:type="numbering" w:default="1" w:styleId="NoList">
     <w:name w:val="No List"/>
     <w:uiPriority w:val="99"/>
     <w:semiHidden/>
     <w:unhideWhenUsed/>
   </w:style>
-  <w:style w:type="paragraph" w:styleId="a3">
+  <w:style w:type="paragraph" w:styleId="Header">
     <w:name w:val="header"/>
-    <w:basedOn w:val="a"/>
-    <w:link w:val="Char"/>
+    <w:basedOn w:val="Normal"/>
+    <w:link w:val="HeaderChar"/>
     <w:uiPriority w:val="99"/>
     <w:unhideWhenUsed/>
     <w:rsid w:val="00CA107E"/>
@@ -7703,17 +8103,17 @@
       <w:spacing w:after="0" w:line="240" w:lineRule="auto"/>
     </w:pPr>
   </w:style>
-  <w:style w:type="character" w:customStyle="1" w:styleId="Char">
-    <w:name w:val="页眉 Char"/>
-    <w:basedOn w:val="a0"/>
-    <w:link w:val="a3"/>
+  <w:style w:type="character" w:customStyle="1" w:styleId="HeaderChar">
+    <w:name w:val="Header Char"/>
+    <w:basedOn w:val="DefaultParagraphFont"/>
+    <w:link w:val="Header"/>
     <w:uiPriority w:val="99"/>
     <w:rsid w:val="00CA107E"/>
   </w:style>
-  <w:style w:type="paragraph" w:styleId="a4">
+  <w:style w:type="paragraph" w:styleId="Footer">
     <w:name w:val="footer"/>
-    <w:basedOn w:val="a"/>
-    <w:link w:val="Char0"/>
+    <w:basedOn w:val="Normal"/>
+    <w:link w:val="FooterChar"/>
     <w:uiPriority w:val="99"/>
     <w:unhideWhenUsed/>
     <w:rsid w:val="00CA107E"/>
@@ -7725,17 +8125,17 @@
       <w:spacing w:after="0" w:line="240" w:lineRule="auto"/>
     </w:pPr>
   </w:style>
-  <w:style w:type="character" w:customStyle="1" w:styleId="Char0">
-    <w:name w:val="页脚 Char"/>
-    <w:basedOn w:val="a0"/>
-    <w:link w:val="a4"/>
+  <w:style w:type="character" w:customStyle="1" w:styleId="FooterChar">
+    <w:name w:val="Footer Char"/>
+    <w:basedOn w:val="DefaultParagraphFont"/>
+    <w:link w:val="Footer"/>
     <w:uiPriority w:val="99"/>
     <w:rsid w:val="00CA107E"/>
   </w:style>
-  <w:style w:type="paragraph" w:styleId="a5">
+  <w:style w:type="paragraph" w:styleId="BalloonText">
     <w:name w:val="Balloon Text"/>
-    <w:basedOn w:val="a"/>
-    <w:link w:val="Char1"/>
+    <w:basedOn w:val="Normal"/>
+    <w:link w:val="BalloonTextChar"/>
     <w:uiPriority w:val="99"/>
     <w:semiHidden/>
     <w:unhideWhenUsed/>
@@ -7749,10 +8149,10 @@
       <w:szCs w:val="16"/>
     </w:rPr>
   </w:style>
-  <w:style w:type="character" w:customStyle="1" w:styleId="Char1">
-    <w:name w:val="批注框文本 Char"/>
-    <w:basedOn w:val="a0"/>
-    <w:link w:val="a5"/>
+  <w:style w:type="character" w:customStyle="1" w:styleId="BalloonTextChar">
+    <w:name w:val="Balloon Text Char"/>
+    <w:basedOn w:val="DefaultParagraphFont"/>
+    <w:link w:val="BalloonText"/>
     <w:uiPriority w:val="99"/>
     <w:semiHidden/>
     <w:rsid w:val="00CA107E"/>
@@ -7762,15 +8162,16 @@
       <w:szCs w:val="16"/>
     </w:rPr>
   </w:style>
-  <w:style w:type="table" w:styleId="a6">
+  <w:style w:type="table" w:styleId="TableGrid">
     <w:name w:val="Table Grid"/>
-    <w:basedOn w:val="a1"/>
+    <w:basedOn w:val="TableNormal"/>
     <w:uiPriority w:val="59"/>
     <w:rsid w:val="005C7B20"/>
     <w:pPr>
       <w:spacing w:after="0" w:line="240" w:lineRule="auto"/>
     </w:pPr>
     <w:tblPr>
+      <w:tblInd w:w="0" w:type="dxa"/>
       <w:tblBorders>
         <w:top w:val="single" w:sz="4" w:space="0" w:color="auto"/>
         <w:left w:val="single" w:sz="4" w:space="0" w:color="auto"/>
@@ -7779,11 +8180,17 @@
         <w:insideH w:val="single" w:sz="4" w:space="0" w:color="auto"/>
         <w:insideV w:val="single" w:sz="4" w:space="0" w:color="auto"/>
       </w:tblBorders>
+      <w:tblCellMar>
+        <w:top w:w="0" w:type="dxa"/>
+        <w:left w:w="108" w:type="dxa"/>
+        <w:bottom w:w="0" w:type="dxa"/>
+        <w:right w:w="108" w:type="dxa"/>
+      </w:tblCellMar>
     </w:tblPr>
   </w:style>
-  <w:style w:type="paragraph" w:styleId="a7">
+  <w:style w:type="paragraph" w:styleId="ListParagraph">
     <w:name w:val="List Paragraph"/>
-    <w:basedOn w:val="a"/>
+    <w:basedOn w:val="Normal"/>
     <w:uiPriority w:val="34"/>
     <w:qFormat/>
     <w:rsid w:val="00EF752B"/>
@@ -7792,10 +8199,10 @@
       <w:contextualSpacing/>
     </w:pPr>
   </w:style>
-  <w:style w:type="character" w:customStyle="1" w:styleId="1Char">
-    <w:name w:val="标题 1 Char"/>
-    <w:basedOn w:val="a0"/>
-    <w:link w:val="1"/>
+  <w:style w:type="character" w:customStyle="1" w:styleId="Heading1Char">
+    <w:name w:val="Heading 1 Char"/>
+    <w:basedOn w:val="DefaultParagraphFont"/>
+    <w:link w:val="Heading1"/>
     <w:uiPriority w:val="9"/>
     <w:rsid w:val="006D04F4"/>
     <w:rPr>
@@ -7807,10 +8214,10 @@
       <w:szCs w:val="28"/>
     </w:rPr>
   </w:style>
-  <w:style w:type="paragraph" w:styleId="TOC">
+  <w:style w:type="paragraph" w:styleId="TOCHeading">
     <w:name w:val="TOC Heading"/>
-    <w:basedOn w:val="1"/>
-    <w:next w:val="a"/>
+    <w:basedOn w:val="Heading1"/>
+    <w:next w:val="Normal"/>
     <w:uiPriority w:val="39"/>
     <w:semiHidden/>
     <w:unhideWhenUsed/>
@@ -7823,10 +8230,10 @@
       <w:lang w:val="en-US" w:eastAsia="ja-JP"/>
     </w:rPr>
   </w:style>
-  <w:style w:type="paragraph" w:styleId="20">
+  <w:style w:type="paragraph" w:styleId="TOC2">
     <w:name w:val="toc 2"/>
-    <w:basedOn w:val="a"/>
-    <w:next w:val="a"/>
+    <w:basedOn w:val="Normal"/>
+    <w:next w:val="Normal"/>
     <w:autoRedefine/>
     <w:uiPriority w:val="39"/>
     <w:unhideWhenUsed/>
@@ -7840,10 +8247,10 @@
       <w:lang w:val="en-US" w:eastAsia="ja-JP"/>
     </w:rPr>
   </w:style>
-  <w:style w:type="paragraph" w:styleId="10">
+  <w:style w:type="paragraph" w:styleId="TOC1">
     <w:name w:val="toc 1"/>
-    <w:basedOn w:val="a"/>
-    <w:next w:val="a"/>
+    <w:basedOn w:val="Normal"/>
+    <w:next w:val="Normal"/>
     <w:autoRedefine/>
     <w:uiPriority w:val="39"/>
     <w:unhideWhenUsed/>
@@ -7856,10 +8263,10 @@
       <w:lang w:val="en-US" w:eastAsia="ja-JP"/>
     </w:rPr>
   </w:style>
-  <w:style w:type="paragraph" w:styleId="3">
+  <w:style w:type="paragraph" w:styleId="TOC3">
     <w:name w:val="toc 3"/>
-    <w:basedOn w:val="a"/>
-    <w:next w:val="a"/>
+    <w:basedOn w:val="Normal"/>
+    <w:next w:val="Normal"/>
     <w:autoRedefine/>
     <w:uiPriority w:val="39"/>
     <w:semiHidden/>
@@ -7874,10 +8281,10 @@
       <w:lang w:val="en-US" w:eastAsia="ja-JP"/>
     </w:rPr>
   </w:style>
-  <w:style w:type="character" w:customStyle="1" w:styleId="2Char">
-    <w:name w:val="标题 2 Char"/>
-    <w:basedOn w:val="a0"/>
-    <w:link w:val="2"/>
+  <w:style w:type="character" w:customStyle="1" w:styleId="Heading2Char">
+    <w:name w:val="Heading 2 Char"/>
+    <w:basedOn w:val="DefaultParagraphFont"/>
+    <w:link w:val="Heading2"/>
     <w:uiPriority w:val="9"/>
     <w:rsid w:val="006D04F4"/>
     <w:rPr>
@@ -7889,15 +8296,56 @@
       <w:szCs w:val="26"/>
     </w:rPr>
   </w:style>
-  <w:style w:type="character" w:styleId="a8">
+  <w:style w:type="character" w:styleId="Hyperlink">
     <w:name w:val="Hyperlink"/>
-    <w:basedOn w:val="a0"/>
+    <w:basedOn w:val="DefaultParagraphFont"/>
     <w:uiPriority w:val="99"/>
     <w:unhideWhenUsed/>
     <w:rsid w:val="00A602A9"/>
     <w:rPr>
       <w:color w:val="0000FF" w:themeColor="hyperlink"/>
       <w:u w:val="single"/>
+    </w:rPr>
+  </w:style>
+  <w:style w:type="paragraph" w:styleId="DocumentMap">
+    <w:name w:val="Document Map"/>
+    <w:basedOn w:val="Normal"/>
+    <w:link w:val="DocumentMapChar"/>
+    <w:uiPriority w:val="99"/>
+    <w:semiHidden/>
+    <w:unhideWhenUsed/>
+    <w:rsid w:val="005A1E04"/>
+    <w:pPr>
+      <w:spacing w:after="0" w:line="240" w:lineRule="auto"/>
+    </w:pPr>
+    <w:rPr>
+      <w:rFonts w:ascii="Times New Roman" w:hAnsi="Times New Roman" w:cs="Times New Roman"/>
+      <w:sz w:val="24"/>
+      <w:szCs w:val="24"/>
+    </w:rPr>
+  </w:style>
+  <w:style w:type="character" w:customStyle="1" w:styleId="DocumentMapChar">
+    <w:name w:val="Document Map Char"/>
+    <w:basedOn w:val="DefaultParagraphFont"/>
+    <w:link w:val="DocumentMap"/>
+    <w:uiPriority w:val="99"/>
+    <w:semiHidden/>
+    <w:rsid w:val="005A1E04"/>
+    <w:rPr>
+      <w:rFonts w:ascii="Times New Roman" w:hAnsi="Times New Roman" w:cs="Times New Roman"/>
+      <w:sz w:val="24"/>
+      <w:szCs w:val="24"/>
+    </w:rPr>
+  </w:style>
+  <w:style w:type="character" w:styleId="Emphasis">
+    <w:name w:val="Emphasis"/>
+    <w:basedOn w:val="DefaultParagraphFont"/>
+    <w:uiPriority w:val="20"/>
+    <w:qFormat/>
+    <w:rsid w:val="005A1E04"/>
+    <w:rPr>
+      <w:i/>
+      <w:iCs/>
     </w:rPr>
   </w:style>
 </w:styles>
@@ -8193,7 +8641,7 @@
 </file>
 
 <file path=customXml/itemProps1.xml><?xml version="1.0" encoding="utf-8"?>
-<ds:datastoreItem xmlns:ds="http://schemas.openxmlformats.org/officeDocument/2006/customXml" ds:itemID="{34467100-825D-4FBD-B11A-BFC012428D0D}">
+<ds:datastoreItem xmlns:ds="http://schemas.openxmlformats.org/officeDocument/2006/customXml" ds:itemID="{5CC9EB52-C34D-564D-B4AE-306C1A5FE392}">
   <ds:schemaRefs>
     <ds:schemaRef ds:uri="http://schemas.openxmlformats.org/officeDocument/2006/bibliography"/>
   </ds:schemaRefs>

</xml_diff>

<commit_message>
1.Add more text in 2.2 sprint backlog
</commit_message>
<xml_diff>
--- a/PCB/02 Plans & Actuals/2.1_Project Plan/Project Management Plan_v0.1(draft) (VEL).docx
+++ b/PCB/02 Plans & Actuals/2.1_Project Plan/Project Management Plan_v0.1(draft) (VEL).docx
@@ -1,6 +1,6 @@
 
 <file path=word/document.xml><?xml version="1.0" encoding="utf-8"?>
-<w:document xmlns:wpc="http://schemas.microsoft.com/office/word/2010/wordprocessingCanvas" xmlns:mo="http://schemas.microsoft.com/office/mac/office/2008/main" xmlns:mc="http://schemas.openxmlformats.org/markup-compatibility/2006" xmlns:mv="urn:schemas-microsoft-com:mac:vml" xmlns:o="urn:schemas-microsoft-com:office:office" xmlns:r="http://schemas.openxmlformats.org/officeDocument/2006/relationships" xmlns:m="http://schemas.openxmlformats.org/officeDocument/2006/math" xmlns:v="urn:schemas-microsoft-com:vml" xmlns:wp14="http://schemas.microsoft.com/office/word/2010/wordprocessingDrawing" xmlns:wp="http://schemas.openxmlformats.org/drawingml/2006/wordprocessingDrawing" xmlns:w10="urn:schemas-microsoft-com:office:word" xmlns:w="http://schemas.openxmlformats.org/wordprocessingml/2006/main" xmlns:w14="http://schemas.microsoft.com/office/word/2010/wordml" xmlns:w15="http://schemas.microsoft.com/office/word/2012/wordml" xmlns:wpg="http://schemas.microsoft.com/office/word/2010/wordprocessingGroup" xmlns:wpi="http://schemas.microsoft.com/office/word/2010/wordprocessingInk" xmlns:wne="http://schemas.microsoft.com/office/word/2006/wordml" xmlns:wps="http://schemas.microsoft.com/office/word/2010/wordprocessingShape" mc:Ignorable="w14 w15 wp14">
+<w:document xmlns:wpc="http://schemas.microsoft.com/office/word/2010/wordprocessingCanvas" xmlns:mc="http://schemas.openxmlformats.org/markup-compatibility/2006" xmlns:o="urn:schemas-microsoft-com:office:office" xmlns:r="http://schemas.openxmlformats.org/officeDocument/2006/relationships" xmlns:m="http://schemas.openxmlformats.org/officeDocument/2006/math" xmlns:v="urn:schemas-microsoft-com:vml" xmlns:wp14="http://schemas.microsoft.com/office/word/2010/wordprocessingDrawing" xmlns:wp="http://schemas.openxmlformats.org/drawingml/2006/wordprocessingDrawing" xmlns:w10="urn:schemas-microsoft-com:office:word" xmlns:w="http://schemas.openxmlformats.org/wordprocessingml/2006/main" xmlns:w14="http://schemas.microsoft.com/office/word/2010/wordml" xmlns:w15="http://schemas.microsoft.com/office/word/2012/wordml" xmlns:wpg="http://schemas.microsoft.com/office/word/2010/wordprocessingGroup" xmlns:wpi="http://schemas.microsoft.com/office/word/2010/wordprocessingInk" xmlns:wne="http://schemas.microsoft.com/office/word/2006/wordml" xmlns:wps="http://schemas.microsoft.com/office/word/2010/wordprocessingShape" mc:Ignorable="w14 w15 wp14">
   <w:body>
     <w:p/>
     <w:p/>
@@ -128,7 +128,7 @@
     </w:p>
     <w:tbl>
       <w:tblPr>
-        <w:tblStyle w:val="TableGrid"/>
+        <w:tblStyle w:val="a6"/>
         <w:tblW w:w="0" w:type="auto"/>
         <w:tblLook w:val="04A0" w:firstRow="1" w:lastRow="0" w:firstColumn="1" w:lastColumn="0" w:noHBand="0" w:noVBand="1"/>
       </w:tblPr>
@@ -309,7 +309,24 @@
               <w:rPr>
                 <w:rFonts w:hint="eastAsia"/>
               </w:rPr>
-              <w:t>Sprintbacklog</w:t>
+              <w:t>Sprint</w:t>
+            </w:r>
+            <w:r>
+              <w:t xml:space="preserve"> </w:t>
+            </w:r>
+            <w:bookmarkStart w:id="0" w:name="_GoBack"/>
+            <w:bookmarkEnd w:id="0"/>
+            <w:r>
+              <w:rPr>
+                <w:rFonts w:hint="eastAsia"/>
+              </w:rPr>
+              <w:t>B</w:t>
+            </w:r>
+            <w:r>
+              <w:rPr>
+                <w:rFonts w:hint="eastAsia"/>
+              </w:rPr>
+              <w:t>acklog</w:t>
             </w:r>
           </w:p>
         </w:tc>
@@ -435,7 +452,7 @@
       <w:sdtContent>
         <w:p>
           <w:pPr>
-            <w:pStyle w:val="TOCHeading"/>
+            <w:pStyle w:val="TOC"/>
           </w:pPr>
           <w:r>
             <w:t>Contents</w:t>
@@ -443,7 +460,7 @@
         </w:p>
         <w:p>
           <w:pPr>
-            <w:pStyle w:val="TOC1"/>
+            <w:pStyle w:val="10"/>
             <w:tabs>
               <w:tab w:val="left" w:pos="440"/>
               <w:tab w:val="right" w:leader="dot" w:pos="8296"/>
@@ -465,7 +482,7 @@
           <w:hyperlink w:anchor="_Toc427102507" w:history="1">
             <w:r>
               <w:rPr>
-                <w:rStyle w:val="Hyperlink"/>
+                <w:rStyle w:val="a8"/>
                 <w:noProof/>
               </w:rPr>
               <w:t>1.</w:t>
@@ -479,7 +496,7 @@
             </w:r>
             <w:r>
               <w:rPr>
-                <w:rStyle w:val="Hyperlink"/>
+                <w:rStyle w:val="a8"/>
                 <w:noProof/>
               </w:rPr>
               <w:t>Introduction</w:t>
@@ -536,7 +553,7 @@
         </w:p>
         <w:p>
           <w:pPr>
-            <w:pStyle w:val="TOC2"/>
+            <w:pStyle w:val="20"/>
             <w:tabs>
               <w:tab w:val="left" w:pos="880"/>
               <w:tab w:val="right" w:leader="dot" w:pos="8296"/>
@@ -549,7 +566,7 @@
           <w:hyperlink w:anchor="_Toc427102508" w:history="1">
             <w:r>
               <w:rPr>
-                <w:rStyle w:val="Hyperlink"/>
+                <w:rStyle w:val="a8"/>
                 <w:noProof/>
               </w:rPr>
               <w:t>1.1.</w:t>
@@ -563,7 +580,7 @@
             </w:r>
             <w:r>
               <w:rPr>
-                <w:rStyle w:val="Hyperlink"/>
+                <w:rStyle w:val="a8"/>
                 <w:noProof/>
               </w:rPr>
               <w:t>Project Overview</w:t>
@@ -620,7 +637,7 @@
         </w:p>
         <w:p>
           <w:pPr>
-            <w:pStyle w:val="TOC2"/>
+            <w:pStyle w:val="20"/>
             <w:tabs>
               <w:tab w:val="left" w:pos="880"/>
               <w:tab w:val="right" w:leader="dot" w:pos="8296"/>
@@ -633,7 +650,7 @@
           <w:hyperlink w:anchor="_Toc427102509" w:history="1">
             <w:r>
               <w:rPr>
-                <w:rStyle w:val="Hyperlink"/>
+                <w:rStyle w:val="a8"/>
                 <w:noProof/>
               </w:rPr>
               <w:t>1.2.</w:t>
@@ -647,7 +664,7 @@
             </w:r>
             <w:r>
               <w:rPr>
-                <w:rStyle w:val="Hyperlink"/>
+                <w:rStyle w:val="a8"/>
                 <w:noProof/>
               </w:rPr>
               <w:t>Project Approach</w:t>
@@ -704,7 +721,7 @@
         </w:p>
         <w:p>
           <w:pPr>
-            <w:pStyle w:val="TOC2"/>
+            <w:pStyle w:val="20"/>
             <w:tabs>
               <w:tab w:val="left" w:pos="880"/>
               <w:tab w:val="right" w:leader="dot" w:pos="8296"/>
@@ -717,7 +734,7 @@
           <w:hyperlink w:anchor="_Toc427102510" w:history="1">
             <w:r>
               <w:rPr>
-                <w:rStyle w:val="Hyperlink"/>
+                <w:rStyle w:val="a8"/>
                 <w:noProof/>
               </w:rPr>
               <w:t>1.3.</w:t>
@@ -731,7 +748,7 @@
             </w:r>
             <w:r>
               <w:rPr>
-                <w:rStyle w:val="Hyperlink"/>
+                <w:rStyle w:val="a8"/>
                 <w:noProof/>
               </w:rPr>
               <w:t>Project Practices</w:t>
@@ -788,7 +805,7 @@
         </w:p>
         <w:p>
           <w:pPr>
-            <w:pStyle w:val="TOC2"/>
+            <w:pStyle w:val="20"/>
             <w:tabs>
               <w:tab w:val="left" w:pos="880"/>
               <w:tab w:val="right" w:leader="dot" w:pos="8296"/>
@@ -801,7 +818,7 @@
           <w:hyperlink w:anchor="_Toc427102511" w:history="1">
             <w:r>
               <w:rPr>
-                <w:rStyle w:val="Hyperlink"/>
+                <w:rStyle w:val="a8"/>
                 <w:noProof/>
               </w:rPr>
               <w:t>1.4.</w:t>
@@ -815,7 +832,7 @@
             </w:r>
             <w:r>
               <w:rPr>
-                <w:rStyle w:val="Hyperlink"/>
+                <w:rStyle w:val="a8"/>
                 <w:noProof/>
               </w:rPr>
               <w:t>Project Artefacts</w:t>
@@ -872,7 +889,7 @@
         </w:p>
         <w:p>
           <w:pPr>
-            <w:pStyle w:val="TOC1"/>
+            <w:pStyle w:val="10"/>
             <w:tabs>
               <w:tab w:val="left" w:pos="440"/>
               <w:tab w:val="right" w:leader="dot" w:pos="8296"/>
@@ -885,7 +902,7 @@
           <w:hyperlink w:anchor="_Toc427102512" w:history="1">
             <w:r>
               <w:rPr>
-                <w:rStyle w:val="Hyperlink"/>
+                <w:rStyle w:val="a8"/>
                 <w:noProof/>
               </w:rPr>
               <w:t>2.</w:t>
@@ -899,7 +916,7 @@
             </w:r>
             <w:r>
               <w:rPr>
-                <w:rStyle w:val="Hyperlink"/>
+                <w:rStyle w:val="a8"/>
                 <w:noProof/>
               </w:rPr>
               <w:t>Requirement</w:t>
@@ -956,7 +973,7 @@
         </w:p>
         <w:p>
           <w:pPr>
-            <w:pStyle w:val="TOC2"/>
+            <w:pStyle w:val="20"/>
             <w:tabs>
               <w:tab w:val="left" w:pos="880"/>
               <w:tab w:val="right" w:leader="dot" w:pos="8296"/>
@@ -969,7 +986,7 @@
           <w:hyperlink w:anchor="_Toc427102515" w:history="1">
             <w:r>
               <w:rPr>
-                <w:rStyle w:val="Hyperlink"/>
+                <w:rStyle w:val="a8"/>
                 <w:noProof/>
               </w:rPr>
               <w:t>2.1.</w:t>
@@ -983,7 +1000,7 @@
             </w:r>
             <w:r>
               <w:rPr>
-                <w:rStyle w:val="Hyperlink"/>
+                <w:rStyle w:val="a8"/>
                 <w:noProof/>
               </w:rPr>
               <w:t>Product Backlog</w:t>
@@ -1040,7 +1057,7 @@
         </w:p>
         <w:p>
           <w:pPr>
-            <w:pStyle w:val="TOC2"/>
+            <w:pStyle w:val="20"/>
             <w:tabs>
               <w:tab w:val="left" w:pos="880"/>
               <w:tab w:val="right" w:leader="dot" w:pos="8296"/>
@@ -1053,7 +1070,7 @@
           <w:hyperlink w:anchor="_Toc427102516" w:history="1">
             <w:r>
               <w:rPr>
-                <w:rStyle w:val="Hyperlink"/>
+                <w:rStyle w:val="a8"/>
                 <w:noProof/>
               </w:rPr>
               <w:t>2.2.</w:t>
@@ -1067,7 +1084,7 @@
             </w:r>
             <w:r>
               <w:rPr>
-                <w:rStyle w:val="Hyperlink"/>
+                <w:rStyle w:val="a8"/>
                 <w:noProof/>
               </w:rPr>
               <w:t>Sprint Backlog</w:t>
@@ -1124,7 +1141,7 @@
         </w:p>
         <w:p>
           <w:pPr>
-            <w:pStyle w:val="TOC1"/>
+            <w:pStyle w:val="10"/>
             <w:tabs>
               <w:tab w:val="left" w:pos="440"/>
               <w:tab w:val="right" w:leader="dot" w:pos="8296"/>
@@ -1137,7 +1154,7 @@
           <w:hyperlink w:anchor="_Toc427102517" w:history="1">
             <w:r>
               <w:rPr>
-                <w:rStyle w:val="Hyperlink"/>
+                <w:rStyle w:val="a8"/>
                 <w:noProof/>
               </w:rPr>
               <w:t>3.</w:t>
@@ -1151,7 +1168,7 @@
             </w:r>
             <w:r>
               <w:rPr>
-                <w:rStyle w:val="Hyperlink"/>
+                <w:rStyle w:val="a8"/>
                 <w:noProof/>
               </w:rPr>
               <w:t>Project Timetable and Schedule Monitoring</w:t>
@@ -1208,7 +1225,7 @@
         </w:p>
         <w:p>
           <w:pPr>
-            <w:pStyle w:val="TOC2"/>
+            <w:pStyle w:val="20"/>
             <w:tabs>
               <w:tab w:val="left" w:pos="880"/>
               <w:tab w:val="right" w:leader="dot" w:pos="8296"/>
@@ -1221,7 +1238,7 @@
           <w:hyperlink w:anchor="_Toc427102521" w:history="1">
             <w:r>
               <w:rPr>
-                <w:rStyle w:val="Hyperlink"/>
+                <w:rStyle w:val="a8"/>
                 <w:noProof/>
               </w:rPr>
               <w:t>3.1.</w:t>
@@ -1235,7 +1252,7 @@
             </w:r>
             <w:r>
               <w:rPr>
-                <w:rStyle w:val="Hyperlink"/>
+                <w:rStyle w:val="a8"/>
                 <w:noProof/>
               </w:rPr>
               <w:t>Client Meeting Plan</w:t>
@@ -1292,7 +1309,7 @@
         </w:p>
         <w:p>
           <w:pPr>
-            <w:pStyle w:val="TOC2"/>
+            <w:pStyle w:val="20"/>
             <w:tabs>
               <w:tab w:val="left" w:pos="880"/>
               <w:tab w:val="right" w:leader="dot" w:pos="8296"/>
@@ -1305,7 +1322,7 @@
           <w:hyperlink w:anchor="_Toc427102522" w:history="1">
             <w:r>
               <w:rPr>
-                <w:rStyle w:val="Hyperlink"/>
+                <w:rStyle w:val="a8"/>
                 <w:noProof/>
               </w:rPr>
               <w:t>3.2.</w:t>
@@ -1319,7 +1336,7 @@
             </w:r>
             <w:r>
               <w:rPr>
-                <w:rStyle w:val="Hyperlink"/>
+                <w:rStyle w:val="a8"/>
                 <w:noProof/>
               </w:rPr>
               <w:t>Team Meeting Plan</w:t>
@@ -1376,7 +1393,7 @@
         </w:p>
         <w:p>
           <w:pPr>
-            <w:pStyle w:val="TOC2"/>
+            <w:pStyle w:val="20"/>
             <w:tabs>
               <w:tab w:val="left" w:pos="880"/>
               <w:tab w:val="right" w:leader="dot" w:pos="8296"/>
@@ -1389,7 +1406,7 @@
           <w:hyperlink w:anchor="_Toc427102523" w:history="1">
             <w:r>
               <w:rPr>
-                <w:rStyle w:val="Hyperlink"/>
+                <w:rStyle w:val="a8"/>
                 <w:noProof/>
               </w:rPr>
               <w:t>3.3.</w:t>
@@ -1403,7 +1420,7 @@
             </w:r>
             <w:r>
               <w:rPr>
-                <w:rStyle w:val="Hyperlink"/>
+                <w:rStyle w:val="a8"/>
                 <w:noProof/>
               </w:rPr>
               <w:t>Project Development Plan</w:t>
@@ -1460,7 +1477,7 @@
         </w:p>
         <w:p>
           <w:pPr>
-            <w:pStyle w:val="TOC2"/>
+            <w:pStyle w:val="20"/>
             <w:tabs>
               <w:tab w:val="left" w:pos="880"/>
               <w:tab w:val="right" w:leader="dot" w:pos="8296"/>
@@ -1473,7 +1490,7 @@
           <w:hyperlink w:anchor="_Toc427102524" w:history="1">
             <w:r>
               <w:rPr>
-                <w:rStyle w:val="Hyperlink"/>
+                <w:rStyle w:val="a8"/>
                 <w:noProof/>
               </w:rPr>
               <w:t>3.4.</w:t>
@@ -1487,7 +1504,7 @@
             </w:r>
             <w:r>
               <w:rPr>
-                <w:rStyle w:val="Hyperlink"/>
+                <w:rStyle w:val="a8"/>
                 <w:noProof/>
               </w:rPr>
               <w:t>Risk Management Plan</w:t>
@@ -1544,7 +1561,7 @@
         </w:p>
         <w:p>
           <w:pPr>
-            <w:pStyle w:val="TOC2"/>
+            <w:pStyle w:val="20"/>
             <w:tabs>
               <w:tab w:val="left" w:pos="880"/>
               <w:tab w:val="right" w:leader="dot" w:pos="8296"/>
@@ -1557,7 +1574,7 @@
           <w:hyperlink w:anchor="_Toc427102525" w:history="1">
             <w:r>
               <w:rPr>
-                <w:rStyle w:val="Hyperlink"/>
+                <w:rStyle w:val="a8"/>
                 <w:noProof/>
               </w:rPr>
               <w:t>3.5.</w:t>
@@ -1571,7 +1588,7 @@
             </w:r>
             <w:r>
               <w:rPr>
-                <w:rStyle w:val="Hyperlink"/>
+                <w:rStyle w:val="a8"/>
                 <w:noProof/>
               </w:rPr>
               <w:t>Change Management Plan</w:t>
@@ -1628,7 +1645,7 @@
         </w:p>
         <w:p>
           <w:pPr>
-            <w:pStyle w:val="TOC1"/>
+            <w:pStyle w:val="10"/>
             <w:tabs>
               <w:tab w:val="left" w:pos="440"/>
               <w:tab w:val="right" w:leader="dot" w:pos="8296"/>
@@ -1641,7 +1658,7 @@
           <w:hyperlink w:anchor="_Toc427102526" w:history="1">
             <w:r>
               <w:rPr>
-                <w:rStyle w:val="Hyperlink"/>
+                <w:rStyle w:val="a8"/>
                 <w:noProof/>
               </w:rPr>
               <w:t>4.</w:t>
@@ -1655,7 +1672,7 @@
             </w:r>
             <w:r>
               <w:rPr>
-                <w:rStyle w:val="Hyperlink"/>
+                <w:rStyle w:val="a8"/>
                 <w:noProof/>
               </w:rPr>
               <w:t>Project Configuration</w:t>
@@ -1712,7 +1729,7 @@
         </w:p>
         <w:p>
           <w:pPr>
-            <w:pStyle w:val="TOC2"/>
+            <w:pStyle w:val="20"/>
             <w:tabs>
               <w:tab w:val="left" w:pos="880"/>
               <w:tab w:val="right" w:leader="dot" w:pos="8296"/>
@@ -1725,7 +1742,7 @@
           <w:hyperlink w:anchor="_Toc427102528" w:history="1">
             <w:r>
               <w:rPr>
-                <w:rStyle w:val="Hyperlink"/>
+                <w:rStyle w:val="a8"/>
                 <w:noProof/>
               </w:rPr>
               <w:t>4.1.</w:t>
@@ -1739,7 +1756,7 @@
             </w:r>
             <w:r>
               <w:rPr>
-                <w:rStyle w:val="Hyperlink"/>
+                <w:rStyle w:val="a8"/>
                 <w:noProof/>
               </w:rPr>
               <w:t>Plan Management Tool</w:t>
@@ -1796,7 +1813,7 @@
         </w:p>
         <w:p>
           <w:pPr>
-            <w:pStyle w:val="TOC2"/>
+            <w:pStyle w:val="20"/>
             <w:tabs>
               <w:tab w:val="left" w:pos="880"/>
               <w:tab w:val="right" w:leader="dot" w:pos="8296"/>
@@ -1809,7 +1826,7 @@
           <w:hyperlink w:anchor="_Toc427102529" w:history="1">
             <w:r>
               <w:rPr>
-                <w:rStyle w:val="Hyperlink"/>
+                <w:rStyle w:val="a8"/>
                 <w:noProof/>
               </w:rPr>
               <w:t>4.2.</w:t>
@@ -1823,7 +1840,7 @@
             </w:r>
             <w:r>
               <w:rPr>
-                <w:rStyle w:val="Hyperlink"/>
+                <w:rStyle w:val="a8"/>
                 <w:noProof/>
               </w:rPr>
               <w:t>Source Management Tool</w:t>
@@ -1911,22 +1928,22 @@
     </w:p>
     <w:p>
       <w:pPr>
-        <w:pStyle w:val="Heading1"/>
+        <w:pStyle w:val="1"/>
         <w:numPr>
           <w:ilvl w:val="0"/>
           <w:numId w:val="2"/>
         </w:numPr>
       </w:pPr>
-      <w:bookmarkStart w:id="0" w:name="_Toc427102507"/>
+      <w:bookmarkStart w:id="1" w:name="_Toc427102507"/>
       <w:r>
         <w:lastRenderedPageBreak/>
         <w:t>Introduction</w:t>
       </w:r>
-      <w:bookmarkEnd w:id="0"/>
-    </w:p>
-    <w:p>
-      <w:pPr>
-        <w:pStyle w:val="ListParagraph"/>
+      <w:bookmarkEnd w:id="1"/>
+    </w:p>
+    <w:p>
+      <w:pPr>
+        <w:pStyle w:val="a7"/>
         <w:ind w:left="360"/>
       </w:pPr>
       <w:r>
@@ -1947,27 +1964,27 @@
     </w:p>
     <w:p>
       <w:pPr>
-        <w:pStyle w:val="ListParagraph"/>
+        <w:pStyle w:val="a7"/>
         <w:ind w:left="360"/>
       </w:pPr>
     </w:p>
     <w:p>
       <w:pPr>
-        <w:pStyle w:val="Heading2"/>
+        <w:pStyle w:val="2"/>
         <w:numPr>
           <w:ilvl w:val="1"/>
           <w:numId w:val="3"/>
         </w:numPr>
       </w:pPr>
-      <w:bookmarkStart w:id="1" w:name="_Toc427102508"/>
+      <w:bookmarkStart w:id="2" w:name="_Toc427102508"/>
       <w:r>
         <w:t>Project Overview</w:t>
       </w:r>
-      <w:bookmarkEnd w:id="1"/>
-    </w:p>
-    <w:p>
-      <w:pPr>
-        <w:pStyle w:val="ListParagraph"/>
+      <w:bookmarkEnd w:id="2"/>
+    </w:p>
+    <w:p>
+      <w:pPr>
+        <w:pStyle w:val="a7"/>
         <w:ind w:left="1080"/>
         <w:rPr>
           <w:color w:val="FF0000"/>
@@ -1982,33 +1999,33 @@
     </w:p>
     <w:p>
       <w:pPr>
-        <w:pStyle w:val="ListParagraph"/>
+        <w:pStyle w:val="a7"/>
         <w:ind w:left="1080"/>
       </w:pPr>
     </w:p>
     <w:p>
       <w:pPr>
-        <w:pStyle w:val="ListParagraph"/>
+        <w:pStyle w:val="a7"/>
         <w:ind w:left="1080"/>
       </w:pPr>
     </w:p>
     <w:p>
       <w:pPr>
-        <w:pStyle w:val="Heading2"/>
+        <w:pStyle w:val="2"/>
         <w:numPr>
           <w:ilvl w:val="1"/>
           <w:numId w:val="3"/>
         </w:numPr>
       </w:pPr>
-      <w:bookmarkStart w:id="2" w:name="_Toc427102509"/>
+      <w:bookmarkStart w:id="3" w:name="_Toc427102509"/>
       <w:r>
         <w:t>Project Approach</w:t>
       </w:r>
-      <w:bookmarkEnd w:id="2"/>
-    </w:p>
-    <w:p>
-      <w:pPr>
-        <w:pStyle w:val="ListParagraph"/>
+      <w:bookmarkEnd w:id="3"/>
+    </w:p>
+    <w:p>
+      <w:pPr>
+        <w:pStyle w:val="a7"/>
         <w:ind w:left="1080"/>
       </w:pPr>
       <w:r>
@@ -2068,19 +2085,19 @@
     </w:p>
     <w:p>
       <w:pPr>
-        <w:pStyle w:val="ListParagraph"/>
+        <w:pStyle w:val="a7"/>
         <w:ind w:left="1080"/>
       </w:pPr>
     </w:p>
     <w:p>
       <w:pPr>
-        <w:pStyle w:val="ListParagraph"/>
+        <w:pStyle w:val="a7"/>
         <w:ind w:left="1080"/>
       </w:pPr>
       <w:r>
         <w:rPr>
           <w:noProof/>
-          <w:lang w:val="en-US" w:eastAsia="en-US"/>
+          <w:lang w:val="en-US"/>
         </w:rPr>
         <w:drawing>
           <wp:inline distT="0" distB="0" distL="0" distR="0" wp14:anchorId="6EBBFAA7" wp14:editId="3C8BD0B4">
@@ -2134,30 +2151,30 @@
     </w:p>
     <w:p>
       <w:pPr>
-        <w:pStyle w:val="ListParagraph"/>
+        <w:pStyle w:val="a7"/>
         <w:ind w:left="1080"/>
       </w:pPr>
     </w:p>
     <w:p>
       <w:pPr>
-        <w:pStyle w:val="Heading2"/>
+        <w:pStyle w:val="2"/>
         <w:numPr>
           <w:ilvl w:val="1"/>
           <w:numId w:val="3"/>
         </w:numPr>
       </w:pPr>
-      <w:bookmarkStart w:id="3" w:name="_Toc427102510"/>
+      <w:bookmarkStart w:id="4" w:name="_Toc427102510"/>
       <w:r>
         <w:t>Project P</w:t>
       </w:r>
       <w:r>
         <w:t>ractices</w:t>
       </w:r>
-      <w:bookmarkEnd w:id="3"/>
-    </w:p>
-    <w:p>
-      <w:pPr>
-        <w:pStyle w:val="ListParagraph"/>
+      <w:bookmarkEnd w:id="4"/>
+    </w:p>
+    <w:p>
+      <w:pPr>
+        <w:pStyle w:val="a7"/>
         <w:ind w:left="1080"/>
       </w:pPr>
       <w:r>
@@ -2166,13 +2183,13 @@
     </w:p>
     <w:p>
       <w:pPr>
-        <w:pStyle w:val="ListParagraph"/>
+        <w:pStyle w:val="a7"/>
         <w:ind w:left="1080"/>
       </w:pPr>
     </w:p>
     <w:p>
       <w:pPr>
-        <w:pStyle w:val="ListParagraph"/>
+        <w:pStyle w:val="a7"/>
         <w:numPr>
           <w:ilvl w:val="0"/>
           <w:numId w:val="14"/>
@@ -2190,7 +2207,7 @@
     </w:p>
     <w:p>
       <w:pPr>
-        <w:pStyle w:val="ListParagraph"/>
+        <w:pStyle w:val="a7"/>
         <w:numPr>
           <w:ilvl w:val="0"/>
           <w:numId w:val="14"/>
@@ -2208,7 +2225,7 @@
     </w:p>
     <w:p>
       <w:pPr>
-        <w:pStyle w:val="ListParagraph"/>
+        <w:pStyle w:val="a7"/>
         <w:numPr>
           <w:ilvl w:val="0"/>
           <w:numId w:val="14"/>
@@ -2226,7 +2243,7 @@
     </w:p>
     <w:p>
       <w:pPr>
-        <w:pStyle w:val="ListParagraph"/>
+        <w:pStyle w:val="a7"/>
         <w:numPr>
           <w:ilvl w:val="0"/>
           <w:numId w:val="14"/>
@@ -2244,7 +2261,7 @@
     </w:p>
     <w:p>
       <w:pPr>
-        <w:pStyle w:val="ListParagraph"/>
+        <w:pStyle w:val="a7"/>
         <w:numPr>
           <w:ilvl w:val="0"/>
           <w:numId w:val="14"/>
@@ -2262,7 +2279,7 @@
     </w:p>
     <w:p>
       <w:pPr>
-        <w:pStyle w:val="ListParagraph"/>
+        <w:pStyle w:val="a7"/>
         <w:numPr>
           <w:ilvl w:val="0"/>
           <w:numId w:val="14"/>
@@ -2280,7 +2297,7 @@
     </w:p>
     <w:p>
       <w:pPr>
-        <w:pStyle w:val="ListParagraph"/>
+        <w:pStyle w:val="a7"/>
         <w:numPr>
           <w:ilvl w:val="0"/>
           <w:numId w:val="14"/>
@@ -2298,7 +2315,7 @@
     </w:p>
     <w:p>
       <w:pPr>
-        <w:pStyle w:val="ListParagraph"/>
+        <w:pStyle w:val="a7"/>
         <w:numPr>
           <w:ilvl w:val="0"/>
           <w:numId w:val="14"/>
@@ -2316,7 +2333,7 @@
     </w:p>
     <w:p>
       <w:pPr>
-        <w:pStyle w:val="ListParagraph"/>
+        <w:pStyle w:val="a7"/>
         <w:numPr>
           <w:ilvl w:val="0"/>
           <w:numId w:val="14"/>
@@ -2334,7 +2351,7 @@
     </w:p>
     <w:p>
       <w:pPr>
-        <w:pStyle w:val="ListParagraph"/>
+        <w:pStyle w:val="a7"/>
         <w:numPr>
           <w:ilvl w:val="0"/>
           <w:numId w:val="14"/>
@@ -2352,7 +2369,7 @@
     </w:p>
     <w:p>
       <w:pPr>
-        <w:pStyle w:val="ListParagraph"/>
+        <w:pStyle w:val="a7"/>
         <w:numPr>
           <w:ilvl w:val="0"/>
           <w:numId w:val="14"/>
@@ -2370,19 +2387,19 @@
     </w:p>
     <w:p>
       <w:pPr>
-        <w:pStyle w:val="ListParagraph"/>
+        <w:pStyle w:val="a7"/>
         <w:ind w:left="1080"/>
       </w:pPr>
     </w:p>
     <w:p>
       <w:pPr>
-        <w:pStyle w:val="Heading2"/>
+        <w:pStyle w:val="2"/>
         <w:numPr>
           <w:ilvl w:val="1"/>
           <w:numId w:val="3"/>
         </w:numPr>
       </w:pPr>
-      <w:bookmarkStart w:id="4" w:name="_Toc427102511"/>
+      <w:bookmarkStart w:id="5" w:name="_Toc427102511"/>
       <w:r>
         <w:t>Project</w:t>
       </w:r>
@@ -2395,11 +2412,11 @@
       <w:r>
         <w:t>rtefacts</w:t>
       </w:r>
-      <w:bookmarkEnd w:id="4"/>
-    </w:p>
-    <w:p>
-      <w:pPr>
-        <w:pStyle w:val="ListParagraph"/>
+      <w:bookmarkEnd w:id="5"/>
+    </w:p>
+    <w:p>
+      <w:pPr>
+        <w:pStyle w:val="a7"/>
         <w:ind w:left="1080"/>
       </w:pPr>
       <w:r>
@@ -2417,13 +2434,13 @@
     </w:p>
     <w:p>
       <w:pPr>
-        <w:pStyle w:val="ListParagraph"/>
+        <w:pStyle w:val="a7"/>
         <w:ind w:left="1080"/>
       </w:pPr>
     </w:p>
     <w:p>
       <w:pPr>
-        <w:pStyle w:val="ListParagraph"/>
+        <w:pStyle w:val="a7"/>
         <w:numPr>
           <w:ilvl w:val="0"/>
           <w:numId w:val="13"/>
@@ -2435,7 +2452,7 @@
     </w:p>
     <w:p>
       <w:pPr>
-        <w:pStyle w:val="ListParagraph"/>
+        <w:pStyle w:val="a7"/>
         <w:numPr>
           <w:ilvl w:val="0"/>
           <w:numId w:val="13"/>
@@ -2447,7 +2464,7 @@
     </w:p>
     <w:p>
       <w:pPr>
-        <w:pStyle w:val="ListParagraph"/>
+        <w:pStyle w:val="a7"/>
         <w:numPr>
           <w:ilvl w:val="0"/>
           <w:numId w:val="13"/>
@@ -2459,7 +2476,7 @@
     </w:p>
     <w:p>
       <w:pPr>
-        <w:pStyle w:val="ListParagraph"/>
+        <w:pStyle w:val="a7"/>
         <w:numPr>
           <w:ilvl w:val="0"/>
           <w:numId w:val="13"/>
@@ -2471,7 +2488,7 @@
     </w:p>
     <w:p>
       <w:pPr>
-        <w:pStyle w:val="ListParagraph"/>
+        <w:pStyle w:val="a7"/>
         <w:numPr>
           <w:ilvl w:val="0"/>
           <w:numId w:val="13"/>
@@ -2483,7 +2500,7 @@
     </w:p>
     <w:p>
       <w:pPr>
-        <w:pStyle w:val="ListParagraph"/>
+        <w:pStyle w:val="a7"/>
         <w:numPr>
           <w:ilvl w:val="0"/>
           <w:numId w:val="13"/>
@@ -2495,7 +2512,7 @@
     </w:p>
     <w:p>
       <w:pPr>
-        <w:pStyle w:val="ListParagraph"/>
+        <w:pStyle w:val="a7"/>
         <w:numPr>
           <w:ilvl w:val="0"/>
           <w:numId w:val="13"/>
@@ -2507,7 +2524,7 @@
     </w:p>
     <w:p>
       <w:pPr>
-        <w:pStyle w:val="ListParagraph"/>
+        <w:pStyle w:val="a7"/>
         <w:numPr>
           <w:ilvl w:val="0"/>
           <w:numId w:val="13"/>
@@ -2524,22 +2541,22 @@
     </w:p>
     <w:p>
       <w:pPr>
-        <w:pStyle w:val="Heading1"/>
+        <w:pStyle w:val="1"/>
         <w:numPr>
           <w:ilvl w:val="0"/>
           <w:numId w:val="2"/>
         </w:numPr>
       </w:pPr>
-      <w:bookmarkStart w:id="5" w:name="_Toc427102512"/>
+      <w:bookmarkStart w:id="6" w:name="_Toc427102512"/>
       <w:r>
         <w:lastRenderedPageBreak/>
         <w:t>Requirement</w:t>
       </w:r>
-      <w:bookmarkEnd w:id="5"/>
-    </w:p>
-    <w:p>
-      <w:pPr>
-        <w:pStyle w:val="ListParagraph"/>
+      <w:bookmarkEnd w:id="6"/>
+    </w:p>
+    <w:p>
+      <w:pPr>
+        <w:pStyle w:val="a7"/>
         <w:ind w:left="360"/>
         <w:rPr>
           <w:rFonts w:asciiTheme="majorHAnsi" w:hAnsiTheme="majorHAnsi"/>
@@ -2548,7 +2565,7 @@
     </w:p>
     <w:p>
       <w:pPr>
-        <w:pStyle w:val="ListParagraph"/>
+        <w:pStyle w:val="a7"/>
         <w:keepNext/>
         <w:keepLines/>
         <w:numPr>
@@ -2568,16 +2585,16 @@
           <w:szCs w:val="26"/>
         </w:rPr>
       </w:pPr>
-      <w:bookmarkStart w:id="6" w:name="_Toc427097165"/>
-      <w:bookmarkStart w:id="7" w:name="_Toc427101271"/>
-      <w:bookmarkStart w:id="8" w:name="_Toc427102513"/>
-      <w:bookmarkEnd w:id="6"/>
+      <w:bookmarkStart w:id="7" w:name="_Toc427097165"/>
+      <w:bookmarkStart w:id="8" w:name="_Toc427101271"/>
+      <w:bookmarkStart w:id="9" w:name="_Toc427102513"/>
       <w:bookmarkEnd w:id="7"/>
       <w:bookmarkEnd w:id="8"/>
-    </w:p>
-    <w:p>
-      <w:pPr>
-        <w:pStyle w:val="ListParagraph"/>
+      <w:bookmarkEnd w:id="9"/>
+    </w:p>
+    <w:p>
+      <w:pPr>
+        <w:pStyle w:val="a7"/>
         <w:keepNext/>
         <w:keepLines/>
         <w:numPr>
@@ -2597,16 +2614,16 @@
           <w:szCs w:val="26"/>
         </w:rPr>
       </w:pPr>
-      <w:bookmarkStart w:id="9" w:name="_Toc427097166"/>
-      <w:bookmarkStart w:id="10" w:name="_Toc427101272"/>
-      <w:bookmarkStart w:id="11" w:name="_Toc427102514"/>
-      <w:bookmarkEnd w:id="9"/>
+      <w:bookmarkStart w:id="10" w:name="_Toc427097166"/>
+      <w:bookmarkStart w:id="11" w:name="_Toc427101272"/>
+      <w:bookmarkStart w:id="12" w:name="_Toc427102514"/>
       <w:bookmarkEnd w:id="10"/>
       <w:bookmarkEnd w:id="11"/>
-    </w:p>
-    <w:p>
-      <w:pPr>
-        <w:pStyle w:val="Heading2"/>
+      <w:bookmarkEnd w:id="12"/>
+    </w:p>
+    <w:p>
+      <w:pPr>
+        <w:pStyle w:val="2"/>
         <w:numPr>
           <w:ilvl w:val="1"/>
           <w:numId w:val="10"/>
@@ -2615,7 +2632,7 @@
           <w:rFonts w:asciiTheme="minorHAnsi" w:hAnsiTheme="minorHAnsi"/>
         </w:rPr>
       </w:pPr>
-      <w:bookmarkStart w:id="12" w:name="_Toc427102515"/>
+      <w:bookmarkStart w:id="13" w:name="_Toc427102515"/>
       <w:r>
         <w:t>Product</w:t>
       </w:r>
@@ -2625,11 +2642,11 @@
         </w:rPr>
         <w:t xml:space="preserve"> Backlog</w:t>
       </w:r>
-      <w:bookmarkEnd w:id="12"/>
-    </w:p>
-    <w:p>
-      <w:pPr>
-        <w:pStyle w:val="ListParagraph"/>
+      <w:bookmarkEnd w:id="13"/>
+    </w:p>
+    <w:p>
+      <w:pPr>
+        <w:pStyle w:val="a7"/>
         <w:ind w:left="1080"/>
         <w:rPr>
           <w:rFonts w:asciiTheme="majorHAnsi" w:hAnsiTheme="majorHAnsi"/>
@@ -2638,7 +2655,7 @@
     </w:p>
     <w:p>
       <w:pPr>
-        <w:pStyle w:val="ListParagraph"/>
+        <w:pStyle w:val="a7"/>
         <w:ind w:left="1080"/>
         <w:rPr>
           <w:rFonts w:asciiTheme="majorHAnsi" w:hAnsiTheme="majorHAnsi"/>
@@ -2647,7 +2664,7 @@
     </w:p>
     <w:p>
       <w:pPr>
-        <w:pStyle w:val="ListParagraph"/>
+        <w:pStyle w:val="a7"/>
         <w:ind w:left="1080"/>
         <w:rPr>
           <w:rFonts w:asciiTheme="majorHAnsi" w:hAnsiTheme="majorHAnsi"/>
@@ -2656,29 +2673,32 @@
     </w:p>
     <w:p>
       <w:pPr>
-        <w:pStyle w:val="Heading2"/>
+        <w:pStyle w:val="2"/>
         <w:numPr>
           <w:ilvl w:val="1"/>
           <w:numId w:val="10"/>
         </w:numPr>
       </w:pPr>
-      <w:bookmarkStart w:id="13" w:name="_Toc427102516"/>
+      <w:bookmarkStart w:id="14" w:name="_Toc427102516"/>
       <w:r>
         <w:t>Sprint Backlog</w:t>
       </w:r>
-      <w:bookmarkEnd w:id="13"/>
-    </w:p>
-    <w:p>
-      <w:pPr>
-        <w:ind w:left="1152"/>
+      <w:bookmarkEnd w:id="14"/>
+    </w:p>
+    <w:p>
+      <w:pPr>
+        <w:ind w:left="1080"/>
       </w:pPr>
       <w:r>
         <w:t>This is the Sprint Backlog for the first Sprint, which will start from 17 August to 30 August, 2015.</w:t>
+      </w:r>
+      <w:r>
+        <w:t xml:space="preserve"> According to the product backlog which is prioritized by customers, they value more about the self- adaptability and basic functions of the website. Considering there is no conflict between these two aspects, in the coming sprint, the team will focus on the user stories list here.</w:t>
       </w:r>
     </w:p>
     <w:tbl>
       <w:tblPr>
-        <w:tblStyle w:val="TableGrid"/>
+        <w:tblStyle w:val="a6"/>
         <w:tblpPr w:leftFromText="180" w:rightFromText="180" w:vertAnchor="text" w:horzAnchor="margin" w:tblpXSpec="center" w:tblpY="115"/>
         <w:tblW w:w="8736" w:type="dxa"/>
         <w:tblLook w:val="04A0" w:firstRow="1" w:lastRow="0" w:firstColumn="1" w:lastColumn="0" w:noHBand="0" w:noVBand="1"/>
@@ -3605,6 +3625,7 @@
               <w:rPr>
                 <w:rFonts w:hint="eastAsia"/>
               </w:rPr>
+              <w:lastRenderedPageBreak/>
               <w:t>3</w:t>
             </w:r>
           </w:p>
@@ -3737,7 +3758,6 @@
               <w:rPr>
                 <w:rFonts w:hint="eastAsia"/>
               </w:rPr>
-              <w:lastRenderedPageBreak/>
               <w:t>4</w:t>
             </w:r>
           </w:p>
@@ -4232,28 +4252,28 @@
     </w:p>
     <w:p>
       <w:pPr>
-        <w:pStyle w:val="Heading1"/>
+        <w:pStyle w:val="1"/>
         <w:numPr>
           <w:ilvl w:val="0"/>
           <w:numId w:val="2"/>
         </w:numPr>
       </w:pPr>
-      <w:bookmarkStart w:id="14" w:name="_Toc427102517"/>
+      <w:bookmarkStart w:id="15" w:name="_Toc427102517"/>
       <w:r>
         <w:lastRenderedPageBreak/>
         <w:t>Project Timetable and Schedule Monitoring</w:t>
       </w:r>
-      <w:bookmarkEnd w:id="14"/>
-    </w:p>
-    <w:p>
-      <w:pPr>
-        <w:pStyle w:val="ListParagraph"/>
+      <w:bookmarkEnd w:id="15"/>
+    </w:p>
+    <w:p>
+      <w:pPr>
+        <w:pStyle w:val="a7"/>
         <w:ind w:left="360"/>
       </w:pPr>
     </w:p>
     <w:p>
       <w:pPr>
-        <w:pStyle w:val="ListParagraph"/>
+        <w:pStyle w:val="a7"/>
         <w:keepNext/>
         <w:keepLines/>
         <w:numPr>
@@ -4273,16 +4293,16 @@
           <w:szCs w:val="26"/>
         </w:rPr>
       </w:pPr>
-      <w:bookmarkStart w:id="15" w:name="_Toc427097170"/>
-      <w:bookmarkStart w:id="16" w:name="_Toc427101276"/>
-      <w:bookmarkStart w:id="17" w:name="_Toc427102518"/>
-      <w:bookmarkEnd w:id="15"/>
+      <w:bookmarkStart w:id="16" w:name="_Toc427097170"/>
+      <w:bookmarkStart w:id="17" w:name="_Toc427101276"/>
+      <w:bookmarkStart w:id="18" w:name="_Toc427102518"/>
       <w:bookmarkEnd w:id="16"/>
       <w:bookmarkEnd w:id="17"/>
-    </w:p>
-    <w:p>
-      <w:pPr>
-        <w:pStyle w:val="ListParagraph"/>
+      <w:bookmarkEnd w:id="18"/>
+    </w:p>
+    <w:p>
+      <w:pPr>
+        <w:pStyle w:val="a7"/>
         <w:keepNext/>
         <w:keepLines/>
         <w:numPr>
@@ -4302,16 +4322,16 @@
           <w:szCs w:val="26"/>
         </w:rPr>
       </w:pPr>
-      <w:bookmarkStart w:id="18" w:name="_Toc427097171"/>
-      <w:bookmarkStart w:id="19" w:name="_Toc427101277"/>
-      <w:bookmarkStart w:id="20" w:name="_Toc427102519"/>
-      <w:bookmarkEnd w:id="18"/>
+      <w:bookmarkStart w:id="19" w:name="_Toc427097171"/>
+      <w:bookmarkStart w:id="20" w:name="_Toc427101277"/>
+      <w:bookmarkStart w:id="21" w:name="_Toc427102519"/>
       <w:bookmarkEnd w:id="19"/>
       <w:bookmarkEnd w:id="20"/>
-    </w:p>
-    <w:p>
-      <w:pPr>
-        <w:pStyle w:val="ListParagraph"/>
+      <w:bookmarkEnd w:id="21"/>
+    </w:p>
+    <w:p>
+      <w:pPr>
+        <w:pStyle w:val="a7"/>
         <w:keepNext/>
         <w:keepLines/>
         <w:numPr>
@@ -4331,74 +4351,74 @@
           <w:szCs w:val="26"/>
         </w:rPr>
       </w:pPr>
-      <w:bookmarkStart w:id="21" w:name="_Toc427097172"/>
-      <w:bookmarkStart w:id="22" w:name="_Toc427101278"/>
-      <w:bookmarkStart w:id="23" w:name="_Toc427102520"/>
-      <w:bookmarkEnd w:id="21"/>
+      <w:bookmarkStart w:id="22" w:name="_Toc427097172"/>
+      <w:bookmarkStart w:id="23" w:name="_Toc427101278"/>
+      <w:bookmarkStart w:id="24" w:name="_Toc427102520"/>
       <w:bookmarkEnd w:id="22"/>
       <w:bookmarkEnd w:id="23"/>
-    </w:p>
-    <w:p>
-      <w:pPr>
-        <w:pStyle w:val="Heading2"/>
+      <w:bookmarkEnd w:id="24"/>
+    </w:p>
+    <w:p>
+      <w:pPr>
+        <w:pStyle w:val="2"/>
         <w:numPr>
           <w:ilvl w:val="1"/>
           <w:numId w:val="11"/>
         </w:numPr>
       </w:pPr>
-      <w:bookmarkStart w:id="24" w:name="_Toc427102521"/>
+      <w:bookmarkStart w:id="25" w:name="_Toc427102521"/>
       <w:r>
         <w:t>Client Meeting Plan</w:t>
       </w:r>
-      <w:bookmarkEnd w:id="24"/>
-    </w:p>
-    <w:p>
-      <w:pPr>
-        <w:pStyle w:val="ListParagraph"/>
+      <w:bookmarkEnd w:id="25"/>
+    </w:p>
+    <w:p>
+      <w:pPr>
+        <w:pStyle w:val="a7"/>
         <w:ind w:left="1080"/>
       </w:pPr>
     </w:p>
     <w:p>
       <w:pPr>
-        <w:pStyle w:val="ListParagraph"/>
+        <w:pStyle w:val="a7"/>
         <w:ind w:left="1080"/>
       </w:pPr>
     </w:p>
     <w:p>
       <w:pPr>
-        <w:pStyle w:val="ListParagraph"/>
+        <w:pStyle w:val="a7"/>
         <w:ind w:left="1080"/>
       </w:pPr>
     </w:p>
     <w:p>
       <w:pPr>
-        <w:pStyle w:val="Heading2"/>
+        <w:pStyle w:val="2"/>
         <w:numPr>
           <w:ilvl w:val="1"/>
           <w:numId w:val="11"/>
         </w:numPr>
       </w:pPr>
-      <w:bookmarkStart w:id="25" w:name="_Toc427102522"/>
+      <w:bookmarkStart w:id="26" w:name="_Toc427102522"/>
       <w:r>
         <w:t>Team Meeting Plan</w:t>
       </w:r>
-      <w:bookmarkEnd w:id="25"/>
-    </w:p>
-    <w:p>
-      <w:pPr>
-        <w:pStyle w:val="ListParagraph"/>
+      <w:bookmarkEnd w:id="26"/>
+    </w:p>
+    <w:p>
+      <w:pPr>
+        <w:pStyle w:val="a7"/>
         <w:ind w:left="1080"/>
       </w:pPr>
     </w:p>
     <w:p>
       <w:pPr>
-        <w:pStyle w:val="ListParagraph"/>
+        <w:pStyle w:val="a7"/>
         <w:ind w:left="1080"/>
       </w:pPr>
     </w:p>
     <w:p>
       <w:pPr>
-        <w:pStyle w:val="ListParagraph"/>
+        <w:pStyle w:val="a7"/>
         <w:ind w:left="1080"/>
       </w:pPr>
       <w:r>
@@ -4407,13 +4427,13 @@
     </w:p>
     <w:p>
       <w:pPr>
-        <w:pStyle w:val="ListParagraph"/>
+        <w:pStyle w:val="a7"/>
         <w:ind w:left="1080"/>
       </w:pPr>
       <w:r>
         <w:rPr>
           <w:noProof/>
-          <w:lang w:val="en-US" w:eastAsia="en-US"/>
+          <w:lang w:val="en-US"/>
         </w:rPr>
         <w:drawing>
           <wp:inline distT="0" distB="0" distL="0" distR="0" wp14:anchorId="5AD262EE" wp14:editId="542A209F">
@@ -4490,23 +4510,23 @@
     </w:p>
     <w:p>
       <w:pPr>
-        <w:pStyle w:val="ListParagraph"/>
+        <w:pStyle w:val="a7"/>
         <w:ind w:left="1080"/>
       </w:pPr>
     </w:p>
     <w:p>
       <w:pPr>
-        <w:pStyle w:val="Heading2"/>
+        <w:pStyle w:val="2"/>
         <w:numPr>
           <w:ilvl w:val="1"/>
           <w:numId w:val="11"/>
         </w:numPr>
       </w:pPr>
-      <w:bookmarkStart w:id="26" w:name="_Toc427102523"/>
+      <w:bookmarkStart w:id="27" w:name="_Toc427102523"/>
       <w:r>
         <w:t>Project Development Plan</w:t>
       </w:r>
-      <w:bookmarkEnd w:id="26"/>
+      <w:bookmarkEnd w:id="27"/>
     </w:p>
     <w:p>
       <w:pPr>
@@ -4520,7 +4540,7 @@
       <w:pPr>
         <w:ind w:left="360" w:firstLine="720"/>
         <w:rPr>
-          <w:rStyle w:val="Emphasis"/>
+          <w:rStyle w:val="aa"/>
           <w:b/>
         </w:rPr>
       </w:pPr>
@@ -4570,7 +4590,7 @@
     </w:p>
     <w:p>
       <w:pPr>
-        <w:pStyle w:val="ListParagraph"/>
+        <w:pStyle w:val="a7"/>
         <w:ind w:left="1080"/>
         <w:rPr>
           <w:b/>
@@ -4585,7 +4605,7 @@
     </w:p>
     <w:p>
       <w:pPr>
-        <w:pStyle w:val="ListParagraph"/>
+        <w:pStyle w:val="a7"/>
         <w:ind w:left="1080"/>
       </w:pPr>
       <w:r>
@@ -4601,7 +4621,7 @@
     </w:p>
     <w:p>
       <w:pPr>
-        <w:pStyle w:val="ListParagraph"/>
+        <w:pStyle w:val="a7"/>
         <w:ind w:left="1080"/>
       </w:pPr>
       <w:r>
@@ -4619,7 +4639,7 @@
     </w:p>
     <w:p>
       <w:pPr>
-        <w:pStyle w:val="ListParagraph"/>
+        <w:pStyle w:val="a7"/>
         <w:ind w:left="1080"/>
         <w:rPr>
           <w:b/>
@@ -4634,7 +4654,7 @@
     </w:p>
     <w:p>
       <w:pPr>
-        <w:pStyle w:val="ListParagraph"/>
+        <w:pStyle w:val="a7"/>
         <w:ind w:left="1080"/>
       </w:pPr>
       <w:r>
@@ -4644,7 +4664,7 @@
     </w:p>
     <w:p>
       <w:pPr>
-        <w:pStyle w:val="ListParagraph"/>
+        <w:pStyle w:val="a7"/>
         <w:ind w:left="1080"/>
       </w:pPr>
       <w:r>
@@ -4662,7 +4682,7 @@
     </w:p>
     <w:p>
       <w:pPr>
-        <w:pStyle w:val="ListParagraph"/>
+        <w:pStyle w:val="a7"/>
         <w:ind w:left="1080"/>
         <w:rPr>
           <w:b/>
@@ -4677,7 +4697,7 @@
     </w:p>
     <w:p>
       <w:pPr>
-        <w:pStyle w:val="ListParagraph"/>
+        <w:pStyle w:val="a7"/>
         <w:ind w:left="1080"/>
       </w:pPr>
       <w:r>
@@ -4687,7 +4707,7 @@
     </w:p>
     <w:p>
       <w:pPr>
-        <w:pStyle w:val="ListParagraph"/>
+        <w:pStyle w:val="a7"/>
         <w:ind w:left="1080"/>
       </w:pPr>
       <w:r>
@@ -4705,7 +4725,7 @@
     </w:p>
     <w:p>
       <w:pPr>
-        <w:pStyle w:val="ListParagraph"/>
+        <w:pStyle w:val="a7"/>
         <w:ind w:left="1080"/>
         <w:rPr>
           <w:b/>
@@ -4720,7 +4740,7 @@
     </w:p>
     <w:p>
       <w:pPr>
-        <w:pStyle w:val="ListParagraph"/>
+        <w:pStyle w:val="a7"/>
         <w:ind w:left="1080"/>
       </w:pPr>
       <w:r>
@@ -4730,7 +4750,7 @@
     </w:p>
     <w:p>
       <w:pPr>
-        <w:pStyle w:val="ListParagraph"/>
+        <w:pStyle w:val="a7"/>
         <w:numPr>
           <w:ilvl w:val="0"/>
           <w:numId w:val="15"/>
@@ -4742,7 +4762,7 @@
     </w:p>
     <w:p>
       <w:pPr>
-        <w:pStyle w:val="ListParagraph"/>
+        <w:pStyle w:val="a7"/>
         <w:numPr>
           <w:ilvl w:val="0"/>
           <w:numId w:val="15"/>
@@ -4754,7 +4774,7 @@
     </w:p>
     <w:p>
       <w:pPr>
-        <w:pStyle w:val="ListParagraph"/>
+        <w:pStyle w:val="a7"/>
         <w:numPr>
           <w:ilvl w:val="0"/>
           <w:numId w:val="15"/>
@@ -4766,7 +4786,7 @@
     </w:p>
     <w:p>
       <w:pPr>
-        <w:pStyle w:val="ListParagraph"/>
+        <w:pStyle w:val="a7"/>
         <w:ind w:leftChars="524" w:left="1153" w:firstLine="287"/>
       </w:pPr>
       <w:r>
@@ -4775,7 +4795,7 @@
     </w:p>
     <w:p>
       <w:pPr>
-        <w:pStyle w:val="ListParagraph"/>
+        <w:pStyle w:val="a7"/>
         <w:ind w:leftChars="524" w:left="1153" w:firstLine="287"/>
       </w:pPr>
       <w:r>
@@ -4811,12 +4831,10 @@
         <w:tab/>
         <w:t>System will be bundled as deployable, together with design documents, test reports, installation guide and user guide.</w:t>
       </w:r>
-      <w:bookmarkStart w:id="27" w:name="_GoBack"/>
-      <w:bookmarkEnd w:id="27"/>
-    </w:p>
-    <w:p>
-      <w:pPr>
-        <w:pStyle w:val="Heading2"/>
+    </w:p>
+    <w:p>
+      <w:pPr>
+        <w:pStyle w:val="2"/>
         <w:numPr>
           <w:ilvl w:val="1"/>
           <w:numId w:val="11"/>
@@ -4830,7 +4848,7 @@
     </w:p>
     <w:p>
       <w:pPr>
-        <w:pStyle w:val="ListParagraph"/>
+        <w:pStyle w:val="a7"/>
         <w:ind w:left="1080"/>
       </w:pPr>
       <w:r>
@@ -4839,13 +4857,13 @@
     </w:p>
     <w:p>
       <w:pPr>
-        <w:pStyle w:val="ListParagraph"/>
+        <w:pStyle w:val="a7"/>
         <w:ind w:left="1080"/>
       </w:pPr>
     </w:p>
     <w:p>
       <w:pPr>
-        <w:pStyle w:val="ListParagraph"/>
+        <w:pStyle w:val="a7"/>
         <w:ind w:left="1080"/>
       </w:pPr>
       <w:r>
@@ -4863,13 +4881,13 @@
     </w:p>
     <w:p>
       <w:pPr>
-        <w:pStyle w:val="ListParagraph"/>
+        <w:pStyle w:val="a7"/>
         <w:ind w:left="1080"/>
       </w:pPr>
     </w:p>
     <w:p>
       <w:pPr>
-        <w:pStyle w:val="ListParagraph"/>
+        <w:pStyle w:val="a7"/>
         <w:ind w:left="1080"/>
       </w:pPr>
       <w:r>
@@ -4913,13 +4931,13 @@
     </w:p>
     <w:p>
       <w:pPr>
-        <w:pStyle w:val="ListParagraph"/>
+        <w:pStyle w:val="a7"/>
         <w:ind w:left="1080"/>
       </w:pPr>
     </w:p>
     <w:p>
       <w:pPr>
-        <w:pStyle w:val="Heading2"/>
+        <w:pStyle w:val="2"/>
         <w:numPr>
           <w:ilvl w:val="1"/>
           <w:numId w:val="11"/>
@@ -4933,25 +4951,25 @@
     </w:p>
     <w:p>
       <w:pPr>
-        <w:pStyle w:val="ListParagraph"/>
+        <w:pStyle w:val="a7"/>
         <w:ind w:left="1080"/>
       </w:pPr>
     </w:p>
     <w:p>
       <w:pPr>
-        <w:pStyle w:val="ListParagraph"/>
+        <w:pStyle w:val="a7"/>
         <w:ind w:left="1080"/>
       </w:pPr>
     </w:p>
     <w:p>
       <w:pPr>
-        <w:pStyle w:val="ListParagraph"/>
+        <w:pStyle w:val="a7"/>
         <w:ind w:left="1080"/>
       </w:pPr>
     </w:p>
     <w:p>
       <w:pPr>
-        <w:pStyle w:val="ListParagraph"/>
+        <w:pStyle w:val="a7"/>
         <w:ind w:left="1080"/>
       </w:pPr>
     </w:p>
@@ -4972,7 +4990,7 @@
     </w:p>
     <w:p>
       <w:pPr>
-        <w:pStyle w:val="Heading1"/>
+        <w:pStyle w:val="1"/>
         <w:numPr>
           <w:ilvl w:val="0"/>
           <w:numId w:val="2"/>
@@ -4987,13 +5005,13 @@
     </w:p>
     <w:p>
       <w:pPr>
-        <w:pStyle w:val="ListParagraph"/>
+        <w:pStyle w:val="a7"/>
         <w:ind w:left="1080"/>
       </w:pPr>
     </w:p>
     <w:p>
       <w:pPr>
-        <w:pStyle w:val="ListParagraph"/>
+        <w:pStyle w:val="a7"/>
         <w:keepNext/>
         <w:keepLines/>
         <w:numPr>
@@ -5022,7 +5040,7 @@
     </w:p>
     <w:p>
       <w:pPr>
-        <w:pStyle w:val="Heading2"/>
+        <w:pStyle w:val="2"/>
         <w:numPr>
           <w:ilvl w:val="1"/>
           <w:numId w:val="11"/>
@@ -5036,7 +5054,7 @@
     </w:p>
     <w:p>
       <w:pPr>
-        <w:pStyle w:val="ListParagraph"/>
+        <w:pStyle w:val="a7"/>
         <w:ind w:left="1080"/>
       </w:pPr>
       <w:r>
@@ -5051,13 +5069,13 @@
     </w:p>
     <w:p>
       <w:pPr>
-        <w:pStyle w:val="ListParagraph"/>
+        <w:pStyle w:val="a7"/>
         <w:ind w:left="1080"/>
       </w:pPr>
     </w:p>
     <w:p>
       <w:pPr>
-        <w:pStyle w:val="ListParagraph"/>
+        <w:pStyle w:val="a7"/>
         <w:numPr>
           <w:ilvl w:val="0"/>
           <w:numId w:val="12"/>
@@ -5069,13 +5087,13 @@
     </w:p>
     <w:p>
       <w:pPr>
-        <w:pStyle w:val="ListParagraph"/>
+        <w:pStyle w:val="a7"/>
         <w:ind w:left="1800"/>
       </w:pPr>
       <w:hyperlink r:id="rId10" w:history="1">
         <w:r>
           <w:rPr>
-            <w:rStyle w:val="Hyperlink"/>
+            <w:rStyle w:val="a8"/>
           </w:rPr>
           <w:t>https://www.seenowdo.com/pages/login/index.xhtml</w:t>
         </w:r>
@@ -5083,13 +5101,13 @@
     </w:p>
     <w:p>
       <w:pPr>
-        <w:pStyle w:val="ListParagraph"/>
+        <w:pStyle w:val="a7"/>
         <w:ind w:left="1800"/>
       </w:pPr>
     </w:p>
     <w:p>
       <w:pPr>
-        <w:pStyle w:val="ListParagraph"/>
+        <w:pStyle w:val="a7"/>
         <w:numPr>
           <w:ilvl w:val="0"/>
           <w:numId w:val="12"/>
@@ -5107,13 +5125,13 @@
     </w:p>
     <w:p>
       <w:pPr>
-        <w:pStyle w:val="ListParagraph"/>
+        <w:pStyle w:val="a7"/>
         <w:ind w:left="1800"/>
       </w:pPr>
     </w:p>
     <w:p>
       <w:pPr>
-        <w:pStyle w:val="ListParagraph"/>
+        <w:pStyle w:val="a7"/>
         <w:numPr>
           <w:ilvl w:val="0"/>
           <w:numId w:val="12"/>
@@ -5140,13 +5158,13 @@
     </w:p>
     <w:p>
       <w:pPr>
-        <w:pStyle w:val="ListParagraph"/>
+        <w:pStyle w:val="a7"/>
         <w:ind w:left="1800"/>
       </w:pPr>
       <w:r>
         <w:rPr>
           <w:noProof/>
-          <w:lang w:val="en-US" w:eastAsia="en-US"/>
+          <w:lang w:val="en-US"/>
         </w:rPr>
         <w:drawing>
           <wp:inline distT="0" distB="0" distL="0" distR="0" wp14:anchorId="6F325DA2" wp14:editId="7A3F02F0">
@@ -5187,13 +5205,13 @@
     </w:p>
     <w:p>
       <w:pPr>
-        <w:pStyle w:val="ListParagraph"/>
+        <w:pStyle w:val="a7"/>
         <w:ind w:left="1800"/>
       </w:pPr>
     </w:p>
     <w:p>
       <w:pPr>
-        <w:pStyle w:val="ListParagraph"/>
+        <w:pStyle w:val="a7"/>
         <w:numPr>
           <w:ilvl w:val="0"/>
           <w:numId w:val="12"/>
@@ -5208,13 +5226,13 @@
     </w:p>
     <w:p>
       <w:pPr>
-        <w:pStyle w:val="ListParagraph"/>
+        <w:pStyle w:val="a7"/>
         <w:ind w:left="1800"/>
       </w:pPr>
       <w:r>
         <w:rPr>
           <w:noProof/>
-          <w:lang w:val="en-US" w:eastAsia="en-US"/>
+          <w:lang w:val="en-US"/>
         </w:rPr>
         <w:drawing>
           <wp:inline distT="0" distB="0" distL="0" distR="0" wp14:anchorId="5E60B163" wp14:editId="3E821B13">
@@ -5255,7 +5273,7 @@
     </w:p>
     <w:p>
       <w:pPr>
-        <w:pStyle w:val="ListParagraph"/>
+        <w:pStyle w:val="a7"/>
         <w:ind w:left="1800"/>
       </w:pPr>
     </w:p>
@@ -5266,7 +5284,7 @@
     </w:p>
     <w:p>
       <w:pPr>
-        <w:pStyle w:val="ListParagraph"/>
+        <w:pStyle w:val="a7"/>
         <w:numPr>
           <w:ilvl w:val="0"/>
           <w:numId w:val="12"/>
@@ -5279,13 +5297,13 @@
     </w:p>
     <w:p>
       <w:pPr>
-        <w:pStyle w:val="ListParagraph"/>
+        <w:pStyle w:val="a7"/>
         <w:ind w:left="1800"/>
       </w:pPr>
       <w:r>
         <w:rPr>
           <w:noProof/>
-          <w:lang w:val="en-US" w:eastAsia="en-US"/>
+          <w:lang w:val="en-US"/>
         </w:rPr>
         <w:drawing>
           <wp:inline distT="0" distB="0" distL="0" distR="0" wp14:anchorId="20558843" wp14:editId="0C593C73">
@@ -5326,25 +5344,25 @@
     </w:p>
     <w:p>
       <w:pPr>
-        <w:pStyle w:val="ListParagraph"/>
+        <w:pStyle w:val="a7"/>
         <w:ind w:left="1800"/>
       </w:pPr>
     </w:p>
     <w:p>
       <w:pPr>
-        <w:pStyle w:val="ListParagraph"/>
+        <w:pStyle w:val="a7"/>
         <w:ind w:left="1080"/>
       </w:pPr>
     </w:p>
     <w:p>
       <w:pPr>
-        <w:pStyle w:val="ListParagraph"/>
+        <w:pStyle w:val="a7"/>
         <w:ind w:left="1080"/>
       </w:pPr>
     </w:p>
     <w:p>
       <w:pPr>
-        <w:pStyle w:val="Heading2"/>
+        <w:pStyle w:val="2"/>
         <w:numPr>
           <w:ilvl w:val="1"/>
           <w:numId w:val="11"/>
@@ -5358,13 +5376,13 @@
     </w:p>
     <w:p>
       <w:pPr>
-        <w:pStyle w:val="ListParagraph"/>
+        <w:pStyle w:val="a7"/>
         <w:ind w:left="1080"/>
       </w:pPr>
     </w:p>
     <w:p>
       <w:pPr>
-        <w:pStyle w:val="ListParagraph"/>
+        <w:pStyle w:val="a7"/>
         <w:ind w:left="1080"/>
       </w:pPr>
       <w:r>
@@ -5373,13 +5391,13 @@
     </w:p>
     <w:p>
       <w:pPr>
-        <w:pStyle w:val="ListParagraph"/>
+        <w:pStyle w:val="a7"/>
         <w:ind w:left="1080"/>
       </w:pPr>
     </w:p>
     <w:p>
       <w:pPr>
-        <w:pStyle w:val="ListParagraph"/>
+        <w:pStyle w:val="a7"/>
         <w:numPr>
           <w:ilvl w:val="0"/>
           <w:numId w:val="12"/>
@@ -5391,16 +5409,16 @@
     </w:p>
     <w:p>
       <w:pPr>
-        <w:pStyle w:val="ListParagraph"/>
+        <w:pStyle w:val="a7"/>
         <w:ind w:left="1800"/>
         <w:rPr>
-          <w:rStyle w:val="Hyperlink"/>
+          <w:rStyle w:val="a8"/>
         </w:rPr>
       </w:pPr>
       <w:hyperlink r:id="rId14" w:history="1">
         <w:r>
           <w:rPr>
-            <w:rStyle w:val="Hyperlink"/>
+            <w:rStyle w:val="a8"/>
           </w:rPr>
           <w:t>https://github.com/</w:t>
         </w:r>
@@ -5408,13 +5426,13 @@
     </w:p>
     <w:p>
       <w:pPr>
-        <w:pStyle w:val="ListParagraph"/>
+        <w:pStyle w:val="a7"/>
         <w:ind w:left="1800"/>
       </w:pPr>
     </w:p>
     <w:p>
       <w:pPr>
-        <w:pStyle w:val="ListParagraph"/>
+        <w:pStyle w:val="a7"/>
         <w:numPr>
           <w:ilvl w:val="0"/>
           <w:numId w:val="12"/>
@@ -5432,13 +5450,13 @@
     </w:p>
     <w:p>
       <w:pPr>
-        <w:pStyle w:val="ListParagraph"/>
+        <w:pStyle w:val="a7"/>
         <w:ind w:left="1800"/>
       </w:pPr>
     </w:p>
     <w:p>
       <w:pPr>
-        <w:pStyle w:val="ListParagraph"/>
+        <w:pStyle w:val="a7"/>
         <w:numPr>
           <w:ilvl w:val="0"/>
           <w:numId w:val="12"/>
@@ -5450,13 +5468,13 @@
     </w:p>
     <w:p>
       <w:pPr>
-        <w:pStyle w:val="ListParagraph"/>
+        <w:pStyle w:val="a7"/>
         <w:ind w:left="1800"/>
       </w:pPr>
       <w:r>
         <w:rPr>
           <w:noProof/>
-          <w:lang w:val="en-US" w:eastAsia="en-US"/>
+          <w:lang w:val="en-US"/>
         </w:rPr>
         <w:drawing>
           <wp:inline distT="0" distB="0" distL="0" distR="0" wp14:anchorId="5670AD8A" wp14:editId="3BBE75F4">
@@ -5497,49 +5515,49 @@
     </w:p>
     <w:p>
       <w:pPr>
-        <w:pStyle w:val="ListParagraph"/>
+        <w:pStyle w:val="a7"/>
         <w:ind w:left="1800"/>
       </w:pPr>
     </w:p>
     <w:p>
       <w:pPr>
-        <w:pStyle w:val="ListParagraph"/>
+        <w:pStyle w:val="a7"/>
         <w:ind w:left="1800"/>
       </w:pPr>
     </w:p>
     <w:p>
       <w:pPr>
-        <w:pStyle w:val="ListParagraph"/>
+        <w:pStyle w:val="a7"/>
         <w:ind w:left="1800"/>
       </w:pPr>
     </w:p>
     <w:p>
       <w:pPr>
-        <w:pStyle w:val="ListParagraph"/>
+        <w:pStyle w:val="a7"/>
         <w:ind w:left="1080"/>
       </w:pPr>
     </w:p>
     <w:p>
       <w:pPr>
-        <w:pStyle w:val="ListParagraph"/>
+        <w:pStyle w:val="a7"/>
         <w:ind w:left="1080"/>
       </w:pPr>
     </w:p>
     <w:p>
       <w:pPr>
-        <w:pStyle w:val="ListParagraph"/>
+        <w:pStyle w:val="a7"/>
         <w:ind w:left="1080"/>
       </w:pPr>
     </w:p>
     <w:p>
       <w:pPr>
-        <w:pStyle w:val="ListParagraph"/>
+        <w:pStyle w:val="a7"/>
         <w:ind w:left="1080"/>
       </w:pPr>
     </w:p>
     <w:p>
       <w:pPr>
-        <w:pStyle w:val="ListParagraph"/>
+        <w:pStyle w:val="a7"/>
         <w:ind w:left="1080"/>
       </w:pPr>
     </w:p>
@@ -5557,7 +5575,7 @@
 </file>
 
 <file path=word/endnotes.xml><?xml version="1.0" encoding="utf-8"?>
-<w:endnotes xmlns:wpc="http://schemas.microsoft.com/office/word/2010/wordprocessingCanvas" xmlns:mo="http://schemas.microsoft.com/office/mac/office/2008/main" xmlns:mc="http://schemas.openxmlformats.org/markup-compatibility/2006" xmlns:mv="urn:schemas-microsoft-com:mac:vml" xmlns:o="urn:schemas-microsoft-com:office:office" xmlns:r="http://schemas.openxmlformats.org/officeDocument/2006/relationships" xmlns:m="http://schemas.openxmlformats.org/officeDocument/2006/math" xmlns:v="urn:schemas-microsoft-com:vml" xmlns:wp14="http://schemas.microsoft.com/office/word/2010/wordprocessingDrawing" xmlns:wp="http://schemas.openxmlformats.org/drawingml/2006/wordprocessingDrawing" xmlns:w10="urn:schemas-microsoft-com:office:word" xmlns:w="http://schemas.openxmlformats.org/wordprocessingml/2006/main" xmlns:w14="http://schemas.microsoft.com/office/word/2010/wordml" xmlns:w15="http://schemas.microsoft.com/office/word/2012/wordml" xmlns:wpg="http://schemas.microsoft.com/office/word/2010/wordprocessingGroup" xmlns:wpi="http://schemas.microsoft.com/office/word/2010/wordprocessingInk" xmlns:wne="http://schemas.microsoft.com/office/word/2006/wordml" xmlns:wps="http://schemas.microsoft.com/office/word/2010/wordprocessingShape" mc:Ignorable="w14 w15 wp14">
+<w:endnotes xmlns:wpc="http://schemas.microsoft.com/office/word/2010/wordprocessingCanvas" xmlns:mc="http://schemas.openxmlformats.org/markup-compatibility/2006" xmlns:o="urn:schemas-microsoft-com:office:office" xmlns:r="http://schemas.openxmlformats.org/officeDocument/2006/relationships" xmlns:m="http://schemas.openxmlformats.org/officeDocument/2006/math" xmlns:v="urn:schemas-microsoft-com:vml" xmlns:wp14="http://schemas.microsoft.com/office/word/2010/wordprocessingDrawing" xmlns:wp="http://schemas.openxmlformats.org/drawingml/2006/wordprocessingDrawing" xmlns:w10="urn:schemas-microsoft-com:office:word" xmlns:w="http://schemas.openxmlformats.org/wordprocessingml/2006/main" xmlns:w14="http://schemas.microsoft.com/office/word/2010/wordml" xmlns:w15="http://schemas.microsoft.com/office/word/2012/wordml" xmlns:wpg="http://schemas.microsoft.com/office/word/2010/wordprocessingGroup" xmlns:wpi="http://schemas.microsoft.com/office/word/2010/wordprocessingInk" xmlns:wne="http://schemas.microsoft.com/office/word/2006/wordml" xmlns:wps="http://schemas.microsoft.com/office/word/2010/wordprocessingShape" mc:Ignorable="w14 w15 wp14">
   <w:endnote w:type="separator" w:id="-1">
     <w:p>
       <w:pPr>
@@ -5582,10 +5600,10 @@
 </file>
 
 <file path=word/footer1.xml><?xml version="1.0" encoding="utf-8"?>
-<w:ftr xmlns:wpc="http://schemas.microsoft.com/office/word/2010/wordprocessingCanvas" xmlns:mo="http://schemas.microsoft.com/office/mac/office/2008/main" xmlns:mc="http://schemas.openxmlformats.org/markup-compatibility/2006" xmlns:mv="urn:schemas-microsoft-com:mac:vml" xmlns:o="urn:schemas-microsoft-com:office:office" xmlns:r="http://schemas.openxmlformats.org/officeDocument/2006/relationships" xmlns:m="http://schemas.openxmlformats.org/officeDocument/2006/math" xmlns:v="urn:schemas-microsoft-com:vml" xmlns:wp14="http://schemas.microsoft.com/office/word/2010/wordprocessingDrawing" xmlns:wp="http://schemas.openxmlformats.org/drawingml/2006/wordprocessingDrawing" xmlns:w10="urn:schemas-microsoft-com:office:word" xmlns:w="http://schemas.openxmlformats.org/wordprocessingml/2006/main" xmlns:w14="http://schemas.microsoft.com/office/word/2010/wordml" xmlns:w15="http://schemas.microsoft.com/office/word/2012/wordml" xmlns:wpg="http://schemas.microsoft.com/office/word/2010/wordprocessingGroup" xmlns:wpi="http://schemas.microsoft.com/office/word/2010/wordprocessingInk" xmlns:wne="http://schemas.microsoft.com/office/word/2006/wordml" xmlns:wps="http://schemas.microsoft.com/office/word/2010/wordprocessingShape" mc:Ignorable="w14 w15 wp14">
+<w:ftr xmlns:wpc="http://schemas.microsoft.com/office/word/2010/wordprocessingCanvas" xmlns:mc="http://schemas.openxmlformats.org/markup-compatibility/2006" xmlns:o="urn:schemas-microsoft-com:office:office" xmlns:r="http://schemas.openxmlformats.org/officeDocument/2006/relationships" xmlns:m="http://schemas.openxmlformats.org/officeDocument/2006/math" xmlns:v="urn:schemas-microsoft-com:vml" xmlns:wp14="http://schemas.microsoft.com/office/word/2010/wordprocessingDrawing" xmlns:wp="http://schemas.openxmlformats.org/drawingml/2006/wordprocessingDrawing" xmlns:w10="urn:schemas-microsoft-com:office:word" xmlns:w="http://schemas.openxmlformats.org/wordprocessingml/2006/main" xmlns:w14="http://schemas.microsoft.com/office/word/2010/wordml" xmlns:w15="http://schemas.microsoft.com/office/word/2012/wordml" xmlns:wpg="http://schemas.microsoft.com/office/word/2010/wordprocessingGroup" xmlns:wpi="http://schemas.microsoft.com/office/word/2010/wordprocessingInk" xmlns:wne="http://schemas.microsoft.com/office/word/2006/wordml" xmlns:wps="http://schemas.microsoft.com/office/word/2010/wordprocessingShape" mc:Ignorable="w14 w15 wp14">
   <w:p>
     <w:pPr>
-      <w:pStyle w:val="Footer"/>
+      <w:pStyle w:val="a4"/>
     </w:pPr>
     <w:r>
       <w:t>VEL Team</w:t>
@@ -5603,7 +5621,7 @@
         <w:r>
           <w:rPr>
             <w:noProof/>
-            <w:lang w:val="en-US" w:eastAsia="en-US"/>
+            <w:lang w:val="en-US"/>
           </w:rPr>
           <mc:AlternateContent>
             <mc:Choice Requires="wps">
@@ -5670,7 +5688,7 @@
                                 <w:rPr>
                                   <w:noProof/>
                                 </w:rPr>
-                                <w:t>7</w:t>
+                                <w:t>12</w:t>
                               </w:r>
                               <w:r>
                                 <w:rPr>
@@ -5698,7 +5716,7 @@
             </mc:Choice>
             <mc:Fallback>
               <w:pict>
-                <v:shapetype w14:anchorId="213A59AC" id="_x0000_t185" coordsize="21600,21600" o:spt="185" adj="3600" path="m@0,0nfqx0@0l0@2qy@0,21600em@1,0nfqx21600@0l21600@2qy@1,21600em@0,0nsqx0@0l0@2qy@0,21600l@1,21600qx21600@2l21600@0qy@1,0xe" filled="f">
+                <v:shapetype w14:anchorId="213A59AC" id="_x0000_t185" coordsize="21600,21600" o:spt="185" adj="3600" path="m@0,nfqx0@0l0@2qy@0,21600em@1,nfqx21600@0l21600@2qy@1,21600em@0,nsqx0@0l0@2qy@0,21600l@1,21600qx21600@2l21600@0qy@1,xe" filled="f">
                   <v:formulas>
                     <v:f eqn="val #0"/>
                     <v:f eqn="sum width 0 #0"/>
@@ -5716,7 +5734,7 @@
                     <v:h position="#0,topLeft" switch="" xrange="0,10800"/>
                   </v:handles>
                 </v:shapetype>
-                <v:shape id="AutoShape_x0020_22" o:spid="_x0000_s1026" type="#_x0000_t185" style="position:absolute;margin-left:0;margin-top:0;width:43.45pt;height:18.8pt;z-index:251661312;visibility:visible;mso-wrap-style:square;mso-width-percent:100;mso-height-percent:0;mso-wrap-distance-left:9pt;mso-wrap-distance-top:0;mso-wrap-distance-right:9pt;mso-wrap-distance-bottom:0;mso-position-horizontal:center;mso-position-horizontal-relative:margin;mso-position-vertical:center;mso-position-vertical-relative:bottom-margin-area;mso-width-percent:100;mso-height-percent:0;mso-width-relative:margin;mso-height-relative:bottom-margin-area;v-text-anchor:top" o:gfxdata="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" filled="t" strokecolor="gray" strokeweight="2.25pt">
+                <v:shape id="AutoShape 22" o:spid="_x0000_s1026" type="#_x0000_t185" style="position:absolute;margin-left:0;margin-top:0;width:43.45pt;height:18.8pt;z-index:251661312;visibility:visible;mso-wrap-style:square;mso-width-percent:100;mso-height-percent:0;mso-wrap-distance-left:9pt;mso-wrap-distance-top:0;mso-wrap-distance-right:9pt;mso-wrap-distance-bottom:0;mso-position-horizontal:center;mso-position-horizontal-relative:margin;mso-position-vertical:center;mso-position-vertical-relative:bottom-margin-area;mso-width-percent:100;mso-height-percent:0;mso-width-relative:margin;mso-height-relative:bottom-margin-area;v-text-anchor:top" o:gfxdata="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" filled="t" strokecolor="gray" strokeweight="2.25pt">
                   <v:textbox inset=",0,,0">
                     <w:txbxContent>
                       <w:p>
@@ -5736,7 +5754,7 @@
                           <w:rPr>
                             <w:noProof/>
                           </w:rPr>
-                          <w:t>7</w:t>
+                          <w:t>12</w:t>
                         </w:r>
                         <w:r>
                           <w:rPr>
@@ -5756,7 +5774,7 @@
         <w:r>
           <w:rPr>
             <w:noProof/>
-            <w:lang w:val="en-US" w:eastAsia="en-US"/>
+            <w:lang w:val="en-US"/>
           </w:rPr>
           <mc:AlternateContent>
             <mc:Choice Requires="wps">
@@ -5823,7 +5841,7 @@
                 </wp:anchor>
               </w:drawing>
             </mc:Choice>
-            <mc:Fallback>
+            <mc:Fallback xmlns:mv="urn:schemas-microsoft-com:mac:vml" xmlns:mo="http://schemas.microsoft.com/office/mac/office/2008/main">
               <w:pict>
                 <v:shapetype w14:anchorId="5E0041C1" id="_x0000_t32" coordsize="21600,21600" o:spt="32" o:oned="t" path="m,l21600,21600e" filled="f">
                   <v:path arrowok="t" fillok="f" o:connecttype="none"/>
@@ -5843,7 +5861,7 @@
 </file>
 
 <file path=word/footnotes.xml><?xml version="1.0" encoding="utf-8"?>
-<w:footnotes xmlns:wpc="http://schemas.microsoft.com/office/word/2010/wordprocessingCanvas" xmlns:mo="http://schemas.microsoft.com/office/mac/office/2008/main" xmlns:mc="http://schemas.openxmlformats.org/markup-compatibility/2006" xmlns:mv="urn:schemas-microsoft-com:mac:vml" xmlns:o="urn:schemas-microsoft-com:office:office" xmlns:r="http://schemas.openxmlformats.org/officeDocument/2006/relationships" xmlns:m="http://schemas.openxmlformats.org/officeDocument/2006/math" xmlns:v="urn:schemas-microsoft-com:vml" xmlns:wp14="http://schemas.microsoft.com/office/word/2010/wordprocessingDrawing" xmlns:wp="http://schemas.openxmlformats.org/drawingml/2006/wordprocessingDrawing" xmlns:w10="urn:schemas-microsoft-com:office:word" xmlns:w="http://schemas.openxmlformats.org/wordprocessingml/2006/main" xmlns:w14="http://schemas.microsoft.com/office/word/2010/wordml" xmlns:w15="http://schemas.microsoft.com/office/word/2012/wordml" xmlns:wpg="http://schemas.microsoft.com/office/word/2010/wordprocessingGroup" xmlns:wpi="http://schemas.microsoft.com/office/word/2010/wordprocessingInk" xmlns:wne="http://schemas.microsoft.com/office/word/2006/wordml" xmlns:wps="http://schemas.microsoft.com/office/word/2010/wordprocessingShape" mc:Ignorable="w14 w15 wp14">
+<w:footnotes xmlns:wpc="http://schemas.microsoft.com/office/word/2010/wordprocessingCanvas" xmlns:mc="http://schemas.openxmlformats.org/markup-compatibility/2006" xmlns:o="urn:schemas-microsoft-com:office:office" xmlns:r="http://schemas.openxmlformats.org/officeDocument/2006/relationships" xmlns:m="http://schemas.openxmlformats.org/officeDocument/2006/math" xmlns:v="urn:schemas-microsoft-com:vml" xmlns:wp14="http://schemas.microsoft.com/office/word/2010/wordprocessingDrawing" xmlns:wp="http://schemas.openxmlformats.org/drawingml/2006/wordprocessingDrawing" xmlns:w10="urn:schemas-microsoft-com:office:word" xmlns:w="http://schemas.openxmlformats.org/wordprocessingml/2006/main" xmlns:w14="http://schemas.microsoft.com/office/word/2010/wordml" xmlns:w15="http://schemas.microsoft.com/office/word/2012/wordml" xmlns:wpg="http://schemas.microsoft.com/office/word/2010/wordprocessingGroup" xmlns:wpi="http://schemas.microsoft.com/office/word/2010/wordprocessingInk" xmlns:wne="http://schemas.microsoft.com/office/word/2006/wordml" xmlns:wps="http://schemas.microsoft.com/office/word/2010/wordprocessingShape" mc:Ignorable="w14 w15 wp14">
   <w:footnote w:type="separator" w:id="-1">
     <w:p>
       <w:pPr>
@@ -5868,15 +5886,15 @@
 </file>
 
 <file path=word/header1.xml><?xml version="1.0" encoding="utf-8"?>
-<w:hdr xmlns:wpc="http://schemas.microsoft.com/office/word/2010/wordprocessingCanvas" xmlns:mo="http://schemas.microsoft.com/office/mac/office/2008/main" xmlns:mc="http://schemas.openxmlformats.org/markup-compatibility/2006" xmlns:mv="urn:schemas-microsoft-com:mac:vml" xmlns:o="urn:schemas-microsoft-com:office:office" xmlns:r="http://schemas.openxmlformats.org/officeDocument/2006/relationships" xmlns:m="http://schemas.openxmlformats.org/officeDocument/2006/math" xmlns:v="urn:schemas-microsoft-com:vml" xmlns:wp14="http://schemas.microsoft.com/office/word/2010/wordprocessingDrawing" xmlns:wp="http://schemas.openxmlformats.org/drawingml/2006/wordprocessingDrawing" xmlns:w10="urn:schemas-microsoft-com:office:word" xmlns:w="http://schemas.openxmlformats.org/wordprocessingml/2006/main" xmlns:w14="http://schemas.microsoft.com/office/word/2010/wordml" xmlns:w15="http://schemas.microsoft.com/office/word/2012/wordml" xmlns:wpg="http://schemas.microsoft.com/office/word/2010/wordprocessingGroup" xmlns:wpi="http://schemas.microsoft.com/office/word/2010/wordprocessingInk" xmlns:wne="http://schemas.microsoft.com/office/word/2006/wordml" xmlns:wps="http://schemas.microsoft.com/office/word/2010/wordprocessingShape" mc:Ignorable="w14 w15 wp14">
+<w:hdr xmlns:wpc="http://schemas.microsoft.com/office/word/2010/wordprocessingCanvas" xmlns:mc="http://schemas.openxmlformats.org/markup-compatibility/2006" xmlns:o="urn:schemas-microsoft-com:office:office" xmlns:r="http://schemas.openxmlformats.org/officeDocument/2006/relationships" xmlns:m="http://schemas.openxmlformats.org/officeDocument/2006/math" xmlns:v="urn:schemas-microsoft-com:vml" xmlns:wp14="http://schemas.microsoft.com/office/word/2010/wordprocessingDrawing" xmlns:wp="http://schemas.openxmlformats.org/drawingml/2006/wordprocessingDrawing" xmlns:w10="urn:schemas-microsoft-com:office:word" xmlns:w="http://schemas.openxmlformats.org/wordprocessingml/2006/main" xmlns:w14="http://schemas.microsoft.com/office/word/2010/wordml" xmlns:w15="http://schemas.microsoft.com/office/word/2012/wordml" xmlns:wpg="http://schemas.microsoft.com/office/word/2010/wordprocessingGroup" xmlns:wpi="http://schemas.microsoft.com/office/word/2010/wordprocessingInk" xmlns:wne="http://schemas.microsoft.com/office/word/2006/wordml" xmlns:wps="http://schemas.microsoft.com/office/word/2010/wordprocessingShape" mc:Ignorable="w14 w15 wp14">
   <w:p>
     <w:pPr>
-      <w:pStyle w:val="Header"/>
+      <w:pStyle w:val="a3"/>
     </w:pPr>
   </w:p>
   <w:p>
     <w:pPr>
-      <w:pStyle w:val="Header"/>
+      <w:pStyle w:val="a3"/>
       <w:rPr>
         <w:b/>
         <w:sz w:val="24"/>
@@ -5890,7 +5908,7 @@
         <w:color w:val="4F81BD" w:themeColor="accent1"/>
         <w:sz w:val="24"/>
         <w:szCs w:val="24"/>
-        <w:lang w:val="en-US" w:eastAsia="en-US"/>
+        <w:lang w:val="en-US"/>
       </w:rPr>
       <w:drawing>
         <wp:anchor distT="0" distB="0" distL="114300" distR="114300" simplePos="0" relativeHeight="251658240" behindDoc="1" locked="0" layoutInCell="1" allowOverlap="1" wp14:anchorId="13CC6970" wp14:editId="23F5A151">
@@ -5991,7 +6009,7 @@
   </w:p>
   <w:p>
     <w:pPr>
-      <w:pStyle w:val="Header"/>
+      <w:pStyle w:val="a3"/>
       <w:rPr>
         <w:b/>
         <w:sz w:val="24"/>
@@ -6011,8 +6029,8 @@
 </file>
 
 <file path=word/numbering.xml><?xml version="1.0" encoding="utf-8"?>
-<w:numbering xmlns:wpc="http://schemas.microsoft.com/office/word/2010/wordprocessingCanvas" xmlns:mo="http://schemas.microsoft.com/office/mac/office/2008/main" xmlns:mc="http://schemas.openxmlformats.org/markup-compatibility/2006" xmlns:mv="urn:schemas-microsoft-com:mac:vml" xmlns:o="urn:schemas-microsoft-com:office:office" xmlns:r="http://schemas.openxmlformats.org/officeDocument/2006/relationships" xmlns:m="http://schemas.openxmlformats.org/officeDocument/2006/math" xmlns:v="urn:schemas-microsoft-com:vml" xmlns:wp14="http://schemas.microsoft.com/office/word/2010/wordprocessingDrawing" xmlns:wp="http://schemas.openxmlformats.org/drawingml/2006/wordprocessingDrawing" xmlns:w10="urn:schemas-microsoft-com:office:word" xmlns:w="http://schemas.openxmlformats.org/wordprocessingml/2006/main" xmlns:w14="http://schemas.microsoft.com/office/word/2010/wordml" xmlns:w15="http://schemas.microsoft.com/office/word/2012/wordml" xmlns:wpg="http://schemas.microsoft.com/office/word/2010/wordprocessingGroup" xmlns:wpi="http://schemas.microsoft.com/office/word/2010/wordprocessingInk" xmlns:wne="http://schemas.microsoft.com/office/word/2006/wordml" xmlns:wps="http://schemas.microsoft.com/office/word/2010/wordprocessingShape" mc:Ignorable="w14 w15 wp14">
-  <w:abstractNum w:abstractNumId="0">
+<w:numbering xmlns:wpc="http://schemas.microsoft.com/office/word/2010/wordprocessingCanvas" xmlns:mc="http://schemas.openxmlformats.org/markup-compatibility/2006" xmlns:o="urn:schemas-microsoft-com:office:office" xmlns:r="http://schemas.openxmlformats.org/officeDocument/2006/relationships" xmlns:m="http://schemas.openxmlformats.org/officeDocument/2006/math" xmlns:v="urn:schemas-microsoft-com:vml" xmlns:wp14="http://schemas.microsoft.com/office/word/2010/wordprocessingDrawing" xmlns:wp="http://schemas.openxmlformats.org/drawingml/2006/wordprocessingDrawing" xmlns:w10="urn:schemas-microsoft-com:office:word" xmlns:w="http://schemas.openxmlformats.org/wordprocessingml/2006/main" xmlns:w14="http://schemas.microsoft.com/office/word/2010/wordml" xmlns:w15="http://schemas.microsoft.com/office/word/2012/wordml" xmlns:wpg="http://schemas.microsoft.com/office/word/2010/wordprocessingGroup" xmlns:wpi="http://schemas.microsoft.com/office/word/2010/wordprocessingInk" xmlns:wne="http://schemas.microsoft.com/office/word/2006/wordml" xmlns:wps="http://schemas.microsoft.com/office/word/2010/wordprocessingShape" mc:Ignorable="w14 w15 wp14">
+  <w:abstractNum w:abstractNumId="0" w15:restartNumberingAfterBreak="0">
     <w:nsid w:val="08D45B30"/>
     <w:multiLevelType w:val="multilevel"/>
     <w:tmpl w:val="D20A78F0"/>
@@ -6125,7 +6143,7 @@
       </w:rPr>
     </w:lvl>
   </w:abstractNum>
-  <w:abstractNum w:abstractNumId="1">
+  <w:abstractNum w:abstractNumId="1" w15:restartNumberingAfterBreak="0">
     <w:nsid w:val="127A1404"/>
     <w:multiLevelType w:val="hybridMultilevel"/>
     <w:tmpl w:val="286ACE3C"/>
@@ -6211,7 +6229,7 @@
       </w:pPr>
     </w:lvl>
   </w:abstractNum>
-  <w:abstractNum w:abstractNumId="2">
+  <w:abstractNum w:abstractNumId="2" w15:restartNumberingAfterBreak="0">
     <w:nsid w:val="17AF5B81"/>
     <w:multiLevelType w:val="hybridMultilevel"/>
     <w:tmpl w:val="68A04368"/>
@@ -6297,7 +6315,7 @@
       </w:pPr>
     </w:lvl>
   </w:abstractNum>
-  <w:abstractNum w:abstractNumId="3">
+  <w:abstractNum w:abstractNumId="3" w15:restartNumberingAfterBreak="0">
     <w:nsid w:val="17D74B34"/>
     <w:multiLevelType w:val="multilevel"/>
     <w:tmpl w:val="1409001F"/>
@@ -6383,7 +6401,7 @@
       </w:pPr>
     </w:lvl>
   </w:abstractNum>
-  <w:abstractNum w:abstractNumId="4">
+  <w:abstractNum w:abstractNumId="4" w15:restartNumberingAfterBreak="0">
     <w:nsid w:val="21167DC6"/>
     <w:multiLevelType w:val="multilevel"/>
     <w:tmpl w:val="D20A78F0"/>
@@ -6496,7 +6514,7 @@
       </w:rPr>
     </w:lvl>
   </w:abstractNum>
-  <w:abstractNum w:abstractNumId="5">
+  <w:abstractNum w:abstractNumId="5" w15:restartNumberingAfterBreak="0">
     <w:nsid w:val="21492D26"/>
     <w:multiLevelType w:val="multilevel"/>
     <w:tmpl w:val="404ADABC"/>
@@ -6609,7 +6627,7 @@
       </w:rPr>
     </w:lvl>
   </w:abstractNum>
-  <w:abstractNum w:abstractNumId="6">
+  <w:abstractNum w:abstractNumId="6" w15:restartNumberingAfterBreak="0">
     <w:nsid w:val="286D2613"/>
     <w:multiLevelType w:val="hybridMultilevel"/>
     <w:tmpl w:val="266E9CF0"/>
@@ -6722,7 +6740,7 @@
       </w:rPr>
     </w:lvl>
   </w:abstractNum>
-  <w:abstractNum w:abstractNumId="7">
+  <w:abstractNum w:abstractNumId="7" w15:restartNumberingAfterBreak="0">
     <w:nsid w:val="2C7E15D5"/>
     <w:multiLevelType w:val="multilevel"/>
     <w:tmpl w:val="D20A78F0"/>
@@ -6835,7 +6853,7 @@
       </w:rPr>
     </w:lvl>
   </w:abstractNum>
-  <w:abstractNum w:abstractNumId="8">
+  <w:abstractNum w:abstractNumId="8" w15:restartNumberingAfterBreak="0">
     <w:nsid w:val="31F25C48"/>
     <w:multiLevelType w:val="multilevel"/>
     <w:tmpl w:val="32402D8E"/>
@@ -6948,7 +6966,7 @@
       </w:rPr>
     </w:lvl>
   </w:abstractNum>
-  <w:abstractNum w:abstractNumId="9">
+  <w:abstractNum w:abstractNumId="9" w15:restartNumberingAfterBreak="0">
     <w:nsid w:val="386B2B15"/>
     <w:multiLevelType w:val="multilevel"/>
     <w:tmpl w:val="1409001F"/>
@@ -7034,7 +7052,7 @@
       </w:pPr>
     </w:lvl>
   </w:abstractNum>
-  <w:abstractNum w:abstractNumId="10">
+  <w:abstractNum w:abstractNumId="10" w15:restartNumberingAfterBreak="0">
     <w:nsid w:val="3A10464E"/>
     <w:multiLevelType w:val="multilevel"/>
     <w:tmpl w:val="D20A78F0"/>
@@ -7147,7 +7165,7 @@
       </w:rPr>
     </w:lvl>
   </w:abstractNum>
-  <w:abstractNum w:abstractNumId="11">
+  <w:abstractNum w:abstractNumId="11" w15:restartNumberingAfterBreak="0">
     <w:nsid w:val="3EE45FA4"/>
     <w:multiLevelType w:val="multilevel"/>
     <w:tmpl w:val="B116101A"/>
@@ -7260,7 +7278,7 @@
       </w:rPr>
     </w:lvl>
   </w:abstractNum>
-  <w:abstractNum w:abstractNumId="12">
+  <w:abstractNum w:abstractNumId="12" w15:restartNumberingAfterBreak="0">
     <w:nsid w:val="492543B1"/>
     <w:multiLevelType w:val="hybridMultilevel"/>
     <w:tmpl w:val="52C23840"/>
@@ -7373,7 +7391,7 @@
       </w:rPr>
     </w:lvl>
   </w:abstractNum>
-  <w:abstractNum w:abstractNumId="13">
+  <w:abstractNum w:abstractNumId="13" w15:restartNumberingAfterBreak="0">
     <w:nsid w:val="51C008D3"/>
     <w:multiLevelType w:val="multilevel"/>
     <w:tmpl w:val="1409001F"/>
@@ -7459,7 +7477,7 @@
       </w:pPr>
     </w:lvl>
   </w:abstractNum>
-  <w:abstractNum w:abstractNumId="14">
+  <w:abstractNum w:abstractNumId="14" w15:restartNumberingAfterBreak="0">
     <w:nsid w:val="62714BA6"/>
     <w:multiLevelType w:val="multilevel"/>
     <w:tmpl w:val="D20A78F0"/>
@@ -7637,7 +7655,7 @@
       </w:pPr>
     </w:pPrDefault>
   </w:docDefaults>
-  <w:latentStyles w:defLockedState="0" w:defUIPriority="99" w:defSemiHidden="0" w:defUnhideWhenUsed="0" w:defQFormat="0" w:count="380">
+  <w:latentStyles w:defLockedState="0" w:defUIPriority="99" w:defSemiHidden="0" w:defUnhideWhenUsed="0" w:defQFormat="0" w:count="371">
     <w:lsdException w:name="Normal" w:uiPriority="0" w:qFormat="1"/>
     <w:lsdException w:name="heading 1" w:uiPriority="9" w:qFormat="1"/>
     <w:lsdException w:name="heading 2" w:semiHidden="1" w:uiPriority="9" w:unhideWhenUsed="1" w:qFormat="1"/>
@@ -8010,15 +8028,15 @@
     <w:lsdException w:name="List Table 6 Colorful Accent 6" w:uiPriority="51"/>
     <w:lsdException w:name="List Table 7 Colorful Accent 6" w:uiPriority="52"/>
   </w:latentStyles>
-  <w:style w:type="paragraph" w:default="1" w:styleId="Normal">
+  <w:style w:type="paragraph" w:default="1" w:styleId="a">
     <w:name w:val="Normal"/>
     <w:qFormat/>
   </w:style>
-  <w:style w:type="paragraph" w:styleId="Heading1">
+  <w:style w:type="paragraph" w:styleId="1">
     <w:name w:val="heading 1"/>
-    <w:basedOn w:val="Normal"/>
-    <w:next w:val="Normal"/>
-    <w:link w:val="Heading1Char"/>
+    <w:basedOn w:val="a"/>
+    <w:next w:val="a"/>
+    <w:link w:val="1Char"/>
     <w:uiPriority w:val="9"/>
     <w:qFormat/>
     <w:rsid w:val="006D04F4"/>
@@ -8037,11 +8055,11 @@
       <w:szCs w:val="28"/>
     </w:rPr>
   </w:style>
-  <w:style w:type="paragraph" w:styleId="Heading2">
+  <w:style w:type="paragraph" w:styleId="2">
     <w:name w:val="heading 2"/>
-    <w:basedOn w:val="Normal"/>
-    <w:next w:val="Normal"/>
-    <w:link w:val="Heading2Char"/>
+    <w:basedOn w:val="a"/>
+    <w:next w:val="a"/>
+    <w:link w:val="2Char"/>
     <w:uiPriority w:val="9"/>
     <w:unhideWhenUsed/>
     <w:qFormat/>
@@ -8061,13 +8079,13 @@
       <w:szCs w:val="26"/>
     </w:rPr>
   </w:style>
-  <w:style w:type="character" w:default="1" w:styleId="DefaultParagraphFont">
+  <w:style w:type="character" w:default="1" w:styleId="a0">
     <w:name w:val="Default Paragraph Font"/>
     <w:uiPriority w:val="1"/>
     <w:semiHidden/>
     <w:unhideWhenUsed/>
   </w:style>
-  <w:style w:type="table" w:default="1" w:styleId="TableNormal">
+  <w:style w:type="table" w:default="1" w:styleId="a1">
     <w:name w:val="Normal Table"/>
     <w:uiPriority w:val="99"/>
     <w:semiHidden/>
@@ -8082,16 +8100,16 @@
       </w:tblCellMar>
     </w:tblPr>
   </w:style>
-  <w:style w:type="numbering" w:default="1" w:styleId="NoList">
+  <w:style w:type="numbering" w:default="1" w:styleId="a2">
     <w:name w:val="No List"/>
     <w:uiPriority w:val="99"/>
     <w:semiHidden/>
     <w:unhideWhenUsed/>
   </w:style>
-  <w:style w:type="paragraph" w:styleId="Header">
+  <w:style w:type="paragraph" w:styleId="a3">
     <w:name w:val="header"/>
-    <w:basedOn w:val="Normal"/>
-    <w:link w:val="HeaderChar"/>
+    <w:basedOn w:val="a"/>
+    <w:link w:val="Char"/>
     <w:uiPriority w:val="99"/>
     <w:unhideWhenUsed/>
     <w:rsid w:val="00CA107E"/>
@@ -8103,17 +8121,17 @@
       <w:spacing w:after="0" w:line="240" w:lineRule="auto"/>
     </w:pPr>
   </w:style>
-  <w:style w:type="character" w:customStyle="1" w:styleId="HeaderChar">
-    <w:name w:val="Header Char"/>
-    <w:basedOn w:val="DefaultParagraphFont"/>
-    <w:link w:val="Header"/>
+  <w:style w:type="character" w:customStyle="1" w:styleId="Char">
+    <w:name w:val="页眉 Char"/>
+    <w:basedOn w:val="a0"/>
+    <w:link w:val="a3"/>
     <w:uiPriority w:val="99"/>
     <w:rsid w:val="00CA107E"/>
   </w:style>
-  <w:style w:type="paragraph" w:styleId="Footer">
+  <w:style w:type="paragraph" w:styleId="a4">
     <w:name w:val="footer"/>
-    <w:basedOn w:val="Normal"/>
-    <w:link w:val="FooterChar"/>
+    <w:basedOn w:val="a"/>
+    <w:link w:val="Char0"/>
     <w:uiPriority w:val="99"/>
     <w:unhideWhenUsed/>
     <w:rsid w:val="00CA107E"/>
@@ -8125,17 +8143,17 @@
       <w:spacing w:after="0" w:line="240" w:lineRule="auto"/>
     </w:pPr>
   </w:style>
-  <w:style w:type="character" w:customStyle="1" w:styleId="FooterChar">
-    <w:name w:val="Footer Char"/>
-    <w:basedOn w:val="DefaultParagraphFont"/>
-    <w:link w:val="Footer"/>
+  <w:style w:type="character" w:customStyle="1" w:styleId="Char0">
+    <w:name w:val="页脚 Char"/>
+    <w:basedOn w:val="a0"/>
+    <w:link w:val="a4"/>
     <w:uiPriority w:val="99"/>
     <w:rsid w:val="00CA107E"/>
   </w:style>
-  <w:style w:type="paragraph" w:styleId="BalloonText">
+  <w:style w:type="paragraph" w:styleId="a5">
     <w:name w:val="Balloon Text"/>
-    <w:basedOn w:val="Normal"/>
-    <w:link w:val="BalloonTextChar"/>
+    <w:basedOn w:val="a"/>
+    <w:link w:val="Char1"/>
     <w:uiPriority w:val="99"/>
     <w:semiHidden/>
     <w:unhideWhenUsed/>
@@ -8149,10 +8167,10 @@
       <w:szCs w:val="16"/>
     </w:rPr>
   </w:style>
-  <w:style w:type="character" w:customStyle="1" w:styleId="BalloonTextChar">
-    <w:name w:val="Balloon Text Char"/>
-    <w:basedOn w:val="DefaultParagraphFont"/>
-    <w:link w:val="BalloonText"/>
+  <w:style w:type="character" w:customStyle="1" w:styleId="Char1">
+    <w:name w:val="批注框文本 Char"/>
+    <w:basedOn w:val="a0"/>
+    <w:link w:val="a5"/>
     <w:uiPriority w:val="99"/>
     <w:semiHidden/>
     <w:rsid w:val="00CA107E"/>
@@ -8162,16 +8180,15 @@
       <w:szCs w:val="16"/>
     </w:rPr>
   </w:style>
-  <w:style w:type="table" w:styleId="TableGrid">
+  <w:style w:type="table" w:styleId="a6">
     <w:name w:val="Table Grid"/>
-    <w:basedOn w:val="TableNormal"/>
+    <w:basedOn w:val="a1"/>
     <w:uiPriority w:val="59"/>
     <w:rsid w:val="005C7B20"/>
     <w:pPr>
       <w:spacing w:after="0" w:line="240" w:lineRule="auto"/>
     </w:pPr>
     <w:tblPr>
-      <w:tblInd w:w="0" w:type="dxa"/>
       <w:tblBorders>
         <w:top w:val="single" w:sz="4" w:space="0" w:color="auto"/>
         <w:left w:val="single" w:sz="4" w:space="0" w:color="auto"/>
@@ -8180,17 +8197,11 @@
         <w:insideH w:val="single" w:sz="4" w:space="0" w:color="auto"/>
         <w:insideV w:val="single" w:sz="4" w:space="0" w:color="auto"/>
       </w:tblBorders>
-      <w:tblCellMar>
-        <w:top w:w="0" w:type="dxa"/>
-        <w:left w:w="108" w:type="dxa"/>
-        <w:bottom w:w="0" w:type="dxa"/>
-        <w:right w:w="108" w:type="dxa"/>
-      </w:tblCellMar>
     </w:tblPr>
   </w:style>
-  <w:style w:type="paragraph" w:styleId="ListParagraph">
+  <w:style w:type="paragraph" w:styleId="a7">
     <w:name w:val="List Paragraph"/>
-    <w:basedOn w:val="Normal"/>
+    <w:basedOn w:val="a"/>
     <w:uiPriority w:val="34"/>
     <w:qFormat/>
     <w:rsid w:val="00EF752B"/>
@@ -8199,10 +8210,10 @@
       <w:contextualSpacing/>
     </w:pPr>
   </w:style>
-  <w:style w:type="character" w:customStyle="1" w:styleId="Heading1Char">
-    <w:name w:val="Heading 1 Char"/>
-    <w:basedOn w:val="DefaultParagraphFont"/>
-    <w:link w:val="Heading1"/>
+  <w:style w:type="character" w:customStyle="1" w:styleId="1Char">
+    <w:name w:val="标题 1 Char"/>
+    <w:basedOn w:val="a0"/>
+    <w:link w:val="1"/>
     <w:uiPriority w:val="9"/>
     <w:rsid w:val="006D04F4"/>
     <w:rPr>
@@ -8214,10 +8225,10 @@
       <w:szCs w:val="28"/>
     </w:rPr>
   </w:style>
-  <w:style w:type="paragraph" w:styleId="TOCHeading">
+  <w:style w:type="paragraph" w:styleId="TOC">
     <w:name w:val="TOC Heading"/>
-    <w:basedOn w:val="Heading1"/>
-    <w:next w:val="Normal"/>
+    <w:basedOn w:val="1"/>
+    <w:next w:val="a"/>
     <w:uiPriority w:val="39"/>
     <w:semiHidden/>
     <w:unhideWhenUsed/>
@@ -8230,10 +8241,10 @@
       <w:lang w:val="en-US" w:eastAsia="ja-JP"/>
     </w:rPr>
   </w:style>
-  <w:style w:type="paragraph" w:styleId="TOC2">
+  <w:style w:type="paragraph" w:styleId="20">
     <w:name w:val="toc 2"/>
-    <w:basedOn w:val="Normal"/>
-    <w:next w:val="Normal"/>
+    <w:basedOn w:val="a"/>
+    <w:next w:val="a"/>
     <w:autoRedefine/>
     <w:uiPriority w:val="39"/>
     <w:unhideWhenUsed/>
@@ -8247,10 +8258,10 @@
       <w:lang w:val="en-US" w:eastAsia="ja-JP"/>
     </w:rPr>
   </w:style>
-  <w:style w:type="paragraph" w:styleId="TOC1">
+  <w:style w:type="paragraph" w:styleId="10">
     <w:name w:val="toc 1"/>
-    <w:basedOn w:val="Normal"/>
-    <w:next w:val="Normal"/>
+    <w:basedOn w:val="a"/>
+    <w:next w:val="a"/>
     <w:autoRedefine/>
     <w:uiPriority w:val="39"/>
     <w:unhideWhenUsed/>
@@ -8263,10 +8274,10 @@
       <w:lang w:val="en-US" w:eastAsia="ja-JP"/>
     </w:rPr>
   </w:style>
-  <w:style w:type="paragraph" w:styleId="TOC3">
+  <w:style w:type="paragraph" w:styleId="3">
     <w:name w:val="toc 3"/>
-    <w:basedOn w:val="Normal"/>
-    <w:next w:val="Normal"/>
+    <w:basedOn w:val="a"/>
+    <w:next w:val="a"/>
     <w:autoRedefine/>
     <w:uiPriority w:val="39"/>
     <w:semiHidden/>
@@ -8281,10 +8292,10 @@
       <w:lang w:val="en-US" w:eastAsia="ja-JP"/>
     </w:rPr>
   </w:style>
-  <w:style w:type="character" w:customStyle="1" w:styleId="Heading2Char">
-    <w:name w:val="Heading 2 Char"/>
-    <w:basedOn w:val="DefaultParagraphFont"/>
-    <w:link w:val="Heading2"/>
+  <w:style w:type="character" w:customStyle="1" w:styleId="2Char">
+    <w:name w:val="标题 2 Char"/>
+    <w:basedOn w:val="a0"/>
+    <w:link w:val="2"/>
     <w:uiPriority w:val="9"/>
     <w:rsid w:val="006D04F4"/>
     <w:rPr>
@@ -8296,9 +8307,9 @@
       <w:szCs w:val="26"/>
     </w:rPr>
   </w:style>
-  <w:style w:type="character" w:styleId="Hyperlink">
+  <w:style w:type="character" w:styleId="a8">
     <w:name w:val="Hyperlink"/>
-    <w:basedOn w:val="DefaultParagraphFont"/>
+    <w:basedOn w:val="a0"/>
     <w:uiPriority w:val="99"/>
     <w:unhideWhenUsed/>
     <w:rsid w:val="00A602A9"/>
@@ -8307,10 +8318,10 @@
       <w:u w:val="single"/>
     </w:rPr>
   </w:style>
-  <w:style w:type="paragraph" w:styleId="DocumentMap">
+  <w:style w:type="paragraph" w:styleId="a9">
     <w:name w:val="Document Map"/>
-    <w:basedOn w:val="Normal"/>
-    <w:link w:val="DocumentMapChar"/>
+    <w:basedOn w:val="a"/>
+    <w:link w:val="Char2"/>
     <w:uiPriority w:val="99"/>
     <w:semiHidden/>
     <w:unhideWhenUsed/>
@@ -8324,10 +8335,10 @@
       <w:szCs w:val="24"/>
     </w:rPr>
   </w:style>
-  <w:style w:type="character" w:customStyle="1" w:styleId="DocumentMapChar">
-    <w:name w:val="Document Map Char"/>
-    <w:basedOn w:val="DefaultParagraphFont"/>
-    <w:link w:val="DocumentMap"/>
+  <w:style w:type="character" w:customStyle="1" w:styleId="Char2">
+    <w:name w:val="文档结构图 Char"/>
+    <w:basedOn w:val="a0"/>
+    <w:link w:val="a9"/>
     <w:uiPriority w:val="99"/>
     <w:semiHidden/>
     <w:rsid w:val="005A1E04"/>
@@ -8337,9 +8348,9 @@
       <w:szCs w:val="24"/>
     </w:rPr>
   </w:style>
-  <w:style w:type="character" w:styleId="Emphasis">
+  <w:style w:type="character" w:styleId="aa">
     <w:name w:val="Emphasis"/>
-    <w:basedOn w:val="DefaultParagraphFont"/>
+    <w:basedOn w:val="a0"/>
     <w:uiPriority w:val="20"/>
     <w:qFormat/>
     <w:rsid w:val="005A1E04"/>
@@ -8641,7 +8652,7 @@
 </file>
 
 <file path=customXml/itemProps1.xml><?xml version="1.0" encoding="utf-8"?>
-<ds:datastoreItem xmlns:ds="http://schemas.openxmlformats.org/officeDocument/2006/customXml" ds:itemID="{5CC9EB52-C34D-564D-B4AE-306C1A5FE392}">
+<ds:datastoreItem xmlns:ds="http://schemas.openxmlformats.org/officeDocument/2006/customXml" ds:itemID="{91BA5E27-45D2-472D-AC22-651301F1EA27}">
   <ds:schemaRefs>
     <ds:schemaRef ds:uri="http://schemas.openxmlformats.org/officeDocument/2006/bibliography"/>
   </ds:schemaRefs>

</xml_diff>

<commit_message>
Fill the project overview
</commit_message>
<xml_diff>
--- a/PCB/02 Plans & Actuals/2.1_Project Plan/Project Management Plan_v0.1(draft) (VEL).docx
+++ b/PCB/02 Plans & Actuals/2.1_Project Plan/Project Management Plan_v0.1(draft) (VEL).docx
@@ -1,8 +1,14 @@
 
 <file path=word/document.xml><?xml version="1.0" encoding="utf-8"?>
-<w:document xmlns:wpc="http://schemas.microsoft.com/office/word/2010/wordprocessingCanvas" xmlns:mc="http://schemas.openxmlformats.org/markup-compatibility/2006" xmlns:o="urn:schemas-microsoft-com:office:office" xmlns:r="http://schemas.openxmlformats.org/officeDocument/2006/relationships" xmlns:m="http://schemas.openxmlformats.org/officeDocument/2006/math" xmlns:v="urn:schemas-microsoft-com:vml" xmlns:wp14="http://schemas.microsoft.com/office/word/2010/wordprocessingDrawing" xmlns:wp="http://schemas.openxmlformats.org/drawingml/2006/wordprocessingDrawing" xmlns:w10="urn:schemas-microsoft-com:office:word" xmlns:w="http://schemas.openxmlformats.org/wordprocessingml/2006/main" xmlns:w14="http://schemas.microsoft.com/office/word/2010/wordml" xmlns:w15="http://schemas.microsoft.com/office/word/2012/wordml" xmlns:wpg="http://schemas.microsoft.com/office/word/2010/wordprocessingGroup" xmlns:wpi="http://schemas.microsoft.com/office/word/2010/wordprocessingInk" xmlns:wne="http://schemas.microsoft.com/office/word/2006/wordml" xmlns:wps="http://schemas.microsoft.com/office/word/2010/wordprocessingShape" mc:Ignorable="w14 w15 wp14">
+<w:document xmlns:wpc="http://schemas.microsoft.com/office/word/2010/wordprocessingCanvas" xmlns:mc="http://schemas.openxmlformats.org/markup-compatibility/2006" xmlns:o="urn:schemas-microsoft-com:office:office" xmlns:r="http://schemas.openxmlformats.org/officeDocument/2006/relationships" xmlns:m="http://schemas.openxmlformats.org/officeDocument/2006/math" xmlns:v="urn:schemas-microsoft-com:vml" xmlns:wp14="http://schemas.microsoft.com/office/word/2010/wordprocessingDrawing" xmlns:wp="http://schemas.openxmlformats.org/drawingml/2006/wordprocessingDrawing" xmlns:w10="urn:schemas-microsoft-com:office:word" xmlns:w="http://schemas.openxmlformats.org/wordprocessingml/2006/main" xmlns:w14="http://schemas.microsoft.com/office/word/2010/wordml" xmlns:wpg="http://schemas.microsoft.com/office/word/2010/wordprocessingGroup" xmlns:wpi="http://schemas.microsoft.com/office/word/2010/wordprocessingInk" xmlns:wne="http://schemas.microsoft.com/office/word/2006/wordml" xmlns:wps="http://schemas.microsoft.com/office/word/2010/wordprocessingShape" mc:Ignorable="w14 wp14">
   <w:body>
-    <w:p/>
+    <w:p>
+      <w:pPr>
+        <w:rPr>
+          <w:rFonts w:hint="eastAsia"/>
+        </w:rPr>
+      </w:pPr>
+    </w:p>
     <w:p/>
     <w:p/>
     <w:p/>
@@ -133,10 +139,10 @@
         <w:tblLook w:val="04A0" w:firstRow="1" w:lastRow="0" w:firstColumn="1" w:lastColumn="0" w:noHBand="0" w:noVBand="1"/>
       </w:tblPr>
       <w:tblGrid>
-        <w:gridCol w:w="1396"/>
-        <w:gridCol w:w="1414"/>
-        <w:gridCol w:w="1396"/>
-        <w:gridCol w:w="4090"/>
+        <w:gridCol w:w="1420"/>
+        <w:gridCol w:w="1420"/>
+        <w:gridCol w:w="1420"/>
+        <w:gridCol w:w="4212"/>
       </w:tblGrid>
       <w:tr>
         <w:trPr>
@@ -314,89 +320,117 @@
             <w:r>
               <w:t xml:space="preserve"> </w:t>
             </w:r>
+            <w:r>
+              <w:rPr>
+                <w:rFonts w:hint="eastAsia"/>
+              </w:rPr>
+              <w:t>B</w:t>
+            </w:r>
+            <w:r>
+              <w:rPr>
+                <w:rFonts w:hint="eastAsia"/>
+              </w:rPr>
+              <w:t>acklog</w:t>
+            </w:r>
+          </w:p>
+        </w:tc>
+      </w:tr>
+      <w:tr>
+        <w:tc>
+          <w:tcPr>
+            <w:tcW w:w="1420" w:type="dxa"/>
+          </w:tcPr>
+          <w:p>
+            <w:r>
+              <w:t>1.2</w:t>
+            </w:r>
+          </w:p>
+        </w:tc>
+        <w:tc>
+          <w:tcPr>
+            <w:tcW w:w="1420" w:type="dxa"/>
+          </w:tcPr>
+          <w:p>
+            <w:r>
+              <w:t>13/08/2015</w:t>
+            </w:r>
+          </w:p>
+        </w:tc>
+        <w:tc>
+          <w:tcPr>
+            <w:tcW w:w="1420" w:type="dxa"/>
+          </w:tcPr>
+          <w:p>
+            <w:r>
+              <w:t>Clay</w:t>
+            </w:r>
+          </w:p>
+        </w:tc>
+        <w:tc>
+          <w:tcPr>
+            <w:tcW w:w="4212" w:type="dxa"/>
+          </w:tcPr>
+          <w:p>
+            <w:r>
+              <w:t>Add 3.3 Project Development Plan</w:t>
+            </w:r>
+          </w:p>
+        </w:tc>
+      </w:tr>
+      <w:tr>
+        <w:tc>
+          <w:tcPr>
+            <w:tcW w:w="1420" w:type="dxa"/>
+          </w:tcPr>
+          <w:p>
+            <w:r>
+              <w:rPr>
+                <w:rFonts w:hint="eastAsia"/>
+              </w:rPr>
+              <w:t>1.3</w:t>
+            </w:r>
+          </w:p>
+        </w:tc>
+        <w:tc>
+          <w:tcPr>
+            <w:tcW w:w="1420" w:type="dxa"/>
+          </w:tcPr>
+          <w:p>
+            <w:r>
+              <w:rPr>
+                <w:rFonts w:hint="eastAsia"/>
+              </w:rPr>
+              <w:t>13/08/2015</w:t>
+            </w:r>
+          </w:p>
+        </w:tc>
+        <w:tc>
+          <w:tcPr>
+            <w:tcW w:w="1420" w:type="dxa"/>
+          </w:tcPr>
+          <w:p>
+            <w:r>
+              <w:rPr>
+                <w:rFonts w:hint="eastAsia"/>
+              </w:rPr>
+              <w:t>Miranda</w:t>
+            </w:r>
+          </w:p>
+        </w:tc>
+        <w:tc>
+          <w:tcPr>
+            <w:tcW w:w="4212" w:type="dxa"/>
+          </w:tcPr>
+          <w:p>
+            <w:r>
+              <w:rPr>
+                <w:rFonts w:hint="eastAsia"/>
+              </w:rPr>
+              <w:t>Fill the content of 1.1 project overview</w:t>
+            </w:r>
             <w:bookmarkStart w:id="0" w:name="_GoBack"/>
             <w:bookmarkEnd w:id="0"/>
-            <w:r>
-              <w:rPr>
-                <w:rFonts w:hint="eastAsia"/>
-              </w:rPr>
-              <w:t>B</w:t>
-            </w:r>
-            <w:r>
-              <w:rPr>
-                <w:rFonts w:hint="eastAsia"/>
-              </w:rPr>
-              <w:t>acklog</w:t>
-            </w:r>
           </w:p>
-        </w:tc>
-      </w:tr>
-      <w:tr>
-        <w:tc>
-          <w:tcPr>
-            <w:tcW w:w="1420" w:type="dxa"/>
-          </w:tcPr>
-          <w:p>
-            <w:r>
-              <w:t>1.2</w:t>
-            </w:r>
-          </w:p>
-        </w:tc>
-        <w:tc>
-          <w:tcPr>
-            <w:tcW w:w="1420" w:type="dxa"/>
-          </w:tcPr>
-          <w:p>
-            <w:r>
-              <w:t>13/08/2015</w:t>
-            </w:r>
-          </w:p>
-        </w:tc>
-        <w:tc>
-          <w:tcPr>
-            <w:tcW w:w="1420" w:type="dxa"/>
-          </w:tcPr>
-          <w:p>
-            <w:r>
-              <w:t>Clay</w:t>
-            </w:r>
-          </w:p>
-        </w:tc>
-        <w:tc>
-          <w:tcPr>
-            <w:tcW w:w="4212" w:type="dxa"/>
-          </w:tcPr>
-          <w:p>
-            <w:r>
-              <w:t>Add 3.3 Project Development Plan</w:t>
-            </w:r>
-          </w:p>
-        </w:tc>
-      </w:tr>
-      <w:tr>
-        <w:tc>
-          <w:tcPr>
-            <w:tcW w:w="1420" w:type="dxa"/>
-          </w:tcPr>
-          <w:p/>
-        </w:tc>
-        <w:tc>
-          <w:tcPr>
-            <w:tcW w:w="1420" w:type="dxa"/>
-          </w:tcPr>
-          <w:p/>
-        </w:tc>
-        <w:tc>
-          <w:tcPr>
-            <w:tcW w:w="1420" w:type="dxa"/>
-          </w:tcPr>
-          <w:p/>
-        </w:tc>
-        <w:tc>
-          <w:tcPr>
-            <w:tcW w:w="4212" w:type="dxa"/>
-          </w:tcPr>
-          <w:p/>
         </w:tc>
       </w:tr>
       <w:tr>
@@ -1984,23 +2018,332 @@
     </w:p>
     <w:p>
       <w:pPr>
+        <w:spacing w:after="0"/>
+        <w:ind w:firstLineChars="500" w:firstLine="1104"/>
+        <w:rPr>
+          <w:b/>
+        </w:rPr>
+      </w:pPr>
+      <w:r>
+        <w:rPr>
+          <w:rFonts w:hint="eastAsia"/>
+          <w:b/>
+        </w:rPr>
+        <w:t>Overall Project Goal:</w:t>
+      </w:r>
+    </w:p>
+    <w:p>
+      <w:pPr>
+        <w:spacing w:afterLines="50" w:after="120"/>
+        <w:ind w:leftChars="500" w:left="1100"/>
+        <w:jc w:val="both"/>
+        <w:rPr>
+          <w:sz w:val="24"/>
+          <w:szCs w:val="24"/>
+          <w:lang w:val="en-US"/>
+        </w:rPr>
+      </w:pPr>
+      <w:r>
+        <w:rPr>
+          <w:rFonts w:hint="eastAsia"/>
+          <w:sz w:val="24"/>
+          <w:szCs w:val="24"/>
+          <w:lang w:val="en-US"/>
+        </w:rPr>
+        <w:t xml:space="preserve">The goal of this project is to create an adaptive (mobile friendly) website to help IT students and </w:t>
+      </w:r>
+      <w:r>
+        <w:rPr>
+          <w:sz w:val="24"/>
+          <w:szCs w:val="24"/>
+          <w:lang w:val="en-US"/>
+        </w:rPr>
+        <w:t>unemployed</w:t>
+      </w:r>
+      <w:r>
+        <w:rPr>
+          <w:rFonts w:hint="eastAsia"/>
+          <w:sz w:val="24"/>
+          <w:szCs w:val="24"/>
+          <w:lang w:val="en-US"/>
+        </w:rPr>
+        <w:t xml:space="preserve"> people to get useful skills. The home page should show some </w:t>
+      </w:r>
+      <w:r>
+        <w:rPr>
+          <w:sz w:val="24"/>
+          <w:szCs w:val="24"/>
+          <w:lang w:val="en-US"/>
+        </w:rPr>
+        <w:t>successful</w:t>
+      </w:r>
+      <w:r>
+        <w:rPr>
+          <w:rFonts w:hint="eastAsia"/>
+          <w:sz w:val="24"/>
+          <w:szCs w:val="24"/>
+          <w:lang w:val="en-US"/>
+        </w:rPr>
+        <w:t xml:space="preserve"> stories and draw visitors</w:t>
+      </w:r>
+      <w:r>
+        <w:rPr>
+          <w:sz w:val="24"/>
+          <w:szCs w:val="24"/>
+          <w:lang w:val="en-US"/>
+        </w:rPr>
+        <w:t>’</w:t>
+      </w:r>
+      <w:r>
+        <w:rPr>
+          <w:rFonts w:hint="eastAsia"/>
+          <w:sz w:val="24"/>
+          <w:szCs w:val="24"/>
+          <w:lang w:val="en-US"/>
+        </w:rPr>
+        <w:t xml:space="preserve"> attention so that they would like to register as fixed users.</w:t>
+      </w:r>
+    </w:p>
+    <w:p>
+      <w:pPr>
+        <w:spacing w:after="0"/>
+        <w:ind w:leftChars="400" w:left="880" w:firstLineChars="100" w:firstLine="241"/>
+        <w:jc w:val="both"/>
+        <w:rPr>
+          <w:b/>
+          <w:sz w:val="24"/>
+          <w:szCs w:val="24"/>
+          <w:lang w:val="en-US"/>
+        </w:rPr>
+      </w:pPr>
+      <w:r>
+        <w:rPr>
+          <w:rFonts w:hint="eastAsia"/>
+          <w:b/>
+          <w:sz w:val="24"/>
+          <w:szCs w:val="24"/>
+          <w:lang w:val="en-US"/>
+        </w:rPr>
+        <w:t>M</w:t>
+      </w:r>
+      <w:r>
+        <w:rPr>
+          <w:b/>
+          <w:sz w:val="24"/>
+          <w:szCs w:val="24"/>
+          <w:lang w:val="en-US"/>
+        </w:rPr>
+        <w:t xml:space="preserve">ajor </w:t>
+      </w:r>
+      <w:r>
+        <w:rPr>
+          <w:rFonts w:hint="eastAsia"/>
+          <w:b/>
+          <w:sz w:val="24"/>
+          <w:szCs w:val="24"/>
+          <w:lang w:val="en-US"/>
+        </w:rPr>
+        <w:t>C</w:t>
+      </w:r>
+      <w:r>
+        <w:rPr>
+          <w:b/>
+          <w:sz w:val="24"/>
+          <w:szCs w:val="24"/>
+          <w:lang w:val="en-US"/>
+        </w:rPr>
+        <w:t>apabilities</w:t>
+      </w:r>
+      <w:r>
+        <w:rPr>
+          <w:rFonts w:hint="eastAsia"/>
+          <w:b/>
+          <w:sz w:val="24"/>
+          <w:szCs w:val="24"/>
+          <w:lang w:val="en-US"/>
+        </w:rPr>
+        <w:t>:</w:t>
+      </w:r>
+    </w:p>
+    <w:p>
+      <w:pPr>
+        <w:pStyle w:val="a7"/>
+        <w:numPr>
+          <w:ilvl w:val="0"/>
+          <w:numId w:val="16"/>
+        </w:numPr>
+        <w:spacing w:after="0"/>
+        <w:jc w:val="both"/>
+        <w:rPr>
+          <w:sz w:val="24"/>
+          <w:szCs w:val="24"/>
+          <w:lang w:val="en-US"/>
+        </w:rPr>
+      </w:pPr>
+      <w:r>
+        <w:rPr>
+          <w:rFonts w:hint="eastAsia"/>
+          <w:sz w:val="24"/>
+          <w:szCs w:val="24"/>
+          <w:lang w:val="en-US"/>
+        </w:rPr>
+        <w:t>T</w:t>
+      </w:r>
+      <w:r>
+        <w:rPr>
+          <w:rFonts w:hint="eastAsia"/>
+          <w:sz w:val="24"/>
+          <w:szCs w:val="24"/>
+          <w:lang w:val="en-US"/>
+        </w:rPr>
+        <w:t xml:space="preserve">he </w:t>
+      </w:r>
+      <w:r>
+        <w:rPr>
+          <w:rFonts w:hint="eastAsia"/>
+          <w:sz w:val="24"/>
+          <w:szCs w:val="24"/>
+          <w:lang w:val="en-US"/>
+        </w:rPr>
+        <w:t xml:space="preserve">visitor can view the website and scan the course list. </w:t>
+      </w:r>
+      <w:r>
+        <w:rPr>
+          <w:sz w:val="24"/>
+          <w:szCs w:val="24"/>
+          <w:lang w:val="en-US"/>
+        </w:rPr>
+        <w:t>They</w:t>
+      </w:r>
+      <w:r>
+        <w:rPr>
+          <w:rFonts w:hint="eastAsia"/>
+          <w:sz w:val="24"/>
+          <w:szCs w:val="24"/>
+          <w:lang w:val="en-US"/>
+        </w:rPr>
+        <w:t xml:space="preserve"> can also take a test without registering.</w:t>
+      </w:r>
+    </w:p>
+    <w:p>
+      <w:pPr>
+        <w:pStyle w:val="a7"/>
+        <w:numPr>
+          <w:ilvl w:val="0"/>
+          <w:numId w:val="16"/>
+        </w:numPr>
+        <w:spacing w:after="0"/>
+        <w:jc w:val="both"/>
+        <w:rPr>
+          <w:sz w:val="24"/>
+          <w:szCs w:val="24"/>
+          <w:lang w:val="en-US"/>
+        </w:rPr>
+      </w:pPr>
+      <w:r>
+        <w:rPr>
+          <w:rFonts w:hint="eastAsia"/>
+          <w:sz w:val="24"/>
+          <w:szCs w:val="24"/>
+          <w:lang w:val="en-US"/>
+        </w:rPr>
+        <w:t>T</w:t>
+      </w:r>
+      <w:r>
+        <w:rPr>
+          <w:rFonts w:hint="eastAsia"/>
+          <w:sz w:val="24"/>
+          <w:szCs w:val="24"/>
+          <w:lang w:val="en-US"/>
+        </w:rPr>
+        <w:t xml:space="preserve">he system (course advisor) can give the user a short survey and then give a list of successful examples about those who found a job after taking courses on the website and recommend some </w:t>
+      </w:r>
+      <w:r>
+        <w:rPr>
+          <w:rFonts w:hint="eastAsia"/>
+          <w:sz w:val="24"/>
+          <w:szCs w:val="24"/>
+          <w:lang w:val="en-US"/>
+        </w:rPr>
+        <w:t xml:space="preserve">suitable </w:t>
+      </w:r>
+      <w:r>
+        <w:rPr>
+          <w:rFonts w:hint="eastAsia"/>
+          <w:sz w:val="24"/>
+          <w:szCs w:val="24"/>
+          <w:lang w:val="en-US"/>
+        </w:rPr>
+        <w:t xml:space="preserve">courses </w:t>
+      </w:r>
+      <w:r>
+        <w:rPr>
+          <w:rFonts w:hint="eastAsia"/>
+          <w:sz w:val="24"/>
+          <w:szCs w:val="24"/>
+          <w:lang w:val="en-US"/>
+        </w:rPr>
+        <w:t>according to the</w:t>
+      </w:r>
+      <w:r>
+        <w:rPr>
+          <w:rFonts w:hint="eastAsia"/>
+          <w:sz w:val="24"/>
+          <w:szCs w:val="24"/>
+          <w:lang w:val="en-US"/>
+        </w:rPr>
+        <w:t xml:space="preserve"> survey.</w:t>
+      </w:r>
+    </w:p>
+    <w:p>
+      <w:pPr>
+        <w:pStyle w:val="a7"/>
+        <w:numPr>
+          <w:ilvl w:val="0"/>
+          <w:numId w:val="16"/>
+        </w:numPr>
+        <w:spacing w:after="0"/>
+        <w:jc w:val="both"/>
+        <w:rPr>
+          <w:sz w:val="24"/>
+          <w:szCs w:val="24"/>
+          <w:lang w:val="en-US"/>
+        </w:rPr>
+      </w:pPr>
+      <w:r>
+        <w:rPr>
+          <w:rFonts w:hint="eastAsia"/>
+          <w:sz w:val="24"/>
+          <w:szCs w:val="24"/>
+          <w:lang w:val="en-US"/>
+        </w:rPr>
+        <w:t xml:space="preserve">The user can select courses and make payments online. After </w:t>
+      </w:r>
+      <w:r>
+        <w:rPr>
+          <w:sz w:val="24"/>
+          <w:szCs w:val="24"/>
+          <w:lang w:val="en-US"/>
+        </w:rPr>
+        <w:t>that</w:t>
+      </w:r>
+      <w:r>
+        <w:rPr>
+          <w:rFonts w:hint="eastAsia"/>
+          <w:sz w:val="24"/>
+          <w:szCs w:val="24"/>
+          <w:lang w:val="en-US"/>
+        </w:rPr>
+        <w:t xml:space="preserve"> they can take courses via video or audio.</w:t>
+      </w:r>
+    </w:p>
+    <w:p>
+      <w:pPr>
         <w:pStyle w:val="a7"/>
         <w:ind w:left="1080"/>
         <w:rPr>
-          <w:color w:val="FF0000"/>
-        </w:rPr>
-      </w:pPr>
-      <w:r>
-        <w:rPr>
-          <w:color w:val="FF0000"/>
-        </w:rPr>
-        <w:t>&lt;TODO&gt;</w:t>
-      </w:r>
-    </w:p>
-    <w:p>
-      <w:pPr>
-        <w:pStyle w:val="a7"/>
-        <w:ind w:left="1080"/>
+          <w:lang w:val="en-US"/>
+        </w:rPr>
       </w:pPr>
     </w:p>
     <w:p>
@@ -2117,7 +2460,7 @@
                     </pic:cNvPicPr>
                   </pic:nvPicPr>
                   <pic:blipFill>
-                    <a:blip r:embed="rId8" cstate="print">
+                    <a:blip r:embed="rId9" cstate="print">
                       <a:extLst>
                         <a:ext uri="{28A0092B-C50C-407E-A947-70E740481C1C}">
                           <a14:useLocalDpi xmlns:a14="http://schemas.microsoft.com/office/drawing/2010/main" val="0"/>
@@ -2165,6 +2508,7 @@
       </w:pPr>
       <w:bookmarkStart w:id="4" w:name="_Toc427102510"/>
       <w:r>
+        <w:lastRenderedPageBreak/>
         <w:t>Project P</w:t>
       </w:r>
       <w:r>
@@ -4451,7 +4795,7 @@
                     <pic:cNvPicPr/>
                   </pic:nvPicPr>
                   <pic:blipFill>
-                    <a:blip r:embed="rId9" cstate="print">
+                    <a:blip r:embed="rId10" cstate="print">
                       <a:extLst>
                         <a:ext uri="{28A0092B-C50C-407E-A947-70E740481C1C}">
                           <a14:useLocalDpi xmlns:a14="http://schemas.microsoft.com/office/drawing/2010/main" val="0"/>
@@ -4533,7 +4877,23 @@
         <w:ind w:left="1080"/>
       </w:pPr>
       <w:r>
-        <w:t>Software development approach is consist of 4 parts: Design Workshop and Sprint 1,2,3. In the design workshop, a mock up model will be delivered, as a demonstration of what can be done, and how system works. And in each following sprint, core functionality will be built, and new features will be incrementally add. Software Testing will be applied within each sprint to ensure functionality correctness, usability and robustness of the system.</w:t>
+        <w:t>Software development approach is consist of 4 parts: Design Workshop and Sprint 1</w:t>
+      </w:r>
+      <w:proofErr w:type="gramStart"/>
+      <w:r>
+        <w:t>,2,3</w:t>
+      </w:r>
+      <w:proofErr w:type="gramEnd"/>
+      <w:r>
+        <w:t xml:space="preserve">. In the design workshop, a mock up model will be delivered, as a demonstration of what can be done, and how system works. And in each following sprint, core functionality will be built, and new features will be incrementally </w:t>
+      </w:r>
+      <w:proofErr w:type="gramStart"/>
+      <w:r>
+        <w:t>add</w:t>
+      </w:r>
+      <w:proofErr w:type="gramEnd"/>
+      <w:r>
+        <w:t>. Software Testing will be applied within each sprint to ensure functionality correctness, usability and robustness of the system.</w:t>
       </w:r>
     </w:p>
     <w:p>
@@ -4634,7 +4994,15 @@
         <w:t>Deliverable</w:t>
       </w:r>
       <w:r>
-        <w:t xml:space="preserve"> consist of minimum fully functional online course web site, with well tuned adaption to each screen size device from desktop/laptop, tablet to mobile phone.</w:t>
+        <w:t xml:space="preserve"> consist of minimum fully functional online course web site, with </w:t>
+      </w:r>
+      <w:proofErr w:type="spellStart"/>
+      <w:r>
+        <w:t>well tuned</w:t>
+      </w:r>
+      <w:proofErr w:type="spellEnd"/>
+      <w:r>
+        <w:t xml:space="preserve"> adaption to each screen size device from desktop/laptop, tablet to mobile phone.</w:t>
       </w:r>
     </w:p>
     <w:p>
@@ -4659,7 +5027,15 @@
       </w:pPr>
       <w:r>
         <w:tab/>
-        <w:t xml:space="preserve"> Implement visitor customized content, categorized success stories and dynamic recommended courses. Focus on functionality on recognition of visitor’s personal background and behaviour, generate customized content for each type of visitor, display successfully stories and corresponding courses which leads to high possibility of commit deals. </w:t>
+        <w:t xml:space="preserve"> Implement visitor customized content, categorized success stories and dynamic recommended courses. Focus on functionality on recognition of visitor’s personal background and behaviour, generate customized content for each type of visitor, </w:t>
+      </w:r>
+      <w:proofErr w:type="gramStart"/>
+      <w:r>
+        <w:t>display</w:t>
+      </w:r>
+      <w:proofErr w:type="gramEnd"/>
+      <w:r>
+        <w:t xml:space="preserve"> successfully stories and corresponding courses which leads to high possibility of commit deals. </w:t>
       </w:r>
     </w:p>
     <w:p>
@@ -4677,8 +5053,21 @@
         <w:t>Deliverable</w:t>
       </w:r>
       <w:r>
-        <w:t xml:space="preserve"> consist of visitor recognition functionality, dynamic content based on visitor’s category, successful stories and list of corresponding courses. Integrated with sprint 1.</w:t>
-      </w:r>
+        <w:t xml:space="preserve"> </w:t>
+      </w:r>
+      <w:proofErr w:type="gramStart"/>
+      <w:r>
+        <w:t>consist</w:t>
+      </w:r>
+      <w:proofErr w:type="gramEnd"/>
+      <w:r>
+        <w:t xml:space="preserve"> of visitor recognition functionality, dynamic content based on visitor’s category, successful stories and list of corresponding courses. </w:t>
+      </w:r>
+      <w:proofErr w:type="gramStart"/>
+      <w:r>
+        <w:t>Integrated with sprint 1.</w:t>
+      </w:r>
+      <w:proofErr w:type="gramEnd"/>
     </w:p>
     <w:p>
       <w:pPr>
@@ -4713,6 +5102,7 @@
       <w:r>
         <w:tab/>
       </w:r>
+      <w:proofErr w:type="gramStart"/>
       <w:r>
         <w:rPr>
           <w:b/>
@@ -4722,6 +5112,7 @@
       <w:r>
         <w:t xml:space="preserve"> to be decided.</w:t>
       </w:r>
+      <w:proofErr w:type="gramEnd"/>
     </w:p>
     <w:p>
       <w:pPr>
@@ -4805,7 +5196,15 @@
         <w:t>Deliverable</w:t>
       </w:r>
       <w:r>
-        <w:t xml:space="preserve"> consist of test reports.</w:t>
+        <w:t xml:space="preserve"> </w:t>
+      </w:r>
+      <w:proofErr w:type="gramStart"/>
+      <w:r>
+        <w:t>consist</w:t>
+      </w:r>
+      <w:proofErr w:type="gramEnd"/>
+      <w:r>
+        <w:t xml:space="preserve"> of test reports.</w:t>
       </w:r>
     </w:p>
     <w:p>
@@ -5057,12 +5456,14 @@
         <w:pStyle w:val="a7"/>
         <w:ind w:left="1080"/>
       </w:pPr>
+      <w:proofErr w:type="spellStart"/>
       <w:r>
         <w:rPr>
           <w:b/>
         </w:rPr>
         <w:t>SeeNowDo</w:t>
       </w:r>
+      <w:proofErr w:type="spellEnd"/>
       <w:r>
         <w:t xml:space="preserve"> will be used to monitor project approach, user stories, sprint plans, and development progress. Meanwhile, burn-down chart is provided to indicate whether the project is meeting its target schedule and budget.  </w:t>
       </w:r>
@@ -5082,7 +5483,15 @@
         </w:numPr>
       </w:pPr>
       <w:r>
-        <w:t>URL to login SeeNowDo:</w:t>
+        <w:t xml:space="preserve">URL to login </w:t>
+      </w:r>
+      <w:proofErr w:type="spellStart"/>
+      <w:r>
+        <w:t>SeeNowDo</w:t>
+      </w:r>
+      <w:proofErr w:type="spellEnd"/>
+      <w:r>
+        <w:t>:</w:t>
       </w:r>
     </w:p>
     <w:p>
@@ -5090,7 +5499,7 @@
         <w:pStyle w:val="a7"/>
         <w:ind w:left="1800"/>
       </w:pPr>
-      <w:hyperlink r:id="rId10" w:history="1">
+      <w:hyperlink r:id="rId11" w:history="1">
         <w:r>
           <w:rPr>
             <w:rStyle w:val="a8"/>
@@ -5171,74 +5580,6 @@
             <wp:extent cx="4140000" cy="2304315"/>
             <wp:effectExtent l="0" t="0" r="0" b="1270"/>
             <wp:docPr id="4" name="Picture 4"/>
-            <wp:cNvGraphicFramePr>
-              <a:graphicFrameLocks xmlns:a="http://schemas.openxmlformats.org/drawingml/2006/main" noChangeAspect="1"/>
-            </wp:cNvGraphicFramePr>
-            <a:graphic xmlns:a="http://schemas.openxmlformats.org/drawingml/2006/main">
-              <a:graphicData uri="http://schemas.openxmlformats.org/drawingml/2006/picture">
-                <pic:pic xmlns:pic="http://schemas.openxmlformats.org/drawingml/2006/picture">
-                  <pic:nvPicPr>
-                    <pic:cNvPr id="0" name=""/>
-                    <pic:cNvPicPr/>
-                  </pic:nvPicPr>
-                  <pic:blipFill>
-                    <a:blip r:embed="rId11"/>
-                    <a:stretch>
-                      <a:fillRect/>
-                    </a:stretch>
-                  </pic:blipFill>
-                  <pic:spPr>
-                    <a:xfrm>
-                      <a:off x="0" y="0"/>
-                      <a:ext cx="4140000" cy="2304315"/>
-                    </a:xfrm>
-                    <a:prstGeom prst="rect">
-                      <a:avLst/>
-                    </a:prstGeom>
-                  </pic:spPr>
-                </pic:pic>
-              </a:graphicData>
-            </a:graphic>
-          </wp:inline>
-        </w:drawing>
-      </w:r>
-    </w:p>
-    <w:p>
-      <w:pPr>
-        <w:pStyle w:val="a7"/>
-        <w:ind w:left="1800"/>
-      </w:pPr>
-    </w:p>
-    <w:p>
-      <w:pPr>
-        <w:pStyle w:val="a7"/>
-        <w:numPr>
-          <w:ilvl w:val="0"/>
-          <w:numId w:val="12"/>
-        </w:numPr>
-      </w:pPr>
-      <w:r>
-        <w:t>Image of u</w:t>
-      </w:r>
-      <w:r>
-        <w:t>ser stories &amp; Sprint Plan</w:t>
-      </w:r>
-    </w:p>
-    <w:p>
-      <w:pPr>
-        <w:pStyle w:val="a7"/>
-        <w:ind w:left="1800"/>
-      </w:pPr>
-      <w:r>
-        <w:rPr>
-          <w:noProof/>
-          <w:lang w:val="en-US"/>
-        </w:rPr>
-        <w:drawing>
-          <wp:inline distT="0" distB="0" distL="0" distR="0" wp14:anchorId="5E60B163" wp14:editId="3E821B13">
-            <wp:extent cx="4140000" cy="2304313"/>
-            <wp:effectExtent l="0" t="0" r="0" b="1270"/>
-            <wp:docPr id="1" name="Picture 1"/>
             <wp:cNvGraphicFramePr>
               <a:graphicFrameLocks xmlns:a="http://schemas.openxmlformats.org/drawingml/2006/main" noChangeAspect="1"/>
             </wp:cNvGraphicFramePr>
@@ -5258,7 +5599,7 @@
                   <pic:spPr>
                     <a:xfrm>
                       <a:off x="0" y="0"/>
-                      <a:ext cx="4140000" cy="2304313"/>
+                      <a:ext cx="4140000" cy="2304315"/>
                     </a:xfrm>
                     <a:prstGeom prst="rect">
                       <a:avLst/>
@@ -5278,11 +5619,6 @@
       </w:pPr>
     </w:p>
     <w:p>
-      <w:r>
-        <w:br w:type="page"/>
-      </w:r>
-    </w:p>
-    <w:p>
       <w:pPr>
         <w:pStyle w:val="a7"/>
         <w:numPr>
@@ -5291,8 +5627,10 @@
         </w:numPr>
       </w:pPr>
       <w:r>
-        <w:lastRenderedPageBreak/>
-        <w:t>Burn-down Chart</w:t>
+        <w:t>Image of u</w:t>
+      </w:r>
+      <w:r>
+        <w:t>ser stories &amp; Sprint Plan</w:t>
       </w:r>
     </w:p>
     <w:p>
@@ -5306,10 +5644,10 @@
           <w:lang w:val="en-US"/>
         </w:rPr>
         <w:drawing>
-          <wp:inline distT="0" distB="0" distL="0" distR="0" wp14:anchorId="20558843" wp14:editId="0C593C73">
+          <wp:inline distT="0" distB="0" distL="0" distR="0" wp14:anchorId="5E60B163" wp14:editId="3E821B13">
             <wp:extent cx="4140000" cy="2304313"/>
             <wp:effectExtent l="0" t="0" r="0" b="1270"/>
-            <wp:docPr id="6" name="Picture 6"/>
+            <wp:docPr id="1" name="Picture 1"/>
             <wp:cNvGraphicFramePr>
               <a:graphicFrameLocks xmlns:a="http://schemas.openxmlformats.org/drawingml/2006/main" noChangeAspect="1"/>
             </wp:cNvGraphicFramePr>
@@ -5349,51 +5687,9 @@
       </w:pPr>
     </w:p>
     <w:p>
-      <w:pPr>
-        <w:pStyle w:val="a7"/>
-        <w:ind w:left="1080"/>
-      </w:pPr>
-    </w:p>
-    <w:p>
-      <w:pPr>
-        <w:pStyle w:val="a7"/>
-        <w:ind w:left="1080"/>
-      </w:pPr>
-    </w:p>
-    <w:p>
-      <w:pPr>
-        <w:pStyle w:val="2"/>
-        <w:numPr>
-          <w:ilvl w:val="1"/>
-          <w:numId w:val="11"/>
-        </w:numPr>
-      </w:pPr>
-      <w:bookmarkStart w:id="35" w:name="_Toc427102529"/>
-      <w:r>
-        <w:t>Source Management Tool</w:t>
-      </w:r>
-      <w:bookmarkEnd w:id="35"/>
-    </w:p>
-    <w:p>
-      <w:pPr>
-        <w:pStyle w:val="a7"/>
-        <w:ind w:left="1080"/>
-      </w:pPr>
-    </w:p>
-    <w:p>
-      <w:pPr>
-        <w:pStyle w:val="a7"/>
-        <w:ind w:left="1080"/>
-      </w:pPr>
-      <w:r>
-        <w:t>GitHub will be used to manager documents and source file.</w:t>
-      </w:r>
-    </w:p>
-    <w:p>
-      <w:pPr>
-        <w:pStyle w:val="a7"/>
-        <w:ind w:left="1080"/>
-      </w:pPr>
+      <w:r>
+        <w:br w:type="page"/>
+      </w:r>
     </w:p>
     <w:p>
       <w:pPr>
@@ -5404,66 +5700,8 @@
         </w:numPr>
       </w:pPr>
       <w:r>
-        <w:t>URL to login GitHub:</w:t>
-      </w:r>
-    </w:p>
-    <w:p>
-      <w:pPr>
-        <w:pStyle w:val="a7"/>
-        <w:ind w:left="1800"/>
-        <w:rPr>
-          <w:rStyle w:val="a8"/>
-        </w:rPr>
-      </w:pPr>
-      <w:hyperlink r:id="rId14" w:history="1">
-        <w:r>
-          <w:rPr>
-            <w:rStyle w:val="a8"/>
-          </w:rPr>
-          <w:t>https://github.com/</w:t>
-        </w:r>
-      </w:hyperlink>
-    </w:p>
-    <w:p>
-      <w:pPr>
-        <w:pStyle w:val="a7"/>
-        <w:ind w:left="1800"/>
-      </w:pPr>
-    </w:p>
-    <w:p>
-      <w:pPr>
-        <w:pStyle w:val="a7"/>
-        <w:numPr>
-          <w:ilvl w:val="0"/>
-          <w:numId w:val="12"/>
-        </w:numPr>
-      </w:pPr>
-      <w:r>
-        <w:t xml:space="preserve">Project Name:  </w:t>
-      </w:r>
-      <w:r>
-        <w:rPr>
-          <w:b/>
-        </w:rPr>
-        <w:t>761_VEL</w:t>
-      </w:r>
-    </w:p>
-    <w:p>
-      <w:pPr>
-        <w:pStyle w:val="a7"/>
-        <w:ind w:left="1800"/>
-      </w:pPr>
-    </w:p>
-    <w:p>
-      <w:pPr>
-        <w:pStyle w:val="a7"/>
-        <w:numPr>
-          <w:ilvl w:val="0"/>
-          <w:numId w:val="12"/>
-        </w:numPr>
-      </w:pPr>
-      <w:r>
-        <w:t>Image of GitHub</w:t>
+        <w:lastRenderedPageBreak/>
+        <w:t>Burn-down Chart</w:t>
       </w:r>
     </w:p>
     <w:p>
@@ -5477,10 +5715,10 @@
           <w:lang w:val="en-US"/>
         </w:rPr>
         <w:drawing>
-          <wp:inline distT="0" distB="0" distL="0" distR="0" wp14:anchorId="5670AD8A" wp14:editId="3BBE75F4">
+          <wp:inline distT="0" distB="0" distL="0" distR="0" wp14:anchorId="20558843" wp14:editId="0C593C73">
             <wp:extent cx="4140000" cy="2304313"/>
             <wp:effectExtent l="0" t="0" r="0" b="1270"/>
-            <wp:docPr id="7" name="Picture 7"/>
+            <wp:docPr id="6" name="Picture 6"/>
             <wp:cNvGraphicFramePr>
               <a:graphicFrameLocks xmlns:a="http://schemas.openxmlformats.org/drawingml/2006/main" noChangeAspect="1"/>
             </wp:cNvGraphicFramePr>
@@ -5492,7 +5730,7 @@
                     <pic:cNvPicPr/>
                   </pic:nvPicPr>
                   <pic:blipFill>
-                    <a:blip r:embed="rId15"/>
+                    <a:blip r:embed="rId14"/>
                     <a:stretch>
                       <a:fillRect/>
                     </a:stretch>
@@ -5522,6 +5760,177 @@
     <w:p>
       <w:pPr>
         <w:pStyle w:val="a7"/>
+        <w:ind w:left="1080"/>
+      </w:pPr>
+    </w:p>
+    <w:p>
+      <w:pPr>
+        <w:pStyle w:val="a7"/>
+        <w:ind w:left="1080"/>
+      </w:pPr>
+    </w:p>
+    <w:p>
+      <w:pPr>
+        <w:pStyle w:val="2"/>
+        <w:numPr>
+          <w:ilvl w:val="1"/>
+          <w:numId w:val="11"/>
+        </w:numPr>
+      </w:pPr>
+      <w:bookmarkStart w:id="35" w:name="_Toc427102529"/>
+      <w:r>
+        <w:t>Source Management Tool</w:t>
+      </w:r>
+      <w:bookmarkEnd w:id="35"/>
+    </w:p>
+    <w:p>
+      <w:pPr>
+        <w:pStyle w:val="a7"/>
+        <w:ind w:left="1080"/>
+      </w:pPr>
+    </w:p>
+    <w:p>
+      <w:pPr>
+        <w:pStyle w:val="a7"/>
+        <w:ind w:left="1080"/>
+      </w:pPr>
+      <w:r>
+        <w:t>GitHub will be used to manager documents and source file.</w:t>
+      </w:r>
+    </w:p>
+    <w:p>
+      <w:pPr>
+        <w:pStyle w:val="a7"/>
+        <w:ind w:left="1080"/>
+      </w:pPr>
+    </w:p>
+    <w:p>
+      <w:pPr>
+        <w:pStyle w:val="a7"/>
+        <w:numPr>
+          <w:ilvl w:val="0"/>
+          <w:numId w:val="12"/>
+        </w:numPr>
+      </w:pPr>
+      <w:r>
+        <w:t>URL to login GitHub:</w:t>
+      </w:r>
+    </w:p>
+    <w:p>
+      <w:pPr>
+        <w:pStyle w:val="a7"/>
+        <w:ind w:left="1800"/>
+        <w:rPr>
+          <w:rStyle w:val="a8"/>
+        </w:rPr>
+      </w:pPr>
+      <w:hyperlink r:id="rId15" w:history="1">
+        <w:r>
+          <w:rPr>
+            <w:rStyle w:val="a8"/>
+          </w:rPr>
+          <w:t>https://github.com/</w:t>
+        </w:r>
+      </w:hyperlink>
+    </w:p>
+    <w:p>
+      <w:pPr>
+        <w:pStyle w:val="a7"/>
+        <w:ind w:left="1800"/>
+      </w:pPr>
+    </w:p>
+    <w:p>
+      <w:pPr>
+        <w:pStyle w:val="a7"/>
+        <w:numPr>
+          <w:ilvl w:val="0"/>
+          <w:numId w:val="12"/>
+        </w:numPr>
+      </w:pPr>
+      <w:r>
+        <w:t xml:space="preserve">Project Name:  </w:t>
+      </w:r>
+      <w:r>
+        <w:rPr>
+          <w:b/>
+        </w:rPr>
+        <w:t>761_VEL</w:t>
+      </w:r>
+    </w:p>
+    <w:p>
+      <w:pPr>
+        <w:pStyle w:val="a7"/>
+        <w:ind w:left="1800"/>
+      </w:pPr>
+    </w:p>
+    <w:p>
+      <w:pPr>
+        <w:pStyle w:val="a7"/>
+        <w:numPr>
+          <w:ilvl w:val="0"/>
+          <w:numId w:val="12"/>
+        </w:numPr>
+      </w:pPr>
+      <w:r>
+        <w:t>Image of GitHub</w:t>
+      </w:r>
+    </w:p>
+    <w:p>
+      <w:pPr>
+        <w:pStyle w:val="a7"/>
+        <w:ind w:left="1800"/>
+      </w:pPr>
+      <w:r>
+        <w:rPr>
+          <w:noProof/>
+          <w:lang w:val="en-US"/>
+        </w:rPr>
+        <w:drawing>
+          <wp:inline distT="0" distB="0" distL="0" distR="0" wp14:anchorId="5670AD8A" wp14:editId="3BBE75F4">
+            <wp:extent cx="4140000" cy="2304313"/>
+            <wp:effectExtent l="0" t="0" r="0" b="1270"/>
+            <wp:docPr id="7" name="Picture 7"/>
+            <wp:cNvGraphicFramePr>
+              <a:graphicFrameLocks xmlns:a="http://schemas.openxmlformats.org/drawingml/2006/main" noChangeAspect="1"/>
+            </wp:cNvGraphicFramePr>
+            <a:graphic xmlns:a="http://schemas.openxmlformats.org/drawingml/2006/main">
+              <a:graphicData uri="http://schemas.openxmlformats.org/drawingml/2006/picture">
+                <pic:pic xmlns:pic="http://schemas.openxmlformats.org/drawingml/2006/picture">
+                  <pic:nvPicPr>
+                    <pic:cNvPr id="0" name=""/>
+                    <pic:cNvPicPr/>
+                  </pic:nvPicPr>
+                  <pic:blipFill>
+                    <a:blip r:embed="rId16"/>
+                    <a:stretch>
+                      <a:fillRect/>
+                    </a:stretch>
+                  </pic:blipFill>
+                  <pic:spPr>
+                    <a:xfrm>
+                      <a:off x="0" y="0"/>
+                      <a:ext cx="4140000" cy="2304313"/>
+                    </a:xfrm>
+                    <a:prstGeom prst="rect">
+                      <a:avLst/>
+                    </a:prstGeom>
+                  </pic:spPr>
+                </pic:pic>
+              </a:graphicData>
+            </a:graphic>
+          </wp:inline>
+        </w:drawing>
+      </w:r>
+    </w:p>
+    <w:p>
+      <w:pPr>
+        <w:pStyle w:val="a7"/>
+        <w:ind w:left="1800"/>
+      </w:pPr>
+    </w:p>
+    <w:p>
+      <w:pPr>
+        <w:pStyle w:val="a7"/>
         <w:ind w:left="1800"/>
       </w:pPr>
     </w:p>
@@ -5563,8 +5972,8 @@
     </w:p>
     <w:p/>
     <w:sectPr>
-      <w:headerReference w:type="default" r:id="rId16"/>
-      <w:footerReference w:type="default" r:id="rId17"/>
+      <w:headerReference w:type="default" r:id="rId17"/>
+      <w:footerReference w:type="default" r:id="rId18"/>
       <w:pgSz w:w="11906" w:h="16838"/>
       <w:pgMar w:top="1843" w:right="1800" w:bottom="1440" w:left="1800" w:header="708" w:footer="708" w:gutter="0"/>
       <w:cols w:space="708"/>
@@ -5575,7 +5984,7 @@
 </file>
 
 <file path=word/endnotes.xml><?xml version="1.0" encoding="utf-8"?>
-<w:endnotes xmlns:wpc="http://schemas.microsoft.com/office/word/2010/wordprocessingCanvas" xmlns:mc="http://schemas.openxmlformats.org/markup-compatibility/2006" xmlns:o="urn:schemas-microsoft-com:office:office" xmlns:r="http://schemas.openxmlformats.org/officeDocument/2006/relationships" xmlns:m="http://schemas.openxmlformats.org/officeDocument/2006/math" xmlns:v="urn:schemas-microsoft-com:vml" xmlns:wp14="http://schemas.microsoft.com/office/word/2010/wordprocessingDrawing" xmlns:wp="http://schemas.openxmlformats.org/drawingml/2006/wordprocessingDrawing" xmlns:w10="urn:schemas-microsoft-com:office:word" xmlns:w="http://schemas.openxmlformats.org/wordprocessingml/2006/main" xmlns:w14="http://schemas.microsoft.com/office/word/2010/wordml" xmlns:w15="http://schemas.microsoft.com/office/word/2012/wordml" xmlns:wpg="http://schemas.microsoft.com/office/word/2010/wordprocessingGroup" xmlns:wpi="http://schemas.microsoft.com/office/word/2010/wordprocessingInk" xmlns:wne="http://schemas.microsoft.com/office/word/2006/wordml" xmlns:wps="http://schemas.microsoft.com/office/word/2010/wordprocessingShape" mc:Ignorable="w14 w15 wp14">
+<w:endnotes xmlns:wpc="http://schemas.microsoft.com/office/word/2010/wordprocessingCanvas" xmlns:mc="http://schemas.openxmlformats.org/markup-compatibility/2006" xmlns:o="urn:schemas-microsoft-com:office:office" xmlns:r="http://schemas.openxmlformats.org/officeDocument/2006/relationships" xmlns:m="http://schemas.openxmlformats.org/officeDocument/2006/math" xmlns:v="urn:schemas-microsoft-com:vml" xmlns:wp14="http://schemas.microsoft.com/office/word/2010/wordprocessingDrawing" xmlns:wp="http://schemas.openxmlformats.org/drawingml/2006/wordprocessingDrawing" xmlns:w10="urn:schemas-microsoft-com:office:word" xmlns:w="http://schemas.openxmlformats.org/wordprocessingml/2006/main" xmlns:w14="http://schemas.microsoft.com/office/word/2010/wordml" xmlns:wpg="http://schemas.microsoft.com/office/word/2010/wordprocessingGroup" xmlns:wpi="http://schemas.microsoft.com/office/word/2010/wordprocessingInk" xmlns:wne="http://schemas.microsoft.com/office/word/2006/wordml" xmlns:wps="http://schemas.microsoft.com/office/word/2010/wordprocessingShape" mc:Ignorable="w14 wp14">
   <w:endnote w:type="separator" w:id="-1">
     <w:p>
       <w:pPr>
@@ -5600,7 +6009,7 @@
 </file>
 
 <file path=word/footer1.xml><?xml version="1.0" encoding="utf-8"?>
-<w:ftr xmlns:wpc="http://schemas.microsoft.com/office/word/2010/wordprocessingCanvas" xmlns:mc="http://schemas.openxmlformats.org/markup-compatibility/2006" xmlns:o="urn:schemas-microsoft-com:office:office" xmlns:r="http://schemas.openxmlformats.org/officeDocument/2006/relationships" xmlns:m="http://schemas.openxmlformats.org/officeDocument/2006/math" xmlns:v="urn:schemas-microsoft-com:vml" xmlns:wp14="http://schemas.microsoft.com/office/word/2010/wordprocessingDrawing" xmlns:wp="http://schemas.openxmlformats.org/drawingml/2006/wordprocessingDrawing" xmlns:w10="urn:schemas-microsoft-com:office:word" xmlns:w="http://schemas.openxmlformats.org/wordprocessingml/2006/main" xmlns:w14="http://schemas.microsoft.com/office/word/2010/wordml" xmlns:w15="http://schemas.microsoft.com/office/word/2012/wordml" xmlns:wpg="http://schemas.microsoft.com/office/word/2010/wordprocessingGroup" xmlns:wpi="http://schemas.microsoft.com/office/word/2010/wordprocessingInk" xmlns:wne="http://schemas.microsoft.com/office/word/2006/wordml" xmlns:wps="http://schemas.microsoft.com/office/word/2010/wordprocessingShape" mc:Ignorable="w14 w15 wp14">
+<w:ftr xmlns:wpc="http://schemas.microsoft.com/office/word/2010/wordprocessingCanvas" xmlns:mc="http://schemas.openxmlformats.org/markup-compatibility/2006" xmlns:o="urn:schemas-microsoft-com:office:office" xmlns:r="http://schemas.openxmlformats.org/officeDocument/2006/relationships" xmlns:m="http://schemas.openxmlformats.org/officeDocument/2006/math" xmlns:v="urn:schemas-microsoft-com:vml" xmlns:wp14="http://schemas.microsoft.com/office/word/2010/wordprocessingDrawing" xmlns:wp="http://schemas.openxmlformats.org/drawingml/2006/wordprocessingDrawing" xmlns:w10="urn:schemas-microsoft-com:office:word" xmlns:w="http://schemas.openxmlformats.org/wordprocessingml/2006/main" xmlns:w14="http://schemas.microsoft.com/office/word/2010/wordml" xmlns:wpg="http://schemas.microsoft.com/office/word/2010/wordprocessingGroup" xmlns:wpi="http://schemas.microsoft.com/office/word/2010/wordprocessingInk" xmlns:wne="http://schemas.microsoft.com/office/word/2006/wordml" xmlns:wps="http://schemas.microsoft.com/office/word/2010/wordprocessingShape" mc:Ignorable="w14 wp14">
   <w:p>
     <w:pPr>
       <w:pStyle w:val="a4"/>
@@ -5688,7 +6097,7 @@
                                 <w:rPr>
                                   <w:noProof/>
                                 </w:rPr>
-                                <w:t>12</w:t>
+                                <w:t>1</w:t>
                               </w:r>
                               <w:r>
                                 <w:rPr>
@@ -5716,7 +6125,7 @@
             </mc:Choice>
             <mc:Fallback>
               <w:pict>
-                <v:shapetype w14:anchorId="213A59AC" id="_x0000_t185" coordsize="21600,21600" o:spt="185" adj="3600" path="m@0,nfqx0@0l0@2qy@0,21600em@1,nfqx21600@0l21600@2qy@1,21600em@0,nsqx0@0l0@2qy@0,21600l@1,21600qx21600@2l21600@0qy@1,xe" filled="f">
+                <v:shapetype id="_x0000_t185" coordsize="21600,21600" o:spt="185" adj="3600" path="m@0,nfqx0@0l0@2qy@0,21600em@1,nfqx21600@0l21600@2qy@1,21600em@0,nsqx0@0l0@2qy@0,21600l@1,21600qx21600@2l21600@0qy@1,xe" filled="f">
                   <v:formulas>
                     <v:f eqn="val #0"/>
                     <v:f eqn="sum width 0 #0"/>
@@ -5754,7 +6163,7 @@
                           <w:rPr>
                             <w:noProof/>
                           </w:rPr>
-                          <w:t>12</w:t>
+                          <w:t>1</w:t>
                         </w:r>
                         <w:r>
                           <w:rPr>
@@ -5841,7 +6250,7 @@
                 </wp:anchor>
               </w:drawing>
             </mc:Choice>
-            <mc:Fallback xmlns:mv="urn:schemas-microsoft-com:mac:vml" xmlns:mo="http://schemas.microsoft.com/office/mac/office/2008/main">
+            <mc:Fallback xmlns:mo="http://schemas.microsoft.com/office/mac/office/2008/main" xmlns:mv="urn:schemas-microsoft-com:mac:vml" xmlns:w15="http://schemas.microsoft.com/office/word/2012/wordml">
               <w:pict>
                 <v:shapetype w14:anchorId="5E0041C1" id="_x0000_t32" coordsize="21600,21600" o:spt="32" o:oned="t" path="m,l21600,21600e" filled="f">
                   <v:path arrowok="t" fillok="f" o:connecttype="none"/>
@@ -5861,7 +6270,7 @@
 </file>
 
 <file path=word/footnotes.xml><?xml version="1.0" encoding="utf-8"?>
-<w:footnotes xmlns:wpc="http://schemas.microsoft.com/office/word/2010/wordprocessingCanvas" xmlns:mc="http://schemas.openxmlformats.org/markup-compatibility/2006" xmlns:o="urn:schemas-microsoft-com:office:office" xmlns:r="http://schemas.openxmlformats.org/officeDocument/2006/relationships" xmlns:m="http://schemas.openxmlformats.org/officeDocument/2006/math" xmlns:v="urn:schemas-microsoft-com:vml" xmlns:wp14="http://schemas.microsoft.com/office/word/2010/wordprocessingDrawing" xmlns:wp="http://schemas.openxmlformats.org/drawingml/2006/wordprocessingDrawing" xmlns:w10="urn:schemas-microsoft-com:office:word" xmlns:w="http://schemas.openxmlformats.org/wordprocessingml/2006/main" xmlns:w14="http://schemas.microsoft.com/office/word/2010/wordml" xmlns:w15="http://schemas.microsoft.com/office/word/2012/wordml" xmlns:wpg="http://schemas.microsoft.com/office/word/2010/wordprocessingGroup" xmlns:wpi="http://schemas.microsoft.com/office/word/2010/wordprocessingInk" xmlns:wne="http://schemas.microsoft.com/office/word/2006/wordml" xmlns:wps="http://schemas.microsoft.com/office/word/2010/wordprocessingShape" mc:Ignorable="w14 w15 wp14">
+<w:footnotes xmlns:wpc="http://schemas.microsoft.com/office/word/2010/wordprocessingCanvas" xmlns:mc="http://schemas.openxmlformats.org/markup-compatibility/2006" xmlns:o="urn:schemas-microsoft-com:office:office" xmlns:r="http://schemas.openxmlformats.org/officeDocument/2006/relationships" xmlns:m="http://schemas.openxmlformats.org/officeDocument/2006/math" xmlns:v="urn:schemas-microsoft-com:vml" xmlns:wp14="http://schemas.microsoft.com/office/word/2010/wordprocessingDrawing" xmlns:wp="http://schemas.openxmlformats.org/drawingml/2006/wordprocessingDrawing" xmlns:w10="urn:schemas-microsoft-com:office:word" xmlns:w="http://schemas.openxmlformats.org/wordprocessingml/2006/main" xmlns:w14="http://schemas.microsoft.com/office/word/2010/wordml" xmlns:wpg="http://schemas.microsoft.com/office/word/2010/wordprocessingGroup" xmlns:wpi="http://schemas.microsoft.com/office/word/2010/wordprocessingInk" xmlns:wne="http://schemas.microsoft.com/office/word/2006/wordml" xmlns:wps="http://schemas.microsoft.com/office/word/2010/wordprocessingShape" mc:Ignorable="w14 wp14">
   <w:footnote w:type="separator" w:id="-1">
     <w:p>
       <w:pPr>
@@ -5886,7 +6295,7 @@
 </file>
 
 <file path=word/header1.xml><?xml version="1.0" encoding="utf-8"?>
-<w:hdr xmlns:wpc="http://schemas.microsoft.com/office/word/2010/wordprocessingCanvas" xmlns:mc="http://schemas.openxmlformats.org/markup-compatibility/2006" xmlns:o="urn:schemas-microsoft-com:office:office" xmlns:r="http://schemas.openxmlformats.org/officeDocument/2006/relationships" xmlns:m="http://schemas.openxmlformats.org/officeDocument/2006/math" xmlns:v="urn:schemas-microsoft-com:vml" xmlns:wp14="http://schemas.microsoft.com/office/word/2010/wordprocessingDrawing" xmlns:wp="http://schemas.openxmlformats.org/drawingml/2006/wordprocessingDrawing" xmlns:w10="urn:schemas-microsoft-com:office:word" xmlns:w="http://schemas.openxmlformats.org/wordprocessingml/2006/main" xmlns:w14="http://schemas.microsoft.com/office/word/2010/wordml" xmlns:w15="http://schemas.microsoft.com/office/word/2012/wordml" xmlns:wpg="http://schemas.microsoft.com/office/word/2010/wordprocessingGroup" xmlns:wpi="http://schemas.microsoft.com/office/word/2010/wordprocessingInk" xmlns:wne="http://schemas.microsoft.com/office/word/2006/wordml" xmlns:wps="http://schemas.microsoft.com/office/word/2010/wordprocessingShape" mc:Ignorable="w14 w15 wp14">
+<w:hdr xmlns:wpc="http://schemas.microsoft.com/office/word/2010/wordprocessingCanvas" xmlns:mc="http://schemas.openxmlformats.org/markup-compatibility/2006" xmlns:o="urn:schemas-microsoft-com:office:office" xmlns:r="http://schemas.openxmlformats.org/officeDocument/2006/relationships" xmlns:m="http://schemas.openxmlformats.org/officeDocument/2006/math" xmlns:v="urn:schemas-microsoft-com:vml" xmlns:wp14="http://schemas.microsoft.com/office/word/2010/wordprocessingDrawing" xmlns:wp="http://schemas.openxmlformats.org/drawingml/2006/wordprocessingDrawing" xmlns:w10="urn:schemas-microsoft-com:office:word" xmlns:w="http://schemas.openxmlformats.org/wordprocessingml/2006/main" xmlns:w14="http://schemas.microsoft.com/office/word/2010/wordml" xmlns:wpg="http://schemas.microsoft.com/office/word/2010/wordprocessingGroup" xmlns:wpi="http://schemas.microsoft.com/office/word/2010/wordprocessingInk" xmlns:wne="http://schemas.microsoft.com/office/word/2006/wordml" xmlns:wps="http://schemas.microsoft.com/office/word/2010/wordprocessingShape" mc:Ignorable="w14 wp14">
   <w:p>
     <w:pPr>
       <w:pStyle w:val="a3"/>
@@ -6029,8 +6438,8 @@
 </file>
 
 <file path=word/numbering.xml><?xml version="1.0" encoding="utf-8"?>
-<w:numbering xmlns:wpc="http://schemas.microsoft.com/office/word/2010/wordprocessingCanvas" xmlns:mc="http://schemas.openxmlformats.org/markup-compatibility/2006" xmlns:o="urn:schemas-microsoft-com:office:office" xmlns:r="http://schemas.openxmlformats.org/officeDocument/2006/relationships" xmlns:m="http://schemas.openxmlformats.org/officeDocument/2006/math" xmlns:v="urn:schemas-microsoft-com:vml" xmlns:wp14="http://schemas.microsoft.com/office/word/2010/wordprocessingDrawing" xmlns:wp="http://schemas.openxmlformats.org/drawingml/2006/wordprocessingDrawing" xmlns:w10="urn:schemas-microsoft-com:office:word" xmlns:w="http://schemas.openxmlformats.org/wordprocessingml/2006/main" xmlns:w14="http://schemas.microsoft.com/office/word/2010/wordml" xmlns:w15="http://schemas.microsoft.com/office/word/2012/wordml" xmlns:wpg="http://schemas.microsoft.com/office/word/2010/wordprocessingGroup" xmlns:wpi="http://schemas.microsoft.com/office/word/2010/wordprocessingInk" xmlns:wne="http://schemas.microsoft.com/office/word/2006/wordml" xmlns:wps="http://schemas.microsoft.com/office/word/2010/wordprocessingShape" mc:Ignorable="w14 w15 wp14">
-  <w:abstractNum w:abstractNumId="0" w15:restartNumberingAfterBreak="0">
+<w:numbering xmlns:wpc="http://schemas.microsoft.com/office/word/2010/wordprocessingCanvas" xmlns:mc="http://schemas.openxmlformats.org/markup-compatibility/2006" xmlns:o="urn:schemas-microsoft-com:office:office" xmlns:r="http://schemas.openxmlformats.org/officeDocument/2006/relationships" xmlns:m="http://schemas.openxmlformats.org/officeDocument/2006/math" xmlns:v="urn:schemas-microsoft-com:vml" xmlns:wp14="http://schemas.microsoft.com/office/word/2010/wordprocessingDrawing" xmlns:wp="http://schemas.openxmlformats.org/drawingml/2006/wordprocessingDrawing" xmlns:w10="urn:schemas-microsoft-com:office:word" xmlns:w="http://schemas.openxmlformats.org/wordprocessingml/2006/main" xmlns:w14="http://schemas.microsoft.com/office/word/2010/wordml" xmlns:wpg="http://schemas.microsoft.com/office/word/2010/wordprocessingGroup" xmlns:wpi="http://schemas.microsoft.com/office/word/2010/wordprocessingInk" xmlns:wne="http://schemas.microsoft.com/office/word/2006/wordml" xmlns:wps="http://schemas.microsoft.com/office/word/2010/wordprocessingShape" mc:Ignorable="w14 wp14">
+  <w:abstractNum w:abstractNumId="0">
     <w:nsid w:val="08D45B30"/>
     <w:multiLevelType w:val="multilevel"/>
     <w:tmpl w:val="D20A78F0"/>
@@ -6143,7 +6552,7 @@
       </w:rPr>
     </w:lvl>
   </w:abstractNum>
-  <w:abstractNum w:abstractNumId="1" w15:restartNumberingAfterBreak="0">
+  <w:abstractNum w:abstractNumId="1">
     <w:nsid w:val="127A1404"/>
     <w:multiLevelType w:val="hybridMultilevel"/>
     <w:tmpl w:val="286ACE3C"/>
@@ -6229,7 +6638,7 @@
       </w:pPr>
     </w:lvl>
   </w:abstractNum>
-  <w:abstractNum w:abstractNumId="2" w15:restartNumberingAfterBreak="0">
+  <w:abstractNum w:abstractNumId="2">
     <w:nsid w:val="17AF5B81"/>
     <w:multiLevelType w:val="hybridMultilevel"/>
     <w:tmpl w:val="68A04368"/>
@@ -6315,7 +6724,7 @@
       </w:pPr>
     </w:lvl>
   </w:abstractNum>
-  <w:abstractNum w:abstractNumId="3" w15:restartNumberingAfterBreak="0">
+  <w:abstractNum w:abstractNumId="3">
     <w:nsid w:val="17D74B34"/>
     <w:multiLevelType w:val="multilevel"/>
     <w:tmpl w:val="1409001F"/>
@@ -6401,7 +6810,7 @@
       </w:pPr>
     </w:lvl>
   </w:abstractNum>
-  <w:abstractNum w:abstractNumId="4" w15:restartNumberingAfterBreak="0">
+  <w:abstractNum w:abstractNumId="4">
     <w:nsid w:val="21167DC6"/>
     <w:multiLevelType w:val="multilevel"/>
     <w:tmpl w:val="D20A78F0"/>
@@ -6514,7 +6923,7 @@
       </w:rPr>
     </w:lvl>
   </w:abstractNum>
-  <w:abstractNum w:abstractNumId="5" w15:restartNumberingAfterBreak="0">
+  <w:abstractNum w:abstractNumId="5">
     <w:nsid w:val="21492D26"/>
     <w:multiLevelType w:val="multilevel"/>
     <w:tmpl w:val="404ADABC"/>
@@ -6627,7 +7036,7 @@
       </w:rPr>
     </w:lvl>
   </w:abstractNum>
-  <w:abstractNum w:abstractNumId="6" w15:restartNumberingAfterBreak="0">
+  <w:abstractNum w:abstractNumId="6">
     <w:nsid w:val="286D2613"/>
     <w:multiLevelType w:val="hybridMultilevel"/>
     <w:tmpl w:val="266E9CF0"/>
@@ -6740,7 +7149,7 @@
       </w:rPr>
     </w:lvl>
   </w:abstractNum>
-  <w:abstractNum w:abstractNumId="7" w15:restartNumberingAfterBreak="0">
+  <w:abstractNum w:abstractNumId="7">
     <w:nsid w:val="2C7E15D5"/>
     <w:multiLevelType w:val="multilevel"/>
     <w:tmpl w:val="D20A78F0"/>
@@ -6853,7 +7262,7 @@
       </w:rPr>
     </w:lvl>
   </w:abstractNum>
-  <w:abstractNum w:abstractNumId="8" w15:restartNumberingAfterBreak="0">
+  <w:abstractNum w:abstractNumId="8">
     <w:nsid w:val="31F25C48"/>
     <w:multiLevelType w:val="multilevel"/>
     <w:tmpl w:val="32402D8E"/>
@@ -6966,7 +7375,7 @@
       </w:rPr>
     </w:lvl>
   </w:abstractNum>
-  <w:abstractNum w:abstractNumId="9" w15:restartNumberingAfterBreak="0">
+  <w:abstractNum w:abstractNumId="9">
     <w:nsid w:val="386B2B15"/>
     <w:multiLevelType w:val="multilevel"/>
     <w:tmpl w:val="1409001F"/>
@@ -7052,7 +7461,7 @@
       </w:pPr>
     </w:lvl>
   </w:abstractNum>
-  <w:abstractNum w:abstractNumId="10" w15:restartNumberingAfterBreak="0">
+  <w:abstractNum w:abstractNumId="10">
     <w:nsid w:val="3A10464E"/>
     <w:multiLevelType w:val="multilevel"/>
     <w:tmpl w:val="D20A78F0"/>
@@ -7165,7 +7574,7 @@
       </w:rPr>
     </w:lvl>
   </w:abstractNum>
-  <w:abstractNum w:abstractNumId="11" w15:restartNumberingAfterBreak="0">
+  <w:abstractNum w:abstractNumId="11">
     <w:nsid w:val="3EE45FA4"/>
     <w:multiLevelType w:val="multilevel"/>
     <w:tmpl w:val="B116101A"/>
@@ -7278,7 +7687,96 @@
       </w:rPr>
     </w:lvl>
   </w:abstractNum>
-  <w:abstractNum w:abstractNumId="12" w15:restartNumberingAfterBreak="0">
+  <w:abstractNum w:abstractNumId="12">
+    <w:nsid w:val="47BA7BCA"/>
+    <w:multiLevelType w:val="hybridMultilevel"/>
+    <w:tmpl w:val="1EA4C4AE"/>
+    <w:lvl w:ilvl="0" w:tplc="B3C89BA2">
+      <w:start w:val="1"/>
+      <w:numFmt w:val="decimal"/>
+      <w:lvlText w:val="%1)"/>
+      <w:lvlJc w:val="left"/>
+      <w:pPr>
+        <w:ind w:left="1460" w:hanging="360"/>
+      </w:pPr>
+      <w:rPr>
+        <w:rFonts w:hint="default"/>
+      </w:rPr>
+    </w:lvl>
+    <w:lvl w:ilvl="1" w:tplc="04090019" w:tentative="1">
+      <w:start w:val="1"/>
+      <w:numFmt w:val="lowerLetter"/>
+      <w:lvlText w:val="%2)"/>
+      <w:lvlJc w:val="left"/>
+      <w:pPr>
+        <w:ind w:left="1940" w:hanging="420"/>
+      </w:pPr>
+    </w:lvl>
+    <w:lvl w:ilvl="2" w:tplc="0409001B" w:tentative="1">
+      <w:start w:val="1"/>
+      <w:numFmt w:val="lowerRoman"/>
+      <w:lvlText w:val="%3."/>
+      <w:lvlJc w:val="right"/>
+      <w:pPr>
+        <w:ind w:left="2360" w:hanging="420"/>
+      </w:pPr>
+    </w:lvl>
+    <w:lvl w:ilvl="3" w:tplc="0409000F" w:tentative="1">
+      <w:start w:val="1"/>
+      <w:numFmt w:val="decimal"/>
+      <w:lvlText w:val="%4."/>
+      <w:lvlJc w:val="left"/>
+      <w:pPr>
+        <w:ind w:left="2780" w:hanging="420"/>
+      </w:pPr>
+    </w:lvl>
+    <w:lvl w:ilvl="4" w:tplc="04090019" w:tentative="1">
+      <w:start w:val="1"/>
+      <w:numFmt w:val="lowerLetter"/>
+      <w:lvlText w:val="%5)"/>
+      <w:lvlJc w:val="left"/>
+      <w:pPr>
+        <w:ind w:left="3200" w:hanging="420"/>
+      </w:pPr>
+    </w:lvl>
+    <w:lvl w:ilvl="5" w:tplc="0409001B" w:tentative="1">
+      <w:start w:val="1"/>
+      <w:numFmt w:val="lowerRoman"/>
+      <w:lvlText w:val="%6."/>
+      <w:lvlJc w:val="right"/>
+      <w:pPr>
+        <w:ind w:left="3620" w:hanging="420"/>
+      </w:pPr>
+    </w:lvl>
+    <w:lvl w:ilvl="6" w:tplc="0409000F" w:tentative="1">
+      <w:start w:val="1"/>
+      <w:numFmt w:val="decimal"/>
+      <w:lvlText w:val="%7."/>
+      <w:lvlJc w:val="left"/>
+      <w:pPr>
+        <w:ind w:left="4040" w:hanging="420"/>
+      </w:pPr>
+    </w:lvl>
+    <w:lvl w:ilvl="7" w:tplc="04090019" w:tentative="1">
+      <w:start w:val="1"/>
+      <w:numFmt w:val="lowerLetter"/>
+      <w:lvlText w:val="%8)"/>
+      <w:lvlJc w:val="left"/>
+      <w:pPr>
+        <w:ind w:left="4460" w:hanging="420"/>
+      </w:pPr>
+    </w:lvl>
+    <w:lvl w:ilvl="8" w:tplc="0409001B" w:tentative="1">
+      <w:start w:val="1"/>
+      <w:numFmt w:val="lowerRoman"/>
+      <w:lvlText w:val="%9."/>
+      <w:lvlJc w:val="right"/>
+      <w:pPr>
+        <w:ind w:left="4880" w:hanging="420"/>
+      </w:pPr>
+    </w:lvl>
+  </w:abstractNum>
+  <w:abstractNum w:abstractNumId="13">
     <w:nsid w:val="492543B1"/>
     <w:multiLevelType w:val="hybridMultilevel"/>
     <w:tmpl w:val="52C23840"/>
@@ -7391,7 +7889,7 @@
       </w:rPr>
     </w:lvl>
   </w:abstractNum>
-  <w:abstractNum w:abstractNumId="13" w15:restartNumberingAfterBreak="0">
+  <w:abstractNum w:abstractNumId="14">
     <w:nsid w:val="51C008D3"/>
     <w:multiLevelType w:val="multilevel"/>
     <w:tmpl w:val="1409001F"/>
@@ -7477,7 +7975,7 @@
       </w:pPr>
     </w:lvl>
   </w:abstractNum>
-  <w:abstractNum w:abstractNumId="14" w15:restartNumberingAfterBreak="0">
+  <w:abstractNum w:abstractNumId="15">
     <w:nsid w:val="62714BA6"/>
     <w:multiLevelType w:val="multilevel"/>
     <w:tmpl w:val="D20A78F0"/>
@@ -7597,7 +8095,7 @@
     <w:abstractNumId w:val="5"/>
   </w:num>
   <w:num w:numId="3">
-    <w:abstractNumId w:val="13"/>
+    <w:abstractNumId w:val="14"/>
   </w:num>
   <w:num w:numId="4">
     <w:abstractNumId w:val="0"/>
@@ -7606,7 +8104,7 @@
     <w:abstractNumId w:val="11"/>
   </w:num>
   <w:num w:numId="6">
-    <w:abstractNumId w:val="14"/>
+    <w:abstractNumId w:val="15"/>
   </w:num>
   <w:num w:numId="7">
     <w:abstractNumId w:val="10"/>
@@ -7633,13 +8131,16 @@
     <w:abstractNumId w:val="1"/>
   </w:num>
   <w:num w:numId="15">
+    <w:abstractNumId w:val="13"/>
+  </w:num>
+  <w:num w:numId="16">
     <w:abstractNumId w:val="12"/>
   </w:num>
 </w:numbering>
 </file>
 
 <file path=word/styles.xml><?xml version="1.0" encoding="utf-8"?>
-<w:styles xmlns:mc="http://schemas.openxmlformats.org/markup-compatibility/2006" xmlns:r="http://schemas.openxmlformats.org/officeDocument/2006/relationships" xmlns:w="http://schemas.openxmlformats.org/wordprocessingml/2006/main" xmlns:w14="http://schemas.microsoft.com/office/word/2010/wordml" xmlns:w15="http://schemas.microsoft.com/office/word/2012/wordml" mc:Ignorable="w14 w15">
+<w:styles xmlns:mc="http://schemas.openxmlformats.org/markup-compatibility/2006" xmlns:r="http://schemas.openxmlformats.org/officeDocument/2006/relationships" xmlns:w="http://schemas.openxmlformats.org/wordprocessingml/2006/main" xmlns:w14="http://schemas.microsoft.com/office/word/2010/wordml" mc:Ignorable="w14">
   <w:docDefaults>
     <w:rPrDefault>
       <w:rPr>
@@ -7655,378 +8156,634 @@
       </w:pPr>
     </w:pPrDefault>
   </w:docDefaults>
-  <w:latentStyles w:defLockedState="0" w:defUIPriority="99" w:defSemiHidden="0" w:defUnhideWhenUsed="0" w:defQFormat="0" w:count="371">
-    <w:lsdException w:name="Normal" w:uiPriority="0" w:qFormat="1"/>
-    <w:lsdException w:name="heading 1" w:uiPriority="9" w:qFormat="1"/>
-    <w:lsdException w:name="heading 2" w:semiHidden="1" w:uiPriority="9" w:unhideWhenUsed="1" w:qFormat="1"/>
-    <w:lsdException w:name="heading 3" w:semiHidden="1" w:uiPriority="9" w:unhideWhenUsed="1" w:qFormat="1"/>
-    <w:lsdException w:name="heading 4" w:semiHidden="1" w:uiPriority="9" w:unhideWhenUsed="1" w:qFormat="1"/>
-    <w:lsdException w:name="heading 5" w:semiHidden="1" w:uiPriority="9" w:unhideWhenUsed="1" w:qFormat="1"/>
-    <w:lsdException w:name="heading 6" w:semiHidden="1" w:uiPriority="9" w:unhideWhenUsed="1" w:qFormat="1"/>
-    <w:lsdException w:name="heading 7" w:semiHidden="1" w:uiPriority="9" w:unhideWhenUsed="1" w:qFormat="1"/>
-    <w:lsdException w:name="heading 8" w:semiHidden="1" w:uiPriority="9" w:unhideWhenUsed="1" w:qFormat="1"/>
-    <w:lsdException w:name="heading 9" w:semiHidden="1" w:uiPriority="9" w:unhideWhenUsed="1" w:qFormat="1"/>
-    <w:lsdException w:name="index 1" w:semiHidden="1" w:unhideWhenUsed="1"/>
-    <w:lsdException w:name="index 2" w:semiHidden="1" w:unhideWhenUsed="1"/>
-    <w:lsdException w:name="index 3" w:semiHidden="1" w:unhideWhenUsed="1"/>
-    <w:lsdException w:name="index 4" w:semiHidden="1" w:unhideWhenUsed="1"/>
-    <w:lsdException w:name="index 5" w:semiHidden="1" w:unhideWhenUsed="1"/>
-    <w:lsdException w:name="index 6" w:semiHidden="1" w:unhideWhenUsed="1"/>
-    <w:lsdException w:name="index 7" w:semiHidden="1" w:unhideWhenUsed="1"/>
-    <w:lsdException w:name="index 8" w:semiHidden="1" w:unhideWhenUsed="1"/>
-    <w:lsdException w:name="index 9" w:semiHidden="1" w:unhideWhenUsed="1"/>
-    <w:lsdException w:name="toc 1" w:semiHidden="1" w:uiPriority="39" w:unhideWhenUsed="1" w:qFormat="1"/>
-    <w:lsdException w:name="toc 2" w:semiHidden="1" w:uiPriority="39" w:unhideWhenUsed="1" w:qFormat="1"/>
-    <w:lsdException w:name="toc 3" w:semiHidden="1" w:uiPriority="39" w:unhideWhenUsed="1" w:qFormat="1"/>
-    <w:lsdException w:name="toc 4" w:semiHidden="1" w:uiPriority="39" w:unhideWhenUsed="1"/>
-    <w:lsdException w:name="toc 5" w:semiHidden="1" w:uiPriority="39" w:unhideWhenUsed="1"/>
-    <w:lsdException w:name="toc 6" w:semiHidden="1" w:uiPriority="39" w:unhideWhenUsed="1"/>
-    <w:lsdException w:name="toc 7" w:semiHidden="1" w:uiPriority="39" w:unhideWhenUsed="1"/>
-    <w:lsdException w:name="toc 8" w:semiHidden="1" w:uiPriority="39" w:unhideWhenUsed="1"/>
-    <w:lsdException w:name="toc 9" w:semiHidden="1" w:uiPriority="39" w:unhideWhenUsed="1"/>
-    <w:lsdException w:name="Normal Indent" w:semiHidden="1" w:unhideWhenUsed="1"/>
-    <w:lsdException w:name="footnote text" w:semiHidden="1" w:unhideWhenUsed="1"/>
-    <w:lsdException w:name="annotation text" w:semiHidden="1" w:unhideWhenUsed="1"/>
-    <w:lsdException w:name="header" w:semiHidden="1" w:unhideWhenUsed="1"/>
-    <w:lsdException w:name="footer" w:semiHidden="1" w:unhideWhenUsed="1"/>
-    <w:lsdException w:name="index heading" w:semiHidden="1" w:unhideWhenUsed="1"/>
-    <w:lsdException w:name="caption" w:semiHidden="1" w:uiPriority="35" w:unhideWhenUsed="1" w:qFormat="1"/>
-    <w:lsdException w:name="table of figures" w:semiHidden="1" w:unhideWhenUsed="1"/>
-    <w:lsdException w:name="envelope address" w:semiHidden="1" w:unhideWhenUsed="1"/>
-    <w:lsdException w:name="envelope return" w:semiHidden="1" w:unhideWhenUsed="1"/>
-    <w:lsdException w:name="footnote reference" w:semiHidden="1" w:unhideWhenUsed="1"/>
-    <w:lsdException w:name="annotation reference" w:semiHidden="1" w:unhideWhenUsed="1"/>
-    <w:lsdException w:name="line number" w:semiHidden="1" w:unhideWhenUsed="1"/>
-    <w:lsdException w:name="page number" w:semiHidden="1" w:unhideWhenUsed="1"/>
-    <w:lsdException w:name="endnote reference" w:semiHidden="1" w:unhideWhenUsed="1"/>
-    <w:lsdException w:name="endnote text" w:semiHidden="1" w:unhideWhenUsed="1"/>
-    <w:lsdException w:name="table of authorities" w:semiHidden="1" w:unhideWhenUsed="1"/>
-    <w:lsdException w:name="macro" w:semiHidden="1" w:unhideWhenUsed="1"/>
-    <w:lsdException w:name="toa heading" w:semiHidden="1" w:unhideWhenUsed="1"/>
-    <w:lsdException w:name="List" w:semiHidden="1" w:unhideWhenUsed="1"/>
-    <w:lsdException w:name="List Bullet" w:semiHidden="1" w:unhideWhenUsed="1"/>
-    <w:lsdException w:name="List Number" w:semiHidden="1" w:unhideWhenUsed="1"/>
-    <w:lsdException w:name="List 2" w:semiHidden="1" w:unhideWhenUsed="1"/>
-    <w:lsdException w:name="List 3" w:semiHidden="1" w:unhideWhenUsed="1"/>
-    <w:lsdException w:name="List 4" w:semiHidden="1" w:unhideWhenUsed="1"/>
-    <w:lsdException w:name="List 5" w:semiHidden="1" w:unhideWhenUsed="1"/>
-    <w:lsdException w:name="List Bullet 2" w:semiHidden="1" w:unhideWhenUsed="1"/>
-    <w:lsdException w:name="List Bullet 3" w:semiHidden="1" w:unhideWhenUsed="1"/>
-    <w:lsdException w:name="List Bullet 4" w:semiHidden="1" w:unhideWhenUsed="1"/>
-    <w:lsdException w:name="List Bullet 5" w:semiHidden="1" w:unhideWhenUsed="1"/>
-    <w:lsdException w:name="List Number 2" w:semiHidden="1" w:unhideWhenUsed="1"/>
-    <w:lsdException w:name="List Number 3" w:semiHidden="1" w:unhideWhenUsed="1"/>
-    <w:lsdException w:name="List Number 4" w:semiHidden="1" w:unhideWhenUsed="1"/>
-    <w:lsdException w:name="List Number 5" w:semiHidden="1" w:unhideWhenUsed="1"/>
-    <w:lsdException w:name="Title" w:uiPriority="10" w:qFormat="1"/>
-    <w:lsdException w:name="Closing" w:semiHidden="1" w:unhideWhenUsed="1"/>
-    <w:lsdException w:name="Signature" w:semiHidden="1" w:unhideWhenUsed="1"/>
-    <w:lsdException w:name="Default Paragraph Font" w:semiHidden="1" w:uiPriority="1" w:unhideWhenUsed="1"/>
-    <w:lsdException w:name="Body Text" w:semiHidden="1" w:unhideWhenUsed="1"/>
-    <w:lsdException w:name="Body Text Indent" w:semiHidden="1" w:unhideWhenUsed="1"/>
-    <w:lsdException w:name="List Continue" w:semiHidden="1" w:unhideWhenUsed="1"/>
-    <w:lsdException w:name="List Continue 2" w:semiHidden="1" w:unhideWhenUsed="1"/>
-    <w:lsdException w:name="List Continue 3" w:semiHidden="1" w:unhideWhenUsed="1"/>
-    <w:lsdException w:name="List Continue 4" w:semiHidden="1" w:unhideWhenUsed="1"/>
-    <w:lsdException w:name="List Continue 5" w:semiHidden="1" w:unhideWhenUsed="1"/>
-    <w:lsdException w:name="Message Header" w:semiHidden="1" w:unhideWhenUsed="1"/>
-    <w:lsdException w:name="Subtitle" w:uiPriority="11" w:qFormat="1"/>
-    <w:lsdException w:name="Salutation" w:semiHidden="1" w:unhideWhenUsed="1"/>
-    <w:lsdException w:name="Date" w:semiHidden="1" w:unhideWhenUsed="1"/>
-    <w:lsdException w:name="Body Text First Indent" w:semiHidden="1" w:unhideWhenUsed="1"/>
-    <w:lsdException w:name="Body Text First Indent 2" w:semiHidden="1" w:unhideWhenUsed="1"/>
-    <w:lsdException w:name="Note Heading" w:semiHidden="1" w:unhideWhenUsed="1"/>
-    <w:lsdException w:name="Body Text 2" w:semiHidden="1" w:unhideWhenUsed="1"/>
-    <w:lsdException w:name="Body Text 3" w:semiHidden="1" w:unhideWhenUsed="1"/>
-    <w:lsdException w:name="Body Text Indent 2" w:semiHidden="1" w:unhideWhenUsed="1"/>
-    <w:lsdException w:name="Body Text Indent 3" w:semiHidden="1" w:unhideWhenUsed="1"/>
-    <w:lsdException w:name="Block Text" w:semiHidden="1" w:unhideWhenUsed="1"/>
-    <w:lsdException w:name="Hyperlink" w:semiHidden="1" w:unhideWhenUsed="1"/>
-    <w:lsdException w:name="FollowedHyperlink" w:semiHidden="1" w:unhideWhenUsed="1"/>
-    <w:lsdException w:name="Strong" w:uiPriority="22" w:qFormat="1"/>
-    <w:lsdException w:name="Emphasis" w:uiPriority="20" w:qFormat="1"/>
-    <w:lsdException w:name="Document Map" w:semiHidden="1" w:unhideWhenUsed="1"/>
-    <w:lsdException w:name="Plain Text" w:semiHidden="1" w:unhideWhenUsed="1"/>
-    <w:lsdException w:name="E-mail Signature" w:semiHidden="1" w:unhideWhenUsed="1"/>
-    <w:lsdException w:name="HTML Top of Form" w:semiHidden="1" w:unhideWhenUsed="1"/>
-    <w:lsdException w:name="HTML Bottom of Form" w:semiHidden="1" w:unhideWhenUsed="1"/>
-    <w:lsdException w:name="Normal (Web)" w:semiHidden="1" w:unhideWhenUsed="1"/>
-    <w:lsdException w:name="HTML Acronym" w:semiHidden="1" w:unhideWhenUsed="1"/>
-    <w:lsdException w:name="HTML Address" w:semiHidden="1" w:unhideWhenUsed="1"/>
-    <w:lsdException w:name="HTML Cite" w:semiHidden="1" w:unhideWhenUsed="1"/>
-    <w:lsdException w:name="HTML Code" w:semiHidden="1" w:unhideWhenUsed="1"/>
-    <w:lsdException w:name="HTML Definition" w:semiHidden="1" w:unhideWhenUsed="1"/>
-    <w:lsdException w:name="HTML Keyboard" w:semiHidden="1" w:unhideWhenUsed="1"/>
-    <w:lsdException w:name="HTML Preformatted" w:semiHidden="1" w:unhideWhenUsed="1"/>
-    <w:lsdException w:name="HTML Sample" w:semiHidden="1" w:unhideWhenUsed="1"/>
-    <w:lsdException w:name="HTML Typewriter" w:semiHidden="1" w:unhideWhenUsed="1"/>
-    <w:lsdException w:name="HTML Variable" w:semiHidden="1" w:unhideWhenUsed="1"/>
-    <w:lsdException w:name="Normal Table" w:semiHidden="1" w:unhideWhenUsed="1"/>
-    <w:lsdException w:name="annotation subject" w:semiHidden="1" w:unhideWhenUsed="1"/>
-    <w:lsdException w:name="No List" w:semiHidden="1" w:unhideWhenUsed="1"/>
-    <w:lsdException w:name="Outline List 1" w:semiHidden="1" w:unhideWhenUsed="1"/>
-    <w:lsdException w:name="Outline List 2" w:semiHidden="1" w:unhideWhenUsed="1"/>
-    <w:lsdException w:name="Outline List 3" w:semiHidden="1" w:unhideWhenUsed="1"/>
-    <w:lsdException w:name="Table Simple 1" w:semiHidden="1" w:unhideWhenUsed="1"/>
-    <w:lsdException w:name="Table Simple 2" w:semiHidden="1" w:unhideWhenUsed="1"/>
-    <w:lsdException w:name="Table Simple 3" w:semiHidden="1" w:unhideWhenUsed="1"/>
-    <w:lsdException w:name="Table Classic 1" w:semiHidden="1" w:unhideWhenUsed="1"/>
-    <w:lsdException w:name="Table Classic 2" w:semiHidden="1" w:unhideWhenUsed="1"/>
-    <w:lsdException w:name="Table Classic 3" w:semiHidden="1" w:unhideWhenUsed="1"/>
-    <w:lsdException w:name="Table Classic 4" w:semiHidden="1" w:unhideWhenUsed="1"/>
-    <w:lsdException w:name="Table Colorful 1" w:semiHidden="1" w:unhideWhenUsed="1"/>
-    <w:lsdException w:name="Table Colorful 2" w:semiHidden="1" w:unhideWhenUsed="1"/>
-    <w:lsdException w:name="Table Colorful 3" w:semiHidden="1" w:unhideWhenUsed="1"/>
-    <w:lsdException w:name="Table Columns 1" w:semiHidden="1" w:unhideWhenUsed="1"/>
-    <w:lsdException w:name="Table Columns 2" w:semiHidden="1" w:unhideWhenUsed="1"/>
-    <w:lsdException w:name="Table Columns 3" w:semiHidden="1" w:unhideWhenUsed="1"/>
-    <w:lsdException w:name="Table Columns 4" w:semiHidden="1" w:unhideWhenUsed="1"/>
-    <w:lsdException w:name="Table Columns 5" w:semiHidden="1" w:unhideWhenUsed="1"/>
-    <w:lsdException w:name="Table Grid 1" w:semiHidden="1" w:unhideWhenUsed="1"/>
-    <w:lsdException w:name="Table Grid 2" w:semiHidden="1" w:unhideWhenUsed="1"/>
-    <w:lsdException w:name="Table Grid 3" w:semiHidden="1" w:unhideWhenUsed="1"/>
-    <w:lsdException w:name="Table Grid 4" w:semiHidden="1" w:unhideWhenUsed="1"/>
-    <w:lsdException w:name="Table Grid 5" w:semiHidden="1" w:unhideWhenUsed="1"/>
-    <w:lsdException w:name="Table Grid 6" w:semiHidden="1" w:unhideWhenUsed="1"/>
-    <w:lsdException w:name="Table Grid 7" w:semiHidden="1" w:unhideWhenUsed="1"/>
-    <w:lsdException w:name="Table Grid 8" w:semiHidden="1" w:unhideWhenUsed="1"/>
-    <w:lsdException w:name="Table List 1" w:semiHidden="1" w:unhideWhenUsed="1"/>
-    <w:lsdException w:name="Table List 2" w:semiHidden="1" w:unhideWhenUsed="1"/>
-    <w:lsdException w:name="Table List 3" w:semiHidden="1" w:unhideWhenUsed="1"/>
-    <w:lsdException w:name="Table List 4" w:semiHidden="1" w:unhideWhenUsed="1"/>
-    <w:lsdException w:name="Table List 5" w:semiHidden="1" w:unhideWhenUsed="1"/>
-    <w:lsdException w:name="Table List 6" w:semiHidden="1" w:unhideWhenUsed="1"/>
-    <w:lsdException w:name="Table List 7" w:semiHidden="1" w:unhideWhenUsed="1"/>
-    <w:lsdException w:name="Table List 8" w:semiHidden="1" w:unhideWhenUsed="1"/>
-    <w:lsdException w:name="Table 3D effects 1" w:semiHidden="1" w:unhideWhenUsed="1"/>
-    <w:lsdException w:name="Table 3D effects 2" w:semiHidden="1" w:unhideWhenUsed="1"/>
-    <w:lsdException w:name="Table 3D effects 3" w:semiHidden="1" w:unhideWhenUsed="1"/>
-    <w:lsdException w:name="Table Contemporary" w:semiHidden="1" w:unhideWhenUsed="1"/>
-    <w:lsdException w:name="Table Elegant" w:semiHidden="1" w:unhideWhenUsed="1"/>
-    <w:lsdException w:name="Table Professional" w:semiHidden="1" w:unhideWhenUsed="1"/>
-    <w:lsdException w:name="Table Subtle 1" w:semiHidden="1" w:unhideWhenUsed="1"/>
-    <w:lsdException w:name="Table Subtle 2" w:semiHidden="1" w:unhideWhenUsed="1"/>
-    <w:lsdException w:name="Table Web 1" w:semiHidden="1" w:unhideWhenUsed="1"/>
-    <w:lsdException w:name="Table Web 2" w:semiHidden="1" w:unhideWhenUsed="1"/>
-    <w:lsdException w:name="Table Web 3" w:semiHidden="1" w:unhideWhenUsed="1"/>
-    <w:lsdException w:name="Balloon Text" w:semiHidden="1" w:unhideWhenUsed="1"/>
-    <w:lsdException w:name="Table Grid" w:uiPriority="59"/>
-    <w:lsdException w:name="Table Theme" w:semiHidden="1" w:unhideWhenUsed="1"/>
-    <w:lsdException w:name="Placeholder Text" w:semiHidden="1"/>
-    <w:lsdException w:name="No Spacing" w:uiPriority="1" w:qFormat="1"/>
-    <w:lsdException w:name="Light Shading" w:uiPriority="60"/>
-    <w:lsdException w:name="Light List" w:uiPriority="61"/>
-    <w:lsdException w:name="Light Grid" w:uiPriority="62"/>
-    <w:lsdException w:name="Medium Shading 1" w:uiPriority="63"/>
-    <w:lsdException w:name="Medium Shading 2" w:uiPriority="64"/>
-    <w:lsdException w:name="Medium List 1" w:uiPriority="65"/>
-    <w:lsdException w:name="Medium List 2" w:uiPriority="66"/>
-    <w:lsdException w:name="Medium Grid 1" w:uiPriority="67"/>
-    <w:lsdException w:name="Medium Grid 2" w:uiPriority="68"/>
-    <w:lsdException w:name="Medium Grid 3" w:uiPriority="69"/>
-    <w:lsdException w:name="Dark List" w:uiPriority="70"/>
-    <w:lsdException w:name="Colorful Shading" w:uiPriority="71"/>
-    <w:lsdException w:name="Colorful List" w:uiPriority="72"/>
-    <w:lsdException w:name="Colorful Grid" w:uiPriority="73"/>
-    <w:lsdException w:name="Light Shading Accent 1" w:uiPriority="60"/>
-    <w:lsdException w:name="Light List Accent 1" w:uiPriority="61"/>
-    <w:lsdException w:name="Light Grid Accent 1" w:uiPriority="62"/>
-    <w:lsdException w:name="Medium Shading 1 Accent 1" w:uiPriority="63"/>
-    <w:lsdException w:name="Medium Shading 2 Accent 1" w:uiPriority="64"/>
-    <w:lsdException w:name="Medium List 1 Accent 1" w:uiPriority="65"/>
-    <w:lsdException w:name="Revision" w:semiHidden="1"/>
-    <w:lsdException w:name="List Paragraph" w:uiPriority="34" w:qFormat="1"/>
-    <w:lsdException w:name="Quote" w:uiPriority="29" w:qFormat="1"/>
-    <w:lsdException w:name="Intense Quote" w:uiPriority="30" w:qFormat="1"/>
-    <w:lsdException w:name="Medium List 2 Accent 1" w:uiPriority="66"/>
-    <w:lsdException w:name="Medium Grid 1 Accent 1" w:uiPriority="67"/>
-    <w:lsdException w:name="Medium Grid 2 Accent 1" w:uiPriority="68"/>
-    <w:lsdException w:name="Medium Grid 3 Accent 1" w:uiPriority="69"/>
-    <w:lsdException w:name="Dark List Accent 1" w:uiPriority="70"/>
-    <w:lsdException w:name="Colorful Shading Accent 1" w:uiPriority="71"/>
-    <w:lsdException w:name="Colorful List Accent 1" w:uiPriority="72"/>
-    <w:lsdException w:name="Colorful Grid Accent 1" w:uiPriority="73"/>
-    <w:lsdException w:name="Light Shading Accent 2" w:uiPriority="60"/>
-    <w:lsdException w:name="Light List Accent 2" w:uiPriority="61"/>
-    <w:lsdException w:name="Light Grid Accent 2" w:uiPriority="62"/>
-    <w:lsdException w:name="Medium Shading 1 Accent 2" w:uiPriority="63"/>
-    <w:lsdException w:name="Medium Shading 2 Accent 2" w:uiPriority="64"/>
-    <w:lsdException w:name="Medium List 1 Accent 2" w:uiPriority="65"/>
-    <w:lsdException w:name="Medium List 2 Accent 2" w:uiPriority="66"/>
-    <w:lsdException w:name="Medium Grid 1 Accent 2" w:uiPriority="67"/>
-    <w:lsdException w:name="Medium Grid 2 Accent 2" w:uiPriority="68"/>
-    <w:lsdException w:name="Medium Grid 3 Accent 2" w:uiPriority="69"/>
-    <w:lsdException w:name="Dark List Accent 2" w:uiPriority="70"/>
-    <w:lsdException w:name="Colorful Shading Accent 2" w:uiPriority="71"/>
-    <w:lsdException w:name="Colorful List Accent 2" w:uiPriority="72"/>
-    <w:lsdException w:name="Colorful Grid Accent 2" w:uiPriority="73"/>
-    <w:lsdException w:name="Light Shading Accent 3" w:uiPriority="60"/>
-    <w:lsdException w:name="Light List Accent 3" w:uiPriority="61"/>
-    <w:lsdException w:name="Light Grid Accent 3" w:uiPriority="62"/>
-    <w:lsdException w:name="Medium Shading 1 Accent 3" w:uiPriority="63"/>
-    <w:lsdException w:name="Medium Shading 2 Accent 3" w:uiPriority="64"/>
-    <w:lsdException w:name="Medium List 1 Accent 3" w:uiPriority="65"/>
-    <w:lsdException w:name="Medium List 2 Accent 3" w:uiPriority="66"/>
-    <w:lsdException w:name="Medium Grid 1 Accent 3" w:uiPriority="67"/>
-    <w:lsdException w:name="Medium Grid 2 Accent 3" w:uiPriority="68"/>
-    <w:lsdException w:name="Medium Grid 3 Accent 3" w:uiPriority="69"/>
-    <w:lsdException w:name="Dark List Accent 3" w:uiPriority="70"/>
-    <w:lsdException w:name="Colorful Shading Accent 3" w:uiPriority="71"/>
-    <w:lsdException w:name="Colorful List Accent 3" w:uiPriority="72"/>
-    <w:lsdException w:name="Colorful Grid Accent 3" w:uiPriority="73"/>
-    <w:lsdException w:name="Light Shading Accent 4" w:uiPriority="60"/>
-    <w:lsdException w:name="Light List Accent 4" w:uiPriority="61"/>
-    <w:lsdException w:name="Light Grid Accent 4" w:uiPriority="62"/>
-    <w:lsdException w:name="Medium Shading 1 Accent 4" w:uiPriority="63"/>
-    <w:lsdException w:name="Medium Shading 2 Accent 4" w:uiPriority="64"/>
-    <w:lsdException w:name="Medium List 1 Accent 4" w:uiPriority="65"/>
-    <w:lsdException w:name="Medium List 2 Accent 4" w:uiPriority="66"/>
-    <w:lsdException w:name="Medium Grid 1 Accent 4" w:uiPriority="67"/>
-    <w:lsdException w:name="Medium Grid 2 Accent 4" w:uiPriority="68"/>
-    <w:lsdException w:name="Medium Grid 3 Accent 4" w:uiPriority="69"/>
-    <w:lsdException w:name="Dark List Accent 4" w:uiPriority="70"/>
-    <w:lsdException w:name="Colorful Shading Accent 4" w:uiPriority="71"/>
-    <w:lsdException w:name="Colorful List Accent 4" w:uiPriority="72"/>
-    <w:lsdException w:name="Colorful Grid Accent 4" w:uiPriority="73"/>
-    <w:lsdException w:name="Light Shading Accent 5" w:uiPriority="60"/>
-    <w:lsdException w:name="Light List Accent 5" w:uiPriority="61"/>
-    <w:lsdException w:name="Light Grid Accent 5" w:uiPriority="62"/>
-    <w:lsdException w:name="Medium Shading 1 Accent 5" w:uiPriority="63"/>
-    <w:lsdException w:name="Medium Shading 2 Accent 5" w:uiPriority="64"/>
-    <w:lsdException w:name="Medium List 1 Accent 5" w:uiPriority="65"/>
-    <w:lsdException w:name="Medium List 2 Accent 5" w:uiPriority="66"/>
-    <w:lsdException w:name="Medium Grid 1 Accent 5" w:uiPriority="67"/>
-    <w:lsdException w:name="Medium Grid 2 Accent 5" w:uiPriority="68"/>
-    <w:lsdException w:name="Medium Grid 3 Accent 5" w:uiPriority="69"/>
-    <w:lsdException w:name="Dark List Accent 5" w:uiPriority="70"/>
-    <w:lsdException w:name="Colorful Shading Accent 5" w:uiPriority="71"/>
-    <w:lsdException w:name="Colorful List Accent 5" w:uiPriority="72"/>
-    <w:lsdException w:name="Colorful Grid Accent 5" w:uiPriority="73"/>
-    <w:lsdException w:name="Light Shading Accent 6" w:uiPriority="60"/>
-    <w:lsdException w:name="Light List Accent 6" w:uiPriority="61"/>
-    <w:lsdException w:name="Light Grid Accent 6" w:uiPriority="62"/>
-    <w:lsdException w:name="Medium Shading 1 Accent 6" w:uiPriority="63"/>
-    <w:lsdException w:name="Medium Shading 2 Accent 6" w:uiPriority="64"/>
-    <w:lsdException w:name="Medium List 1 Accent 6" w:uiPriority="65"/>
-    <w:lsdException w:name="Medium List 2 Accent 6" w:uiPriority="66"/>
-    <w:lsdException w:name="Medium Grid 1 Accent 6" w:uiPriority="67"/>
-    <w:lsdException w:name="Medium Grid 2 Accent 6" w:uiPriority="68"/>
-    <w:lsdException w:name="Medium Grid 3 Accent 6" w:uiPriority="69"/>
-    <w:lsdException w:name="Dark List Accent 6" w:uiPriority="70"/>
-    <w:lsdException w:name="Colorful Shading Accent 6" w:uiPriority="71"/>
-    <w:lsdException w:name="Colorful List Accent 6" w:uiPriority="72"/>
-    <w:lsdException w:name="Colorful Grid Accent 6" w:uiPriority="73"/>
-    <w:lsdException w:name="Subtle Emphasis" w:uiPriority="19" w:qFormat="1"/>
-    <w:lsdException w:name="Intense Emphasis" w:uiPriority="21" w:qFormat="1"/>
-    <w:lsdException w:name="Subtle Reference" w:uiPriority="31" w:qFormat="1"/>
-    <w:lsdException w:name="Intense Reference" w:uiPriority="32" w:qFormat="1"/>
-    <w:lsdException w:name="Book Title" w:uiPriority="33" w:qFormat="1"/>
-    <w:lsdException w:name="Bibliography" w:semiHidden="1" w:uiPriority="37" w:unhideWhenUsed="1"/>
-    <w:lsdException w:name="TOC Heading" w:semiHidden="1" w:uiPriority="39" w:unhideWhenUsed="1" w:qFormat="1"/>
-    <w:lsdException w:name="Plain Table 1" w:uiPriority="41"/>
-    <w:lsdException w:name="Plain Table 2" w:uiPriority="42"/>
-    <w:lsdException w:name="Plain Table 3" w:uiPriority="43"/>
-    <w:lsdException w:name="Plain Table 4" w:uiPriority="44"/>
-    <w:lsdException w:name="Plain Table 5" w:uiPriority="45"/>
-    <w:lsdException w:name="Grid Table Light" w:uiPriority="40"/>
-    <w:lsdException w:name="Grid Table 1 Light" w:uiPriority="46"/>
-    <w:lsdException w:name="Grid Table 2" w:uiPriority="47"/>
-    <w:lsdException w:name="Grid Table 3" w:uiPriority="48"/>
-    <w:lsdException w:name="Grid Table 4" w:uiPriority="49"/>
-    <w:lsdException w:name="Grid Table 5 Dark" w:uiPriority="50"/>
-    <w:lsdException w:name="Grid Table 6 Colorful" w:uiPriority="51"/>
-    <w:lsdException w:name="Grid Table 7 Colorful" w:uiPriority="52"/>
-    <w:lsdException w:name="Grid Table 1 Light Accent 1" w:uiPriority="46"/>
-    <w:lsdException w:name="Grid Table 2 Accent 1" w:uiPriority="47"/>
-    <w:lsdException w:name="Grid Table 3 Accent 1" w:uiPriority="48"/>
-    <w:lsdException w:name="Grid Table 4 Accent 1" w:uiPriority="49"/>
-    <w:lsdException w:name="Grid Table 5 Dark Accent 1" w:uiPriority="50"/>
-    <w:lsdException w:name="Grid Table 6 Colorful Accent 1" w:uiPriority="51"/>
-    <w:lsdException w:name="Grid Table 7 Colorful Accent 1" w:uiPriority="52"/>
-    <w:lsdException w:name="Grid Table 1 Light Accent 2" w:uiPriority="46"/>
-    <w:lsdException w:name="Grid Table 2 Accent 2" w:uiPriority="47"/>
-    <w:lsdException w:name="Grid Table 3 Accent 2" w:uiPriority="48"/>
-    <w:lsdException w:name="Grid Table 4 Accent 2" w:uiPriority="49"/>
-    <w:lsdException w:name="Grid Table 5 Dark Accent 2" w:uiPriority="50"/>
-    <w:lsdException w:name="Grid Table 6 Colorful Accent 2" w:uiPriority="51"/>
-    <w:lsdException w:name="Grid Table 7 Colorful Accent 2" w:uiPriority="52"/>
-    <w:lsdException w:name="Grid Table 1 Light Accent 3" w:uiPriority="46"/>
-    <w:lsdException w:name="Grid Table 2 Accent 3" w:uiPriority="47"/>
-    <w:lsdException w:name="Grid Table 3 Accent 3" w:uiPriority="48"/>
-    <w:lsdException w:name="Grid Table 4 Accent 3" w:uiPriority="49"/>
-    <w:lsdException w:name="Grid Table 5 Dark Accent 3" w:uiPriority="50"/>
-    <w:lsdException w:name="Grid Table 6 Colorful Accent 3" w:uiPriority="51"/>
-    <w:lsdException w:name="Grid Table 7 Colorful Accent 3" w:uiPriority="52"/>
-    <w:lsdException w:name="Grid Table 1 Light Accent 4" w:uiPriority="46"/>
-    <w:lsdException w:name="Grid Table 2 Accent 4" w:uiPriority="47"/>
-    <w:lsdException w:name="Grid Table 3 Accent 4" w:uiPriority="48"/>
-    <w:lsdException w:name="Grid Table 4 Accent 4" w:uiPriority="49"/>
-    <w:lsdException w:name="Grid Table 5 Dark Accent 4" w:uiPriority="50"/>
-    <w:lsdException w:name="Grid Table 6 Colorful Accent 4" w:uiPriority="51"/>
-    <w:lsdException w:name="Grid Table 7 Colorful Accent 4" w:uiPriority="52"/>
-    <w:lsdException w:name="Grid Table 1 Light Accent 5" w:uiPriority="46"/>
-    <w:lsdException w:name="Grid Table 2 Accent 5" w:uiPriority="47"/>
-    <w:lsdException w:name="Grid Table 3 Accent 5" w:uiPriority="48"/>
-    <w:lsdException w:name="Grid Table 4 Accent 5" w:uiPriority="49"/>
-    <w:lsdException w:name="Grid Table 5 Dark Accent 5" w:uiPriority="50"/>
-    <w:lsdException w:name="Grid Table 6 Colorful Accent 5" w:uiPriority="51"/>
-    <w:lsdException w:name="Grid Table 7 Colorful Accent 5" w:uiPriority="52"/>
-    <w:lsdException w:name="Grid Table 1 Light Accent 6" w:uiPriority="46"/>
-    <w:lsdException w:name="Grid Table 2 Accent 6" w:uiPriority="47"/>
-    <w:lsdException w:name="Grid Table 3 Accent 6" w:uiPriority="48"/>
-    <w:lsdException w:name="Grid Table 4 Accent 6" w:uiPriority="49"/>
-    <w:lsdException w:name="Grid Table 5 Dark Accent 6" w:uiPriority="50"/>
-    <w:lsdException w:name="Grid Table 6 Colorful Accent 6" w:uiPriority="51"/>
-    <w:lsdException w:name="Grid Table 7 Colorful Accent 6" w:uiPriority="52"/>
-    <w:lsdException w:name="List Table 1 Light" w:uiPriority="46"/>
-    <w:lsdException w:name="List Table 2" w:uiPriority="47"/>
-    <w:lsdException w:name="List Table 3" w:uiPriority="48"/>
-    <w:lsdException w:name="List Table 4" w:uiPriority="49"/>
-    <w:lsdException w:name="List Table 5 Dark" w:uiPriority="50"/>
-    <w:lsdException w:name="List Table 6 Colorful" w:uiPriority="51"/>
-    <w:lsdException w:name="List Table 7 Colorful" w:uiPriority="52"/>
-    <w:lsdException w:name="List Table 1 Light Accent 1" w:uiPriority="46"/>
-    <w:lsdException w:name="List Table 2 Accent 1" w:uiPriority="47"/>
-    <w:lsdException w:name="List Table 3 Accent 1" w:uiPriority="48"/>
-    <w:lsdException w:name="List Table 4 Accent 1" w:uiPriority="49"/>
-    <w:lsdException w:name="List Table 5 Dark Accent 1" w:uiPriority="50"/>
-    <w:lsdException w:name="List Table 6 Colorful Accent 1" w:uiPriority="51"/>
-    <w:lsdException w:name="List Table 7 Colorful Accent 1" w:uiPriority="52"/>
-    <w:lsdException w:name="List Table 1 Light Accent 2" w:uiPriority="46"/>
-    <w:lsdException w:name="List Table 2 Accent 2" w:uiPriority="47"/>
-    <w:lsdException w:name="List Table 3 Accent 2" w:uiPriority="48"/>
-    <w:lsdException w:name="List Table 4 Accent 2" w:uiPriority="49"/>
-    <w:lsdException w:name="List Table 5 Dark Accent 2" w:uiPriority="50"/>
-    <w:lsdException w:name="List Table 6 Colorful Accent 2" w:uiPriority="51"/>
-    <w:lsdException w:name="List Table 7 Colorful Accent 2" w:uiPriority="52"/>
-    <w:lsdException w:name="List Table 1 Light Accent 3" w:uiPriority="46"/>
-    <w:lsdException w:name="List Table 2 Accent 3" w:uiPriority="47"/>
-    <w:lsdException w:name="List Table 3 Accent 3" w:uiPriority="48"/>
-    <w:lsdException w:name="List Table 4 Accent 3" w:uiPriority="49"/>
-    <w:lsdException w:name="List Table 5 Dark Accent 3" w:uiPriority="50"/>
-    <w:lsdException w:name="List Table 6 Colorful Accent 3" w:uiPriority="51"/>
-    <w:lsdException w:name="List Table 7 Colorful Accent 3" w:uiPriority="52"/>
-    <w:lsdException w:name="List Table 1 Light Accent 4" w:uiPriority="46"/>
-    <w:lsdException w:name="List Table 2 Accent 4" w:uiPriority="47"/>
-    <w:lsdException w:name="List Table 3 Accent 4" w:uiPriority="48"/>
-    <w:lsdException w:name="List Table 4 Accent 4" w:uiPriority="49"/>
-    <w:lsdException w:name="List Table 5 Dark Accent 4" w:uiPriority="50"/>
-    <w:lsdException w:name="List Table 6 Colorful Accent 4" w:uiPriority="51"/>
-    <w:lsdException w:name="List Table 7 Colorful Accent 4" w:uiPriority="52"/>
-    <w:lsdException w:name="List Table 1 Light Accent 5" w:uiPriority="46"/>
-    <w:lsdException w:name="List Table 2 Accent 5" w:uiPriority="47"/>
-    <w:lsdException w:name="List Table 3 Accent 5" w:uiPriority="48"/>
-    <w:lsdException w:name="List Table 4 Accent 5" w:uiPriority="49"/>
-    <w:lsdException w:name="List Table 5 Dark Accent 5" w:uiPriority="50"/>
-    <w:lsdException w:name="List Table 6 Colorful Accent 5" w:uiPriority="51"/>
-    <w:lsdException w:name="List Table 7 Colorful Accent 5" w:uiPriority="52"/>
-    <w:lsdException w:name="List Table 1 Light Accent 6" w:uiPriority="46"/>
-    <w:lsdException w:name="List Table 2 Accent 6" w:uiPriority="47"/>
-    <w:lsdException w:name="List Table 3 Accent 6" w:uiPriority="48"/>
-    <w:lsdException w:name="List Table 4 Accent 6" w:uiPriority="49"/>
-    <w:lsdException w:name="List Table 5 Dark Accent 6" w:uiPriority="50"/>
-    <w:lsdException w:name="List Table 6 Colorful Accent 6" w:uiPriority="51"/>
-    <w:lsdException w:name="List Table 7 Colorful Accent 6" w:uiPriority="52"/>
+  <w:latentStyles w:defLockedState="0" w:defUIPriority="99" w:defSemiHidden="1" w:defUnhideWhenUsed="1" w:defQFormat="0" w:count="267">
+    <w:lsdException w:name="Normal" w:semiHidden="0" w:uiPriority="0" w:unhideWhenUsed="0" w:qFormat="1"/>
+    <w:lsdException w:name="heading 1" w:semiHidden="0" w:uiPriority="9" w:unhideWhenUsed="0" w:qFormat="1"/>
+    <w:lsdException w:name="heading 2" w:uiPriority="9" w:qFormat="1"/>
+    <w:lsdException w:name="heading 3" w:uiPriority="9" w:qFormat="1"/>
+    <w:lsdException w:name="heading 4" w:uiPriority="9" w:qFormat="1"/>
+    <w:lsdException w:name="heading 5" w:uiPriority="9" w:qFormat="1"/>
+    <w:lsdException w:name="heading 6" w:uiPriority="9" w:qFormat="1"/>
+    <w:lsdException w:name="heading 7" w:uiPriority="9" w:qFormat="1"/>
+    <w:lsdException w:name="heading 8" w:uiPriority="9" w:qFormat="1"/>
+    <w:lsdException w:name="heading 9" w:uiPriority="9" w:qFormat="1"/>
+    <w:lsdException w:name="toc 1" w:uiPriority="39" w:qFormat="1"/>
+    <w:lsdException w:name="toc 2" w:uiPriority="39" w:qFormat="1"/>
+    <w:lsdException w:name="toc 3" w:uiPriority="39" w:qFormat="1"/>
+    <w:lsdException w:name="toc 4" w:uiPriority="39"/>
+    <w:lsdException w:name="toc 5" w:uiPriority="39"/>
+    <w:lsdException w:name="toc 6" w:uiPriority="39"/>
+    <w:lsdException w:name="toc 7" w:uiPriority="39"/>
+    <w:lsdException w:name="toc 8" w:uiPriority="39"/>
+    <w:lsdException w:name="toc 9" w:uiPriority="39"/>
+    <w:lsdException w:name="caption" w:uiPriority="35" w:qFormat="1"/>
+    <w:lsdException w:name="Title" w:semiHidden="0" w:uiPriority="10" w:unhideWhenUsed="0" w:qFormat="1"/>
+    <w:lsdException w:name="Default Paragraph Font" w:uiPriority="1"/>
+    <w:lsdException w:name="Subtitle" w:semiHidden="0" w:uiPriority="11" w:unhideWhenUsed="0" w:qFormat="1"/>
+    <w:lsdException w:name="Strong" w:semiHidden="0" w:uiPriority="22" w:unhideWhenUsed="0" w:qFormat="1"/>
+    <w:lsdException w:name="Emphasis" w:semiHidden="0" w:uiPriority="20" w:unhideWhenUsed="0" w:qFormat="1"/>
+    <w:lsdException w:name="Table Grid" w:semiHidden="0" w:uiPriority="59" w:unhideWhenUsed="0"/>
+    <w:lsdException w:name="Placeholder Text" w:unhideWhenUsed="0"/>
+    <w:lsdException w:name="No Spacing" w:semiHidden="0" w:uiPriority="1" w:unhideWhenUsed="0" w:qFormat="1"/>
+    <w:lsdException w:name="Light Shading" w:semiHidden="0" w:uiPriority="60" w:unhideWhenUsed="0"/>
+    <w:lsdException w:name="Light List" w:semiHidden="0" w:uiPriority="61" w:unhideWhenUsed="0"/>
+    <w:lsdException w:name="Light Grid" w:semiHidden="0" w:uiPriority="62" w:unhideWhenUsed="0"/>
+    <w:lsdException w:name="Medium Shading 1" w:semiHidden="0" w:uiPriority="63" w:unhideWhenUsed="0"/>
+    <w:lsdException w:name="Medium Shading 2" w:semiHidden="0" w:uiPriority="64" w:unhideWhenUsed="0"/>
+    <w:lsdException w:name="Medium List 1" w:semiHidden="0" w:uiPriority="65" w:unhideWhenUsed="0"/>
+    <w:lsdException w:name="Medium List 2" w:semiHidden="0" w:uiPriority="66" w:unhideWhenUsed="0"/>
+    <w:lsdException w:name="Medium Grid 1" w:semiHidden="0" w:uiPriority="67" w:unhideWhenUsed="0"/>
+    <w:lsdException w:name="Medium Grid 2" w:semiHidden="0" w:uiPriority="68" w:unhideWhenUsed="0"/>
+    <w:lsdException w:name="Medium Grid 3" w:semiHidden="0" w:uiPriority="69" w:unhideWhenUsed="0"/>
+    <w:lsdException w:name="Dark List" w:semiHidden="0" w:uiPriority="70" w:unhideWhenUsed="0"/>
+    <w:lsdException w:name="Colorful Shading" w:semiHidden="0" w:uiPriority="71" w:unhideWhenUsed="0"/>
+    <w:lsdException w:name="Colorful List" w:semiHidden="0" w:uiPriority="72" w:unhideWhenUsed="0"/>
+    <w:lsdException w:name="Colorful Grid" w:semiHidden="0" w:uiPriority="73" w:unhideWhenUsed="0"/>
+    <w:lsdException w:name="Light Shading Accent 1" w:semiHidden="0" w:uiPriority="60" w:unhideWhenUsed="0"/>
+    <w:lsdException w:name="Light List Accent 1" w:semiHidden="0" w:uiPriority="61" w:unhideWhenUsed="0"/>
+    <w:lsdException w:name="Light Grid Accent 1" w:semiHidden="0" w:uiPriority="62" w:unhideWhenUsed="0"/>
+    <w:lsdException w:name="Medium Shading 1 Accent 1" w:semiHidden="0" w:uiPriority="63" w:unhideWhenUsed="0"/>
+    <w:lsdException w:name="Medium Shading 2 Accent 1" w:semiHidden="0" w:uiPriority="64" w:unhideWhenUsed="0"/>
+    <w:lsdException w:name="Medium List 1 Accent 1" w:semiHidden="0" w:uiPriority="65" w:unhideWhenUsed="0"/>
+    <w:lsdException w:name="Revision" w:unhideWhenUsed="0"/>
+    <w:lsdException w:name="List Paragraph" w:semiHidden="0" w:uiPriority="34" w:unhideWhenUsed="0" w:qFormat="1"/>
+    <w:lsdException w:name="Quote" w:semiHidden="0" w:uiPriority="29" w:unhideWhenUsed="0" w:qFormat="1"/>
+    <w:lsdException w:name="Intense Quote" w:semiHidden="0" w:uiPriority="30" w:unhideWhenUsed="0" w:qFormat="1"/>
+    <w:lsdException w:name="Medium List 2 Accent 1" w:semiHidden="0" w:uiPriority="66" w:unhideWhenUsed="0"/>
+    <w:lsdException w:name="Medium Grid 1 Accent 1" w:semiHidden="0" w:uiPriority="67" w:unhideWhenUsed="0"/>
+    <w:lsdException w:name="Medium Grid 2 Accent 1" w:semiHidden="0" w:uiPriority="68" w:unhideWhenUsed="0"/>
+    <w:lsdException w:name="Medium Grid 3 Accent 1" w:semiHidden="0" w:uiPriority="69" w:unhideWhenUsed="0"/>
+    <w:lsdException w:name="Dark List Accent 1" w:semiHidden="0" w:uiPriority="70" w:unhideWhenUsed="0"/>
+    <w:lsdException w:name="Colorful Shading Accent 1" w:semiHidden="0" w:uiPriority="71" w:unhideWhenUsed="0"/>
+    <w:lsdException w:name="Colorful List Accent 1" w:semiHidden="0" w:uiPriority="72" w:unhideWhenUsed="0"/>
+    <w:lsdException w:name="Colorful Grid Accent 1" w:semiHidden="0" w:uiPriority="73" w:unhideWhenUsed="0"/>
+    <w:lsdException w:name="Light Shading Accent 2" w:semiHidden="0" w:uiPriority="60" w:unhideWhenUsed="0"/>
+    <w:lsdException w:name="Light List Accent 2" w:semiHidden="0" w:uiPriority="61" w:unhideWhenUsed="0"/>
+    <w:lsdException w:name="Light Grid Accent 2" w:semiHidden="0" w:uiPriority="62" w:unhideWhenUsed="0"/>
+    <w:lsdException w:name="Medium Shading 1 Accent 2" w:semiHidden="0" w:uiPriority="63" w:unhideWhenUsed="0"/>
+    <w:lsdException w:name="Medium Shading 2 Accent 2" w:semiHidden="0" w:uiPriority="64" w:unhideWhenUsed="0"/>
+    <w:lsdException w:name="Medium List 1 Accent 2" w:semiHidden="0" w:uiPriority="65" w:unhideWhenUsed="0"/>
+    <w:lsdException w:name="Medium List 2 Accent 2" w:semiHidden="0" w:uiPriority="66" w:unhideWhenUsed="0"/>
+    <w:lsdException w:name="Medium Grid 1 Accent 2" w:semiHidden="0" w:uiPriority="67" w:unhideWhenUsed="0"/>
+    <w:lsdException w:name="Medium Grid 2 Accent 2" w:semiHidden="0" w:uiPriority="68" w:unhideWhenUsed="0"/>
+    <w:lsdException w:name="Medium Grid 3 Accent 2" w:semiHidden="0" w:uiPriority="69" w:unhideWhenUsed="0"/>
+    <w:lsdException w:name="Dark List Accent 2" w:semiHidden="0" w:uiPriority="70" w:unhideWhenUsed="0"/>
+    <w:lsdException w:name="Colorful Shading Accent 2" w:semiHidden="0" w:uiPriority="71" w:unhideWhenUsed="0"/>
+    <w:lsdException w:name="Colorful List Accent 2" w:semiHidden="0" w:uiPriority="72" w:unhideWhenUsed="0"/>
+    <w:lsdException w:name="Colorful Grid Accent 2" w:semiHidden="0" w:uiPriority="73" w:unhideWhenUsed="0"/>
+    <w:lsdException w:name="Light Shading Accent 3" w:semiHidden="0" w:uiPriority="60" w:unhideWhenUsed="0"/>
+    <w:lsdException w:name="Light List Accent 3" w:semiHidden="0" w:uiPriority="61" w:unhideWhenUsed="0"/>
+    <w:lsdException w:name="Light Grid Accent 3" w:semiHidden="0" w:uiPriority="62" w:unhideWhenUsed="0"/>
+    <w:lsdException w:name="Medium Shading 1 Accent 3" w:semiHidden="0" w:uiPriority="63" w:unhideWhenUsed="0"/>
+    <w:lsdException w:name="Medium Shading 2 Accent 3" w:semiHidden="0" w:uiPriority="64" w:unhideWhenUsed="0"/>
+    <w:lsdException w:name="Medium List 1 Accent 3" w:semiHidden="0" w:uiPriority="65" w:unhideWhenUsed="0"/>
+    <w:lsdException w:name="Medium List 2 Accent 3" w:semiHidden="0" w:uiPriority="66" w:unhideWhenUsed="0"/>
+    <w:lsdException w:name="Medium Grid 1 Accent 3" w:semiHidden="0" w:uiPriority="67" w:unhideWhenUsed="0"/>
+    <w:lsdException w:name="Medium Grid 2 Accent 3" w:semiHidden="0" w:uiPriority="68" w:unhideWhenUsed="0"/>
+    <w:lsdException w:name="Medium Grid 3 Accent 3" w:semiHidden="0" w:uiPriority="69" w:unhideWhenUsed="0"/>
+    <w:lsdException w:name="Dark List Accent 3" w:semiHidden="0" w:uiPriority="70" w:unhideWhenUsed="0"/>
+    <w:lsdException w:name="Colorful Shading Accent 3" w:semiHidden="0" w:uiPriority="71" w:unhideWhenUsed="0"/>
+    <w:lsdException w:name="Colorful List Accent 3" w:semiHidden="0" w:uiPriority="72" w:unhideWhenUsed="0"/>
+    <w:lsdException w:name="Colorful Grid Accent 3" w:semiHidden="0" w:uiPriority="73" w:unhideWhenUsed="0"/>
+    <w:lsdException w:name="Light Shading Accent 4" w:semiHidden="0" w:uiPriority="60" w:unhideWhenUsed="0"/>
+    <w:lsdException w:name="Light List Accent 4" w:semiHidden="0" w:uiPriority="61" w:unhideWhenUsed="0"/>
+    <w:lsdException w:name="Light Grid Accent 4" w:semiHidden="0" w:uiPriority="62" w:unhideWhenUsed="0"/>
+    <w:lsdException w:name="Medium Shading 1 Accent 4" w:semiHidden="0" w:uiPriority="63" w:unhideWhenUsed="0"/>
+    <w:lsdException w:name="Medium Shading 2 Accent 4" w:semiHidden="0" w:uiPriority="64" w:unhideWhenUsed="0"/>
+    <w:lsdException w:name="Medium List 1 Accent 4" w:semiHidden="0" w:uiPriority="65" w:unhideWhenUsed="0"/>
+    <w:lsdException w:name="Medium List 2 Accent 4" w:semiHidden="0" w:uiPriority="66" w:unhideWhenUsed="0"/>
+    <w:lsdException w:name="Medium Grid 1 Accent 4" w:semiHidden="0" w:uiPriority="67" w:unhideWhenUsed="0"/>
+    <w:lsdException w:name="Medium Grid 2 Accent 4" w:semiHidden="0" w:uiPriority="68" w:unhideWhenUsed="0"/>
+    <w:lsdException w:name="Medium Grid 3 Accent 4" w:semiHidden="0" w:uiPriority="69" w:unhideWhenUsed="0"/>
+    <w:lsdException w:name="Dark List Accent 4" w:semiHidden="0" w:uiPriority="70" w:unhideWhenUsed="0"/>
+    <w:lsdException w:name="Colorful Shading Accent 4" w:semiHidden="0" w:uiPriority="71" w:unhideWhenUsed="0"/>
+    <w:lsdException w:name="Colorful List Accent 4" w:semiHidden="0" w:uiPriority="72" w:unhideWhenUsed="0"/>
+    <w:lsdException w:name="Colorful Grid Accent 4" w:semiHidden="0" w:uiPriority="73" w:unhideWhenUsed="0"/>
+    <w:lsdException w:name="Light Shading Accent 5" w:semiHidden="0" w:uiPriority="60" w:unhideWhenUsed="0"/>
+    <w:lsdException w:name="Light List Accent 5" w:semiHidden="0" w:uiPriority="61" w:unhideWhenUsed="0"/>
+    <w:lsdException w:name="Light Grid Accent 5" w:semiHidden="0" w:uiPriority="62" w:unhideWhenUsed="0"/>
+    <w:lsdException w:name="Medium Shading 1 Accent 5" w:semiHidden="0" w:uiPriority="63" w:unhideWhenUsed="0"/>
+    <w:lsdException w:name="Medium Shading 2 Accent 5" w:semiHidden="0" w:uiPriority="64" w:unhideWhenUsed="0"/>
+    <w:lsdException w:name="Medium List 1 Accent 5" w:semiHidden="0" w:uiPriority="65" w:unhideWhenUsed="0"/>
+    <w:lsdException w:name="Medium List 2 Accent 5" w:semiHidden="0" w:uiPriority="66" w:unhideWhenUsed="0"/>
+    <w:lsdException w:name="Medium Grid 1 Accent 5" w:semiHidden="0" w:uiPriority="67" w:unhideWhenUsed="0"/>
+    <w:lsdException w:name="Medium Grid 2 Accent 5" w:semiHidden="0" w:uiPriority="68" w:unhideWhenUsed="0"/>
+    <w:lsdException w:name="Medium Grid 3 Accent 5" w:semiHidden="0" w:uiPriority="69" w:unhideWhenUsed="0"/>
+    <w:lsdException w:name="Dark List Accent 5" w:semiHidden="0" w:uiPriority="70" w:unhideWhenUsed="0"/>
+    <w:lsdException w:name="Colorful Shading Accent 5" w:semiHidden="0" w:uiPriority="71" w:unhideWhenUsed="0"/>
+    <w:lsdException w:name="Colorful List Accent 5" w:semiHidden="0" w:uiPriority="72" w:unhideWhenUsed="0"/>
+    <w:lsdException w:name="Colorful Grid Accent 5" w:semiHidden="0" w:uiPriority="73" w:unhideWhenUsed="0"/>
+    <w:lsdException w:name="Light Shading Accent 6" w:semiHidden="0" w:uiPriority="60" w:unhideWhenUsed="0"/>
+    <w:lsdException w:name="Light List Accent 6" w:semiHidden="0" w:uiPriority="61" w:unhideWhenUsed="0"/>
+    <w:lsdException w:name="Light Grid Accent 6" w:semiHidden="0" w:uiPriority="62" w:unhideWhenUsed="0"/>
+    <w:lsdException w:name="Medium Shading 1 Accent 6" w:semiHidden="0" w:uiPriority="63" w:unhideWhenUsed="0"/>
+    <w:lsdException w:name="Medium Shading 2 Accent 6" w:semiHidden="0" w:uiPriority="64" w:unhideWhenUsed="0"/>
+    <w:lsdException w:name="Medium List 1 Accent 6" w:semiHidden="0" w:uiPriority="65" w:unhideWhenUsed="0"/>
+    <w:lsdException w:name="Medium List 2 Accent 6" w:semiHidden="0" w:uiPriority="66" w:unhideWhenUsed="0"/>
+    <w:lsdException w:name="Medium Grid 1 Accent 6" w:semiHidden="0" w:uiPriority="67" w:unhideWhenUsed="0"/>
+    <w:lsdException w:name="Medium Grid 2 Accent 6" w:semiHidden="0" w:uiPriority="68" w:unhideWhenUsed="0"/>
+    <w:lsdException w:name="Medium Grid 3 Accent 6" w:semiHidden="0" w:uiPriority="69" w:unhideWhenUsed="0"/>
+    <w:lsdException w:name="Dark List Accent 6" w:semiHidden="0" w:uiPriority="70" w:unhideWhenUsed="0"/>
+    <w:lsdException w:name="Colorful Shading Accent 6" w:semiHidden="0" w:uiPriority="71" w:unhideWhenUsed="0"/>
+    <w:lsdException w:name="Colorful List Accent 6" w:semiHidden="0" w:uiPriority="72" w:unhideWhenUsed="0"/>
+    <w:lsdException w:name="Colorful Grid Accent 6" w:semiHidden="0" w:uiPriority="73" w:unhideWhenUsed="0"/>
+    <w:lsdException w:name="Subtle Emphasis" w:semiHidden="0" w:uiPriority="19" w:unhideWhenUsed="0" w:qFormat="1"/>
+    <w:lsdException w:name="Intense Emphasis" w:semiHidden="0" w:uiPriority="21" w:unhideWhenUsed="0" w:qFormat="1"/>
+    <w:lsdException w:name="Subtle Reference" w:semiHidden="0" w:uiPriority="31" w:unhideWhenUsed="0" w:qFormat="1"/>
+    <w:lsdException w:name="Intense Reference" w:semiHidden="0" w:uiPriority="32" w:unhideWhenUsed="0" w:qFormat="1"/>
+    <w:lsdException w:name="Book Title" w:semiHidden="0" w:uiPriority="33" w:unhideWhenUsed="0" w:qFormat="1"/>
+    <w:lsdException w:name="Bibliography" w:uiPriority="37"/>
+    <w:lsdException w:name="TOC Heading" w:uiPriority="39" w:qFormat="1"/>
+  </w:latentStyles>
+  <w:style w:type="paragraph" w:default="1" w:styleId="a">
+    <w:name w:val="Normal"/>
+    <w:qFormat/>
+  </w:style>
+  <w:style w:type="paragraph" w:styleId="1">
+    <w:name w:val="heading 1"/>
+    <w:basedOn w:val="a"/>
+    <w:next w:val="a"/>
+    <w:link w:val="1Char"/>
+    <w:uiPriority w:val="9"/>
+    <w:qFormat/>
+    <w:rsid w:val="006D04F4"/>
+    <w:pPr>
+      <w:keepNext/>
+      <w:keepLines/>
+      <w:spacing w:before="480" w:after="0"/>
+      <w:outlineLvl w:val="0"/>
+    </w:pPr>
+    <w:rPr>
+      <w:rFonts w:asciiTheme="majorHAnsi" w:eastAsiaTheme="majorEastAsia" w:hAnsiTheme="majorHAnsi" w:cstheme="majorBidi"/>
+      <w:b/>
+      <w:bCs/>
+      <w:color w:val="365F91" w:themeColor="accent1" w:themeShade="BF"/>
+      <w:sz w:val="36"/>
+      <w:szCs w:val="28"/>
+    </w:rPr>
+  </w:style>
+  <w:style w:type="paragraph" w:styleId="2">
+    <w:name w:val="heading 2"/>
+    <w:basedOn w:val="a"/>
+    <w:next w:val="a"/>
+    <w:link w:val="2Char"/>
+    <w:uiPriority w:val="9"/>
+    <w:unhideWhenUsed/>
+    <w:qFormat/>
+    <w:rsid w:val="006D04F4"/>
+    <w:pPr>
+      <w:keepNext/>
+      <w:keepLines/>
+      <w:spacing w:before="200" w:after="0"/>
+      <w:outlineLvl w:val="1"/>
+    </w:pPr>
+    <w:rPr>
+      <w:rFonts w:asciiTheme="majorHAnsi" w:eastAsiaTheme="majorEastAsia" w:hAnsiTheme="majorHAnsi" w:cstheme="majorBidi"/>
+      <w:b/>
+      <w:bCs/>
+      <w:color w:val="4F81BD" w:themeColor="accent1"/>
+      <w:sz w:val="28"/>
+      <w:szCs w:val="26"/>
+    </w:rPr>
+  </w:style>
+  <w:style w:type="character" w:default="1" w:styleId="a0">
+    <w:name w:val="Default Paragraph Font"/>
+    <w:uiPriority w:val="1"/>
+    <w:semiHidden/>
+    <w:unhideWhenUsed/>
+  </w:style>
+  <w:style w:type="table" w:default="1" w:styleId="a1">
+    <w:name w:val="Normal Table"/>
+    <w:uiPriority w:val="99"/>
+    <w:semiHidden/>
+    <w:unhideWhenUsed/>
+    <w:tblPr>
+      <w:tblInd w:w="0" w:type="dxa"/>
+      <w:tblCellMar>
+        <w:top w:w="0" w:type="dxa"/>
+        <w:left w:w="108" w:type="dxa"/>
+        <w:bottom w:w="0" w:type="dxa"/>
+        <w:right w:w="108" w:type="dxa"/>
+      </w:tblCellMar>
+    </w:tblPr>
+  </w:style>
+  <w:style w:type="numbering" w:default="1" w:styleId="a2">
+    <w:name w:val="No List"/>
+    <w:uiPriority w:val="99"/>
+    <w:semiHidden/>
+    <w:unhideWhenUsed/>
+  </w:style>
+  <w:style w:type="paragraph" w:styleId="a3">
+    <w:name w:val="header"/>
+    <w:basedOn w:val="a"/>
+    <w:link w:val="Char"/>
+    <w:uiPriority w:val="99"/>
+    <w:unhideWhenUsed/>
+    <w:rsid w:val="00CA107E"/>
+    <w:pPr>
+      <w:tabs>
+        <w:tab w:val="center" w:pos="4153"/>
+        <w:tab w:val="right" w:pos="8306"/>
+      </w:tabs>
+      <w:spacing w:after="0" w:line="240" w:lineRule="auto"/>
+    </w:pPr>
+  </w:style>
+  <w:style w:type="character" w:customStyle="1" w:styleId="Char">
+    <w:name w:val="页眉 Char"/>
+    <w:basedOn w:val="a0"/>
+    <w:link w:val="a3"/>
+    <w:uiPriority w:val="99"/>
+    <w:rsid w:val="00CA107E"/>
+  </w:style>
+  <w:style w:type="paragraph" w:styleId="a4">
+    <w:name w:val="footer"/>
+    <w:basedOn w:val="a"/>
+    <w:link w:val="Char0"/>
+    <w:uiPriority w:val="99"/>
+    <w:unhideWhenUsed/>
+    <w:rsid w:val="00CA107E"/>
+    <w:pPr>
+      <w:tabs>
+        <w:tab w:val="center" w:pos="4153"/>
+        <w:tab w:val="right" w:pos="8306"/>
+      </w:tabs>
+      <w:spacing w:after="0" w:line="240" w:lineRule="auto"/>
+    </w:pPr>
+  </w:style>
+  <w:style w:type="character" w:customStyle="1" w:styleId="Char0">
+    <w:name w:val="页脚 Char"/>
+    <w:basedOn w:val="a0"/>
+    <w:link w:val="a4"/>
+    <w:uiPriority w:val="99"/>
+    <w:rsid w:val="00CA107E"/>
+  </w:style>
+  <w:style w:type="paragraph" w:styleId="a5">
+    <w:name w:val="Balloon Text"/>
+    <w:basedOn w:val="a"/>
+    <w:link w:val="Char1"/>
+    <w:uiPriority w:val="99"/>
+    <w:semiHidden/>
+    <w:unhideWhenUsed/>
+    <w:rsid w:val="00CA107E"/>
+    <w:pPr>
+      <w:spacing w:after="0" w:line="240" w:lineRule="auto"/>
+    </w:pPr>
+    <w:rPr>
+      <w:rFonts w:ascii="Tahoma" w:hAnsi="Tahoma" w:cs="Tahoma"/>
+      <w:sz w:val="16"/>
+      <w:szCs w:val="16"/>
+    </w:rPr>
+  </w:style>
+  <w:style w:type="character" w:customStyle="1" w:styleId="Char1">
+    <w:name w:val="批注框文本 Char"/>
+    <w:basedOn w:val="a0"/>
+    <w:link w:val="a5"/>
+    <w:uiPriority w:val="99"/>
+    <w:semiHidden/>
+    <w:rsid w:val="00CA107E"/>
+    <w:rPr>
+      <w:rFonts w:ascii="Tahoma" w:hAnsi="Tahoma" w:cs="Tahoma"/>
+      <w:sz w:val="16"/>
+      <w:szCs w:val="16"/>
+    </w:rPr>
+  </w:style>
+  <w:style w:type="table" w:styleId="a6">
+    <w:name w:val="Table Grid"/>
+    <w:basedOn w:val="a1"/>
+    <w:uiPriority w:val="59"/>
+    <w:rsid w:val="005C7B20"/>
+    <w:pPr>
+      <w:spacing w:after="0" w:line="240" w:lineRule="auto"/>
+    </w:pPr>
+    <w:tblPr>
+      <w:tblBorders>
+        <w:top w:val="single" w:sz="4" w:space="0" w:color="auto"/>
+        <w:left w:val="single" w:sz="4" w:space="0" w:color="auto"/>
+        <w:bottom w:val="single" w:sz="4" w:space="0" w:color="auto"/>
+        <w:right w:val="single" w:sz="4" w:space="0" w:color="auto"/>
+        <w:insideH w:val="single" w:sz="4" w:space="0" w:color="auto"/>
+        <w:insideV w:val="single" w:sz="4" w:space="0" w:color="auto"/>
+      </w:tblBorders>
+    </w:tblPr>
+  </w:style>
+  <w:style w:type="paragraph" w:styleId="a7">
+    <w:name w:val="List Paragraph"/>
+    <w:basedOn w:val="a"/>
+    <w:uiPriority w:val="34"/>
+    <w:qFormat/>
+    <w:rsid w:val="00EF752B"/>
+    <w:pPr>
+      <w:ind w:left="720"/>
+      <w:contextualSpacing/>
+    </w:pPr>
+  </w:style>
+  <w:style w:type="character" w:customStyle="1" w:styleId="1Char">
+    <w:name w:val="标题 1 Char"/>
+    <w:basedOn w:val="a0"/>
+    <w:link w:val="1"/>
+    <w:uiPriority w:val="9"/>
+    <w:rsid w:val="006D04F4"/>
+    <w:rPr>
+      <w:rFonts w:asciiTheme="majorHAnsi" w:eastAsiaTheme="majorEastAsia" w:hAnsiTheme="majorHAnsi" w:cstheme="majorBidi"/>
+      <w:b/>
+      <w:bCs/>
+      <w:color w:val="365F91" w:themeColor="accent1" w:themeShade="BF"/>
+      <w:sz w:val="36"/>
+      <w:szCs w:val="28"/>
+    </w:rPr>
+  </w:style>
+  <w:style w:type="paragraph" w:styleId="TOC">
+    <w:name w:val="TOC Heading"/>
+    <w:basedOn w:val="1"/>
+    <w:next w:val="a"/>
+    <w:uiPriority w:val="39"/>
+    <w:semiHidden/>
+    <w:unhideWhenUsed/>
+    <w:qFormat/>
+    <w:rsid w:val="00556DC1"/>
+    <w:pPr>
+      <w:outlineLvl w:val="9"/>
+    </w:pPr>
+    <w:rPr>
+      <w:lang w:val="en-US" w:eastAsia="ja-JP"/>
+    </w:rPr>
+  </w:style>
+  <w:style w:type="paragraph" w:styleId="20">
+    <w:name w:val="toc 2"/>
+    <w:basedOn w:val="a"/>
+    <w:next w:val="a"/>
+    <w:autoRedefine/>
+    <w:uiPriority w:val="39"/>
+    <w:unhideWhenUsed/>
+    <w:qFormat/>
+    <w:rsid w:val="00556DC1"/>
+    <w:pPr>
+      <w:spacing w:after="100"/>
+      <w:ind w:left="220"/>
+    </w:pPr>
+    <w:rPr>
+      <w:lang w:val="en-US" w:eastAsia="ja-JP"/>
+    </w:rPr>
+  </w:style>
+  <w:style w:type="paragraph" w:styleId="10">
+    <w:name w:val="toc 1"/>
+    <w:basedOn w:val="a"/>
+    <w:next w:val="a"/>
+    <w:autoRedefine/>
+    <w:uiPriority w:val="39"/>
+    <w:unhideWhenUsed/>
+    <w:qFormat/>
+    <w:rsid w:val="00556DC1"/>
+    <w:pPr>
+      <w:spacing w:after="100"/>
+    </w:pPr>
+    <w:rPr>
+      <w:lang w:val="en-US" w:eastAsia="ja-JP"/>
+    </w:rPr>
+  </w:style>
+  <w:style w:type="paragraph" w:styleId="3">
+    <w:name w:val="toc 3"/>
+    <w:basedOn w:val="a"/>
+    <w:next w:val="a"/>
+    <w:autoRedefine/>
+    <w:uiPriority w:val="39"/>
+    <w:semiHidden/>
+    <w:unhideWhenUsed/>
+    <w:qFormat/>
+    <w:rsid w:val="00556DC1"/>
+    <w:pPr>
+      <w:spacing w:after="100"/>
+      <w:ind w:left="440"/>
+    </w:pPr>
+    <w:rPr>
+      <w:lang w:val="en-US" w:eastAsia="ja-JP"/>
+    </w:rPr>
+  </w:style>
+  <w:style w:type="character" w:customStyle="1" w:styleId="2Char">
+    <w:name w:val="标题 2 Char"/>
+    <w:basedOn w:val="a0"/>
+    <w:link w:val="2"/>
+    <w:uiPriority w:val="9"/>
+    <w:rsid w:val="006D04F4"/>
+    <w:rPr>
+      <w:rFonts w:asciiTheme="majorHAnsi" w:eastAsiaTheme="majorEastAsia" w:hAnsiTheme="majorHAnsi" w:cstheme="majorBidi"/>
+      <w:b/>
+      <w:bCs/>
+      <w:color w:val="4F81BD" w:themeColor="accent1"/>
+      <w:sz w:val="28"/>
+      <w:szCs w:val="26"/>
+    </w:rPr>
+  </w:style>
+  <w:style w:type="character" w:styleId="a8">
+    <w:name w:val="Hyperlink"/>
+    <w:basedOn w:val="a0"/>
+    <w:uiPriority w:val="99"/>
+    <w:unhideWhenUsed/>
+    <w:rsid w:val="00A602A9"/>
+    <w:rPr>
+      <w:color w:val="0000FF" w:themeColor="hyperlink"/>
+      <w:u w:val="single"/>
+    </w:rPr>
+  </w:style>
+  <w:style w:type="paragraph" w:styleId="a9">
+    <w:name w:val="Document Map"/>
+    <w:basedOn w:val="a"/>
+    <w:link w:val="Char2"/>
+    <w:uiPriority w:val="99"/>
+    <w:semiHidden/>
+    <w:unhideWhenUsed/>
+    <w:rsid w:val="005A1E04"/>
+    <w:pPr>
+      <w:spacing w:after="0" w:line="240" w:lineRule="auto"/>
+    </w:pPr>
+    <w:rPr>
+      <w:rFonts w:ascii="Times New Roman" w:hAnsi="Times New Roman" w:cs="Times New Roman"/>
+      <w:sz w:val="24"/>
+      <w:szCs w:val="24"/>
+    </w:rPr>
+  </w:style>
+  <w:style w:type="character" w:customStyle="1" w:styleId="Char2">
+    <w:name w:val="文档结构图 Char"/>
+    <w:basedOn w:val="a0"/>
+    <w:link w:val="a9"/>
+    <w:uiPriority w:val="99"/>
+    <w:semiHidden/>
+    <w:rsid w:val="005A1E04"/>
+    <w:rPr>
+      <w:rFonts w:ascii="Times New Roman" w:hAnsi="Times New Roman" w:cs="Times New Roman"/>
+      <w:sz w:val="24"/>
+      <w:szCs w:val="24"/>
+    </w:rPr>
+  </w:style>
+  <w:style w:type="character" w:styleId="aa">
+    <w:name w:val="Emphasis"/>
+    <w:basedOn w:val="a0"/>
+    <w:uiPriority w:val="20"/>
+    <w:qFormat/>
+    <w:rsid w:val="005A1E04"/>
+    <w:rPr>
+      <w:i/>
+      <w:iCs/>
+    </w:rPr>
+  </w:style>
+</w:styles>
+</file>
+
+<file path=word/stylesWithEffects.xml><?xml version="1.0" encoding="utf-8"?>
+<w:styles xmlns:wpc="http://schemas.microsoft.com/office/word/2010/wordprocessingCanvas" xmlns:mc="http://schemas.openxmlformats.org/markup-compatibility/2006" xmlns:o="urn:schemas-microsoft-com:office:office" xmlns:r="http://schemas.openxmlformats.org/officeDocument/2006/relationships" xmlns:m="http://schemas.openxmlformats.org/officeDocument/2006/math" xmlns:v="urn:schemas-microsoft-com:vml" xmlns:wp14="http://schemas.microsoft.com/office/word/2010/wordprocessingDrawing" xmlns:wp="http://schemas.openxmlformats.org/drawingml/2006/wordprocessingDrawing" xmlns:w10="urn:schemas-microsoft-com:office:word" xmlns:w="http://schemas.openxmlformats.org/wordprocessingml/2006/main" xmlns:w14="http://schemas.microsoft.com/office/word/2010/wordml" xmlns:wpg="http://schemas.microsoft.com/office/word/2010/wordprocessingGroup" xmlns:wpi="http://schemas.microsoft.com/office/word/2010/wordprocessingInk" xmlns:wne="http://schemas.microsoft.com/office/word/2006/wordml" xmlns:wps="http://schemas.microsoft.com/office/word/2010/wordprocessingShape" mc:Ignorable="w14 wp14">
+  <w:docDefaults>
+    <w:rPrDefault>
+      <w:rPr>
+        <w:rFonts w:asciiTheme="minorHAnsi" w:eastAsiaTheme="minorEastAsia" w:hAnsiTheme="minorHAnsi" w:cstheme="minorBidi"/>
+        <w:sz w:val="22"/>
+        <w:szCs w:val="22"/>
+        <w:lang w:val="en-NZ" w:eastAsia="zh-CN" w:bidi="ar-SA"/>
+      </w:rPr>
+    </w:rPrDefault>
+    <w:pPrDefault>
+      <w:pPr>
+        <w:spacing w:after="200" w:line="276" w:lineRule="auto"/>
+      </w:pPr>
+    </w:pPrDefault>
+  </w:docDefaults>
+  <w:latentStyles w:defLockedState="0" w:defUIPriority="99" w:defSemiHidden="1" w:defUnhideWhenUsed="1" w:defQFormat="0" w:count="267">
+    <w:lsdException w:name="Normal" w:semiHidden="0" w:uiPriority="0" w:unhideWhenUsed="0" w:qFormat="1"/>
+    <w:lsdException w:name="heading 1" w:semiHidden="0" w:uiPriority="9" w:unhideWhenUsed="0" w:qFormat="1"/>
+    <w:lsdException w:name="heading 2" w:uiPriority="9" w:qFormat="1"/>
+    <w:lsdException w:name="heading 3" w:uiPriority="9" w:qFormat="1"/>
+    <w:lsdException w:name="heading 4" w:uiPriority="9" w:qFormat="1"/>
+    <w:lsdException w:name="heading 5" w:uiPriority="9" w:qFormat="1"/>
+    <w:lsdException w:name="heading 6" w:uiPriority="9" w:qFormat="1"/>
+    <w:lsdException w:name="heading 7" w:uiPriority="9" w:qFormat="1"/>
+    <w:lsdException w:name="heading 8" w:uiPriority="9" w:qFormat="1"/>
+    <w:lsdException w:name="heading 9" w:uiPriority="9" w:qFormat="1"/>
+    <w:lsdException w:name="toc 1" w:uiPriority="39" w:qFormat="1"/>
+    <w:lsdException w:name="toc 2" w:uiPriority="39" w:qFormat="1"/>
+    <w:lsdException w:name="toc 3" w:uiPriority="39" w:qFormat="1"/>
+    <w:lsdException w:name="toc 4" w:uiPriority="39"/>
+    <w:lsdException w:name="toc 5" w:uiPriority="39"/>
+    <w:lsdException w:name="toc 6" w:uiPriority="39"/>
+    <w:lsdException w:name="toc 7" w:uiPriority="39"/>
+    <w:lsdException w:name="toc 8" w:uiPriority="39"/>
+    <w:lsdException w:name="toc 9" w:uiPriority="39"/>
+    <w:lsdException w:name="caption" w:uiPriority="35" w:qFormat="1"/>
+    <w:lsdException w:name="Title" w:semiHidden="0" w:uiPriority="10" w:unhideWhenUsed="0" w:qFormat="1"/>
+    <w:lsdException w:name="Default Paragraph Font" w:uiPriority="1"/>
+    <w:lsdException w:name="Subtitle" w:semiHidden="0" w:uiPriority="11" w:unhideWhenUsed="0" w:qFormat="1"/>
+    <w:lsdException w:name="Strong" w:semiHidden="0" w:uiPriority="22" w:unhideWhenUsed="0" w:qFormat="1"/>
+    <w:lsdException w:name="Emphasis" w:semiHidden="0" w:uiPriority="20" w:unhideWhenUsed="0" w:qFormat="1"/>
+    <w:lsdException w:name="Table Grid" w:semiHidden="0" w:uiPriority="59" w:unhideWhenUsed="0"/>
+    <w:lsdException w:name="Placeholder Text" w:unhideWhenUsed="0"/>
+    <w:lsdException w:name="No Spacing" w:semiHidden="0" w:uiPriority="1" w:unhideWhenUsed="0" w:qFormat="1"/>
+    <w:lsdException w:name="Light Shading" w:semiHidden="0" w:uiPriority="60" w:unhideWhenUsed="0"/>
+    <w:lsdException w:name="Light List" w:semiHidden="0" w:uiPriority="61" w:unhideWhenUsed="0"/>
+    <w:lsdException w:name="Light Grid" w:semiHidden="0" w:uiPriority="62" w:unhideWhenUsed="0"/>
+    <w:lsdException w:name="Medium Shading 1" w:semiHidden="0" w:uiPriority="63" w:unhideWhenUsed="0"/>
+    <w:lsdException w:name="Medium Shading 2" w:semiHidden="0" w:uiPriority="64" w:unhideWhenUsed="0"/>
+    <w:lsdException w:name="Medium List 1" w:semiHidden="0" w:uiPriority="65" w:unhideWhenUsed="0"/>
+    <w:lsdException w:name="Medium List 2" w:semiHidden="0" w:uiPriority="66" w:unhideWhenUsed="0"/>
+    <w:lsdException w:name="Medium Grid 1" w:semiHidden="0" w:uiPriority="67" w:unhideWhenUsed="0"/>
+    <w:lsdException w:name="Medium Grid 2" w:semiHidden="0" w:uiPriority="68" w:unhideWhenUsed="0"/>
+    <w:lsdException w:name="Medium Grid 3" w:semiHidden="0" w:uiPriority="69" w:unhideWhenUsed="0"/>
+    <w:lsdException w:name="Dark List" w:semiHidden="0" w:uiPriority="70" w:unhideWhenUsed="0"/>
+    <w:lsdException w:name="Colorful Shading" w:semiHidden="0" w:uiPriority="71" w:unhideWhenUsed="0"/>
+    <w:lsdException w:name="Colorful List" w:semiHidden="0" w:uiPriority="72" w:unhideWhenUsed="0"/>
+    <w:lsdException w:name="Colorful Grid" w:semiHidden="0" w:uiPriority="73" w:unhideWhenUsed="0"/>
+    <w:lsdException w:name="Light Shading Accent 1" w:semiHidden="0" w:uiPriority="60" w:unhideWhenUsed="0"/>
+    <w:lsdException w:name="Light List Accent 1" w:semiHidden="0" w:uiPriority="61" w:unhideWhenUsed="0"/>
+    <w:lsdException w:name="Light Grid Accent 1" w:semiHidden="0" w:uiPriority="62" w:unhideWhenUsed="0"/>
+    <w:lsdException w:name="Medium Shading 1 Accent 1" w:semiHidden="0" w:uiPriority="63" w:unhideWhenUsed="0"/>
+    <w:lsdException w:name="Medium Shading 2 Accent 1" w:semiHidden="0" w:uiPriority="64" w:unhideWhenUsed="0"/>
+    <w:lsdException w:name="Medium List 1 Accent 1" w:semiHidden="0" w:uiPriority="65" w:unhideWhenUsed="0"/>
+    <w:lsdException w:name="Revision" w:unhideWhenUsed="0"/>
+    <w:lsdException w:name="List Paragraph" w:semiHidden="0" w:uiPriority="34" w:unhideWhenUsed="0" w:qFormat="1"/>
+    <w:lsdException w:name="Quote" w:semiHidden="0" w:uiPriority="29" w:unhideWhenUsed="0" w:qFormat="1"/>
+    <w:lsdException w:name="Intense Quote" w:semiHidden="0" w:uiPriority="30" w:unhideWhenUsed="0" w:qFormat="1"/>
+    <w:lsdException w:name="Medium List 2 Accent 1" w:semiHidden="0" w:uiPriority="66" w:unhideWhenUsed="0"/>
+    <w:lsdException w:name="Medium Grid 1 Accent 1" w:semiHidden="0" w:uiPriority="67" w:unhideWhenUsed="0"/>
+    <w:lsdException w:name="Medium Grid 2 Accent 1" w:semiHidden="0" w:uiPriority="68" w:unhideWhenUsed="0"/>
+    <w:lsdException w:name="Medium Grid 3 Accent 1" w:semiHidden="0" w:uiPriority="69" w:unhideWhenUsed="0"/>
+    <w:lsdException w:name="Dark List Accent 1" w:semiHidden="0" w:uiPriority="70" w:unhideWhenUsed="0"/>
+    <w:lsdException w:name="Colorful Shading Accent 1" w:semiHidden="0" w:uiPriority="71" w:unhideWhenUsed="0"/>
+    <w:lsdException w:name="Colorful List Accent 1" w:semiHidden="0" w:uiPriority="72" w:unhideWhenUsed="0"/>
+    <w:lsdException w:name="Colorful Grid Accent 1" w:semiHidden="0" w:uiPriority="73" w:unhideWhenUsed="0"/>
+    <w:lsdException w:name="Light Shading Accent 2" w:semiHidden="0" w:uiPriority="60" w:unhideWhenUsed="0"/>
+    <w:lsdException w:name="Light List Accent 2" w:semiHidden="0" w:uiPriority="61" w:unhideWhenUsed="0"/>
+    <w:lsdException w:name="Light Grid Accent 2" w:semiHidden="0" w:uiPriority="62" w:unhideWhenUsed="0"/>
+    <w:lsdException w:name="Medium Shading 1 Accent 2" w:semiHidden="0" w:uiPriority="63" w:unhideWhenUsed="0"/>
+    <w:lsdException w:name="Medium Shading 2 Accent 2" w:semiHidden="0" w:uiPriority="64" w:unhideWhenUsed="0"/>
+    <w:lsdException w:name="Medium List 1 Accent 2" w:semiHidden="0" w:uiPriority="65" w:unhideWhenUsed="0"/>
+    <w:lsdException w:name="Medium List 2 Accent 2" w:semiHidden="0" w:uiPriority="66" w:unhideWhenUsed="0"/>
+    <w:lsdException w:name="Medium Grid 1 Accent 2" w:semiHidden="0" w:uiPriority="67" w:unhideWhenUsed="0"/>
+    <w:lsdException w:name="Medium Grid 2 Accent 2" w:semiHidden="0" w:uiPriority="68" w:unhideWhenUsed="0"/>
+    <w:lsdException w:name="Medium Grid 3 Accent 2" w:semiHidden="0" w:uiPriority="69" w:unhideWhenUsed="0"/>
+    <w:lsdException w:name="Dark List Accent 2" w:semiHidden="0" w:uiPriority="70" w:unhideWhenUsed="0"/>
+    <w:lsdException w:name="Colorful Shading Accent 2" w:semiHidden="0" w:uiPriority="71" w:unhideWhenUsed="0"/>
+    <w:lsdException w:name="Colorful List Accent 2" w:semiHidden="0" w:uiPriority="72" w:unhideWhenUsed="0"/>
+    <w:lsdException w:name="Colorful Grid Accent 2" w:semiHidden="0" w:uiPriority="73" w:unhideWhenUsed="0"/>
+    <w:lsdException w:name="Light Shading Accent 3" w:semiHidden="0" w:uiPriority="60" w:unhideWhenUsed="0"/>
+    <w:lsdException w:name="Light List Accent 3" w:semiHidden="0" w:uiPriority="61" w:unhideWhenUsed="0"/>
+    <w:lsdException w:name="Light Grid Accent 3" w:semiHidden="0" w:uiPriority="62" w:unhideWhenUsed="0"/>
+    <w:lsdException w:name="Medium Shading 1 Accent 3" w:semiHidden="0" w:uiPriority="63" w:unhideWhenUsed="0"/>
+    <w:lsdException w:name="Medium Shading 2 Accent 3" w:semiHidden="0" w:uiPriority="64" w:unhideWhenUsed="0"/>
+    <w:lsdException w:name="Medium List 1 Accent 3" w:semiHidden="0" w:uiPriority="65" w:unhideWhenUsed="0"/>
+    <w:lsdException w:name="Medium List 2 Accent 3" w:semiHidden="0" w:uiPriority="66" w:unhideWhenUsed="0"/>
+    <w:lsdException w:name="Medium Grid 1 Accent 3" w:semiHidden="0" w:uiPriority="67" w:unhideWhenUsed="0"/>
+    <w:lsdException w:name="Medium Grid 2 Accent 3" w:semiHidden="0" w:uiPriority="68" w:unhideWhenUsed="0"/>
+    <w:lsdException w:name="Medium Grid 3 Accent 3" w:semiHidden="0" w:uiPriority="69" w:unhideWhenUsed="0"/>
+    <w:lsdException w:name="Dark List Accent 3" w:semiHidden="0" w:uiPriority="70" w:unhideWhenUsed="0"/>
+    <w:lsdException w:name="Colorful Shading Accent 3" w:semiHidden="0" w:uiPriority="71" w:unhideWhenUsed="0"/>
+    <w:lsdException w:name="Colorful List Accent 3" w:semiHidden="0" w:uiPriority="72" w:unhideWhenUsed="0"/>
+    <w:lsdException w:name="Colorful Grid Accent 3" w:semiHidden="0" w:uiPriority="73" w:unhideWhenUsed="0"/>
+    <w:lsdException w:name="Light Shading Accent 4" w:semiHidden="0" w:uiPriority="60" w:unhideWhenUsed="0"/>
+    <w:lsdException w:name="Light List Accent 4" w:semiHidden="0" w:uiPriority="61" w:unhideWhenUsed="0"/>
+    <w:lsdException w:name="Light Grid Accent 4" w:semiHidden="0" w:uiPriority="62" w:unhideWhenUsed="0"/>
+    <w:lsdException w:name="Medium Shading 1 Accent 4" w:semiHidden="0" w:uiPriority="63" w:unhideWhenUsed="0"/>
+    <w:lsdException w:name="Medium Shading 2 Accent 4" w:semiHidden="0" w:uiPriority="64" w:unhideWhenUsed="0"/>
+    <w:lsdException w:name="Medium List 1 Accent 4" w:semiHidden="0" w:uiPriority="65" w:unhideWhenUsed="0"/>
+    <w:lsdException w:name="Medium List 2 Accent 4" w:semiHidden="0" w:uiPriority="66" w:unhideWhenUsed="0"/>
+    <w:lsdException w:name="Medium Grid 1 Accent 4" w:semiHidden="0" w:uiPriority="67" w:unhideWhenUsed="0"/>
+    <w:lsdException w:name="Medium Grid 2 Accent 4" w:semiHidden="0" w:uiPriority="68" w:unhideWhenUsed="0"/>
+    <w:lsdException w:name="Medium Grid 3 Accent 4" w:semiHidden="0" w:uiPriority="69" w:unhideWhenUsed="0"/>
+    <w:lsdException w:name="Dark List Accent 4" w:semiHidden="0" w:uiPriority="70" w:unhideWhenUsed="0"/>
+    <w:lsdException w:name="Colorful Shading Accent 4" w:semiHidden="0" w:uiPriority="71" w:unhideWhenUsed="0"/>
+    <w:lsdException w:name="Colorful List Accent 4" w:semiHidden="0" w:uiPriority="72" w:unhideWhenUsed="0"/>
+    <w:lsdException w:name="Colorful Grid Accent 4" w:semiHidden="0" w:uiPriority="73" w:unhideWhenUsed="0"/>
+    <w:lsdException w:name="Light Shading Accent 5" w:semiHidden="0" w:uiPriority="60" w:unhideWhenUsed="0"/>
+    <w:lsdException w:name="Light List Accent 5" w:semiHidden="0" w:uiPriority="61" w:unhideWhenUsed="0"/>
+    <w:lsdException w:name="Light Grid Accent 5" w:semiHidden="0" w:uiPriority="62" w:unhideWhenUsed="0"/>
+    <w:lsdException w:name="Medium Shading 1 Accent 5" w:semiHidden="0" w:uiPriority="63" w:unhideWhenUsed="0"/>
+    <w:lsdException w:name="Medium Shading 2 Accent 5" w:semiHidden="0" w:uiPriority="64" w:unhideWhenUsed="0"/>
+    <w:lsdException w:name="Medium List 1 Accent 5" w:semiHidden="0" w:uiPriority="65" w:unhideWhenUsed="0"/>
+    <w:lsdException w:name="Medium List 2 Accent 5" w:semiHidden="0" w:uiPriority="66" w:unhideWhenUsed="0"/>
+    <w:lsdException w:name="Medium Grid 1 Accent 5" w:semiHidden="0" w:uiPriority="67" w:unhideWhenUsed="0"/>
+    <w:lsdException w:name="Medium Grid 2 Accent 5" w:semiHidden="0" w:uiPriority="68" w:unhideWhenUsed="0"/>
+    <w:lsdException w:name="Medium Grid 3 Accent 5" w:semiHidden="0" w:uiPriority="69" w:unhideWhenUsed="0"/>
+    <w:lsdException w:name="Dark List Accent 5" w:semiHidden="0" w:uiPriority="70" w:unhideWhenUsed="0"/>
+    <w:lsdException w:name="Colorful Shading Accent 5" w:semiHidden="0" w:uiPriority="71" w:unhideWhenUsed="0"/>
+    <w:lsdException w:name="Colorful List Accent 5" w:semiHidden="0" w:uiPriority="72" w:unhideWhenUsed="0"/>
+    <w:lsdException w:name="Colorful Grid Accent 5" w:semiHidden="0" w:uiPriority="73" w:unhideWhenUsed="0"/>
+    <w:lsdException w:name="Light Shading Accent 6" w:semiHidden="0" w:uiPriority="60" w:unhideWhenUsed="0"/>
+    <w:lsdException w:name="Light List Accent 6" w:semiHidden="0" w:uiPriority="61" w:unhideWhenUsed="0"/>
+    <w:lsdException w:name="Light Grid Accent 6" w:semiHidden="0" w:uiPriority="62" w:unhideWhenUsed="0"/>
+    <w:lsdException w:name="Medium Shading 1 Accent 6" w:semiHidden="0" w:uiPriority="63" w:unhideWhenUsed="0"/>
+    <w:lsdException w:name="Medium Shading 2 Accent 6" w:semiHidden="0" w:uiPriority="64" w:unhideWhenUsed="0"/>
+    <w:lsdException w:name="Medium List 1 Accent 6" w:semiHidden="0" w:uiPriority="65" w:unhideWhenUsed="0"/>
+    <w:lsdException w:name="Medium List 2 Accent 6" w:semiHidden="0" w:uiPriority="66" w:unhideWhenUsed="0"/>
+    <w:lsdException w:name="Medium Grid 1 Accent 6" w:semiHidden="0" w:uiPriority="67" w:unhideWhenUsed="0"/>
+    <w:lsdException w:name="Medium Grid 2 Accent 6" w:semiHidden="0" w:uiPriority="68" w:unhideWhenUsed="0"/>
+    <w:lsdException w:name="Medium Grid 3 Accent 6" w:semiHidden="0" w:uiPriority="69" w:unhideWhenUsed="0"/>
+    <w:lsdException w:name="Dark List Accent 6" w:semiHidden="0" w:uiPriority="70" w:unhideWhenUsed="0"/>
+    <w:lsdException w:name="Colorful Shading Accent 6" w:semiHidden="0" w:uiPriority="71" w:unhideWhenUsed="0"/>
+    <w:lsdException w:name="Colorful List Accent 6" w:semiHidden="0" w:uiPriority="72" w:unhideWhenUsed="0"/>
+    <w:lsdException w:name="Colorful Grid Accent 6" w:semiHidden="0" w:uiPriority="73" w:unhideWhenUsed="0"/>
+    <w:lsdException w:name="Subtle Emphasis" w:semiHidden="0" w:uiPriority="19" w:unhideWhenUsed="0" w:qFormat="1"/>
+    <w:lsdException w:name="Intense Emphasis" w:semiHidden="0" w:uiPriority="21" w:unhideWhenUsed="0" w:qFormat="1"/>
+    <w:lsdException w:name="Subtle Reference" w:semiHidden="0" w:uiPriority="31" w:unhideWhenUsed="0" w:qFormat="1"/>
+    <w:lsdException w:name="Intense Reference" w:semiHidden="0" w:uiPriority="32" w:unhideWhenUsed="0" w:qFormat="1"/>
+    <w:lsdException w:name="Book Title" w:semiHidden="0" w:uiPriority="33" w:unhideWhenUsed="0" w:qFormat="1"/>
+    <w:lsdException w:name="Bibliography" w:uiPriority="37"/>
+    <w:lsdException w:name="TOC Heading" w:uiPriority="39" w:qFormat="1"/>
   </w:latentStyles>
   <w:style w:type="paragraph" w:default="1" w:styleId="a">
     <w:name w:val="Normal"/>
@@ -8652,7 +9409,7 @@
 </file>
 
 <file path=customXml/itemProps1.xml><?xml version="1.0" encoding="utf-8"?>
-<ds:datastoreItem xmlns:ds="http://schemas.openxmlformats.org/officeDocument/2006/customXml" ds:itemID="{91BA5E27-45D2-472D-AC22-651301F1EA27}">
+<ds:datastoreItem xmlns:ds="http://schemas.openxmlformats.org/officeDocument/2006/customXml" ds:itemID="{ADBDB45C-405F-4A06-B707-C085CE40C792}">
   <ds:schemaRefs>
     <ds:schemaRef ds:uri="http://schemas.openxmlformats.org/officeDocument/2006/bibliography"/>
   </ds:schemaRefs>

</xml_diff>

<commit_message>
1.Fill acceptance test in sprint backlog
</commit_message>
<xml_diff>
--- a/PCB/02 Plans & Actuals/2.1_Project Plan/Project Management Plan_v0.1(draft) (VEL).docx
+++ b/PCB/02 Plans & Actuals/2.1_Project Plan/Project Management Plan_v0.1(draft) (VEL).docx
@@ -1,14 +1,8 @@
 
 <file path=word/document.xml><?xml version="1.0" encoding="utf-8"?>
-<w:document xmlns:wpc="http://schemas.microsoft.com/office/word/2010/wordprocessingCanvas" xmlns:mc="http://schemas.openxmlformats.org/markup-compatibility/2006" xmlns:o="urn:schemas-microsoft-com:office:office" xmlns:r="http://schemas.openxmlformats.org/officeDocument/2006/relationships" xmlns:m="http://schemas.openxmlformats.org/officeDocument/2006/math" xmlns:v="urn:schemas-microsoft-com:vml" xmlns:wp14="http://schemas.microsoft.com/office/word/2010/wordprocessingDrawing" xmlns:wp="http://schemas.openxmlformats.org/drawingml/2006/wordprocessingDrawing" xmlns:w10="urn:schemas-microsoft-com:office:word" xmlns:w="http://schemas.openxmlformats.org/wordprocessingml/2006/main" xmlns:w14="http://schemas.microsoft.com/office/word/2010/wordml" xmlns:wpg="http://schemas.microsoft.com/office/word/2010/wordprocessingGroup" xmlns:wpi="http://schemas.microsoft.com/office/word/2010/wordprocessingInk" xmlns:wne="http://schemas.microsoft.com/office/word/2006/wordml" xmlns:wps="http://schemas.microsoft.com/office/word/2010/wordprocessingShape" mc:Ignorable="w14 wp14">
+<w:document xmlns:wpc="http://schemas.microsoft.com/office/word/2010/wordprocessingCanvas" xmlns:mc="http://schemas.openxmlformats.org/markup-compatibility/2006" xmlns:o="urn:schemas-microsoft-com:office:office" xmlns:r="http://schemas.openxmlformats.org/officeDocument/2006/relationships" xmlns:m="http://schemas.openxmlformats.org/officeDocument/2006/math" xmlns:v="urn:schemas-microsoft-com:vml" xmlns:wp14="http://schemas.microsoft.com/office/word/2010/wordprocessingDrawing" xmlns:wp="http://schemas.openxmlformats.org/drawingml/2006/wordprocessingDrawing" xmlns:w10="urn:schemas-microsoft-com:office:word" xmlns:w="http://schemas.openxmlformats.org/wordprocessingml/2006/main" xmlns:w14="http://schemas.microsoft.com/office/word/2010/wordml" xmlns:w15="http://schemas.microsoft.com/office/word/2012/wordml" xmlns:wpg="http://schemas.microsoft.com/office/word/2010/wordprocessingGroup" xmlns:wpi="http://schemas.microsoft.com/office/word/2010/wordprocessingInk" xmlns:wne="http://schemas.microsoft.com/office/word/2006/wordml" xmlns:wps="http://schemas.microsoft.com/office/word/2010/wordprocessingShape" mc:Ignorable="w14 w15 wp14">
   <w:body>
-    <w:p>
-      <w:pPr>
-        <w:rPr>
-          <w:rFonts w:hint="eastAsia"/>
-        </w:rPr>
-      </w:pPr>
-    </w:p>
+    <w:p/>
     <w:p/>
     <w:p/>
     <w:p/>
@@ -2341,8 +2335,6 @@
           <w:lang w:val="en-US"/>
         </w:rPr>
       </w:pPr>
-      <w:bookmarkStart w:id="2" w:name="_GoBack"/>
-      <w:bookmarkEnd w:id="2"/>
     </w:p>
     <w:p>
       <w:pPr>
@@ -2352,11 +2344,11 @@
           <w:numId w:val="3"/>
         </w:numPr>
       </w:pPr>
-      <w:bookmarkStart w:id="3" w:name="_Toc427102509"/>
+      <w:bookmarkStart w:id="2" w:name="_Toc427102509"/>
       <w:r>
         <w:t>Project Approach</w:t>
       </w:r>
-      <w:bookmarkEnd w:id="3"/>
+      <w:bookmarkEnd w:id="2"/>
     </w:p>
     <w:p>
       <w:pPr>
@@ -2452,7 +2444,7 @@
                     </pic:cNvPicPr>
                   </pic:nvPicPr>
                   <pic:blipFill>
-                    <a:blip r:embed="rId9" cstate="print">
+                    <a:blip r:embed="rId8" cstate="print">
                       <a:extLst>
                         <a:ext uri="{28A0092B-C50C-407E-A947-70E740481C1C}">
                           <a14:useLocalDpi xmlns:a14="http://schemas.microsoft.com/office/drawing/2010/main" val="0"/>
@@ -2498,7 +2490,7 @@
           <w:numId w:val="3"/>
         </w:numPr>
       </w:pPr>
-      <w:bookmarkStart w:id="4" w:name="_Toc427102510"/>
+      <w:bookmarkStart w:id="3" w:name="_Toc427102510"/>
       <w:r>
         <w:lastRenderedPageBreak/>
         <w:t>Project P</w:t>
@@ -2506,7 +2498,7 @@
       <w:r>
         <w:t>ractices</w:t>
       </w:r>
-      <w:bookmarkEnd w:id="4"/>
+      <w:bookmarkEnd w:id="3"/>
     </w:p>
     <w:p>
       <w:pPr>
@@ -2735,7 +2727,7 @@
           <w:numId w:val="3"/>
         </w:numPr>
       </w:pPr>
-      <w:bookmarkStart w:id="5" w:name="_Toc427102511"/>
+      <w:bookmarkStart w:id="4" w:name="_Toc427102511"/>
       <w:r>
         <w:t>Project</w:t>
       </w:r>
@@ -2748,7 +2740,7 @@
       <w:r>
         <w:t>rtefacts</w:t>
       </w:r>
-      <w:bookmarkEnd w:id="5"/>
+      <w:bookmarkEnd w:id="4"/>
     </w:p>
     <w:p>
       <w:pPr>
@@ -2883,12 +2875,12 @@
           <w:numId w:val="2"/>
         </w:numPr>
       </w:pPr>
-      <w:bookmarkStart w:id="6" w:name="_Toc427102512"/>
+      <w:bookmarkStart w:id="5" w:name="_Toc427102512"/>
       <w:r>
         <w:lastRenderedPageBreak/>
         <w:t>Requirement</w:t>
       </w:r>
-      <w:bookmarkEnd w:id="6"/>
+      <w:bookmarkEnd w:id="5"/>
     </w:p>
     <w:p>
       <w:pPr>
@@ -2921,12 +2913,12 @@
           <w:szCs w:val="26"/>
         </w:rPr>
       </w:pPr>
-      <w:bookmarkStart w:id="7" w:name="_Toc427097165"/>
-      <w:bookmarkStart w:id="8" w:name="_Toc427101271"/>
-      <w:bookmarkStart w:id="9" w:name="_Toc427102513"/>
+      <w:bookmarkStart w:id="6" w:name="_Toc427097165"/>
+      <w:bookmarkStart w:id="7" w:name="_Toc427101271"/>
+      <w:bookmarkStart w:id="8" w:name="_Toc427102513"/>
+      <w:bookmarkEnd w:id="6"/>
       <w:bookmarkEnd w:id="7"/>
       <w:bookmarkEnd w:id="8"/>
-      <w:bookmarkEnd w:id="9"/>
     </w:p>
     <w:p>
       <w:pPr>
@@ -2950,12 +2942,12 @@
           <w:szCs w:val="26"/>
         </w:rPr>
       </w:pPr>
-      <w:bookmarkStart w:id="10" w:name="_Toc427097166"/>
-      <w:bookmarkStart w:id="11" w:name="_Toc427101272"/>
-      <w:bookmarkStart w:id="12" w:name="_Toc427102514"/>
+      <w:bookmarkStart w:id="9" w:name="_Toc427097166"/>
+      <w:bookmarkStart w:id="10" w:name="_Toc427101272"/>
+      <w:bookmarkStart w:id="11" w:name="_Toc427102514"/>
+      <w:bookmarkEnd w:id="9"/>
       <w:bookmarkEnd w:id="10"/>
       <w:bookmarkEnd w:id="11"/>
-      <w:bookmarkEnd w:id="12"/>
     </w:p>
     <w:p>
       <w:pPr>
@@ -2968,7 +2960,7 @@
           <w:rFonts w:asciiTheme="minorHAnsi" w:hAnsiTheme="minorHAnsi"/>
         </w:rPr>
       </w:pPr>
-      <w:bookmarkStart w:id="13" w:name="_Toc427102515"/>
+      <w:bookmarkStart w:id="12" w:name="_Toc427102515"/>
       <w:r>
         <w:t>Product</w:t>
       </w:r>
@@ -2978,7 +2970,7 @@
         </w:rPr>
         <w:t xml:space="preserve"> Backlog</w:t>
       </w:r>
-      <w:bookmarkEnd w:id="13"/>
+      <w:bookmarkEnd w:id="12"/>
     </w:p>
     <w:p>
       <w:pPr>
@@ -3015,11 +3007,11 @@
           <w:numId w:val="10"/>
         </w:numPr>
       </w:pPr>
-      <w:bookmarkStart w:id="14" w:name="_Toc427102516"/>
+      <w:bookmarkStart w:id="13" w:name="_Toc427102516"/>
       <w:r>
         <w:t>Sprint Backlog</w:t>
       </w:r>
-      <w:bookmarkEnd w:id="14"/>
+      <w:bookmarkEnd w:id="13"/>
     </w:p>
     <w:p>
       <w:pPr>
@@ -3036,7 +3028,7 @@
       <w:tblPr>
         <w:tblStyle w:val="a6"/>
         <w:tblpPr w:leftFromText="180" w:rightFromText="180" w:vertAnchor="text" w:horzAnchor="margin" w:tblpXSpec="center" w:tblpY="115"/>
-        <w:tblW w:w="8736" w:type="dxa"/>
+        <w:tblW w:w="9257" w:type="dxa"/>
         <w:tblLook w:val="04A0" w:firstRow="1" w:lastRow="0" w:firstColumn="1" w:lastColumn="0" w:noHBand="0" w:noVBand="1"/>
       </w:tblPr>
       <w:tblGrid>
@@ -3048,7 +3040,7 @@
         <w:gridCol w:w="1016"/>
         <w:gridCol w:w="660"/>
         <w:gridCol w:w="560"/>
-        <w:gridCol w:w="1114"/>
+        <w:gridCol w:w="1754"/>
       </w:tblGrid>
       <w:tr>
         <w:trPr>
@@ -3160,7 +3152,7 @@
         </w:tc>
         <w:tc>
           <w:tcPr>
-            <w:tcW w:w="1402" w:type="dxa"/>
+            <w:tcW w:w="1554" w:type="dxa"/>
             <w:shd w:val="clear" w:color="auto" w:fill="C6D9F1" w:themeFill="text2" w:themeFillTint="33"/>
             <w:noWrap/>
             <w:hideMark/>
@@ -3256,7 +3248,7 @@
         </w:tc>
         <w:tc>
           <w:tcPr>
-            <w:tcW w:w="1114" w:type="dxa"/>
+            <w:tcW w:w="1483" w:type="dxa"/>
             <w:shd w:val="clear" w:color="auto" w:fill="C6D9F1" w:themeFill="text2" w:themeFillTint="33"/>
             <w:noWrap/>
             <w:hideMark/>
@@ -3270,11 +3262,25 @@
             </w:pPr>
             <w:r>
               <w:rPr>
-                <w:rFonts w:hint="eastAsia"/>
                 <w:b/>
                 <w:bCs/>
               </w:rPr>
-              <w:t>Comment</w:t>
+              <w:t>A</w:t>
+            </w:r>
+            <w:r>
+              <w:rPr>
+                <w:rFonts w:hint="eastAsia"/>
+                <w:b/>
+                <w:bCs/>
+              </w:rPr>
+              <w:t>cceptance</w:t>
+            </w:r>
+            <w:r>
+              <w:rPr>
+                <w:b/>
+                <w:bCs/>
+              </w:rPr>
+              <w:t xml:space="preserve"> test</w:t>
             </w:r>
           </w:p>
         </w:tc>
@@ -3347,15 +3353,12 @@
         </w:tc>
         <w:tc>
           <w:tcPr>
-            <w:tcW w:w="1402" w:type="dxa"/>
+            <w:tcW w:w="1554" w:type="dxa"/>
             <w:hideMark/>
           </w:tcPr>
           <w:p>
             <w:r>
-              <w:t>Training</w:t>
-            </w:r>
-            <w:r>
-              <w:t xml:space="preserve"> team</w:t>
+              <w:t>Training team</w:t>
             </w:r>
             <w:r>
               <w:rPr>
@@ -3404,11 +3407,32 @@
         </w:tc>
         <w:tc>
           <w:tcPr>
-            <w:tcW w:w="1114" w:type="dxa"/>
+            <w:tcW w:w="1483" w:type="dxa"/>
+            <w:vMerge w:val="restart"/>
             <w:noWrap/>
             <w:hideMark/>
           </w:tcPr>
-          <w:p/>
+          <w:p>
+            <w:pPr>
+              <w:pStyle w:val="a7"/>
+              <w:numPr>
+                <w:ilvl w:val="0"/>
+                <w:numId w:val="18"/>
+              </w:numPr>
+            </w:pPr>
+            <w:r>
+              <w:rPr>
+                <w:rFonts w:hint="eastAsia"/>
+              </w:rPr>
+              <w:t>Pictures and buttons change style when resize the browser.</w:t>
+            </w:r>
+          </w:p>
+          <w:p>
+            <w:pPr>
+              <w:pStyle w:val="a7"/>
+              <w:ind w:left="360"/>
+            </w:pPr>
+          </w:p>
         </w:tc>
       </w:tr>
       <w:tr>
@@ -3465,7 +3489,7 @@
         </w:tc>
         <w:tc>
           <w:tcPr>
-            <w:tcW w:w="1402" w:type="dxa"/>
+            <w:tcW w:w="1554" w:type="dxa"/>
             <w:hideMark/>
           </w:tcPr>
           <w:p>
@@ -3537,7 +3561,8 @@
         </w:tc>
         <w:tc>
           <w:tcPr>
-            <w:tcW w:w="1114" w:type="dxa"/>
+            <w:tcW w:w="1483" w:type="dxa"/>
+            <w:vMerge/>
             <w:noWrap/>
             <w:hideMark/>
           </w:tcPr>
@@ -3598,7 +3623,7 @@
         </w:tc>
         <w:tc>
           <w:tcPr>
-            <w:tcW w:w="1402" w:type="dxa"/>
+            <w:tcW w:w="1554" w:type="dxa"/>
             <w:hideMark/>
           </w:tcPr>
           <w:p>
@@ -3664,7 +3689,8 @@
         </w:tc>
         <w:tc>
           <w:tcPr>
-            <w:tcW w:w="1114" w:type="dxa"/>
+            <w:tcW w:w="1483" w:type="dxa"/>
+            <w:vMerge/>
             <w:noWrap/>
             <w:hideMark/>
           </w:tcPr>
@@ -3739,7 +3765,7 @@
         </w:tc>
         <w:tc>
           <w:tcPr>
-            <w:tcW w:w="1402" w:type="dxa"/>
+            <w:tcW w:w="1554" w:type="dxa"/>
             <w:hideMark/>
           </w:tcPr>
           <w:p>
@@ -3797,11 +3823,72 @@
         </w:tc>
         <w:tc>
           <w:tcPr>
-            <w:tcW w:w="1114" w:type="dxa"/>
+            <w:tcW w:w="1483" w:type="dxa"/>
+            <w:vMerge w:val="restart"/>
             <w:noWrap/>
             <w:hideMark/>
           </w:tcPr>
-          <w:p/>
+          <w:p>
+            <w:pPr>
+              <w:pStyle w:val="a7"/>
+              <w:numPr>
+                <w:ilvl w:val="0"/>
+                <w:numId w:val="19"/>
+              </w:numPr>
+            </w:pPr>
+            <w:r>
+              <w:t xml:space="preserve">On mobile devices </w:t>
+            </w:r>
+            <w:r>
+              <w:rPr>
+                <w:rFonts w:hint="eastAsia"/>
+              </w:rPr>
+              <w:t xml:space="preserve">menu changes to a button </w:t>
+            </w:r>
+            <w:r>
+              <w:t>which</w:t>
+            </w:r>
+            <w:r>
+              <w:rPr>
+                <w:rFonts w:hint="eastAsia"/>
+              </w:rPr>
+              <w:t xml:space="preserve"> </w:t>
+            </w:r>
+            <w:r>
+              <w:t>needs to be triggered to display</w:t>
+            </w:r>
+          </w:p>
+          <w:p>
+            <w:pPr>
+              <w:pStyle w:val="a7"/>
+              <w:numPr>
+                <w:ilvl w:val="0"/>
+                <w:numId w:val="19"/>
+              </w:numPr>
+            </w:pPr>
+            <w:r>
+              <w:rPr>
+                <w:rFonts w:hint="eastAsia"/>
+              </w:rPr>
+              <w:t xml:space="preserve">Layout changes from </w:t>
+            </w:r>
+            <w:r>
+              <w:rPr>
+                <w:rFonts w:hint="eastAsia"/>
+              </w:rPr>
+              <w:lastRenderedPageBreak/>
+              <w:t>horizon</w:t>
+            </w:r>
+            <w:r>
+              <w:t>tal</w:t>
+            </w:r>
+            <w:r>
+              <w:rPr>
+                <w:rFonts w:hint="eastAsia"/>
+              </w:rPr>
+              <w:t xml:space="preserve"> to vertical</w:t>
+            </w:r>
+          </w:p>
         </w:tc>
       </w:tr>
       <w:tr>
@@ -3858,7 +3945,7 @@
         </w:tc>
         <w:tc>
           <w:tcPr>
-            <w:tcW w:w="1402" w:type="dxa"/>
+            <w:tcW w:w="1554" w:type="dxa"/>
             <w:hideMark/>
           </w:tcPr>
           <w:p>
@@ -3939,11 +4026,19 @@
         </w:tc>
         <w:tc>
           <w:tcPr>
-            <w:tcW w:w="1114" w:type="dxa"/>
+            <w:tcW w:w="1483" w:type="dxa"/>
+            <w:vMerge/>
             <w:noWrap/>
             <w:hideMark/>
           </w:tcPr>
-          <w:p/>
+          <w:p>
+            <w:pPr>
+              <w:ind w:left="360"/>
+              <w:rPr>
+                <w:rFonts w:hint="eastAsia"/>
+              </w:rPr>
+            </w:pPr>
+          </w:p>
         </w:tc>
       </w:tr>
       <w:tr>
@@ -4013,7 +4108,7 @@
         </w:tc>
         <w:tc>
           <w:tcPr>
-            <w:tcW w:w="1402" w:type="dxa"/>
+            <w:tcW w:w="1554" w:type="dxa"/>
             <w:hideMark/>
           </w:tcPr>
           <w:p>
@@ -4071,11 +4166,31 @@
         </w:tc>
         <w:tc>
           <w:tcPr>
-            <w:tcW w:w="1114" w:type="dxa"/>
+            <w:tcW w:w="1483" w:type="dxa"/>
             <w:noWrap/>
             <w:hideMark/>
           </w:tcPr>
-          <w:p/>
+          <w:p>
+            <w:pPr>
+              <w:pStyle w:val="a7"/>
+              <w:numPr>
+                <w:ilvl w:val="0"/>
+                <w:numId w:val="20"/>
+              </w:numPr>
+              <w:rPr>
+                <w:rFonts w:hint="eastAsia"/>
+              </w:rPr>
+            </w:pPr>
+            <w:r>
+              <w:rPr>
+                <w:rFonts w:hint="eastAsia"/>
+              </w:rPr>
+              <w:t xml:space="preserve">user can </w:t>
+            </w:r>
+            <w:r>
+              <w:t>successfully login and logout</w:t>
+            </w:r>
+          </w:p>
         </w:tc>
       </w:tr>
       <w:tr>
@@ -4146,7 +4261,7 @@
         </w:tc>
         <w:tc>
           <w:tcPr>
-            <w:tcW w:w="1402" w:type="dxa"/>
+            <w:tcW w:w="1554" w:type="dxa"/>
             <w:noWrap/>
             <w:hideMark/>
           </w:tcPr>
@@ -4192,11 +4307,59 @@
         </w:tc>
         <w:tc>
           <w:tcPr>
-            <w:tcW w:w="1114" w:type="dxa"/>
+            <w:tcW w:w="1483" w:type="dxa"/>
+            <w:vMerge w:val="restart"/>
             <w:noWrap/>
             <w:hideMark/>
           </w:tcPr>
-          <w:p/>
+          <w:p>
+            <w:pPr>
+              <w:pStyle w:val="a7"/>
+              <w:numPr>
+                <w:ilvl w:val="0"/>
+                <w:numId w:val="21"/>
+              </w:numPr>
+            </w:pPr>
+            <w:r>
+              <w:t>Display all available courses on a list</w:t>
+            </w:r>
+          </w:p>
+          <w:p>
+            <w:pPr>
+              <w:pStyle w:val="a7"/>
+              <w:numPr>
+                <w:ilvl w:val="0"/>
+                <w:numId w:val="21"/>
+              </w:numPr>
+            </w:pPr>
+            <w:r>
+              <w:t>Select the courses that user want to learn</w:t>
+            </w:r>
+          </w:p>
+          <w:p>
+            <w:pPr>
+              <w:pStyle w:val="a7"/>
+              <w:numPr>
+                <w:ilvl w:val="0"/>
+                <w:numId w:val="21"/>
+              </w:numPr>
+            </w:pPr>
+            <w:r>
+              <w:t>See courses selected in shopping basket</w:t>
+            </w:r>
+          </w:p>
+          <w:p>
+            <w:pPr>
+              <w:pStyle w:val="a7"/>
+              <w:numPr>
+                <w:ilvl w:val="0"/>
+                <w:numId w:val="21"/>
+              </w:numPr>
+            </w:pPr>
+            <w:r>
+              <w:t>Confirm shopping bill</w:t>
+            </w:r>
+          </w:p>
         </w:tc>
       </w:tr>
       <w:tr>
@@ -4253,7 +4416,7 @@
         </w:tc>
         <w:tc>
           <w:tcPr>
-            <w:tcW w:w="1402" w:type="dxa"/>
+            <w:tcW w:w="1554" w:type="dxa"/>
             <w:hideMark/>
           </w:tcPr>
           <w:p>
@@ -4328,7 +4491,8 @@
         </w:tc>
         <w:tc>
           <w:tcPr>
-            <w:tcW w:w="1114" w:type="dxa"/>
+            <w:tcW w:w="1483" w:type="dxa"/>
+            <w:vMerge/>
             <w:noWrap/>
             <w:hideMark/>
           </w:tcPr>
@@ -4403,7 +4567,7 @@
         </w:tc>
         <w:tc>
           <w:tcPr>
-            <w:tcW w:w="1402" w:type="dxa"/>
+            <w:tcW w:w="1554" w:type="dxa"/>
             <w:noWrap/>
             <w:hideMark/>
           </w:tcPr>
@@ -4455,11 +4619,61 @@
         </w:tc>
         <w:tc>
           <w:tcPr>
-            <w:tcW w:w="1114" w:type="dxa"/>
+            <w:tcW w:w="1483" w:type="dxa"/>
+            <w:vMerge w:val="restart"/>
             <w:noWrap/>
             <w:hideMark/>
           </w:tcPr>
-          <w:p/>
+          <w:p>
+            <w:pPr>
+              <w:pStyle w:val="a7"/>
+              <w:numPr>
+                <w:ilvl w:val="0"/>
+                <w:numId w:val="22"/>
+              </w:numPr>
+              <w:rPr>
+                <w:rFonts w:hint="eastAsia"/>
+              </w:rPr>
+            </w:pPr>
+            <w:r>
+              <w:rPr>
+                <w:rFonts w:hint="eastAsia"/>
+              </w:rPr>
+              <w:t>D</w:t>
+            </w:r>
+            <w:bookmarkStart w:id="14" w:name="_GoBack"/>
+            <w:bookmarkEnd w:id="14"/>
+            <w:r>
+              <w:rPr>
+                <w:rFonts w:hint="eastAsia"/>
+              </w:rPr>
+              <w:t>emonstrate all success stories on a board</w:t>
+            </w:r>
+          </w:p>
+          <w:p>
+            <w:pPr>
+              <w:pStyle w:val="a7"/>
+              <w:numPr>
+                <w:ilvl w:val="0"/>
+                <w:numId w:val="22"/>
+              </w:numPr>
+            </w:pPr>
+            <w:r>
+              <w:t>Display details about each success story</w:t>
+            </w:r>
+          </w:p>
+          <w:p>
+            <w:pPr>
+              <w:pStyle w:val="a7"/>
+              <w:numPr>
+                <w:ilvl w:val="0"/>
+                <w:numId w:val="22"/>
+              </w:numPr>
+            </w:pPr>
+            <w:r>
+              <w:t>List courses a certain success story has learned</w:t>
+            </w:r>
+          </w:p>
         </w:tc>
       </w:tr>
       <w:tr>
@@ -4522,7 +4736,7 @@
         </w:tc>
         <w:tc>
           <w:tcPr>
-            <w:tcW w:w="1402" w:type="dxa"/>
+            <w:tcW w:w="1554" w:type="dxa"/>
             <w:hideMark/>
           </w:tcPr>
           <w:p>
@@ -4567,7 +4781,8 @@
         </w:tc>
         <w:tc>
           <w:tcPr>
-            <w:tcW w:w="1114" w:type="dxa"/>
+            <w:tcW w:w="1483" w:type="dxa"/>
+            <w:vMerge/>
             <w:noWrap/>
             <w:hideMark/>
           </w:tcPr>
@@ -4787,7 +5002,7 @@
                     <pic:cNvPicPr/>
                   </pic:nvPicPr>
                   <pic:blipFill>
-                    <a:blip r:embed="rId10" cstate="print">
+                    <a:blip r:embed="rId9" cstate="print">
                       <a:extLst>
                         <a:ext uri="{28A0092B-C50C-407E-A947-70E740481C1C}">
                           <a14:useLocalDpi xmlns:a14="http://schemas.microsoft.com/office/drawing/2010/main" val="0"/>
@@ -4877,15 +5092,7 @@
       </w:r>
       <w:proofErr w:type="gramEnd"/>
       <w:r>
-        <w:t xml:space="preserve">. In the design workshop, a mock up model will be delivered, as a demonstration of what can be done, and how system works. And in each following sprint, core functionality will be built, and new features will be incrementally </w:t>
-      </w:r>
-      <w:proofErr w:type="gramStart"/>
-      <w:r>
-        <w:t>add</w:t>
-      </w:r>
-      <w:proofErr w:type="gramEnd"/>
-      <w:r>
-        <w:t>. Software Testing will be applied within each sprint to ensure functionality correctness, usability and robustness of the system.</w:t>
+        <w:t>. In the design workshop, a mock up model will be delivered, as a demonstration of what can be done, and how system works. And in each following sprint, core functionality will be built, and new features will be incrementally add. Software Testing will be applied within each sprint to ensure functionality correctness, usability and robustness of the system.</w:t>
       </w:r>
     </w:p>
     <w:p>
@@ -5045,21 +5252,8 @@
         <w:t>Deliverable</w:t>
       </w:r>
       <w:r>
-        <w:t xml:space="preserve"> </w:t>
-      </w:r>
-      <w:proofErr w:type="gramStart"/>
-      <w:r>
-        <w:t>consist</w:t>
-      </w:r>
-      <w:proofErr w:type="gramEnd"/>
-      <w:r>
-        <w:t xml:space="preserve"> of visitor recognition functionality, dynamic content based on visitor’s category, successful stories and list of corresponding courses. </w:t>
-      </w:r>
-      <w:proofErr w:type="gramStart"/>
-      <w:r>
-        <w:t>Integrated with sprint 1.</w:t>
-      </w:r>
-      <w:proofErr w:type="gramEnd"/>
+        <w:t xml:space="preserve"> consist of visitor recognition functionality, dynamic content based on visitor’s category, successful stories and list of corresponding courses. Integrated with sprint 1.</w:t>
+      </w:r>
     </w:p>
     <w:p>
       <w:pPr>
@@ -5094,7 +5288,6 @@
       <w:r>
         <w:tab/>
       </w:r>
-      <w:proofErr w:type="gramStart"/>
       <w:r>
         <w:rPr>
           <w:b/>
@@ -5104,7 +5297,6 @@
       <w:r>
         <w:t xml:space="preserve"> to be decided.</w:t>
       </w:r>
-      <w:proofErr w:type="gramEnd"/>
     </w:p>
     <w:p>
       <w:pPr>
@@ -5188,15 +5380,7 @@
         <w:t>Deliverable</w:t>
       </w:r>
       <w:r>
-        <w:t xml:space="preserve"> </w:t>
-      </w:r>
-      <w:proofErr w:type="gramStart"/>
-      <w:r>
-        <w:t>consist</w:t>
-      </w:r>
-      <w:proofErr w:type="gramEnd"/>
-      <w:r>
-        <w:t xml:space="preserve"> of test reports.</w:t>
+        <w:t xml:space="preserve"> consist of test reports.</w:t>
       </w:r>
     </w:p>
     <w:p>
@@ -5491,7 +5675,7 @@
         <w:pStyle w:val="a7"/>
         <w:ind w:left="1800"/>
       </w:pPr>
-      <w:hyperlink r:id="rId11" w:history="1">
+      <w:hyperlink r:id="rId10" w:history="1">
         <w:r>
           <w:rPr>
             <w:rStyle w:val="a8"/>
@@ -5572,6 +5756,74 @@
             <wp:extent cx="4140000" cy="2304315"/>
             <wp:effectExtent l="0" t="0" r="0" b="1270"/>
             <wp:docPr id="4" name="Picture 4"/>
+            <wp:cNvGraphicFramePr>
+              <a:graphicFrameLocks xmlns:a="http://schemas.openxmlformats.org/drawingml/2006/main" noChangeAspect="1"/>
+            </wp:cNvGraphicFramePr>
+            <a:graphic xmlns:a="http://schemas.openxmlformats.org/drawingml/2006/main">
+              <a:graphicData uri="http://schemas.openxmlformats.org/drawingml/2006/picture">
+                <pic:pic xmlns:pic="http://schemas.openxmlformats.org/drawingml/2006/picture">
+                  <pic:nvPicPr>
+                    <pic:cNvPr id="0" name=""/>
+                    <pic:cNvPicPr/>
+                  </pic:nvPicPr>
+                  <pic:blipFill>
+                    <a:blip r:embed="rId11"/>
+                    <a:stretch>
+                      <a:fillRect/>
+                    </a:stretch>
+                  </pic:blipFill>
+                  <pic:spPr>
+                    <a:xfrm>
+                      <a:off x="0" y="0"/>
+                      <a:ext cx="4140000" cy="2304315"/>
+                    </a:xfrm>
+                    <a:prstGeom prst="rect">
+                      <a:avLst/>
+                    </a:prstGeom>
+                  </pic:spPr>
+                </pic:pic>
+              </a:graphicData>
+            </a:graphic>
+          </wp:inline>
+        </w:drawing>
+      </w:r>
+    </w:p>
+    <w:p>
+      <w:pPr>
+        <w:pStyle w:val="a7"/>
+        <w:ind w:left="1800"/>
+      </w:pPr>
+    </w:p>
+    <w:p>
+      <w:pPr>
+        <w:pStyle w:val="a7"/>
+        <w:numPr>
+          <w:ilvl w:val="0"/>
+          <w:numId w:val="12"/>
+        </w:numPr>
+      </w:pPr>
+      <w:r>
+        <w:t>Image of u</w:t>
+      </w:r>
+      <w:r>
+        <w:t>ser stories &amp; Sprint Plan</w:t>
+      </w:r>
+    </w:p>
+    <w:p>
+      <w:pPr>
+        <w:pStyle w:val="a7"/>
+        <w:ind w:left="1800"/>
+      </w:pPr>
+      <w:r>
+        <w:rPr>
+          <w:noProof/>
+          <w:lang w:val="en-US"/>
+        </w:rPr>
+        <w:drawing>
+          <wp:inline distT="0" distB="0" distL="0" distR="0" wp14:anchorId="5E60B163" wp14:editId="3E821B13">
+            <wp:extent cx="4140000" cy="2304313"/>
+            <wp:effectExtent l="0" t="0" r="0" b="1270"/>
+            <wp:docPr id="1" name="Picture 1"/>
             <wp:cNvGraphicFramePr>
               <a:graphicFrameLocks xmlns:a="http://schemas.openxmlformats.org/drawingml/2006/main" noChangeAspect="1"/>
             </wp:cNvGraphicFramePr>
@@ -5591,7 +5843,7 @@
                   <pic:spPr>
                     <a:xfrm>
                       <a:off x="0" y="0"/>
-                      <a:ext cx="4140000" cy="2304315"/>
+                      <a:ext cx="4140000" cy="2304313"/>
                     </a:xfrm>
                     <a:prstGeom prst="rect">
                       <a:avLst/>
@@ -5611,6 +5863,11 @@
       </w:pPr>
     </w:p>
     <w:p>
+      <w:r>
+        <w:br w:type="page"/>
+      </w:r>
+    </w:p>
+    <w:p>
       <w:pPr>
         <w:pStyle w:val="a7"/>
         <w:numPr>
@@ -5619,10 +5876,8 @@
         </w:numPr>
       </w:pPr>
       <w:r>
-        <w:t>Image of u</w:t>
-      </w:r>
-      <w:r>
-        <w:t>ser stories &amp; Sprint Plan</w:t>
+        <w:lastRenderedPageBreak/>
+        <w:t>Burn-down Chart</w:t>
       </w:r>
     </w:p>
     <w:p>
@@ -5636,10 +5891,10 @@
           <w:lang w:val="en-US"/>
         </w:rPr>
         <w:drawing>
-          <wp:inline distT="0" distB="0" distL="0" distR="0" wp14:anchorId="5E60B163" wp14:editId="3E821B13">
+          <wp:inline distT="0" distB="0" distL="0" distR="0" wp14:anchorId="20558843" wp14:editId="0C593C73">
             <wp:extent cx="4140000" cy="2304313"/>
             <wp:effectExtent l="0" t="0" r="0" b="1270"/>
-            <wp:docPr id="1" name="Picture 1"/>
+            <wp:docPr id="6" name="Picture 6"/>
             <wp:cNvGraphicFramePr>
               <a:graphicFrameLocks xmlns:a="http://schemas.openxmlformats.org/drawingml/2006/main" noChangeAspect="1"/>
             </wp:cNvGraphicFramePr>
@@ -5679,9 +5934,51 @@
       </w:pPr>
     </w:p>
     <w:p>
-      <w:r>
-        <w:br w:type="page"/>
-      </w:r>
+      <w:pPr>
+        <w:pStyle w:val="a7"/>
+        <w:ind w:left="1080"/>
+      </w:pPr>
+    </w:p>
+    <w:p>
+      <w:pPr>
+        <w:pStyle w:val="a7"/>
+        <w:ind w:left="1080"/>
+      </w:pPr>
+    </w:p>
+    <w:p>
+      <w:pPr>
+        <w:pStyle w:val="2"/>
+        <w:numPr>
+          <w:ilvl w:val="1"/>
+          <w:numId w:val="11"/>
+        </w:numPr>
+      </w:pPr>
+      <w:bookmarkStart w:id="35" w:name="_Toc427102529"/>
+      <w:r>
+        <w:t>Source Management Tool</w:t>
+      </w:r>
+      <w:bookmarkEnd w:id="35"/>
+    </w:p>
+    <w:p>
+      <w:pPr>
+        <w:pStyle w:val="a7"/>
+        <w:ind w:left="1080"/>
+      </w:pPr>
+    </w:p>
+    <w:p>
+      <w:pPr>
+        <w:pStyle w:val="a7"/>
+        <w:ind w:left="1080"/>
+      </w:pPr>
+      <w:r>
+        <w:t>GitHub will be used to manager documents and source file.</w:t>
+      </w:r>
+    </w:p>
+    <w:p>
+      <w:pPr>
+        <w:pStyle w:val="a7"/>
+        <w:ind w:left="1080"/>
+      </w:pPr>
     </w:p>
     <w:p>
       <w:pPr>
@@ -5692,8 +5989,66 @@
         </w:numPr>
       </w:pPr>
       <w:r>
-        <w:lastRenderedPageBreak/>
-        <w:t>Burn-down Chart</w:t>
+        <w:t>URL to login GitHub:</w:t>
+      </w:r>
+    </w:p>
+    <w:p>
+      <w:pPr>
+        <w:pStyle w:val="a7"/>
+        <w:ind w:left="1800"/>
+        <w:rPr>
+          <w:rStyle w:val="a8"/>
+        </w:rPr>
+      </w:pPr>
+      <w:hyperlink r:id="rId14" w:history="1">
+        <w:r>
+          <w:rPr>
+            <w:rStyle w:val="a8"/>
+          </w:rPr>
+          <w:t>https://github.com/</w:t>
+        </w:r>
+      </w:hyperlink>
+    </w:p>
+    <w:p>
+      <w:pPr>
+        <w:pStyle w:val="a7"/>
+        <w:ind w:left="1800"/>
+      </w:pPr>
+    </w:p>
+    <w:p>
+      <w:pPr>
+        <w:pStyle w:val="a7"/>
+        <w:numPr>
+          <w:ilvl w:val="0"/>
+          <w:numId w:val="12"/>
+        </w:numPr>
+      </w:pPr>
+      <w:r>
+        <w:t xml:space="preserve">Project Name:  </w:t>
+      </w:r>
+      <w:r>
+        <w:rPr>
+          <w:b/>
+        </w:rPr>
+        <w:t>761_VEL</w:t>
+      </w:r>
+    </w:p>
+    <w:p>
+      <w:pPr>
+        <w:pStyle w:val="a7"/>
+        <w:ind w:left="1800"/>
+      </w:pPr>
+    </w:p>
+    <w:p>
+      <w:pPr>
+        <w:pStyle w:val="a7"/>
+        <w:numPr>
+          <w:ilvl w:val="0"/>
+          <w:numId w:val="12"/>
+        </w:numPr>
+      </w:pPr>
+      <w:r>
+        <w:t>Image of GitHub</w:t>
       </w:r>
     </w:p>
     <w:p>
@@ -5707,10 +6062,10 @@
           <w:lang w:val="en-US"/>
         </w:rPr>
         <w:drawing>
-          <wp:inline distT="0" distB="0" distL="0" distR="0" wp14:anchorId="20558843" wp14:editId="0C593C73">
+          <wp:inline distT="0" distB="0" distL="0" distR="0" wp14:anchorId="5670AD8A" wp14:editId="3BBE75F4">
             <wp:extent cx="4140000" cy="2304313"/>
             <wp:effectExtent l="0" t="0" r="0" b="1270"/>
-            <wp:docPr id="6" name="Picture 6"/>
+            <wp:docPr id="7" name="Picture 7"/>
             <wp:cNvGraphicFramePr>
               <a:graphicFrameLocks xmlns:a="http://schemas.openxmlformats.org/drawingml/2006/main" noChangeAspect="1"/>
             </wp:cNvGraphicFramePr>
@@ -5722,7 +6077,7 @@
                     <pic:cNvPicPr/>
                   </pic:nvPicPr>
                   <pic:blipFill>
-                    <a:blip r:embed="rId14"/>
+                    <a:blip r:embed="rId15"/>
                     <a:stretch>
                       <a:fillRect/>
                     </a:stretch>
@@ -5752,177 +6107,6 @@
     <w:p>
       <w:pPr>
         <w:pStyle w:val="a7"/>
-        <w:ind w:left="1080"/>
-      </w:pPr>
-    </w:p>
-    <w:p>
-      <w:pPr>
-        <w:pStyle w:val="a7"/>
-        <w:ind w:left="1080"/>
-      </w:pPr>
-    </w:p>
-    <w:p>
-      <w:pPr>
-        <w:pStyle w:val="2"/>
-        <w:numPr>
-          <w:ilvl w:val="1"/>
-          <w:numId w:val="11"/>
-        </w:numPr>
-      </w:pPr>
-      <w:bookmarkStart w:id="35" w:name="_Toc427102529"/>
-      <w:r>
-        <w:t>Source Management Tool</w:t>
-      </w:r>
-      <w:bookmarkEnd w:id="35"/>
-    </w:p>
-    <w:p>
-      <w:pPr>
-        <w:pStyle w:val="a7"/>
-        <w:ind w:left="1080"/>
-      </w:pPr>
-    </w:p>
-    <w:p>
-      <w:pPr>
-        <w:pStyle w:val="a7"/>
-        <w:ind w:left="1080"/>
-      </w:pPr>
-      <w:r>
-        <w:t>GitHub will be used to manager documents and source file.</w:t>
-      </w:r>
-    </w:p>
-    <w:p>
-      <w:pPr>
-        <w:pStyle w:val="a7"/>
-        <w:ind w:left="1080"/>
-      </w:pPr>
-    </w:p>
-    <w:p>
-      <w:pPr>
-        <w:pStyle w:val="a7"/>
-        <w:numPr>
-          <w:ilvl w:val="0"/>
-          <w:numId w:val="12"/>
-        </w:numPr>
-      </w:pPr>
-      <w:r>
-        <w:t>URL to login GitHub:</w:t>
-      </w:r>
-    </w:p>
-    <w:p>
-      <w:pPr>
-        <w:pStyle w:val="a7"/>
-        <w:ind w:left="1800"/>
-        <w:rPr>
-          <w:rStyle w:val="a8"/>
-        </w:rPr>
-      </w:pPr>
-      <w:hyperlink r:id="rId15" w:history="1">
-        <w:r>
-          <w:rPr>
-            <w:rStyle w:val="a8"/>
-          </w:rPr>
-          <w:t>https://github.com/</w:t>
-        </w:r>
-      </w:hyperlink>
-    </w:p>
-    <w:p>
-      <w:pPr>
-        <w:pStyle w:val="a7"/>
-        <w:ind w:left="1800"/>
-      </w:pPr>
-    </w:p>
-    <w:p>
-      <w:pPr>
-        <w:pStyle w:val="a7"/>
-        <w:numPr>
-          <w:ilvl w:val="0"/>
-          <w:numId w:val="12"/>
-        </w:numPr>
-      </w:pPr>
-      <w:r>
-        <w:t xml:space="preserve">Project Name:  </w:t>
-      </w:r>
-      <w:r>
-        <w:rPr>
-          <w:b/>
-        </w:rPr>
-        <w:t>761_VEL</w:t>
-      </w:r>
-    </w:p>
-    <w:p>
-      <w:pPr>
-        <w:pStyle w:val="a7"/>
-        <w:ind w:left="1800"/>
-      </w:pPr>
-    </w:p>
-    <w:p>
-      <w:pPr>
-        <w:pStyle w:val="a7"/>
-        <w:numPr>
-          <w:ilvl w:val="0"/>
-          <w:numId w:val="12"/>
-        </w:numPr>
-      </w:pPr>
-      <w:r>
-        <w:t>Image of GitHub</w:t>
-      </w:r>
-    </w:p>
-    <w:p>
-      <w:pPr>
-        <w:pStyle w:val="a7"/>
-        <w:ind w:left="1800"/>
-      </w:pPr>
-      <w:r>
-        <w:rPr>
-          <w:noProof/>
-          <w:lang w:val="en-US"/>
-        </w:rPr>
-        <w:drawing>
-          <wp:inline distT="0" distB="0" distL="0" distR="0" wp14:anchorId="5670AD8A" wp14:editId="3BBE75F4">
-            <wp:extent cx="4140000" cy="2304313"/>
-            <wp:effectExtent l="0" t="0" r="0" b="1270"/>
-            <wp:docPr id="7" name="Picture 7"/>
-            <wp:cNvGraphicFramePr>
-              <a:graphicFrameLocks xmlns:a="http://schemas.openxmlformats.org/drawingml/2006/main" noChangeAspect="1"/>
-            </wp:cNvGraphicFramePr>
-            <a:graphic xmlns:a="http://schemas.openxmlformats.org/drawingml/2006/main">
-              <a:graphicData uri="http://schemas.openxmlformats.org/drawingml/2006/picture">
-                <pic:pic xmlns:pic="http://schemas.openxmlformats.org/drawingml/2006/picture">
-                  <pic:nvPicPr>
-                    <pic:cNvPr id="0" name=""/>
-                    <pic:cNvPicPr/>
-                  </pic:nvPicPr>
-                  <pic:blipFill>
-                    <a:blip r:embed="rId16"/>
-                    <a:stretch>
-                      <a:fillRect/>
-                    </a:stretch>
-                  </pic:blipFill>
-                  <pic:spPr>
-                    <a:xfrm>
-                      <a:off x="0" y="0"/>
-                      <a:ext cx="4140000" cy="2304313"/>
-                    </a:xfrm>
-                    <a:prstGeom prst="rect">
-                      <a:avLst/>
-                    </a:prstGeom>
-                  </pic:spPr>
-                </pic:pic>
-              </a:graphicData>
-            </a:graphic>
-          </wp:inline>
-        </w:drawing>
-      </w:r>
-    </w:p>
-    <w:p>
-      <w:pPr>
-        <w:pStyle w:val="a7"/>
-        <w:ind w:left="1800"/>
-      </w:pPr>
-    </w:p>
-    <w:p>
-      <w:pPr>
-        <w:pStyle w:val="a7"/>
         <w:ind w:left="1800"/>
       </w:pPr>
     </w:p>
@@ -5964,8 +6148,8 @@
     </w:p>
     <w:p/>
     <w:sectPr>
-      <w:headerReference w:type="default" r:id="rId17"/>
-      <w:footerReference w:type="default" r:id="rId18"/>
+      <w:headerReference w:type="default" r:id="rId16"/>
+      <w:footerReference w:type="default" r:id="rId17"/>
       <w:pgSz w:w="11906" w:h="16838"/>
       <w:pgMar w:top="1843" w:right="1800" w:bottom="1440" w:left="1800" w:header="708" w:footer="708" w:gutter="0"/>
       <w:cols w:space="708"/>
@@ -5976,7 +6160,7 @@
 </file>
 
 <file path=word/endnotes.xml><?xml version="1.0" encoding="utf-8"?>
-<w:endnotes xmlns:wpc="http://schemas.microsoft.com/office/word/2010/wordprocessingCanvas" xmlns:mc="http://schemas.openxmlformats.org/markup-compatibility/2006" xmlns:o="urn:schemas-microsoft-com:office:office" xmlns:r="http://schemas.openxmlformats.org/officeDocument/2006/relationships" xmlns:m="http://schemas.openxmlformats.org/officeDocument/2006/math" xmlns:v="urn:schemas-microsoft-com:vml" xmlns:wp14="http://schemas.microsoft.com/office/word/2010/wordprocessingDrawing" xmlns:wp="http://schemas.openxmlformats.org/drawingml/2006/wordprocessingDrawing" xmlns:w10="urn:schemas-microsoft-com:office:word" xmlns:w="http://schemas.openxmlformats.org/wordprocessingml/2006/main" xmlns:w14="http://schemas.microsoft.com/office/word/2010/wordml" xmlns:wpg="http://schemas.microsoft.com/office/word/2010/wordprocessingGroup" xmlns:wpi="http://schemas.microsoft.com/office/word/2010/wordprocessingInk" xmlns:wne="http://schemas.microsoft.com/office/word/2006/wordml" xmlns:wps="http://schemas.microsoft.com/office/word/2010/wordprocessingShape" mc:Ignorable="w14 wp14">
+<w:endnotes xmlns:wpc="http://schemas.microsoft.com/office/word/2010/wordprocessingCanvas" xmlns:mc="http://schemas.openxmlformats.org/markup-compatibility/2006" xmlns:o="urn:schemas-microsoft-com:office:office" xmlns:r="http://schemas.openxmlformats.org/officeDocument/2006/relationships" xmlns:m="http://schemas.openxmlformats.org/officeDocument/2006/math" xmlns:v="urn:schemas-microsoft-com:vml" xmlns:wp14="http://schemas.microsoft.com/office/word/2010/wordprocessingDrawing" xmlns:wp="http://schemas.openxmlformats.org/drawingml/2006/wordprocessingDrawing" xmlns:w10="urn:schemas-microsoft-com:office:word" xmlns:w="http://schemas.openxmlformats.org/wordprocessingml/2006/main" xmlns:w14="http://schemas.microsoft.com/office/word/2010/wordml" xmlns:w15="http://schemas.microsoft.com/office/word/2012/wordml" xmlns:wpg="http://schemas.microsoft.com/office/word/2010/wordprocessingGroup" xmlns:wpi="http://schemas.microsoft.com/office/word/2010/wordprocessingInk" xmlns:wne="http://schemas.microsoft.com/office/word/2006/wordml" xmlns:wps="http://schemas.microsoft.com/office/word/2010/wordprocessingShape" mc:Ignorable="w14 w15 wp14">
   <w:endnote w:type="separator" w:id="-1">
     <w:p>
       <w:pPr>
@@ -6001,7 +6185,7 @@
 </file>
 
 <file path=word/footer1.xml><?xml version="1.0" encoding="utf-8"?>
-<w:ftr xmlns:wpc="http://schemas.microsoft.com/office/word/2010/wordprocessingCanvas" xmlns:mc="http://schemas.openxmlformats.org/markup-compatibility/2006" xmlns:o="urn:schemas-microsoft-com:office:office" xmlns:r="http://schemas.openxmlformats.org/officeDocument/2006/relationships" xmlns:m="http://schemas.openxmlformats.org/officeDocument/2006/math" xmlns:v="urn:schemas-microsoft-com:vml" xmlns:wp14="http://schemas.microsoft.com/office/word/2010/wordprocessingDrawing" xmlns:wp="http://schemas.openxmlformats.org/drawingml/2006/wordprocessingDrawing" xmlns:w10="urn:schemas-microsoft-com:office:word" xmlns:w="http://schemas.openxmlformats.org/wordprocessingml/2006/main" xmlns:w14="http://schemas.microsoft.com/office/word/2010/wordml" xmlns:wpg="http://schemas.microsoft.com/office/word/2010/wordprocessingGroup" xmlns:wpi="http://schemas.microsoft.com/office/word/2010/wordprocessingInk" xmlns:wne="http://schemas.microsoft.com/office/word/2006/wordml" xmlns:wps="http://schemas.microsoft.com/office/word/2010/wordprocessingShape" mc:Ignorable="w14 wp14">
+<w:ftr xmlns:wpc="http://schemas.microsoft.com/office/word/2010/wordprocessingCanvas" xmlns:mc="http://schemas.openxmlformats.org/markup-compatibility/2006" xmlns:o="urn:schemas-microsoft-com:office:office" xmlns:r="http://schemas.openxmlformats.org/officeDocument/2006/relationships" xmlns:m="http://schemas.openxmlformats.org/officeDocument/2006/math" xmlns:v="urn:schemas-microsoft-com:vml" xmlns:wp14="http://schemas.microsoft.com/office/word/2010/wordprocessingDrawing" xmlns:wp="http://schemas.openxmlformats.org/drawingml/2006/wordprocessingDrawing" xmlns:w10="urn:schemas-microsoft-com:office:word" xmlns:w="http://schemas.openxmlformats.org/wordprocessingml/2006/main" xmlns:w14="http://schemas.microsoft.com/office/word/2010/wordml" xmlns:w15="http://schemas.microsoft.com/office/word/2012/wordml" xmlns:wpg="http://schemas.microsoft.com/office/word/2010/wordprocessingGroup" xmlns:wpi="http://schemas.microsoft.com/office/word/2010/wordprocessingInk" xmlns:wne="http://schemas.microsoft.com/office/word/2006/wordml" xmlns:wps="http://schemas.microsoft.com/office/word/2010/wordprocessingShape" mc:Ignorable="w14 w15 wp14">
   <w:p>
     <w:pPr>
       <w:pStyle w:val="a4"/>
@@ -6089,7 +6273,7 @@
                                 <w:rPr>
                                   <w:noProof/>
                                 </w:rPr>
-                                <w:t>3</w:t>
+                                <w:t>12</w:t>
                               </w:r>
                               <w:r>
                                 <w:rPr>
@@ -6117,7 +6301,7 @@
             </mc:Choice>
             <mc:Fallback>
               <w:pict>
-                <v:shapetype id="_x0000_t185" coordsize="21600,21600" o:spt="185" adj="3600" path="m@0,nfqx0@0l0@2qy@0,21600em@1,nfqx21600@0l21600@2qy@1,21600em@0,nsqx0@0l0@2qy@0,21600l@1,21600qx21600@2l21600@0qy@1,xe" filled="f">
+                <v:shapetype w14:anchorId="213A59AC" id="_x0000_t185" coordsize="21600,21600" o:spt="185" adj="3600" path="m@0,nfqx0@0l0@2qy@0,21600em@1,nfqx21600@0l21600@2qy@1,21600em@0,nsqx0@0l0@2qy@0,21600l@1,21600qx21600@2l21600@0qy@1,xe" filled="f">
                   <v:formulas>
                     <v:f eqn="val #0"/>
                     <v:f eqn="sum width 0 #0"/>
@@ -6155,7 +6339,7 @@
                           <w:rPr>
                             <w:noProof/>
                           </w:rPr>
-                          <w:t>3</w:t>
+                          <w:t>12</w:t>
                         </w:r>
                         <w:r>
                           <w:rPr>
@@ -6242,9 +6426,9 @@
                 </wp:anchor>
               </w:drawing>
             </mc:Choice>
-            <mc:Fallback xmlns:w15="http://schemas.microsoft.com/office/word/2012/wordml" xmlns:mv="urn:schemas-microsoft-com:mac:vml" xmlns:mo="http://schemas.microsoft.com/office/mac/office/2008/main">
+            <mc:Fallback>
               <w:pict>
-                <v:shapetype w14:anchorId="5E0041C1" id="_x0000_t32" coordsize="21600,21600" o:spt="32" o:oned="t" path="m,l21600,21600e" filled="f">
+                <v:shapetype w14:anchorId="58339BBE" id="_x0000_t32" coordsize="21600,21600" o:spt="32" o:oned="t" path="m,l21600,21600e" filled="f">
                   <v:path arrowok="t" fillok="f" o:connecttype="none"/>
                   <o:lock v:ext="edit" shapetype="t"/>
                 </v:shapetype>
@@ -6262,7 +6446,7 @@
 </file>
 
 <file path=word/footnotes.xml><?xml version="1.0" encoding="utf-8"?>
-<w:footnotes xmlns:wpc="http://schemas.microsoft.com/office/word/2010/wordprocessingCanvas" xmlns:mc="http://schemas.openxmlformats.org/markup-compatibility/2006" xmlns:o="urn:schemas-microsoft-com:office:office" xmlns:r="http://schemas.openxmlformats.org/officeDocument/2006/relationships" xmlns:m="http://schemas.openxmlformats.org/officeDocument/2006/math" xmlns:v="urn:schemas-microsoft-com:vml" xmlns:wp14="http://schemas.microsoft.com/office/word/2010/wordprocessingDrawing" xmlns:wp="http://schemas.openxmlformats.org/drawingml/2006/wordprocessingDrawing" xmlns:w10="urn:schemas-microsoft-com:office:word" xmlns:w="http://schemas.openxmlformats.org/wordprocessingml/2006/main" xmlns:w14="http://schemas.microsoft.com/office/word/2010/wordml" xmlns:wpg="http://schemas.microsoft.com/office/word/2010/wordprocessingGroup" xmlns:wpi="http://schemas.microsoft.com/office/word/2010/wordprocessingInk" xmlns:wne="http://schemas.microsoft.com/office/word/2006/wordml" xmlns:wps="http://schemas.microsoft.com/office/word/2010/wordprocessingShape" mc:Ignorable="w14 wp14">
+<w:footnotes xmlns:wpc="http://schemas.microsoft.com/office/word/2010/wordprocessingCanvas" xmlns:mc="http://schemas.openxmlformats.org/markup-compatibility/2006" xmlns:o="urn:schemas-microsoft-com:office:office" xmlns:r="http://schemas.openxmlformats.org/officeDocument/2006/relationships" xmlns:m="http://schemas.openxmlformats.org/officeDocument/2006/math" xmlns:v="urn:schemas-microsoft-com:vml" xmlns:wp14="http://schemas.microsoft.com/office/word/2010/wordprocessingDrawing" xmlns:wp="http://schemas.openxmlformats.org/drawingml/2006/wordprocessingDrawing" xmlns:w10="urn:schemas-microsoft-com:office:word" xmlns:w="http://schemas.openxmlformats.org/wordprocessingml/2006/main" xmlns:w14="http://schemas.microsoft.com/office/word/2010/wordml" xmlns:w15="http://schemas.microsoft.com/office/word/2012/wordml" xmlns:wpg="http://schemas.microsoft.com/office/word/2010/wordprocessingGroup" xmlns:wpi="http://schemas.microsoft.com/office/word/2010/wordprocessingInk" xmlns:wne="http://schemas.microsoft.com/office/word/2006/wordml" xmlns:wps="http://schemas.microsoft.com/office/word/2010/wordprocessingShape" mc:Ignorable="w14 w15 wp14">
   <w:footnote w:type="separator" w:id="-1">
     <w:p>
       <w:pPr>
@@ -6287,7 +6471,7 @@
 </file>
 
 <file path=word/header1.xml><?xml version="1.0" encoding="utf-8"?>
-<w:hdr xmlns:wpc="http://schemas.microsoft.com/office/word/2010/wordprocessingCanvas" xmlns:mc="http://schemas.openxmlformats.org/markup-compatibility/2006" xmlns:o="urn:schemas-microsoft-com:office:office" xmlns:r="http://schemas.openxmlformats.org/officeDocument/2006/relationships" xmlns:m="http://schemas.openxmlformats.org/officeDocument/2006/math" xmlns:v="urn:schemas-microsoft-com:vml" xmlns:wp14="http://schemas.microsoft.com/office/word/2010/wordprocessingDrawing" xmlns:wp="http://schemas.openxmlformats.org/drawingml/2006/wordprocessingDrawing" xmlns:w10="urn:schemas-microsoft-com:office:word" xmlns:w="http://schemas.openxmlformats.org/wordprocessingml/2006/main" xmlns:w14="http://schemas.microsoft.com/office/word/2010/wordml" xmlns:wpg="http://schemas.microsoft.com/office/word/2010/wordprocessingGroup" xmlns:wpi="http://schemas.microsoft.com/office/word/2010/wordprocessingInk" xmlns:wne="http://schemas.microsoft.com/office/word/2006/wordml" xmlns:wps="http://schemas.microsoft.com/office/word/2010/wordprocessingShape" mc:Ignorable="w14 wp14">
+<w:hdr xmlns:wpc="http://schemas.microsoft.com/office/word/2010/wordprocessingCanvas" xmlns:mc="http://schemas.openxmlformats.org/markup-compatibility/2006" xmlns:o="urn:schemas-microsoft-com:office:office" xmlns:r="http://schemas.openxmlformats.org/officeDocument/2006/relationships" xmlns:m="http://schemas.openxmlformats.org/officeDocument/2006/math" xmlns:v="urn:schemas-microsoft-com:vml" xmlns:wp14="http://schemas.microsoft.com/office/word/2010/wordprocessingDrawing" xmlns:wp="http://schemas.openxmlformats.org/drawingml/2006/wordprocessingDrawing" xmlns:w10="urn:schemas-microsoft-com:office:word" xmlns:w="http://schemas.openxmlformats.org/wordprocessingml/2006/main" xmlns:w14="http://schemas.microsoft.com/office/word/2010/wordml" xmlns:w15="http://schemas.microsoft.com/office/word/2012/wordml" xmlns:wpg="http://schemas.microsoft.com/office/word/2010/wordprocessingGroup" xmlns:wpi="http://schemas.microsoft.com/office/word/2010/wordprocessingInk" xmlns:wne="http://schemas.microsoft.com/office/word/2006/wordml" xmlns:wps="http://schemas.microsoft.com/office/word/2010/wordprocessingShape" mc:Ignorable="w14 w15 wp14">
   <w:p>
     <w:pPr>
       <w:pStyle w:val="a3"/>
@@ -6430,8 +6614,8 @@
 </file>
 
 <file path=word/numbering.xml><?xml version="1.0" encoding="utf-8"?>
-<w:numbering xmlns:wpc="http://schemas.microsoft.com/office/word/2010/wordprocessingCanvas" xmlns:mc="http://schemas.openxmlformats.org/markup-compatibility/2006" xmlns:o="urn:schemas-microsoft-com:office:office" xmlns:r="http://schemas.openxmlformats.org/officeDocument/2006/relationships" xmlns:m="http://schemas.openxmlformats.org/officeDocument/2006/math" xmlns:v="urn:schemas-microsoft-com:vml" xmlns:wp14="http://schemas.microsoft.com/office/word/2010/wordprocessingDrawing" xmlns:wp="http://schemas.openxmlformats.org/drawingml/2006/wordprocessingDrawing" xmlns:w10="urn:schemas-microsoft-com:office:word" xmlns:w="http://schemas.openxmlformats.org/wordprocessingml/2006/main" xmlns:w14="http://schemas.microsoft.com/office/word/2010/wordml" xmlns:wpg="http://schemas.microsoft.com/office/word/2010/wordprocessingGroup" xmlns:wpi="http://schemas.microsoft.com/office/word/2010/wordprocessingInk" xmlns:wne="http://schemas.microsoft.com/office/word/2006/wordml" xmlns:wps="http://schemas.microsoft.com/office/word/2010/wordprocessingShape" mc:Ignorable="w14 wp14">
-  <w:abstractNum w:abstractNumId="0">
+<w:numbering xmlns:wpc="http://schemas.microsoft.com/office/word/2010/wordprocessingCanvas" xmlns:mc="http://schemas.openxmlformats.org/markup-compatibility/2006" xmlns:o="urn:schemas-microsoft-com:office:office" xmlns:r="http://schemas.openxmlformats.org/officeDocument/2006/relationships" xmlns:m="http://schemas.openxmlformats.org/officeDocument/2006/math" xmlns:v="urn:schemas-microsoft-com:vml" xmlns:wp14="http://schemas.microsoft.com/office/word/2010/wordprocessingDrawing" xmlns:wp="http://schemas.openxmlformats.org/drawingml/2006/wordprocessingDrawing" xmlns:w10="urn:schemas-microsoft-com:office:word" xmlns:w="http://schemas.openxmlformats.org/wordprocessingml/2006/main" xmlns:w14="http://schemas.microsoft.com/office/word/2010/wordml" xmlns:w15="http://schemas.microsoft.com/office/word/2012/wordml" xmlns:wpg="http://schemas.microsoft.com/office/word/2010/wordprocessingGroup" xmlns:wpi="http://schemas.microsoft.com/office/word/2010/wordprocessingInk" xmlns:wne="http://schemas.microsoft.com/office/word/2006/wordml" xmlns:wps="http://schemas.microsoft.com/office/word/2010/wordprocessingShape" mc:Ignorable="w14 w15 wp14">
+  <w:abstractNum w:abstractNumId="0" w15:restartNumberingAfterBreak="0">
     <w:nsid w:val="08D45B30"/>
     <w:multiLevelType w:val="multilevel"/>
     <w:tmpl w:val="D20A78F0"/>
@@ -6544,7 +6728,7 @@
       </w:rPr>
     </w:lvl>
   </w:abstractNum>
-  <w:abstractNum w:abstractNumId="1">
+  <w:abstractNum w:abstractNumId="1" w15:restartNumberingAfterBreak="0">
     <w:nsid w:val="127A1404"/>
     <w:multiLevelType w:val="hybridMultilevel"/>
     <w:tmpl w:val="286ACE3C"/>
@@ -6630,7 +6814,7 @@
       </w:pPr>
     </w:lvl>
   </w:abstractNum>
-  <w:abstractNum w:abstractNumId="2">
+  <w:abstractNum w:abstractNumId="2" w15:restartNumberingAfterBreak="0">
     <w:nsid w:val="17AF5B81"/>
     <w:multiLevelType w:val="hybridMultilevel"/>
     <w:tmpl w:val="68A04368"/>
@@ -6716,7 +6900,7 @@
       </w:pPr>
     </w:lvl>
   </w:abstractNum>
-  <w:abstractNum w:abstractNumId="3">
+  <w:abstractNum w:abstractNumId="3" w15:restartNumberingAfterBreak="0">
     <w:nsid w:val="17D74B34"/>
     <w:multiLevelType w:val="multilevel"/>
     <w:tmpl w:val="1409001F"/>
@@ -6802,7 +6986,7 @@
       </w:pPr>
     </w:lvl>
   </w:abstractNum>
-  <w:abstractNum w:abstractNumId="4">
+  <w:abstractNum w:abstractNumId="4" w15:restartNumberingAfterBreak="0">
     <w:nsid w:val="21167DC6"/>
     <w:multiLevelType w:val="multilevel"/>
     <w:tmpl w:val="D20A78F0"/>
@@ -6915,7 +7099,7 @@
       </w:rPr>
     </w:lvl>
   </w:abstractNum>
-  <w:abstractNum w:abstractNumId="5">
+  <w:abstractNum w:abstractNumId="5" w15:restartNumberingAfterBreak="0">
     <w:nsid w:val="21492D26"/>
     <w:multiLevelType w:val="multilevel"/>
     <w:tmpl w:val="404ADABC"/>
@@ -7028,7 +7212,96 @@
       </w:rPr>
     </w:lvl>
   </w:abstractNum>
-  <w:abstractNum w:abstractNumId="6">
+  <w:abstractNum w:abstractNumId="6" w15:restartNumberingAfterBreak="0">
+    <w:nsid w:val="25736E8A"/>
+    <w:multiLevelType w:val="hybridMultilevel"/>
+    <w:tmpl w:val="07F246EC"/>
+    <w:lvl w:ilvl="0" w:tplc="98C2E5A2">
+      <w:start w:val="1"/>
+      <w:numFmt w:val="decimal"/>
+      <w:lvlText w:val="%1."/>
+      <w:lvlJc w:val="left"/>
+      <w:pPr>
+        <w:ind w:left="360" w:hanging="360"/>
+      </w:pPr>
+      <w:rPr>
+        <w:rFonts w:hint="default"/>
+      </w:rPr>
+    </w:lvl>
+    <w:lvl w:ilvl="1" w:tplc="04090019" w:tentative="1">
+      <w:start w:val="1"/>
+      <w:numFmt w:val="lowerLetter"/>
+      <w:lvlText w:val="%2)"/>
+      <w:lvlJc w:val="left"/>
+      <w:pPr>
+        <w:ind w:left="840" w:hanging="420"/>
+      </w:pPr>
+    </w:lvl>
+    <w:lvl w:ilvl="2" w:tplc="0409001B" w:tentative="1">
+      <w:start w:val="1"/>
+      <w:numFmt w:val="lowerRoman"/>
+      <w:lvlText w:val="%3."/>
+      <w:lvlJc w:val="right"/>
+      <w:pPr>
+        <w:ind w:left="1260" w:hanging="420"/>
+      </w:pPr>
+    </w:lvl>
+    <w:lvl w:ilvl="3" w:tplc="0409000F" w:tentative="1">
+      <w:start w:val="1"/>
+      <w:numFmt w:val="decimal"/>
+      <w:lvlText w:val="%4."/>
+      <w:lvlJc w:val="left"/>
+      <w:pPr>
+        <w:ind w:left="1680" w:hanging="420"/>
+      </w:pPr>
+    </w:lvl>
+    <w:lvl w:ilvl="4" w:tplc="04090019" w:tentative="1">
+      <w:start w:val="1"/>
+      <w:numFmt w:val="lowerLetter"/>
+      <w:lvlText w:val="%5)"/>
+      <w:lvlJc w:val="left"/>
+      <w:pPr>
+        <w:ind w:left="2100" w:hanging="420"/>
+      </w:pPr>
+    </w:lvl>
+    <w:lvl w:ilvl="5" w:tplc="0409001B" w:tentative="1">
+      <w:start w:val="1"/>
+      <w:numFmt w:val="lowerRoman"/>
+      <w:lvlText w:val="%6."/>
+      <w:lvlJc w:val="right"/>
+      <w:pPr>
+        <w:ind w:left="2520" w:hanging="420"/>
+      </w:pPr>
+    </w:lvl>
+    <w:lvl w:ilvl="6" w:tplc="0409000F" w:tentative="1">
+      <w:start w:val="1"/>
+      <w:numFmt w:val="decimal"/>
+      <w:lvlText w:val="%7."/>
+      <w:lvlJc w:val="left"/>
+      <w:pPr>
+        <w:ind w:left="2940" w:hanging="420"/>
+      </w:pPr>
+    </w:lvl>
+    <w:lvl w:ilvl="7" w:tplc="04090019" w:tentative="1">
+      <w:start w:val="1"/>
+      <w:numFmt w:val="lowerLetter"/>
+      <w:lvlText w:val="%8)"/>
+      <w:lvlJc w:val="left"/>
+      <w:pPr>
+        <w:ind w:left="3360" w:hanging="420"/>
+      </w:pPr>
+    </w:lvl>
+    <w:lvl w:ilvl="8" w:tplc="0409001B" w:tentative="1">
+      <w:start w:val="1"/>
+      <w:numFmt w:val="lowerRoman"/>
+      <w:lvlText w:val="%9."/>
+      <w:lvlJc w:val="right"/>
+      <w:pPr>
+        <w:ind w:left="3780" w:hanging="420"/>
+      </w:pPr>
+    </w:lvl>
+  </w:abstractNum>
+  <w:abstractNum w:abstractNumId="7" w15:restartNumberingAfterBreak="0">
     <w:nsid w:val="286D2613"/>
     <w:multiLevelType w:val="hybridMultilevel"/>
     <w:tmpl w:val="266E9CF0"/>
@@ -7141,7 +7414,7 @@
       </w:rPr>
     </w:lvl>
   </w:abstractNum>
-  <w:abstractNum w:abstractNumId="7">
+  <w:abstractNum w:abstractNumId="8" w15:restartNumberingAfterBreak="0">
     <w:nsid w:val="2C7E15D5"/>
     <w:multiLevelType w:val="multilevel"/>
     <w:tmpl w:val="D20A78F0"/>
@@ -7254,7 +7527,7 @@
       </w:rPr>
     </w:lvl>
   </w:abstractNum>
-  <w:abstractNum w:abstractNumId="8">
+  <w:abstractNum w:abstractNumId="9" w15:restartNumberingAfterBreak="0">
     <w:nsid w:val="31F25C48"/>
     <w:multiLevelType w:val="multilevel"/>
     <w:tmpl w:val="32402D8E"/>
@@ -7367,7 +7640,7 @@
       </w:rPr>
     </w:lvl>
   </w:abstractNum>
-  <w:abstractNum w:abstractNumId="9">
+  <w:abstractNum w:abstractNumId="10" w15:restartNumberingAfterBreak="0">
     <w:nsid w:val="386B2B15"/>
     <w:multiLevelType w:val="multilevel"/>
     <w:tmpl w:val="1409001F"/>
@@ -7453,7 +7726,7 @@
       </w:pPr>
     </w:lvl>
   </w:abstractNum>
-  <w:abstractNum w:abstractNumId="10">
+  <w:abstractNum w:abstractNumId="11" w15:restartNumberingAfterBreak="0">
     <w:nsid w:val="3A10464E"/>
     <w:multiLevelType w:val="multilevel"/>
     <w:tmpl w:val="D20A78F0"/>
@@ -7566,7 +7839,96 @@
       </w:rPr>
     </w:lvl>
   </w:abstractNum>
-  <w:abstractNum w:abstractNumId="11">
+  <w:abstractNum w:abstractNumId="12" w15:restartNumberingAfterBreak="0">
+    <w:nsid w:val="3BA74540"/>
+    <w:multiLevelType w:val="hybridMultilevel"/>
+    <w:tmpl w:val="24C03B46"/>
+    <w:lvl w:ilvl="0" w:tplc="98C2E5A2">
+      <w:start w:val="1"/>
+      <w:numFmt w:val="decimal"/>
+      <w:lvlText w:val="%1."/>
+      <w:lvlJc w:val="left"/>
+      <w:pPr>
+        <w:ind w:left="360" w:hanging="360"/>
+      </w:pPr>
+      <w:rPr>
+        <w:rFonts w:hint="default"/>
+      </w:rPr>
+    </w:lvl>
+    <w:lvl w:ilvl="1" w:tplc="04090019" w:tentative="1">
+      <w:start w:val="1"/>
+      <w:numFmt w:val="lowerLetter"/>
+      <w:lvlText w:val="%2)"/>
+      <w:lvlJc w:val="left"/>
+      <w:pPr>
+        <w:ind w:left="840" w:hanging="420"/>
+      </w:pPr>
+    </w:lvl>
+    <w:lvl w:ilvl="2" w:tplc="0409001B" w:tentative="1">
+      <w:start w:val="1"/>
+      <w:numFmt w:val="lowerRoman"/>
+      <w:lvlText w:val="%3."/>
+      <w:lvlJc w:val="right"/>
+      <w:pPr>
+        <w:ind w:left="1260" w:hanging="420"/>
+      </w:pPr>
+    </w:lvl>
+    <w:lvl w:ilvl="3" w:tplc="0409000F" w:tentative="1">
+      <w:start w:val="1"/>
+      <w:numFmt w:val="decimal"/>
+      <w:lvlText w:val="%4."/>
+      <w:lvlJc w:val="left"/>
+      <w:pPr>
+        <w:ind w:left="1680" w:hanging="420"/>
+      </w:pPr>
+    </w:lvl>
+    <w:lvl w:ilvl="4" w:tplc="04090019" w:tentative="1">
+      <w:start w:val="1"/>
+      <w:numFmt w:val="lowerLetter"/>
+      <w:lvlText w:val="%5)"/>
+      <w:lvlJc w:val="left"/>
+      <w:pPr>
+        <w:ind w:left="2100" w:hanging="420"/>
+      </w:pPr>
+    </w:lvl>
+    <w:lvl w:ilvl="5" w:tplc="0409001B" w:tentative="1">
+      <w:start w:val="1"/>
+      <w:numFmt w:val="lowerRoman"/>
+      <w:lvlText w:val="%6."/>
+      <w:lvlJc w:val="right"/>
+      <w:pPr>
+        <w:ind w:left="2520" w:hanging="420"/>
+      </w:pPr>
+    </w:lvl>
+    <w:lvl w:ilvl="6" w:tplc="0409000F" w:tentative="1">
+      <w:start w:val="1"/>
+      <w:numFmt w:val="decimal"/>
+      <w:lvlText w:val="%7."/>
+      <w:lvlJc w:val="left"/>
+      <w:pPr>
+        <w:ind w:left="2940" w:hanging="420"/>
+      </w:pPr>
+    </w:lvl>
+    <w:lvl w:ilvl="7" w:tplc="04090019" w:tentative="1">
+      <w:start w:val="1"/>
+      <w:numFmt w:val="lowerLetter"/>
+      <w:lvlText w:val="%8)"/>
+      <w:lvlJc w:val="left"/>
+      <w:pPr>
+        <w:ind w:left="3360" w:hanging="420"/>
+      </w:pPr>
+    </w:lvl>
+    <w:lvl w:ilvl="8" w:tplc="0409001B" w:tentative="1">
+      <w:start w:val="1"/>
+      <w:numFmt w:val="lowerRoman"/>
+      <w:lvlText w:val="%9."/>
+      <w:lvlJc w:val="right"/>
+      <w:pPr>
+        <w:ind w:left="3780" w:hanging="420"/>
+      </w:pPr>
+    </w:lvl>
+  </w:abstractNum>
+  <w:abstractNum w:abstractNumId="13" w15:restartNumberingAfterBreak="0">
     <w:nsid w:val="3EE45FA4"/>
     <w:multiLevelType w:val="multilevel"/>
     <w:tmpl w:val="B116101A"/>
@@ -7679,7 +8041,7 @@
       </w:rPr>
     </w:lvl>
   </w:abstractNum>
-  <w:abstractNum w:abstractNumId="12">
+  <w:abstractNum w:abstractNumId="14" w15:restartNumberingAfterBreak="0">
     <w:nsid w:val="47BA7BCA"/>
     <w:multiLevelType w:val="hybridMultilevel"/>
     <w:tmpl w:val="1EA4C4AE"/>
@@ -7768,7 +8130,7 @@
       </w:pPr>
     </w:lvl>
   </w:abstractNum>
-  <w:abstractNum w:abstractNumId="13">
+  <w:abstractNum w:abstractNumId="15" w15:restartNumberingAfterBreak="0">
     <w:nsid w:val="492543B1"/>
     <w:multiLevelType w:val="hybridMultilevel"/>
     <w:tmpl w:val="52C23840"/>
@@ -7881,7 +8243,7 @@
       </w:rPr>
     </w:lvl>
   </w:abstractNum>
-  <w:abstractNum w:abstractNumId="14">
+  <w:abstractNum w:abstractNumId="16" w15:restartNumberingAfterBreak="0">
     <w:nsid w:val="51C008D3"/>
     <w:multiLevelType w:val="multilevel"/>
     <w:tmpl w:val="1409001F"/>
@@ -7967,7 +8329,96 @@
       </w:pPr>
     </w:lvl>
   </w:abstractNum>
-  <w:abstractNum w:abstractNumId="15">
+  <w:abstractNum w:abstractNumId="17" w15:restartNumberingAfterBreak="0">
+    <w:nsid w:val="584C29A2"/>
+    <w:multiLevelType w:val="hybridMultilevel"/>
+    <w:tmpl w:val="CBB80696"/>
+    <w:lvl w:ilvl="0" w:tplc="98C2E5A2">
+      <w:start w:val="1"/>
+      <w:numFmt w:val="decimal"/>
+      <w:lvlText w:val="%1."/>
+      <w:lvlJc w:val="left"/>
+      <w:pPr>
+        <w:ind w:left="360" w:hanging="360"/>
+      </w:pPr>
+      <w:rPr>
+        <w:rFonts w:hint="default"/>
+      </w:rPr>
+    </w:lvl>
+    <w:lvl w:ilvl="1" w:tplc="04090019" w:tentative="1">
+      <w:start w:val="1"/>
+      <w:numFmt w:val="lowerLetter"/>
+      <w:lvlText w:val="%2)"/>
+      <w:lvlJc w:val="left"/>
+      <w:pPr>
+        <w:ind w:left="840" w:hanging="420"/>
+      </w:pPr>
+    </w:lvl>
+    <w:lvl w:ilvl="2" w:tplc="0409001B" w:tentative="1">
+      <w:start w:val="1"/>
+      <w:numFmt w:val="lowerRoman"/>
+      <w:lvlText w:val="%3."/>
+      <w:lvlJc w:val="right"/>
+      <w:pPr>
+        <w:ind w:left="1260" w:hanging="420"/>
+      </w:pPr>
+    </w:lvl>
+    <w:lvl w:ilvl="3" w:tplc="0409000F" w:tentative="1">
+      <w:start w:val="1"/>
+      <w:numFmt w:val="decimal"/>
+      <w:lvlText w:val="%4."/>
+      <w:lvlJc w:val="left"/>
+      <w:pPr>
+        <w:ind w:left="1680" w:hanging="420"/>
+      </w:pPr>
+    </w:lvl>
+    <w:lvl w:ilvl="4" w:tplc="04090019" w:tentative="1">
+      <w:start w:val="1"/>
+      <w:numFmt w:val="lowerLetter"/>
+      <w:lvlText w:val="%5)"/>
+      <w:lvlJc w:val="left"/>
+      <w:pPr>
+        <w:ind w:left="2100" w:hanging="420"/>
+      </w:pPr>
+    </w:lvl>
+    <w:lvl w:ilvl="5" w:tplc="0409001B" w:tentative="1">
+      <w:start w:val="1"/>
+      <w:numFmt w:val="lowerRoman"/>
+      <w:lvlText w:val="%6."/>
+      <w:lvlJc w:val="right"/>
+      <w:pPr>
+        <w:ind w:left="2520" w:hanging="420"/>
+      </w:pPr>
+    </w:lvl>
+    <w:lvl w:ilvl="6" w:tplc="0409000F" w:tentative="1">
+      <w:start w:val="1"/>
+      <w:numFmt w:val="decimal"/>
+      <w:lvlText w:val="%7."/>
+      <w:lvlJc w:val="left"/>
+      <w:pPr>
+        <w:ind w:left="2940" w:hanging="420"/>
+      </w:pPr>
+    </w:lvl>
+    <w:lvl w:ilvl="7" w:tplc="04090019" w:tentative="1">
+      <w:start w:val="1"/>
+      <w:numFmt w:val="lowerLetter"/>
+      <w:lvlText w:val="%8)"/>
+      <w:lvlJc w:val="left"/>
+      <w:pPr>
+        <w:ind w:left="3360" w:hanging="420"/>
+      </w:pPr>
+    </w:lvl>
+    <w:lvl w:ilvl="8" w:tplc="0409001B" w:tentative="1">
+      <w:start w:val="1"/>
+      <w:numFmt w:val="lowerRoman"/>
+      <w:lvlText w:val="%9."/>
+      <w:lvlJc w:val="right"/>
+      <w:pPr>
+        <w:ind w:left="3780" w:hanging="420"/>
+      </w:pPr>
+    </w:lvl>
+  </w:abstractNum>
+  <w:abstractNum w:abstractNumId="18" w15:restartNumberingAfterBreak="0">
     <w:nsid w:val="62714BA6"/>
     <w:multiLevelType w:val="multilevel"/>
     <w:tmpl w:val="D20A78F0"/>
@@ -8080,41 +8531,308 @@
       </w:rPr>
     </w:lvl>
   </w:abstractNum>
+  <w:abstractNum w:abstractNumId="19" w15:restartNumberingAfterBreak="0">
+    <w:nsid w:val="74941B28"/>
+    <w:multiLevelType w:val="hybridMultilevel"/>
+    <w:tmpl w:val="9B767370"/>
+    <w:lvl w:ilvl="0" w:tplc="663C6FF6">
+      <w:start w:val="1"/>
+      <w:numFmt w:val="decimal"/>
+      <w:lvlText w:val="%1."/>
+      <w:lvlJc w:val="left"/>
+      <w:pPr>
+        <w:ind w:left="360" w:hanging="360"/>
+      </w:pPr>
+      <w:rPr>
+        <w:rFonts w:hint="default"/>
+      </w:rPr>
+    </w:lvl>
+    <w:lvl w:ilvl="1" w:tplc="04090019" w:tentative="1">
+      <w:start w:val="1"/>
+      <w:numFmt w:val="lowerLetter"/>
+      <w:lvlText w:val="%2)"/>
+      <w:lvlJc w:val="left"/>
+      <w:pPr>
+        <w:ind w:left="840" w:hanging="420"/>
+      </w:pPr>
+    </w:lvl>
+    <w:lvl w:ilvl="2" w:tplc="0409001B" w:tentative="1">
+      <w:start w:val="1"/>
+      <w:numFmt w:val="lowerRoman"/>
+      <w:lvlText w:val="%3."/>
+      <w:lvlJc w:val="right"/>
+      <w:pPr>
+        <w:ind w:left="1260" w:hanging="420"/>
+      </w:pPr>
+    </w:lvl>
+    <w:lvl w:ilvl="3" w:tplc="0409000F" w:tentative="1">
+      <w:start w:val="1"/>
+      <w:numFmt w:val="decimal"/>
+      <w:lvlText w:val="%4."/>
+      <w:lvlJc w:val="left"/>
+      <w:pPr>
+        <w:ind w:left="1680" w:hanging="420"/>
+      </w:pPr>
+    </w:lvl>
+    <w:lvl w:ilvl="4" w:tplc="04090019" w:tentative="1">
+      <w:start w:val="1"/>
+      <w:numFmt w:val="lowerLetter"/>
+      <w:lvlText w:val="%5)"/>
+      <w:lvlJc w:val="left"/>
+      <w:pPr>
+        <w:ind w:left="2100" w:hanging="420"/>
+      </w:pPr>
+    </w:lvl>
+    <w:lvl w:ilvl="5" w:tplc="0409001B" w:tentative="1">
+      <w:start w:val="1"/>
+      <w:numFmt w:val="lowerRoman"/>
+      <w:lvlText w:val="%6."/>
+      <w:lvlJc w:val="right"/>
+      <w:pPr>
+        <w:ind w:left="2520" w:hanging="420"/>
+      </w:pPr>
+    </w:lvl>
+    <w:lvl w:ilvl="6" w:tplc="0409000F" w:tentative="1">
+      <w:start w:val="1"/>
+      <w:numFmt w:val="decimal"/>
+      <w:lvlText w:val="%7."/>
+      <w:lvlJc w:val="left"/>
+      <w:pPr>
+        <w:ind w:left="2940" w:hanging="420"/>
+      </w:pPr>
+    </w:lvl>
+    <w:lvl w:ilvl="7" w:tplc="04090019" w:tentative="1">
+      <w:start w:val="1"/>
+      <w:numFmt w:val="lowerLetter"/>
+      <w:lvlText w:val="%8)"/>
+      <w:lvlJc w:val="left"/>
+      <w:pPr>
+        <w:ind w:left="3360" w:hanging="420"/>
+      </w:pPr>
+    </w:lvl>
+    <w:lvl w:ilvl="8" w:tplc="0409001B" w:tentative="1">
+      <w:start w:val="1"/>
+      <w:numFmt w:val="lowerRoman"/>
+      <w:lvlText w:val="%9."/>
+      <w:lvlJc w:val="right"/>
+      <w:pPr>
+        <w:ind w:left="3780" w:hanging="420"/>
+      </w:pPr>
+    </w:lvl>
+  </w:abstractNum>
+  <w:abstractNum w:abstractNumId="20" w15:restartNumberingAfterBreak="0">
+    <w:nsid w:val="7BA96237"/>
+    <w:multiLevelType w:val="hybridMultilevel"/>
+    <w:tmpl w:val="49AEE508"/>
+    <w:lvl w:ilvl="0" w:tplc="98C2E5A2">
+      <w:start w:val="1"/>
+      <w:numFmt w:val="decimal"/>
+      <w:lvlText w:val="%1."/>
+      <w:lvlJc w:val="left"/>
+      <w:pPr>
+        <w:ind w:left="360" w:hanging="360"/>
+      </w:pPr>
+      <w:rPr>
+        <w:rFonts w:hint="default"/>
+      </w:rPr>
+    </w:lvl>
+    <w:lvl w:ilvl="1" w:tplc="04090019" w:tentative="1">
+      <w:start w:val="1"/>
+      <w:numFmt w:val="lowerLetter"/>
+      <w:lvlText w:val="%2)"/>
+      <w:lvlJc w:val="left"/>
+      <w:pPr>
+        <w:ind w:left="840" w:hanging="420"/>
+      </w:pPr>
+    </w:lvl>
+    <w:lvl w:ilvl="2" w:tplc="0409001B" w:tentative="1">
+      <w:start w:val="1"/>
+      <w:numFmt w:val="lowerRoman"/>
+      <w:lvlText w:val="%3."/>
+      <w:lvlJc w:val="right"/>
+      <w:pPr>
+        <w:ind w:left="1260" w:hanging="420"/>
+      </w:pPr>
+    </w:lvl>
+    <w:lvl w:ilvl="3" w:tplc="0409000F" w:tentative="1">
+      <w:start w:val="1"/>
+      <w:numFmt w:val="decimal"/>
+      <w:lvlText w:val="%4."/>
+      <w:lvlJc w:val="left"/>
+      <w:pPr>
+        <w:ind w:left="1680" w:hanging="420"/>
+      </w:pPr>
+    </w:lvl>
+    <w:lvl w:ilvl="4" w:tplc="04090019" w:tentative="1">
+      <w:start w:val="1"/>
+      <w:numFmt w:val="lowerLetter"/>
+      <w:lvlText w:val="%5)"/>
+      <w:lvlJc w:val="left"/>
+      <w:pPr>
+        <w:ind w:left="2100" w:hanging="420"/>
+      </w:pPr>
+    </w:lvl>
+    <w:lvl w:ilvl="5" w:tplc="0409001B" w:tentative="1">
+      <w:start w:val="1"/>
+      <w:numFmt w:val="lowerRoman"/>
+      <w:lvlText w:val="%6."/>
+      <w:lvlJc w:val="right"/>
+      <w:pPr>
+        <w:ind w:left="2520" w:hanging="420"/>
+      </w:pPr>
+    </w:lvl>
+    <w:lvl w:ilvl="6" w:tplc="0409000F" w:tentative="1">
+      <w:start w:val="1"/>
+      <w:numFmt w:val="decimal"/>
+      <w:lvlText w:val="%7."/>
+      <w:lvlJc w:val="left"/>
+      <w:pPr>
+        <w:ind w:left="2940" w:hanging="420"/>
+      </w:pPr>
+    </w:lvl>
+    <w:lvl w:ilvl="7" w:tplc="04090019" w:tentative="1">
+      <w:start w:val="1"/>
+      <w:numFmt w:val="lowerLetter"/>
+      <w:lvlText w:val="%8)"/>
+      <w:lvlJc w:val="left"/>
+      <w:pPr>
+        <w:ind w:left="3360" w:hanging="420"/>
+      </w:pPr>
+    </w:lvl>
+    <w:lvl w:ilvl="8" w:tplc="0409001B" w:tentative="1">
+      <w:start w:val="1"/>
+      <w:numFmt w:val="lowerRoman"/>
+      <w:lvlText w:val="%9."/>
+      <w:lvlJc w:val="right"/>
+      <w:pPr>
+        <w:ind w:left="3780" w:hanging="420"/>
+      </w:pPr>
+    </w:lvl>
+  </w:abstractNum>
+  <w:abstractNum w:abstractNumId="21" w15:restartNumberingAfterBreak="0">
+    <w:nsid w:val="7D6C5FBD"/>
+    <w:multiLevelType w:val="hybridMultilevel"/>
+    <w:tmpl w:val="24C03B46"/>
+    <w:lvl w:ilvl="0" w:tplc="98C2E5A2">
+      <w:start w:val="1"/>
+      <w:numFmt w:val="decimal"/>
+      <w:lvlText w:val="%1."/>
+      <w:lvlJc w:val="left"/>
+      <w:pPr>
+        <w:ind w:left="360" w:hanging="360"/>
+      </w:pPr>
+      <w:rPr>
+        <w:rFonts w:hint="default"/>
+      </w:rPr>
+    </w:lvl>
+    <w:lvl w:ilvl="1" w:tplc="04090019" w:tentative="1">
+      <w:start w:val="1"/>
+      <w:numFmt w:val="lowerLetter"/>
+      <w:lvlText w:val="%2)"/>
+      <w:lvlJc w:val="left"/>
+      <w:pPr>
+        <w:ind w:left="840" w:hanging="420"/>
+      </w:pPr>
+    </w:lvl>
+    <w:lvl w:ilvl="2" w:tplc="0409001B" w:tentative="1">
+      <w:start w:val="1"/>
+      <w:numFmt w:val="lowerRoman"/>
+      <w:lvlText w:val="%3."/>
+      <w:lvlJc w:val="right"/>
+      <w:pPr>
+        <w:ind w:left="1260" w:hanging="420"/>
+      </w:pPr>
+    </w:lvl>
+    <w:lvl w:ilvl="3" w:tplc="0409000F" w:tentative="1">
+      <w:start w:val="1"/>
+      <w:numFmt w:val="decimal"/>
+      <w:lvlText w:val="%4."/>
+      <w:lvlJc w:val="left"/>
+      <w:pPr>
+        <w:ind w:left="1680" w:hanging="420"/>
+      </w:pPr>
+    </w:lvl>
+    <w:lvl w:ilvl="4" w:tplc="04090019" w:tentative="1">
+      <w:start w:val="1"/>
+      <w:numFmt w:val="lowerLetter"/>
+      <w:lvlText w:val="%5)"/>
+      <w:lvlJc w:val="left"/>
+      <w:pPr>
+        <w:ind w:left="2100" w:hanging="420"/>
+      </w:pPr>
+    </w:lvl>
+    <w:lvl w:ilvl="5" w:tplc="0409001B" w:tentative="1">
+      <w:start w:val="1"/>
+      <w:numFmt w:val="lowerRoman"/>
+      <w:lvlText w:val="%6."/>
+      <w:lvlJc w:val="right"/>
+      <w:pPr>
+        <w:ind w:left="2520" w:hanging="420"/>
+      </w:pPr>
+    </w:lvl>
+    <w:lvl w:ilvl="6" w:tplc="0409000F" w:tentative="1">
+      <w:start w:val="1"/>
+      <w:numFmt w:val="decimal"/>
+      <w:lvlText w:val="%7."/>
+      <w:lvlJc w:val="left"/>
+      <w:pPr>
+        <w:ind w:left="2940" w:hanging="420"/>
+      </w:pPr>
+    </w:lvl>
+    <w:lvl w:ilvl="7" w:tplc="04090019" w:tentative="1">
+      <w:start w:val="1"/>
+      <w:numFmt w:val="lowerLetter"/>
+      <w:lvlText w:val="%8)"/>
+      <w:lvlJc w:val="left"/>
+      <w:pPr>
+        <w:ind w:left="3360" w:hanging="420"/>
+      </w:pPr>
+    </w:lvl>
+    <w:lvl w:ilvl="8" w:tplc="0409001B" w:tentative="1">
+      <w:start w:val="1"/>
+      <w:numFmt w:val="lowerRoman"/>
+      <w:lvlText w:val="%9."/>
+      <w:lvlJc w:val="right"/>
+      <w:pPr>
+        <w:ind w:left="3780" w:hanging="420"/>
+      </w:pPr>
+    </w:lvl>
+  </w:abstractNum>
   <w:num w:numId="1">
-    <w:abstractNumId w:val="8"/>
+    <w:abstractNumId w:val="9"/>
   </w:num>
   <w:num w:numId="2">
     <w:abstractNumId w:val="5"/>
   </w:num>
   <w:num w:numId="3">
-    <w:abstractNumId w:val="14"/>
+    <w:abstractNumId w:val="16"/>
   </w:num>
   <w:num w:numId="4">
     <w:abstractNumId w:val="0"/>
   </w:num>
   <w:num w:numId="5">
-    <w:abstractNumId w:val="11"/>
+    <w:abstractNumId w:val="13"/>
   </w:num>
   <w:num w:numId="6">
-    <w:abstractNumId w:val="15"/>
+    <w:abstractNumId w:val="18"/>
   </w:num>
   <w:num w:numId="7">
-    <w:abstractNumId w:val="10"/>
+    <w:abstractNumId w:val="11"/>
   </w:num>
   <w:num w:numId="8">
     <w:abstractNumId w:val="4"/>
   </w:num>
   <w:num w:numId="9">
-    <w:abstractNumId w:val="7"/>
+    <w:abstractNumId w:val="8"/>
   </w:num>
   <w:num w:numId="10">
-    <w:abstractNumId w:val="9"/>
+    <w:abstractNumId w:val="10"/>
   </w:num>
   <w:num w:numId="11">
     <w:abstractNumId w:val="3"/>
   </w:num>
   <w:num w:numId="12">
-    <w:abstractNumId w:val="6"/>
+    <w:abstractNumId w:val="7"/>
   </w:num>
   <w:num w:numId="13">
     <w:abstractNumId w:val="2"/>
@@ -8123,16 +8841,34 @@
     <w:abstractNumId w:val="1"/>
   </w:num>
   <w:num w:numId="15">
-    <w:abstractNumId w:val="13"/>
+    <w:abstractNumId w:val="15"/>
   </w:num>
   <w:num w:numId="16">
+    <w:abstractNumId w:val="14"/>
+  </w:num>
+  <w:num w:numId="17">
+    <w:abstractNumId w:val="19"/>
+  </w:num>
+  <w:num w:numId="18">
+    <w:abstractNumId w:val="21"/>
+  </w:num>
+  <w:num w:numId="19">
     <w:abstractNumId w:val="12"/>
+  </w:num>
+  <w:num w:numId="20">
+    <w:abstractNumId w:val="20"/>
+  </w:num>
+  <w:num w:numId="21">
+    <w:abstractNumId w:val="6"/>
+  </w:num>
+  <w:num w:numId="22">
+    <w:abstractNumId w:val="17"/>
   </w:num>
 </w:numbering>
 </file>
 
 <file path=word/styles.xml><?xml version="1.0" encoding="utf-8"?>
-<w:styles xmlns:mc="http://schemas.openxmlformats.org/markup-compatibility/2006" xmlns:r="http://schemas.openxmlformats.org/officeDocument/2006/relationships" xmlns:w="http://schemas.openxmlformats.org/wordprocessingml/2006/main" xmlns:w14="http://schemas.microsoft.com/office/word/2010/wordml" mc:Ignorable="w14">
+<w:styles xmlns:mc="http://schemas.openxmlformats.org/markup-compatibility/2006" xmlns:r="http://schemas.openxmlformats.org/officeDocument/2006/relationships" xmlns:w="http://schemas.openxmlformats.org/wordprocessingml/2006/main" xmlns:w14="http://schemas.microsoft.com/office/word/2010/wordml" xmlns:w15="http://schemas.microsoft.com/office/word/2012/wordml" mc:Ignorable="w14 w15">
   <w:docDefaults>
     <w:rPrDefault>
       <w:rPr>
@@ -8148,634 +8884,378 @@
       </w:pPr>
     </w:pPrDefault>
   </w:docDefaults>
-  <w:latentStyles w:defLockedState="0" w:defUIPriority="99" w:defSemiHidden="1" w:defUnhideWhenUsed="1" w:defQFormat="0" w:count="267">
-    <w:lsdException w:name="Normal" w:semiHidden="0" w:uiPriority="0" w:unhideWhenUsed="0" w:qFormat="1"/>
-    <w:lsdException w:name="heading 1" w:semiHidden="0" w:uiPriority="9" w:unhideWhenUsed="0" w:qFormat="1"/>
-    <w:lsdException w:name="heading 2" w:uiPriority="9" w:qFormat="1"/>
-    <w:lsdException w:name="heading 3" w:uiPriority="9" w:qFormat="1"/>
-    <w:lsdException w:name="heading 4" w:uiPriority="9" w:qFormat="1"/>
-    <w:lsdException w:name="heading 5" w:uiPriority="9" w:qFormat="1"/>
-    <w:lsdException w:name="heading 6" w:uiPriority="9" w:qFormat="1"/>
-    <w:lsdException w:name="heading 7" w:uiPriority="9" w:qFormat="1"/>
-    <w:lsdException w:name="heading 8" w:uiPriority="9" w:qFormat="1"/>
-    <w:lsdException w:name="heading 9" w:uiPriority="9" w:qFormat="1"/>
-    <w:lsdException w:name="toc 1" w:uiPriority="39" w:qFormat="1"/>
-    <w:lsdException w:name="toc 2" w:uiPriority="39" w:qFormat="1"/>
-    <w:lsdException w:name="toc 3" w:uiPriority="39" w:qFormat="1"/>
-    <w:lsdException w:name="toc 4" w:uiPriority="39"/>
-    <w:lsdException w:name="toc 5" w:uiPriority="39"/>
-    <w:lsdException w:name="toc 6" w:uiPriority="39"/>
-    <w:lsdException w:name="toc 7" w:uiPriority="39"/>
-    <w:lsdException w:name="toc 8" w:uiPriority="39"/>
-    <w:lsdException w:name="toc 9" w:uiPriority="39"/>
-    <w:lsdException w:name="caption" w:uiPriority="35" w:qFormat="1"/>
-    <w:lsdException w:name="Title" w:semiHidden="0" w:uiPriority="10" w:unhideWhenUsed="0" w:qFormat="1"/>
-    <w:lsdException w:name="Default Paragraph Font" w:uiPriority="1"/>
-    <w:lsdException w:name="Subtitle" w:semiHidden="0" w:uiPriority="11" w:unhideWhenUsed="0" w:qFormat="1"/>
-    <w:lsdException w:name="Strong" w:semiHidden="0" w:uiPriority="22" w:unhideWhenUsed="0" w:qFormat="1"/>
-    <w:lsdException w:name="Emphasis" w:semiHidden="0" w:uiPriority="20" w:unhideWhenUsed="0" w:qFormat="1"/>
-    <w:lsdException w:name="Table Grid" w:semiHidden="0" w:uiPriority="59" w:unhideWhenUsed="0"/>
-    <w:lsdException w:name="Placeholder Text" w:unhideWhenUsed="0"/>
-    <w:lsdException w:name="No Spacing" w:semiHidden="0" w:uiPriority="1" w:unhideWhenUsed="0" w:qFormat="1"/>
-    <w:lsdException w:name="Light Shading" w:semiHidden="0" w:uiPriority="60" w:unhideWhenUsed="0"/>
-    <w:lsdException w:name="Light List" w:semiHidden="0" w:uiPriority="61" w:unhideWhenUsed="0"/>
-    <w:lsdException w:name="Light Grid" w:semiHidden="0" w:uiPriority="62" w:unhideWhenUsed="0"/>
-    <w:lsdException w:name="Medium Shading 1" w:semiHidden="0" w:uiPriority="63" w:unhideWhenUsed="0"/>
-    <w:lsdException w:name="Medium Shading 2" w:semiHidden="0" w:uiPriority="64" w:unhideWhenUsed="0"/>
-    <w:lsdException w:name="Medium List 1" w:semiHidden="0" w:uiPriority="65" w:unhideWhenUsed="0"/>
-    <w:lsdException w:name="Medium List 2" w:semiHidden="0" w:uiPriority="66" w:unhideWhenUsed="0"/>
-    <w:lsdException w:name="Medium Grid 1" w:semiHidden="0" w:uiPriority="67" w:unhideWhenUsed="0"/>
-    <w:lsdException w:name="Medium Grid 2" w:semiHidden="0" w:uiPriority="68" w:unhideWhenUsed="0"/>
-    <w:lsdException w:name="Medium Grid 3" w:semiHidden="0" w:uiPriority="69" w:unhideWhenUsed="0"/>
-    <w:lsdException w:name="Dark List" w:semiHidden="0" w:uiPriority="70" w:unhideWhenUsed="0"/>
-    <w:lsdException w:name="Colorful Shading" w:semiHidden="0" w:uiPriority="71" w:unhideWhenUsed="0"/>
-    <w:lsdException w:name="Colorful List" w:semiHidden="0" w:uiPriority="72" w:unhideWhenUsed="0"/>
-    <w:lsdException w:name="Colorful Grid" w:semiHidden="0" w:uiPriority="73" w:unhideWhenUsed="0"/>
-    <w:lsdException w:name="Light Shading Accent 1" w:semiHidden="0" w:uiPriority="60" w:unhideWhenUsed="0"/>
-    <w:lsdException w:name="Light List Accent 1" w:semiHidden="0" w:uiPriority="61" w:unhideWhenUsed="0"/>
-    <w:lsdException w:name="Light Grid Accent 1" w:semiHidden="0" w:uiPriority="62" w:unhideWhenUsed="0"/>
-    <w:lsdException w:name="Medium Shading 1 Accent 1" w:semiHidden="0" w:uiPriority="63" w:unhideWhenUsed="0"/>
-    <w:lsdException w:name="Medium Shading 2 Accent 1" w:semiHidden="0" w:uiPriority="64" w:unhideWhenUsed="0"/>
-    <w:lsdException w:name="Medium List 1 Accent 1" w:semiHidden="0" w:uiPriority="65" w:unhideWhenUsed="0"/>
-    <w:lsdException w:name="Revision" w:unhideWhenUsed="0"/>
-    <w:lsdException w:name="List Paragraph" w:semiHidden="0" w:uiPriority="34" w:unhideWhenUsed="0" w:qFormat="1"/>
-    <w:lsdException w:name="Quote" w:semiHidden="0" w:uiPriority="29" w:unhideWhenUsed="0" w:qFormat="1"/>
-    <w:lsdException w:name="Intense Quote" w:semiHidden="0" w:uiPriority="30" w:unhideWhenUsed="0" w:qFormat="1"/>
-    <w:lsdException w:name="Medium List 2 Accent 1" w:semiHidden="0" w:uiPriority="66" w:unhideWhenUsed="0"/>
-    <w:lsdException w:name="Medium Grid 1 Accent 1" w:semiHidden="0" w:uiPriority="67" w:unhideWhenUsed="0"/>
-    <w:lsdException w:name="Medium Grid 2 Accent 1" w:semiHidden="0" w:uiPriority="68" w:unhideWhenUsed="0"/>
-    <w:lsdException w:name="Medium Grid 3 Accent 1" w:semiHidden="0" w:uiPriority="69" w:unhideWhenUsed="0"/>
-    <w:lsdException w:name="Dark List Accent 1" w:semiHidden="0" w:uiPriority="70" w:unhideWhenUsed="0"/>
-    <w:lsdException w:name="Colorful Shading Accent 1" w:semiHidden="0" w:uiPriority="71" w:unhideWhenUsed="0"/>
-    <w:lsdException w:name="Colorful List Accent 1" w:semiHidden="0" w:uiPriority="72" w:unhideWhenUsed="0"/>
-    <w:lsdException w:name="Colorful Grid Accent 1" w:semiHidden="0" w:uiPriority="73" w:unhideWhenUsed="0"/>
-    <w:lsdException w:name="Light Shading Accent 2" w:semiHidden="0" w:uiPriority="60" w:unhideWhenUsed="0"/>
-    <w:lsdException w:name="Light List Accent 2" w:semiHidden="0" w:uiPriority="61" w:unhideWhenUsed="0"/>
-    <w:lsdException w:name="Light Grid Accent 2" w:semiHidden="0" w:uiPriority="62" w:unhideWhenUsed="0"/>
-    <w:lsdException w:name="Medium Shading 1 Accent 2" w:semiHidden="0" w:uiPriority="63" w:unhideWhenUsed="0"/>
-    <w:lsdException w:name="Medium Shading 2 Accent 2" w:semiHidden="0" w:uiPriority="64" w:unhideWhenUsed="0"/>
-    <w:lsdException w:name="Medium List 1 Accent 2" w:semiHidden="0" w:uiPriority="65" w:unhideWhenUsed="0"/>
-    <w:lsdException w:name="Medium List 2 Accent 2" w:semiHidden="0" w:uiPriority="66" w:unhideWhenUsed="0"/>
-    <w:lsdException w:name="Medium Grid 1 Accent 2" w:semiHidden="0" w:uiPriority="67" w:unhideWhenUsed="0"/>
-    <w:lsdException w:name="Medium Grid 2 Accent 2" w:semiHidden="0" w:uiPriority="68" w:unhideWhenUsed="0"/>
-    <w:lsdException w:name="Medium Grid 3 Accent 2" w:semiHidden="0" w:uiPriority="69" w:unhideWhenUsed="0"/>
-    <w:lsdException w:name="Dark List Accent 2" w:semiHidden="0" w:uiPriority="70" w:unhideWhenUsed="0"/>
-    <w:lsdException w:name="Colorful Shading Accent 2" w:semiHidden="0" w:uiPriority="71" w:unhideWhenUsed="0"/>
-    <w:lsdException w:name="Colorful List Accent 2" w:semiHidden="0" w:uiPriority="72" w:unhideWhenUsed="0"/>
-    <w:lsdException w:name="Colorful Grid Accent 2" w:semiHidden="0" w:uiPriority="73" w:unhideWhenUsed="0"/>
-    <w:lsdException w:name="Light Shading Accent 3" w:semiHidden="0" w:uiPriority="60" w:unhideWhenUsed="0"/>
-    <w:lsdException w:name="Light List Accent 3" w:semiHidden="0" w:uiPriority="61" w:unhideWhenUsed="0"/>
-    <w:lsdException w:name="Light Grid Accent 3" w:semiHidden="0" w:uiPriority="62" w:unhideWhenUsed="0"/>
-    <w:lsdException w:name="Medium Shading 1 Accent 3" w:semiHidden="0" w:uiPriority="63" w:unhideWhenUsed="0"/>
-    <w:lsdException w:name="Medium Shading 2 Accent 3" w:semiHidden="0" w:uiPriority="64" w:unhideWhenUsed="0"/>
-    <w:lsdException w:name="Medium List 1 Accent 3" w:semiHidden="0" w:uiPriority="65" w:unhideWhenUsed="0"/>
-    <w:lsdException w:name="Medium List 2 Accent 3" w:semiHidden="0" w:uiPriority="66" w:unhideWhenUsed="0"/>
-    <w:lsdException w:name="Medium Grid 1 Accent 3" w:semiHidden="0" w:uiPriority="67" w:unhideWhenUsed="0"/>
-    <w:lsdException w:name="Medium Grid 2 Accent 3" w:semiHidden="0" w:uiPriority="68" w:unhideWhenUsed="0"/>
-    <w:lsdException w:name="Medium Grid 3 Accent 3" w:semiHidden="0" w:uiPriority="69" w:unhideWhenUsed="0"/>
-    <w:lsdException w:name="Dark List Accent 3" w:semiHidden="0" w:uiPriority="70" w:unhideWhenUsed="0"/>
-    <w:lsdException w:name="Colorful Shading Accent 3" w:semiHidden="0" w:uiPriority="71" w:unhideWhenUsed="0"/>
-    <w:lsdException w:name="Colorful List Accent 3" w:semiHidden="0" w:uiPriority="72" w:unhideWhenUsed="0"/>
-    <w:lsdException w:name="Colorful Grid Accent 3" w:semiHidden="0" w:uiPriority="73" w:unhideWhenUsed="0"/>
-    <w:lsdException w:name="Light Shading Accent 4" w:semiHidden="0" w:uiPriority="60" w:unhideWhenUsed="0"/>
-    <w:lsdException w:name="Light List Accent 4" w:semiHidden="0" w:uiPriority="61" w:unhideWhenUsed="0"/>
-    <w:lsdException w:name="Light Grid Accent 4" w:semiHidden="0" w:uiPriority="62" w:unhideWhenUsed="0"/>
-    <w:lsdException w:name="Medium Shading 1 Accent 4" w:semiHidden="0" w:uiPriority="63" w:unhideWhenUsed="0"/>
-    <w:lsdException w:name="Medium Shading 2 Accent 4" w:semiHidden="0" w:uiPriority="64" w:unhideWhenUsed="0"/>
-    <w:lsdException w:name="Medium List 1 Accent 4" w:semiHidden="0" w:uiPriority="65" w:unhideWhenUsed="0"/>
-    <w:lsdException w:name="Medium List 2 Accent 4" w:semiHidden="0" w:uiPriority="66" w:unhideWhenUsed="0"/>
-    <w:lsdException w:name="Medium Grid 1 Accent 4" w:semiHidden="0" w:uiPriority="67" w:unhideWhenUsed="0"/>
-    <w:lsdException w:name="Medium Grid 2 Accent 4" w:semiHidden="0" w:uiPriority="68" w:unhideWhenUsed="0"/>
-    <w:lsdException w:name="Medium Grid 3 Accent 4" w:semiHidden="0" w:uiPriority="69" w:unhideWhenUsed="0"/>
-    <w:lsdException w:name="Dark List Accent 4" w:semiHidden="0" w:uiPriority="70" w:unhideWhenUsed="0"/>
-    <w:lsdException w:name="Colorful Shading Accent 4" w:semiHidden="0" w:uiPriority="71" w:unhideWhenUsed="0"/>
-    <w:lsdException w:name="Colorful List Accent 4" w:semiHidden="0" w:uiPriority="72" w:unhideWhenUsed="0"/>
-    <w:lsdException w:name="Colorful Grid Accent 4" w:semiHidden="0" w:uiPriority="73" w:unhideWhenUsed="0"/>
-    <w:lsdException w:name="Light Shading Accent 5" w:semiHidden="0" w:uiPriority="60" w:unhideWhenUsed="0"/>
-    <w:lsdException w:name="Light List Accent 5" w:semiHidden="0" w:uiPriority="61" w:unhideWhenUsed="0"/>
-    <w:lsdException w:name="Light Grid Accent 5" w:semiHidden="0" w:uiPriority="62" w:unhideWhenUsed="0"/>
-    <w:lsdException w:name="Medium Shading 1 Accent 5" w:semiHidden="0" w:uiPriority="63" w:unhideWhenUsed="0"/>
-    <w:lsdException w:name="Medium Shading 2 Accent 5" w:semiHidden="0" w:uiPriority="64" w:unhideWhenUsed="0"/>
-    <w:lsdException w:name="Medium List 1 Accent 5" w:semiHidden="0" w:uiPriority="65" w:unhideWhenUsed="0"/>
-    <w:lsdException w:name="Medium List 2 Accent 5" w:semiHidden="0" w:uiPriority="66" w:unhideWhenUsed="0"/>
-    <w:lsdException w:name="Medium Grid 1 Accent 5" w:semiHidden="0" w:uiPriority="67" w:unhideWhenUsed="0"/>
-    <w:lsdException w:name="Medium Grid 2 Accent 5" w:semiHidden="0" w:uiPriority="68" w:unhideWhenUsed="0"/>
-    <w:lsdException w:name="Medium Grid 3 Accent 5" w:semiHidden="0" w:uiPriority="69" w:unhideWhenUsed="0"/>
-    <w:lsdException w:name="Dark List Accent 5" w:semiHidden="0" w:uiPriority="70" w:unhideWhenUsed="0"/>
-    <w:lsdException w:name="Colorful Shading Accent 5" w:semiHidden="0" w:uiPriority="71" w:unhideWhenUsed="0"/>
-    <w:lsdException w:name="Colorful List Accent 5" w:semiHidden="0" w:uiPriority="72" w:unhideWhenUsed="0"/>
-    <w:lsdException w:name="Colorful Grid Accent 5" w:semiHidden="0" w:uiPriority="73" w:unhideWhenUsed="0"/>
-    <w:lsdException w:name="Light Shading Accent 6" w:semiHidden="0" w:uiPriority="60" w:unhideWhenUsed="0"/>
-    <w:lsdException w:name="Light List Accent 6" w:semiHidden="0" w:uiPriority="61" w:unhideWhenUsed="0"/>
-    <w:lsdException w:name="Light Grid Accent 6" w:semiHidden="0" w:uiPriority="62" w:unhideWhenUsed="0"/>
-    <w:lsdException w:name="Medium Shading 1 Accent 6" w:semiHidden="0" w:uiPriority="63" w:unhideWhenUsed="0"/>
-    <w:lsdException w:name="Medium Shading 2 Accent 6" w:semiHidden="0" w:uiPriority="64" w:unhideWhenUsed="0"/>
-    <w:lsdException w:name="Medium List 1 Accent 6" w:semiHidden="0" w:uiPriority="65" w:unhideWhenUsed="0"/>
-    <w:lsdException w:name="Medium List 2 Accent 6" w:semiHidden="0" w:uiPriority="66" w:unhideWhenUsed="0"/>
-    <w:lsdException w:name="Medium Grid 1 Accent 6" w:semiHidden="0" w:uiPriority="67" w:unhideWhenUsed="0"/>
-    <w:lsdException w:name="Medium Grid 2 Accent 6" w:semiHidden="0" w:uiPriority="68" w:unhideWhenUsed="0"/>
-    <w:lsdException w:name="Medium Grid 3 Accent 6" w:semiHidden="0" w:uiPriority="69" w:unhideWhenUsed="0"/>
-    <w:lsdException w:name="Dark List Accent 6" w:semiHidden="0" w:uiPriority="70" w:unhideWhenUsed="0"/>
-    <w:lsdException w:name="Colorful Shading Accent 6" w:semiHidden="0" w:uiPriority="71" w:unhideWhenUsed="0"/>
-    <w:lsdException w:name="Colorful List Accent 6" w:semiHidden="0" w:uiPriority="72" w:unhideWhenUsed="0"/>
-    <w:lsdException w:name="Colorful Grid Accent 6" w:semiHidden="0" w:uiPriority="73" w:unhideWhenUsed="0"/>
-    <w:lsdException w:name="Subtle Emphasis" w:semiHidden="0" w:uiPriority="19" w:unhideWhenUsed="0" w:qFormat="1"/>
-    <w:lsdException w:name="Intense Emphasis" w:semiHidden="0" w:uiPriority="21" w:unhideWhenUsed="0" w:qFormat="1"/>
-    <w:lsdException w:name="Subtle Reference" w:semiHidden="0" w:uiPriority="31" w:unhideWhenUsed="0" w:qFormat="1"/>
-    <w:lsdException w:name="Intense Reference" w:semiHidden="0" w:uiPriority="32" w:unhideWhenUsed="0" w:qFormat="1"/>
-    <w:lsdException w:name="Book Title" w:semiHidden="0" w:uiPriority="33" w:unhideWhenUsed="0" w:qFormat="1"/>
-    <w:lsdException w:name="Bibliography" w:uiPriority="37"/>
-    <w:lsdException w:name="TOC Heading" w:uiPriority="39" w:qFormat="1"/>
-  </w:latentStyles>
-  <w:style w:type="paragraph" w:default="1" w:styleId="a">
-    <w:name w:val="Normal"/>
-    <w:qFormat/>
-  </w:style>
-  <w:style w:type="paragraph" w:styleId="1">
-    <w:name w:val="heading 1"/>
-    <w:basedOn w:val="a"/>
-    <w:next w:val="a"/>
-    <w:link w:val="1Char"/>
-    <w:uiPriority w:val="9"/>
-    <w:qFormat/>
-    <w:rsid w:val="006D04F4"/>
-    <w:pPr>
-      <w:keepNext/>
-      <w:keepLines/>
-      <w:spacing w:before="480" w:after="0"/>
-      <w:outlineLvl w:val="0"/>
-    </w:pPr>
-    <w:rPr>
-      <w:rFonts w:asciiTheme="majorHAnsi" w:eastAsiaTheme="majorEastAsia" w:hAnsiTheme="majorHAnsi" w:cstheme="majorBidi"/>
-      <w:b/>
-      <w:bCs/>
-      <w:color w:val="365F91" w:themeColor="accent1" w:themeShade="BF"/>
-      <w:sz w:val="36"/>
-      <w:szCs w:val="28"/>
-    </w:rPr>
-  </w:style>
-  <w:style w:type="paragraph" w:styleId="2">
-    <w:name w:val="heading 2"/>
-    <w:basedOn w:val="a"/>
-    <w:next w:val="a"/>
-    <w:link w:val="2Char"/>
-    <w:uiPriority w:val="9"/>
-    <w:unhideWhenUsed/>
-    <w:qFormat/>
-    <w:rsid w:val="006D04F4"/>
-    <w:pPr>
-      <w:keepNext/>
-      <w:keepLines/>
-      <w:spacing w:before="200" w:after="0"/>
-      <w:outlineLvl w:val="1"/>
-    </w:pPr>
-    <w:rPr>
-      <w:rFonts w:asciiTheme="majorHAnsi" w:eastAsiaTheme="majorEastAsia" w:hAnsiTheme="majorHAnsi" w:cstheme="majorBidi"/>
-      <w:b/>
-      <w:bCs/>
-      <w:color w:val="4F81BD" w:themeColor="accent1"/>
-      <w:sz w:val="28"/>
-      <w:szCs w:val="26"/>
-    </w:rPr>
-  </w:style>
-  <w:style w:type="character" w:default="1" w:styleId="a0">
-    <w:name w:val="Default Paragraph Font"/>
-    <w:uiPriority w:val="1"/>
-    <w:semiHidden/>
-    <w:unhideWhenUsed/>
-  </w:style>
-  <w:style w:type="table" w:default="1" w:styleId="a1">
-    <w:name w:val="Normal Table"/>
-    <w:uiPriority w:val="99"/>
-    <w:semiHidden/>
-    <w:unhideWhenUsed/>
-    <w:tblPr>
-      <w:tblInd w:w="0" w:type="dxa"/>
-      <w:tblCellMar>
-        <w:top w:w="0" w:type="dxa"/>
-        <w:left w:w="108" w:type="dxa"/>
-        <w:bottom w:w="0" w:type="dxa"/>
-        <w:right w:w="108" w:type="dxa"/>
-      </w:tblCellMar>
-    </w:tblPr>
-  </w:style>
-  <w:style w:type="numbering" w:default="1" w:styleId="a2">
-    <w:name w:val="No List"/>
-    <w:uiPriority w:val="99"/>
-    <w:semiHidden/>
-    <w:unhideWhenUsed/>
-  </w:style>
-  <w:style w:type="paragraph" w:styleId="a3">
-    <w:name w:val="header"/>
-    <w:basedOn w:val="a"/>
-    <w:link w:val="Char"/>
-    <w:uiPriority w:val="99"/>
-    <w:unhideWhenUsed/>
-    <w:rsid w:val="00CA107E"/>
-    <w:pPr>
-      <w:tabs>
-        <w:tab w:val="center" w:pos="4153"/>
-        <w:tab w:val="right" w:pos="8306"/>
-      </w:tabs>
-      <w:spacing w:after="0" w:line="240" w:lineRule="auto"/>
-    </w:pPr>
-  </w:style>
-  <w:style w:type="character" w:customStyle="1" w:styleId="Char">
-    <w:name w:val="页眉 Char"/>
-    <w:basedOn w:val="a0"/>
-    <w:link w:val="a3"/>
-    <w:uiPriority w:val="99"/>
-    <w:rsid w:val="00CA107E"/>
-  </w:style>
-  <w:style w:type="paragraph" w:styleId="a4">
-    <w:name w:val="footer"/>
-    <w:basedOn w:val="a"/>
-    <w:link w:val="Char0"/>
-    <w:uiPriority w:val="99"/>
-    <w:unhideWhenUsed/>
-    <w:rsid w:val="00CA107E"/>
-    <w:pPr>
-      <w:tabs>
-        <w:tab w:val="center" w:pos="4153"/>
-        <w:tab w:val="right" w:pos="8306"/>
-      </w:tabs>
-      <w:spacing w:after="0" w:line="240" w:lineRule="auto"/>
-    </w:pPr>
-  </w:style>
-  <w:style w:type="character" w:customStyle="1" w:styleId="Char0">
-    <w:name w:val="页脚 Char"/>
-    <w:basedOn w:val="a0"/>
-    <w:link w:val="a4"/>
-    <w:uiPriority w:val="99"/>
-    <w:rsid w:val="00CA107E"/>
-  </w:style>
-  <w:style w:type="paragraph" w:styleId="a5">
-    <w:name w:val="Balloon Text"/>
-    <w:basedOn w:val="a"/>
-    <w:link w:val="Char1"/>
-    <w:uiPriority w:val="99"/>
-    <w:semiHidden/>
-    <w:unhideWhenUsed/>
-    <w:rsid w:val="00CA107E"/>
-    <w:pPr>
-      <w:spacing w:after="0" w:line="240" w:lineRule="auto"/>
-    </w:pPr>
-    <w:rPr>
-      <w:rFonts w:ascii="Tahoma" w:hAnsi="Tahoma" w:cs="Tahoma"/>
-      <w:sz w:val="16"/>
-      <w:szCs w:val="16"/>
-    </w:rPr>
-  </w:style>
-  <w:style w:type="character" w:customStyle="1" w:styleId="Char1">
-    <w:name w:val="批注框文本 Char"/>
-    <w:basedOn w:val="a0"/>
-    <w:link w:val="a5"/>
-    <w:uiPriority w:val="99"/>
-    <w:semiHidden/>
-    <w:rsid w:val="00CA107E"/>
-    <w:rPr>
-      <w:rFonts w:ascii="Tahoma" w:hAnsi="Tahoma" w:cs="Tahoma"/>
-      <w:sz w:val="16"/>
-      <w:szCs w:val="16"/>
-    </w:rPr>
-  </w:style>
-  <w:style w:type="table" w:styleId="a6">
-    <w:name w:val="Table Grid"/>
-    <w:basedOn w:val="a1"/>
-    <w:uiPriority w:val="59"/>
-    <w:rsid w:val="005C7B20"/>
-    <w:pPr>
-      <w:spacing w:after="0" w:line="240" w:lineRule="auto"/>
-    </w:pPr>
-    <w:tblPr>
-      <w:tblBorders>
-        <w:top w:val="single" w:sz="4" w:space="0" w:color="auto"/>
-        <w:left w:val="single" w:sz="4" w:space="0" w:color="auto"/>
-        <w:bottom w:val="single" w:sz="4" w:space="0" w:color="auto"/>
-        <w:right w:val="single" w:sz="4" w:space="0" w:color="auto"/>
-        <w:insideH w:val="single" w:sz="4" w:space="0" w:color="auto"/>
-        <w:insideV w:val="single" w:sz="4" w:space="0" w:color="auto"/>
-      </w:tblBorders>
-    </w:tblPr>
-  </w:style>
-  <w:style w:type="paragraph" w:styleId="a7">
-    <w:name w:val="List Paragraph"/>
-    <w:basedOn w:val="a"/>
-    <w:uiPriority w:val="34"/>
-    <w:qFormat/>
-    <w:rsid w:val="00EF752B"/>
-    <w:pPr>
-      <w:ind w:left="720"/>
-      <w:contextualSpacing/>
-    </w:pPr>
-  </w:style>
-  <w:style w:type="character" w:customStyle="1" w:styleId="1Char">
-    <w:name w:val="标题 1 Char"/>
-    <w:basedOn w:val="a0"/>
-    <w:link w:val="1"/>
-    <w:uiPriority w:val="9"/>
-    <w:rsid w:val="006D04F4"/>
-    <w:rPr>
-      <w:rFonts w:asciiTheme="majorHAnsi" w:eastAsiaTheme="majorEastAsia" w:hAnsiTheme="majorHAnsi" w:cstheme="majorBidi"/>
-      <w:b/>
-      <w:bCs/>
-      <w:color w:val="365F91" w:themeColor="accent1" w:themeShade="BF"/>
-      <w:sz w:val="36"/>
-      <w:szCs w:val="28"/>
-    </w:rPr>
-  </w:style>
-  <w:style w:type="paragraph" w:styleId="TOC">
-    <w:name w:val="TOC Heading"/>
-    <w:basedOn w:val="1"/>
-    <w:next w:val="a"/>
-    <w:uiPriority w:val="39"/>
-    <w:semiHidden/>
-    <w:unhideWhenUsed/>
-    <w:qFormat/>
-    <w:rsid w:val="00556DC1"/>
-    <w:pPr>
-      <w:outlineLvl w:val="9"/>
-    </w:pPr>
-    <w:rPr>
-      <w:lang w:val="en-US" w:eastAsia="ja-JP"/>
-    </w:rPr>
-  </w:style>
-  <w:style w:type="paragraph" w:styleId="20">
-    <w:name w:val="toc 2"/>
-    <w:basedOn w:val="a"/>
-    <w:next w:val="a"/>
-    <w:autoRedefine/>
-    <w:uiPriority w:val="39"/>
-    <w:unhideWhenUsed/>
-    <w:qFormat/>
-    <w:rsid w:val="00556DC1"/>
-    <w:pPr>
-      <w:spacing w:after="100"/>
-      <w:ind w:left="220"/>
-    </w:pPr>
-    <w:rPr>
-      <w:lang w:val="en-US" w:eastAsia="ja-JP"/>
-    </w:rPr>
-  </w:style>
-  <w:style w:type="paragraph" w:styleId="10">
-    <w:name w:val="toc 1"/>
-    <w:basedOn w:val="a"/>
-    <w:next w:val="a"/>
-    <w:autoRedefine/>
-    <w:uiPriority w:val="39"/>
-    <w:unhideWhenUsed/>
-    <w:qFormat/>
-    <w:rsid w:val="00556DC1"/>
-    <w:pPr>
-      <w:spacing w:after="100"/>
-    </w:pPr>
-    <w:rPr>
-      <w:lang w:val="en-US" w:eastAsia="ja-JP"/>
-    </w:rPr>
-  </w:style>
-  <w:style w:type="paragraph" w:styleId="3">
-    <w:name w:val="toc 3"/>
-    <w:basedOn w:val="a"/>
-    <w:next w:val="a"/>
-    <w:autoRedefine/>
-    <w:uiPriority w:val="39"/>
-    <w:semiHidden/>
-    <w:unhideWhenUsed/>
-    <w:qFormat/>
-    <w:rsid w:val="00556DC1"/>
-    <w:pPr>
-      <w:spacing w:after="100"/>
-      <w:ind w:left="440"/>
-    </w:pPr>
-    <w:rPr>
-      <w:lang w:val="en-US" w:eastAsia="ja-JP"/>
-    </w:rPr>
-  </w:style>
-  <w:style w:type="character" w:customStyle="1" w:styleId="2Char">
-    <w:name w:val="标题 2 Char"/>
-    <w:basedOn w:val="a0"/>
-    <w:link w:val="2"/>
-    <w:uiPriority w:val="9"/>
-    <w:rsid w:val="006D04F4"/>
-    <w:rPr>
-      <w:rFonts w:asciiTheme="majorHAnsi" w:eastAsiaTheme="majorEastAsia" w:hAnsiTheme="majorHAnsi" w:cstheme="majorBidi"/>
-      <w:b/>
-      <w:bCs/>
-      <w:color w:val="4F81BD" w:themeColor="accent1"/>
-      <w:sz w:val="28"/>
-      <w:szCs w:val="26"/>
-    </w:rPr>
-  </w:style>
-  <w:style w:type="character" w:styleId="a8">
-    <w:name w:val="Hyperlink"/>
-    <w:basedOn w:val="a0"/>
-    <w:uiPriority w:val="99"/>
-    <w:unhideWhenUsed/>
-    <w:rsid w:val="00A602A9"/>
-    <w:rPr>
-      <w:color w:val="0000FF" w:themeColor="hyperlink"/>
-      <w:u w:val="single"/>
-    </w:rPr>
-  </w:style>
-  <w:style w:type="paragraph" w:styleId="a9">
-    <w:name w:val="Document Map"/>
-    <w:basedOn w:val="a"/>
-    <w:link w:val="Char2"/>
-    <w:uiPriority w:val="99"/>
-    <w:semiHidden/>
-    <w:unhideWhenUsed/>
-    <w:rsid w:val="005A1E04"/>
-    <w:pPr>
-      <w:spacing w:after="0" w:line="240" w:lineRule="auto"/>
-    </w:pPr>
-    <w:rPr>
-      <w:rFonts w:ascii="Times New Roman" w:hAnsi="Times New Roman" w:cs="Times New Roman"/>
-      <w:sz w:val="24"/>
-      <w:szCs w:val="24"/>
-    </w:rPr>
-  </w:style>
-  <w:style w:type="character" w:customStyle="1" w:styleId="Char2">
-    <w:name w:val="文档结构图 Char"/>
-    <w:basedOn w:val="a0"/>
-    <w:link w:val="a9"/>
-    <w:uiPriority w:val="99"/>
-    <w:semiHidden/>
-    <w:rsid w:val="005A1E04"/>
-    <w:rPr>
-      <w:rFonts w:ascii="Times New Roman" w:hAnsi="Times New Roman" w:cs="Times New Roman"/>
-      <w:sz w:val="24"/>
-      <w:szCs w:val="24"/>
-    </w:rPr>
-  </w:style>
-  <w:style w:type="character" w:styleId="aa">
-    <w:name w:val="Emphasis"/>
-    <w:basedOn w:val="a0"/>
-    <w:uiPriority w:val="20"/>
-    <w:qFormat/>
-    <w:rsid w:val="005A1E04"/>
-    <w:rPr>
-      <w:i/>
-      <w:iCs/>
-    </w:rPr>
-  </w:style>
-</w:styles>
-</file>
-
-<file path=word/stylesWithEffects.xml><?xml version="1.0" encoding="utf-8"?>
-<w:styles xmlns:wpc="http://schemas.microsoft.com/office/word/2010/wordprocessingCanvas" xmlns:mc="http://schemas.openxmlformats.org/markup-compatibility/2006" xmlns:o="urn:schemas-microsoft-com:office:office" xmlns:r="http://schemas.openxmlformats.org/officeDocument/2006/relationships" xmlns:m="http://schemas.openxmlformats.org/officeDocument/2006/math" xmlns:v="urn:schemas-microsoft-com:vml" xmlns:wp14="http://schemas.microsoft.com/office/word/2010/wordprocessingDrawing" xmlns:wp="http://schemas.openxmlformats.org/drawingml/2006/wordprocessingDrawing" xmlns:w10="urn:schemas-microsoft-com:office:word" xmlns:w="http://schemas.openxmlformats.org/wordprocessingml/2006/main" xmlns:w14="http://schemas.microsoft.com/office/word/2010/wordml" xmlns:wpg="http://schemas.microsoft.com/office/word/2010/wordprocessingGroup" xmlns:wpi="http://schemas.microsoft.com/office/word/2010/wordprocessingInk" xmlns:wne="http://schemas.microsoft.com/office/word/2006/wordml" xmlns:wps="http://schemas.microsoft.com/office/word/2010/wordprocessingShape" mc:Ignorable="w14 wp14">
-  <w:docDefaults>
-    <w:rPrDefault>
-      <w:rPr>
-        <w:rFonts w:asciiTheme="minorHAnsi" w:eastAsiaTheme="minorEastAsia" w:hAnsiTheme="minorHAnsi" w:cstheme="minorBidi"/>
-        <w:sz w:val="22"/>
-        <w:szCs w:val="22"/>
-        <w:lang w:val="en-NZ" w:eastAsia="zh-CN" w:bidi="ar-SA"/>
-      </w:rPr>
-    </w:rPrDefault>
-    <w:pPrDefault>
-      <w:pPr>
-        <w:spacing w:after="200" w:line="276" w:lineRule="auto"/>
-      </w:pPr>
-    </w:pPrDefault>
-  </w:docDefaults>
-  <w:latentStyles w:defLockedState="0" w:defUIPriority="99" w:defSemiHidden="1" w:defUnhideWhenUsed="1" w:defQFormat="0" w:count="267">
-    <w:lsdException w:name="Normal" w:semiHidden="0" w:uiPriority="0" w:unhideWhenUsed="0" w:qFormat="1"/>
-    <w:lsdException w:name="heading 1" w:semiHidden="0" w:uiPriority="9" w:unhideWhenUsed="0" w:qFormat="1"/>
-    <w:lsdException w:name="heading 2" w:uiPriority="9" w:qFormat="1"/>
-    <w:lsdException w:name="heading 3" w:uiPriority="9" w:qFormat="1"/>
-    <w:lsdException w:name="heading 4" w:uiPriority="9" w:qFormat="1"/>
-    <w:lsdException w:name="heading 5" w:uiPriority="9" w:qFormat="1"/>
-    <w:lsdException w:name="heading 6" w:uiPriority="9" w:qFormat="1"/>
-    <w:lsdException w:name="heading 7" w:uiPriority="9" w:qFormat="1"/>
-    <w:lsdException w:name="heading 8" w:uiPriority="9" w:qFormat="1"/>
-    <w:lsdException w:name="heading 9" w:uiPriority="9" w:qFormat="1"/>
-    <w:lsdException w:name="toc 1" w:uiPriority="39" w:qFormat="1"/>
-    <w:lsdException w:name="toc 2" w:uiPriority="39" w:qFormat="1"/>
-    <w:lsdException w:name="toc 3" w:uiPriority="39" w:qFormat="1"/>
-    <w:lsdException w:name="toc 4" w:uiPriority="39"/>
-    <w:lsdException w:name="toc 5" w:uiPriority="39"/>
-    <w:lsdException w:name="toc 6" w:uiPriority="39"/>
-    <w:lsdException w:name="toc 7" w:uiPriority="39"/>
-    <w:lsdException w:name="toc 8" w:uiPriority="39"/>
-    <w:lsdException w:name="toc 9" w:uiPriority="39"/>
-    <w:lsdException w:name="caption" w:uiPriority="35" w:qFormat="1"/>
-    <w:lsdException w:name="Title" w:semiHidden="0" w:uiPriority="10" w:unhideWhenUsed="0" w:qFormat="1"/>
-    <w:lsdException w:name="Default Paragraph Font" w:uiPriority="1"/>
-    <w:lsdException w:name="Subtitle" w:semiHidden="0" w:uiPriority="11" w:unhideWhenUsed="0" w:qFormat="1"/>
-    <w:lsdException w:name="Strong" w:semiHidden="0" w:uiPriority="22" w:unhideWhenUsed="0" w:qFormat="1"/>
-    <w:lsdException w:name="Emphasis" w:semiHidden="0" w:uiPriority="20" w:unhideWhenUsed="0" w:qFormat="1"/>
-    <w:lsdException w:name="Table Grid" w:semiHidden="0" w:uiPriority="59" w:unhideWhenUsed="0"/>
-    <w:lsdException w:name="Placeholder Text" w:unhideWhenUsed="0"/>
-    <w:lsdException w:name="No Spacing" w:semiHidden="0" w:uiPriority="1" w:unhideWhenUsed="0" w:qFormat="1"/>
-    <w:lsdException w:name="Light Shading" w:semiHidden="0" w:uiPriority="60" w:unhideWhenUsed="0"/>
-    <w:lsdException w:name="Light List" w:semiHidden="0" w:uiPriority="61" w:unhideWhenUsed="0"/>
-    <w:lsdException w:name="Light Grid" w:semiHidden="0" w:uiPriority="62" w:unhideWhenUsed="0"/>
-    <w:lsdException w:name="Medium Shading 1" w:semiHidden="0" w:uiPriority="63" w:unhideWhenUsed="0"/>
-    <w:lsdException w:name="Medium Shading 2" w:semiHidden="0" w:uiPriority="64" w:unhideWhenUsed="0"/>
-    <w:lsdException w:name="Medium List 1" w:semiHidden="0" w:uiPriority="65" w:unhideWhenUsed="0"/>
-    <w:lsdException w:name="Medium List 2" w:semiHidden="0" w:uiPriority="66" w:unhideWhenUsed="0"/>
-    <w:lsdException w:name="Medium Grid 1" w:semiHidden="0" w:uiPriority="67" w:unhideWhenUsed="0"/>
-    <w:lsdException w:name="Medium Grid 2" w:semiHidden="0" w:uiPriority="68" w:unhideWhenUsed="0"/>
-    <w:lsdException w:name="Medium Grid 3" w:semiHidden="0" w:uiPriority="69" w:unhideWhenUsed="0"/>
-    <w:lsdException w:name="Dark List" w:semiHidden="0" w:uiPriority="70" w:unhideWhenUsed="0"/>
-    <w:lsdException w:name="Colorful Shading" w:semiHidden="0" w:uiPriority="71" w:unhideWhenUsed="0"/>
-    <w:lsdException w:name="Colorful List" w:semiHidden="0" w:uiPriority="72" w:unhideWhenUsed="0"/>
-    <w:lsdException w:name="Colorful Grid" w:semiHidden="0" w:uiPriority="73" w:unhideWhenUsed="0"/>
-    <w:lsdException w:name="Light Shading Accent 1" w:semiHidden="0" w:uiPriority="60" w:unhideWhenUsed="0"/>
-    <w:lsdException w:name="Light List Accent 1" w:semiHidden="0" w:uiPriority="61" w:unhideWhenUsed="0"/>
-    <w:lsdException w:name="Light Grid Accent 1" w:semiHidden="0" w:uiPriority="62" w:unhideWhenUsed="0"/>
-    <w:lsdException w:name="Medium Shading 1 Accent 1" w:semiHidden="0" w:uiPriority="63" w:unhideWhenUsed="0"/>
-    <w:lsdException w:name="Medium Shading 2 Accent 1" w:semiHidden="0" w:uiPriority="64" w:unhideWhenUsed="0"/>
-    <w:lsdException w:name="Medium List 1 Accent 1" w:semiHidden="0" w:uiPriority="65" w:unhideWhenUsed="0"/>
-    <w:lsdException w:name="Revision" w:unhideWhenUsed="0"/>
-    <w:lsdException w:name="List Paragraph" w:semiHidden="0" w:uiPriority="34" w:unhideWhenUsed="0" w:qFormat="1"/>
-    <w:lsdException w:name="Quote" w:semiHidden="0" w:uiPriority="29" w:unhideWhenUsed="0" w:qFormat="1"/>
-    <w:lsdException w:name="Intense Quote" w:semiHidden="0" w:uiPriority="30" w:unhideWhenUsed="0" w:qFormat="1"/>
-    <w:lsdException w:name="Medium List 2 Accent 1" w:semiHidden="0" w:uiPriority="66" w:unhideWhenUsed="0"/>
-    <w:lsdException w:name="Medium Grid 1 Accent 1" w:semiHidden="0" w:uiPriority="67" w:unhideWhenUsed="0"/>
-    <w:lsdException w:name="Medium Grid 2 Accent 1" w:semiHidden="0" w:uiPriority="68" w:unhideWhenUsed="0"/>
-    <w:lsdException w:name="Medium Grid 3 Accent 1" w:semiHidden="0" w:uiPriority="69" w:unhideWhenUsed="0"/>
-    <w:lsdException w:name="Dark List Accent 1" w:semiHidden="0" w:uiPriority="70" w:unhideWhenUsed="0"/>
-    <w:lsdException w:name="Colorful Shading Accent 1" w:semiHidden="0" w:uiPriority="71" w:unhideWhenUsed="0"/>
-    <w:lsdException w:name="Colorful List Accent 1" w:semiHidden="0" w:uiPriority="72" w:unhideWhenUsed="0"/>
-    <w:lsdException w:name="Colorful Grid Accent 1" w:semiHidden="0" w:uiPriority="73" w:unhideWhenUsed="0"/>
-    <w:lsdException w:name="Light Shading Accent 2" w:semiHidden="0" w:uiPriority="60" w:unhideWhenUsed="0"/>
-    <w:lsdException w:name="Light List Accent 2" w:semiHidden="0" w:uiPriority="61" w:unhideWhenUsed="0"/>
-    <w:lsdException w:name="Light Grid Accent 2" w:semiHidden="0" w:uiPriority="62" w:unhideWhenUsed="0"/>
-    <w:lsdException w:name="Medium Shading 1 Accent 2" w:semiHidden="0" w:uiPriority="63" w:unhideWhenUsed="0"/>
-    <w:lsdException w:name="Medium Shading 2 Accent 2" w:semiHidden="0" w:uiPriority="64" w:unhideWhenUsed="0"/>
-    <w:lsdException w:name="Medium List 1 Accent 2" w:semiHidden="0" w:uiPriority="65" w:unhideWhenUsed="0"/>
-    <w:lsdException w:name="Medium List 2 Accent 2" w:semiHidden="0" w:uiPriority="66" w:unhideWhenUsed="0"/>
-    <w:lsdException w:name="Medium Grid 1 Accent 2" w:semiHidden="0" w:uiPriority="67" w:unhideWhenUsed="0"/>
-    <w:lsdException w:name="Medium Grid 2 Accent 2" w:semiHidden="0" w:uiPriority="68" w:unhideWhenUsed="0"/>
-    <w:lsdException w:name="Medium Grid 3 Accent 2" w:semiHidden="0" w:uiPriority="69" w:unhideWhenUsed="0"/>
-    <w:lsdException w:name="Dark List Accent 2" w:semiHidden="0" w:uiPriority="70" w:unhideWhenUsed="0"/>
-    <w:lsdException w:name="Colorful Shading Accent 2" w:semiHidden="0" w:uiPriority="71" w:unhideWhenUsed="0"/>
-    <w:lsdException w:name="Colorful List Accent 2" w:semiHidden="0" w:uiPriority="72" w:unhideWhenUsed="0"/>
-    <w:lsdException w:name="Colorful Grid Accent 2" w:semiHidden="0" w:uiPriority="73" w:unhideWhenUsed="0"/>
-    <w:lsdException w:name="Light Shading Accent 3" w:semiHidden="0" w:uiPriority="60" w:unhideWhenUsed="0"/>
-    <w:lsdException w:name="Light List Accent 3" w:semiHidden="0" w:uiPriority="61" w:unhideWhenUsed="0"/>
-    <w:lsdException w:name="Light Grid Accent 3" w:semiHidden="0" w:uiPriority="62" w:unhideWhenUsed="0"/>
-    <w:lsdException w:name="Medium Shading 1 Accent 3" w:semiHidden="0" w:uiPriority="63" w:unhideWhenUsed="0"/>
-    <w:lsdException w:name="Medium Shading 2 Accent 3" w:semiHidden="0" w:uiPriority="64" w:unhideWhenUsed="0"/>
-    <w:lsdException w:name="Medium List 1 Accent 3" w:semiHidden="0" w:uiPriority="65" w:unhideWhenUsed="0"/>
-    <w:lsdException w:name="Medium List 2 Accent 3" w:semiHidden="0" w:uiPriority="66" w:unhideWhenUsed="0"/>
-    <w:lsdException w:name="Medium Grid 1 Accent 3" w:semiHidden="0" w:uiPriority="67" w:unhideWhenUsed="0"/>
-    <w:lsdException w:name="Medium Grid 2 Accent 3" w:semiHidden="0" w:uiPriority="68" w:unhideWhenUsed="0"/>
-    <w:lsdException w:name="Medium Grid 3 Accent 3" w:semiHidden="0" w:uiPriority="69" w:unhideWhenUsed="0"/>
-    <w:lsdException w:name="Dark List Accent 3" w:semiHidden="0" w:uiPriority="70" w:unhideWhenUsed="0"/>
-    <w:lsdException w:name="Colorful Shading Accent 3" w:semiHidden="0" w:uiPriority="71" w:unhideWhenUsed="0"/>
-    <w:lsdException w:name="Colorful List Accent 3" w:semiHidden="0" w:uiPriority="72" w:unhideWhenUsed="0"/>
-    <w:lsdException w:name="Colorful Grid Accent 3" w:semiHidden="0" w:uiPriority="73" w:unhideWhenUsed="0"/>
-    <w:lsdException w:name="Light Shading Accent 4" w:semiHidden="0" w:uiPriority="60" w:unhideWhenUsed="0"/>
-    <w:lsdException w:name="Light List Accent 4" w:semiHidden="0" w:uiPriority="61" w:unhideWhenUsed="0"/>
-    <w:lsdException w:name="Light Grid Accent 4" w:semiHidden="0" w:uiPriority="62" w:unhideWhenUsed="0"/>
-    <w:lsdException w:name="Medium Shading 1 Accent 4" w:semiHidden="0" w:uiPriority="63" w:unhideWhenUsed="0"/>
-    <w:lsdException w:name="Medium Shading 2 Accent 4" w:semiHidden="0" w:uiPriority="64" w:unhideWhenUsed="0"/>
-    <w:lsdException w:name="Medium List 1 Accent 4" w:semiHidden="0" w:uiPriority="65" w:unhideWhenUsed="0"/>
-    <w:lsdException w:name="Medium List 2 Accent 4" w:semiHidden="0" w:uiPriority="66" w:unhideWhenUsed="0"/>
-    <w:lsdException w:name="Medium Grid 1 Accent 4" w:semiHidden="0" w:uiPriority="67" w:unhideWhenUsed="0"/>
-    <w:lsdException w:name="Medium Grid 2 Accent 4" w:semiHidden="0" w:uiPriority="68" w:unhideWhenUsed="0"/>
-    <w:lsdException w:name="Medium Grid 3 Accent 4" w:semiHidden="0" w:uiPriority="69" w:unhideWhenUsed="0"/>
-    <w:lsdException w:name="Dark List Accent 4" w:semiHidden="0" w:uiPriority="70" w:unhideWhenUsed="0"/>
-    <w:lsdException w:name="Colorful Shading Accent 4" w:semiHidden="0" w:uiPriority="71" w:unhideWhenUsed="0"/>
-    <w:lsdException w:name="Colorful List Accent 4" w:semiHidden="0" w:uiPriority="72" w:unhideWhenUsed="0"/>
-    <w:lsdException w:name="Colorful Grid Accent 4" w:semiHidden="0" w:uiPriority="73" w:unhideWhenUsed="0"/>
-    <w:lsdException w:name="Light Shading Accent 5" w:semiHidden="0" w:uiPriority="60" w:unhideWhenUsed="0"/>
-    <w:lsdException w:name="Light List Accent 5" w:semiHidden="0" w:uiPriority="61" w:unhideWhenUsed="0"/>
-    <w:lsdException w:name="Light Grid Accent 5" w:semiHidden="0" w:uiPriority="62" w:unhideWhenUsed="0"/>
-    <w:lsdException w:name="Medium Shading 1 Accent 5" w:semiHidden="0" w:uiPriority="63" w:unhideWhenUsed="0"/>
-    <w:lsdException w:name="Medium Shading 2 Accent 5" w:semiHidden="0" w:uiPriority="64" w:unhideWhenUsed="0"/>
-    <w:lsdException w:name="Medium List 1 Accent 5" w:semiHidden="0" w:uiPriority="65" w:unhideWhenUsed="0"/>
-    <w:lsdException w:name="Medium List 2 Accent 5" w:semiHidden="0" w:uiPriority="66" w:unhideWhenUsed="0"/>
-    <w:lsdException w:name="Medium Grid 1 Accent 5" w:semiHidden="0" w:uiPriority="67" w:unhideWhenUsed="0"/>
-    <w:lsdException w:name="Medium Grid 2 Accent 5" w:semiHidden="0" w:uiPriority="68" w:unhideWhenUsed="0"/>
-    <w:lsdException w:name="Medium Grid 3 Accent 5" w:semiHidden="0" w:uiPriority="69" w:unhideWhenUsed="0"/>
-    <w:lsdException w:name="Dark List Accent 5" w:semiHidden="0" w:uiPriority="70" w:unhideWhenUsed="0"/>
-    <w:lsdException w:name="Colorful Shading Accent 5" w:semiHidden="0" w:uiPriority="71" w:unhideWhenUsed="0"/>
-    <w:lsdException w:name="Colorful List Accent 5" w:semiHidden="0" w:uiPriority="72" w:unhideWhenUsed="0"/>
-    <w:lsdException w:name="Colorful Grid Accent 5" w:semiHidden="0" w:uiPriority="73" w:unhideWhenUsed="0"/>
-    <w:lsdException w:name="Light Shading Accent 6" w:semiHidden="0" w:uiPriority="60" w:unhideWhenUsed="0"/>
-    <w:lsdException w:name="Light List Accent 6" w:semiHidden="0" w:uiPriority="61" w:unhideWhenUsed="0"/>
-    <w:lsdException w:name="Light Grid Accent 6" w:semiHidden="0" w:uiPriority="62" w:unhideWhenUsed="0"/>
-    <w:lsdException w:name="Medium Shading 1 Accent 6" w:semiHidden="0" w:uiPriority="63" w:unhideWhenUsed="0"/>
-    <w:lsdException w:name="Medium Shading 2 Accent 6" w:semiHidden="0" w:uiPriority="64" w:unhideWhenUsed="0"/>
-    <w:lsdException w:name="Medium List 1 Accent 6" w:semiHidden="0" w:uiPriority="65" w:unhideWhenUsed="0"/>
-    <w:lsdException w:name="Medium List 2 Accent 6" w:semiHidden="0" w:uiPriority="66" w:unhideWhenUsed="0"/>
-    <w:lsdException w:name="Medium Grid 1 Accent 6" w:semiHidden="0" w:uiPriority="67" w:unhideWhenUsed="0"/>
-    <w:lsdException w:name="Medium Grid 2 Accent 6" w:semiHidden="0" w:uiPriority="68" w:unhideWhenUsed="0"/>
-    <w:lsdException w:name="Medium Grid 3 Accent 6" w:semiHidden="0" w:uiPriority="69" w:unhideWhenUsed="0"/>
-    <w:lsdException w:name="Dark List Accent 6" w:semiHidden="0" w:uiPriority="70" w:unhideWhenUsed="0"/>
-    <w:lsdException w:name="Colorful Shading Accent 6" w:semiHidden="0" w:uiPriority="71" w:unhideWhenUsed="0"/>
-    <w:lsdException w:name="Colorful List Accent 6" w:semiHidden="0" w:uiPriority="72" w:unhideWhenUsed="0"/>
-    <w:lsdException w:name="Colorful Grid Accent 6" w:semiHidden="0" w:uiPriority="73" w:unhideWhenUsed="0"/>
-    <w:lsdException w:name="Subtle Emphasis" w:semiHidden="0" w:uiPriority="19" w:unhideWhenUsed="0" w:qFormat="1"/>
-    <w:lsdException w:name="Intense Emphasis" w:semiHidden="0" w:uiPriority="21" w:unhideWhenUsed="0" w:qFormat="1"/>
-    <w:lsdException w:name="Subtle Reference" w:semiHidden="0" w:uiPriority="31" w:unhideWhenUsed="0" w:qFormat="1"/>
-    <w:lsdException w:name="Intense Reference" w:semiHidden="0" w:uiPriority="32" w:unhideWhenUsed="0" w:qFormat="1"/>
-    <w:lsdException w:name="Book Title" w:semiHidden="0" w:uiPriority="33" w:unhideWhenUsed="0" w:qFormat="1"/>
-    <w:lsdException w:name="Bibliography" w:uiPriority="37"/>
-    <w:lsdException w:name="TOC Heading" w:uiPriority="39" w:qFormat="1"/>
+  <w:latentStyles w:defLockedState="0" w:defUIPriority="99" w:defSemiHidden="0" w:defUnhideWhenUsed="0" w:defQFormat="0" w:count="371">
+    <w:lsdException w:name="Normal" w:uiPriority="0" w:qFormat="1"/>
+    <w:lsdException w:name="heading 1" w:uiPriority="9" w:qFormat="1"/>
+    <w:lsdException w:name="heading 2" w:semiHidden="1" w:uiPriority="9" w:unhideWhenUsed="1" w:qFormat="1"/>
+    <w:lsdException w:name="heading 3" w:semiHidden="1" w:uiPriority="9" w:unhideWhenUsed="1" w:qFormat="1"/>
+    <w:lsdException w:name="heading 4" w:semiHidden="1" w:uiPriority="9" w:unhideWhenUsed="1" w:qFormat="1"/>
+    <w:lsdException w:name="heading 5" w:semiHidden="1" w:uiPriority="9" w:unhideWhenUsed="1" w:qFormat="1"/>
+    <w:lsdException w:name="heading 6" w:semiHidden="1" w:uiPriority="9" w:unhideWhenUsed="1" w:qFormat="1"/>
+    <w:lsdException w:name="heading 7" w:semiHidden="1" w:uiPriority="9" w:unhideWhenUsed="1" w:qFormat="1"/>
+    <w:lsdException w:name="heading 8" w:semiHidden="1" w:uiPriority="9" w:unhideWhenUsed="1" w:qFormat="1"/>
+    <w:lsdException w:name="heading 9" w:semiHidden="1" w:uiPriority="9" w:unhideWhenUsed="1" w:qFormat="1"/>
+    <w:lsdException w:name="index 1" w:semiHidden="1" w:unhideWhenUsed="1"/>
+    <w:lsdException w:name="index 2" w:semiHidden="1" w:unhideWhenUsed="1"/>
+    <w:lsdException w:name="index 3" w:semiHidden="1" w:unhideWhenUsed="1"/>
+    <w:lsdException w:name="index 4" w:semiHidden="1" w:unhideWhenUsed="1"/>
+    <w:lsdException w:name="index 5" w:semiHidden="1" w:unhideWhenUsed="1"/>
+    <w:lsdException w:name="index 6" w:semiHidden="1" w:unhideWhenUsed="1"/>
+    <w:lsdException w:name="index 7" w:semiHidden="1" w:unhideWhenUsed="1"/>
+    <w:lsdException w:name="index 8" w:semiHidden="1" w:unhideWhenUsed="1"/>
+    <w:lsdException w:name="index 9" w:semiHidden="1" w:unhideWhenUsed="1"/>
+    <w:lsdException w:name="toc 1" w:semiHidden="1" w:uiPriority="39" w:unhideWhenUsed="1" w:qFormat="1"/>
+    <w:lsdException w:name="toc 2" w:semiHidden="1" w:uiPriority="39" w:unhideWhenUsed="1" w:qFormat="1"/>
+    <w:lsdException w:name="toc 3" w:semiHidden="1" w:uiPriority="39" w:unhideWhenUsed="1" w:qFormat="1"/>
+    <w:lsdException w:name="toc 4" w:semiHidden="1" w:uiPriority="39" w:unhideWhenUsed="1"/>
+    <w:lsdException w:name="toc 5" w:semiHidden="1" w:uiPriority="39" w:unhideWhenUsed="1"/>
+    <w:lsdException w:name="toc 6" w:semiHidden="1" w:uiPriority="39" w:unhideWhenUsed="1"/>
+    <w:lsdException w:name="toc 7" w:semiHidden="1" w:uiPriority="39" w:unhideWhenUsed="1"/>
+    <w:lsdException w:name="toc 8" w:semiHidden="1" w:uiPriority="39" w:unhideWhenUsed="1"/>
+    <w:lsdException w:name="toc 9" w:semiHidden="1" w:uiPriority="39" w:unhideWhenUsed="1"/>
+    <w:lsdException w:name="Normal Indent" w:semiHidden="1" w:unhideWhenUsed="1"/>
+    <w:lsdException w:name="footnote text" w:semiHidden="1" w:unhideWhenUsed="1"/>
+    <w:lsdException w:name="annotation text" w:semiHidden="1" w:unhideWhenUsed="1"/>
+    <w:lsdException w:name="header" w:semiHidden="1" w:unhideWhenUsed="1"/>
+    <w:lsdException w:name="footer" w:semiHidden="1" w:unhideWhenUsed="1"/>
+    <w:lsdException w:name="index heading" w:semiHidden="1" w:unhideWhenUsed="1"/>
+    <w:lsdException w:name="caption" w:semiHidden="1" w:uiPriority="35" w:unhideWhenUsed="1" w:qFormat="1"/>
+    <w:lsdException w:name="table of figures" w:semiHidden="1" w:unhideWhenUsed="1"/>
+    <w:lsdException w:name="envelope address" w:semiHidden="1" w:unhideWhenUsed="1"/>
+    <w:lsdException w:name="envelope return" w:semiHidden="1" w:unhideWhenUsed="1"/>
+    <w:lsdException w:name="footnote reference" w:semiHidden="1" w:unhideWhenUsed="1"/>
+    <w:lsdException w:name="annotation reference" w:semiHidden="1" w:unhideWhenUsed="1"/>
+    <w:lsdException w:name="line number" w:semiHidden="1" w:unhideWhenUsed="1"/>
+    <w:lsdException w:name="page number" w:semiHidden="1" w:unhideWhenUsed="1"/>
+    <w:lsdException w:name="endnote reference" w:semiHidden="1" w:unhideWhenUsed="1"/>
+    <w:lsdException w:name="endnote text" w:semiHidden="1" w:unhideWhenUsed="1"/>
+    <w:lsdException w:name="table of authorities" w:semiHidden="1" w:unhideWhenUsed="1"/>
+    <w:lsdException w:name="macro" w:semiHidden="1" w:unhideWhenUsed="1"/>
+    <w:lsdException w:name="toa heading" w:semiHidden="1" w:unhideWhenUsed="1"/>
+    <w:lsdException w:name="List" w:semiHidden="1" w:unhideWhenUsed="1"/>
+    <w:lsdException w:name="List Bullet" w:semiHidden="1" w:unhideWhenUsed="1"/>
+    <w:lsdException w:name="List Number" w:semiHidden="1" w:unhideWhenUsed="1"/>
+    <w:lsdException w:name="List 2" w:semiHidden="1" w:unhideWhenUsed="1"/>
+    <w:lsdException w:name="List 3" w:semiHidden="1" w:unhideWhenUsed="1"/>
+    <w:lsdException w:name="List 4" w:semiHidden="1" w:unhideWhenUsed="1"/>
+    <w:lsdException w:name="List 5" w:semiHidden="1" w:unhideWhenUsed="1"/>
+    <w:lsdException w:name="List Bullet 2" w:semiHidden="1" w:unhideWhenUsed="1"/>
+    <w:lsdException w:name="List Bullet 3" w:semiHidden="1" w:unhideWhenUsed="1"/>
+    <w:lsdException w:name="List Bullet 4" w:semiHidden="1" w:unhideWhenUsed="1"/>
+    <w:lsdException w:name="List Bullet 5" w:semiHidden="1" w:unhideWhenUsed="1"/>
+    <w:lsdException w:name="List Number 2" w:semiHidden="1" w:unhideWhenUsed="1"/>
+    <w:lsdException w:name="List Number 3" w:semiHidden="1" w:unhideWhenUsed="1"/>
+    <w:lsdException w:name="List Number 4" w:semiHidden="1" w:unhideWhenUsed="1"/>
+    <w:lsdException w:name="List Number 5" w:semiHidden="1" w:unhideWhenUsed="1"/>
+    <w:lsdException w:name="Title" w:uiPriority="10" w:qFormat="1"/>
+    <w:lsdException w:name="Closing" w:semiHidden="1" w:unhideWhenUsed="1"/>
+    <w:lsdException w:name="Signature" w:semiHidden="1" w:unhideWhenUsed="1"/>
+    <w:lsdException w:name="Default Paragraph Font" w:semiHidden="1" w:uiPriority="1" w:unhideWhenUsed="1"/>
+    <w:lsdException w:name="Body Text" w:semiHidden="1" w:unhideWhenUsed="1"/>
+    <w:lsdException w:name="Body Text Indent" w:semiHidden="1" w:unhideWhenUsed="1"/>
+    <w:lsdException w:name="List Continue" w:semiHidden="1" w:unhideWhenUsed="1"/>
+    <w:lsdException w:name="List Continue 2" w:semiHidden="1" w:unhideWhenUsed="1"/>
+    <w:lsdException w:name="List Continue 3" w:semiHidden="1" w:unhideWhenUsed="1"/>
+    <w:lsdException w:name="List Continue 4" w:semiHidden="1" w:unhideWhenUsed="1"/>
+    <w:lsdException w:name="List Continue 5" w:semiHidden="1" w:unhideWhenUsed="1"/>
+    <w:lsdException w:name="Message Header" w:semiHidden="1" w:unhideWhenUsed="1"/>
+    <w:lsdException w:name="Subtitle" w:uiPriority="11" w:qFormat="1"/>
+    <w:lsdException w:name="Salutation" w:semiHidden="1" w:unhideWhenUsed="1"/>
+    <w:lsdException w:name="Date" w:semiHidden="1" w:unhideWhenUsed="1"/>
+    <w:lsdException w:name="Body Text First Indent" w:semiHidden="1" w:unhideWhenUsed="1"/>
+    <w:lsdException w:name="Body Text First Indent 2" w:semiHidden="1" w:unhideWhenUsed="1"/>
+    <w:lsdException w:name="Note Heading" w:semiHidden="1" w:unhideWhenUsed="1"/>
+    <w:lsdException w:name="Body Text 2" w:semiHidden="1" w:unhideWhenUsed="1"/>
+    <w:lsdException w:name="Body Text 3" w:semiHidden="1" w:unhideWhenUsed="1"/>
+    <w:lsdException w:name="Body Text Indent 2" w:semiHidden="1" w:unhideWhenUsed="1"/>
+    <w:lsdException w:name="Body Text Indent 3" w:semiHidden="1" w:unhideWhenUsed="1"/>
+    <w:lsdException w:name="Block Text" w:semiHidden="1" w:unhideWhenUsed="1"/>
+    <w:lsdException w:name="Hyperlink" w:semiHidden="1" w:unhideWhenUsed="1"/>
+    <w:lsdException w:name="FollowedHyperlink" w:semiHidden="1" w:unhideWhenUsed="1"/>
+    <w:lsdException w:name="Strong" w:uiPriority="22" w:qFormat="1"/>
+    <w:lsdException w:name="Emphasis" w:uiPriority="20" w:qFormat="1"/>
+    <w:lsdException w:name="Document Map" w:semiHidden="1" w:unhideWhenUsed="1"/>
+    <w:lsdException w:name="Plain Text" w:semiHidden="1" w:unhideWhenUsed="1"/>
+    <w:lsdException w:name="E-mail Signature" w:semiHidden="1" w:unhideWhenUsed="1"/>
+    <w:lsdException w:name="HTML Top of Form" w:semiHidden="1" w:unhideWhenUsed="1"/>
+    <w:lsdException w:name="HTML Bottom of Form" w:semiHidden="1" w:unhideWhenUsed="1"/>
+    <w:lsdException w:name="Normal (Web)" w:semiHidden="1" w:unhideWhenUsed="1"/>
+    <w:lsdException w:name="HTML Acronym" w:semiHidden="1" w:unhideWhenUsed="1"/>
+    <w:lsdException w:name="HTML Address" w:semiHidden="1" w:unhideWhenUsed="1"/>
+    <w:lsdException w:name="HTML Cite" w:semiHidden="1" w:unhideWhenUsed="1"/>
+    <w:lsdException w:name="HTML Code" w:semiHidden="1" w:unhideWhenUsed="1"/>
+    <w:lsdException w:name="HTML Definition" w:semiHidden="1" w:unhideWhenUsed="1"/>
+    <w:lsdException w:name="HTML Keyboard" w:semiHidden="1" w:unhideWhenUsed="1"/>
+    <w:lsdException w:name="HTML Preformatted" w:semiHidden="1" w:unhideWhenUsed="1"/>
+    <w:lsdException w:name="HTML Sample" w:semiHidden="1" w:unhideWhenUsed="1"/>
+    <w:lsdException w:name="HTML Typewriter" w:semiHidden="1" w:unhideWhenUsed="1"/>
+    <w:lsdException w:name="HTML Variable" w:semiHidden="1" w:unhideWhenUsed="1"/>
+    <w:lsdException w:name="Normal Table" w:semiHidden="1" w:unhideWhenUsed="1"/>
+    <w:lsdException w:name="annotation subject" w:semiHidden="1" w:unhideWhenUsed="1"/>
+    <w:lsdException w:name="No List" w:semiHidden="1" w:unhideWhenUsed="1"/>
+    <w:lsdException w:name="Outline List 1" w:semiHidden="1" w:unhideWhenUsed="1"/>
+    <w:lsdException w:name="Outline List 2" w:semiHidden="1" w:unhideWhenUsed="1"/>
+    <w:lsdException w:name="Outline List 3" w:semiHidden="1" w:unhideWhenUsed="1"/>
+    <w:lsdException w:name="Table Simple 1" w:semiHidden="1" w:unhideWhenUsed="1"/>
+    <w:lsdException w:name="Table Simple 2" w:semiHidden="1" w:unhideWhenUsed="1"/>
+    <w:lsdException w:name="Table Simple 3" w:semiHidden="1" w:unhideWhenUsed="1"/>
+    <w:lsdException w:name="Table Classic 1" w:semiHidden="1" w:unhideWhenUsed="1"/>
+    <w:lsdException w:name="Table Classic 2" w:semiHidden="1" w:unhideWhenUsed="1"/>
+    <w:lsdException w:name="Table Classic 3" w:semiHidden="1" w:unhideWhenUsed="1"/>
+    <w:lsdException w:name="Table Classic 4" w:semiHidden="1" w:unhideWhenUsed="1"/>
+    <w:lsdException w:name="Table Colorful 1" w:semiHidden="1" w:unhideWhenUsed="1"/>
+    <w:lsdException w:name="Table Colorful 2" w:semiHidden="1" w:unhideWhenUsed="1"/>
+    <w:lsdException w:name="Table Colorful 3" w:semiHidden="1" w:unhideWhenUsed="1"/>
+    <w:lsdException w:name="Table Columns 1" w:semiHidden="1" w:unhideWhenUsed="1"/>
+    <w:lsdException w:name="Table Columns 2" w:semiHidden="1" w:unhideWhenUsed="1"/>
+    <w:lsdException w:name="Table Columns 3" w:semiHidden="1" w:unhideWhenUsed="1"/>
+    <w:lsdException w:name="Table Columns 4" w:semiHidden="1" w:unhideWhenUsed="1"/>
+    <w:lsdException w:name="Table Columns 5" w:semiHidden="1" w:unhideWhenUsed="1"/>
+    <w:lsdException w:name="Table Grid 1" w:semiHidden="1" w:unhideWhenUsed="1"/>
+    <w:lsdException w:name="Table Grid 2" w:semiHidden="1" w:unhideWhenUsed="1"/>
+    <w:lsdException w:name="Table Grid 3" w:semiHidden="1" w:unhideWhenUsed="1"/>
+    <w:lsdException w:name="Table Grid 4" w:semiHidden="1" w:unhideWhenUsed="1"/>
+    <w:lsdException w:name="Table Grid 5" w:semiHidden="1" w:unhideWhenUsed="1"/>
+    <w:lsdException w:name="Table Grid 6" w:semiHidden="1" w:unhideWhenUsed="1"/>
+    <w:lsdException w:name="Table Grid 7" w:semiHidden="1" w:unhideWhenUsed="1"/>
+    <w:lsdException w:name="Table Grid 8" w:semiHidden="1" w:unhideWhenUsed="1"/>
+    <w:lsdException w:name="Table List 1" w:semiHidden="1" w:unhideWhenUsed="1"/>
+    <w:lsdException w:name="Table List 2" w:semiHidden="1" w:unhideWhenUsed="1"/>
+    <w:lsdException w:name="Table List 3" w:semiHidden="1" w:unhideWhenUsed="1"/>
+    <w:lsdException w:name="Table List 4" w:semiHidden="1" w:unhideWhenUsed="1"/>
+    <w:lsdException w:name="Table List 5" w:semiHidden="1" w:unhideWhenUsed="1"/>
+    <w:lsdException w:name="Table List 6" w:semiHidden="1" w:unhideWhenUsed="1"/>
+    <w:lsdException w:name="Table List 7" w:semiHidden="1" w:unhideWhenUsed="1"/>
+    <w:lsdException w:name="Table List 8" w:semiHidden="1" w:unhideWhenUsed="1"/>
+    <w:lsdException w:name="Table 3D effects 1" w:semiHidden="1" w:unhideWhenUsed="1"/>
+    <w:lsdException w:name="Table 3D effects 2" w:semiHidden="1" w:unhideWhenUsed="1"/>
+    <w:lsdException w:name="Table 3D effects 3" w:semiHidden="1" w:unhideWhenUsed="1"/>
+    <w:lsdException w:name="Table Contemporary" w:semiHidden="1" w:unhideWhenUsed="1"/>
+    <w:lsdException w:name="Table Elegant" w:semiHidden="1" w:unhideWhenUsed="1"/>
+    <w:lsdException w:name="Table Professional" w:semiHidden="1" w:unhideWhenUsed="1"/>
+    <w:lsdException w:name="Table Subtle 1" w:semiHidden="1" w:unhideWhenUsed="1"/>
+    <w:lsdException w:name="Table Subtle 2" w:semiHidden="1" w:unhideWhenUsed="1"/>
+    <w:lsdException w:name="Table Web 1" w:semiHidden="1" w:unhideWhenUsed="1"/>
+    <w:lsdException w:name="Table Web 2" w:semiHidden="1" w:unhideWhenUsed="1"/>
+    <w:lsdException w:name="Table Web 3" w:semiHidden="1" w:unhideWhenUsed="1"/>
+    <w:lsdException w:name="Balloon Text" w:semiHidden="1" w:unhideWhenUsed="1"/>
+    <w:lsdException w:name="Table Grid" w:uiPriority="59"/>
+    <w:lsdException w:name="Table Theme" w:semiHidden="1" w:unhideWhenUsed="1"/>
+    <w:lsdException w:name="Placeholder Text" w:semiHidden="1"/>
+    <w:lsdException w:name="No Spacing" w:uiPriority="1" w:qFormat="1"/>
+    <w:lsdException w:name="Light Shading" w:uiPriority="60"/>
+    <w:lsdException w:name="Light List" w:uiPriority="61"/>
+    <w:lsdException w:name="Light Grid" w:uiPriority="62"/>
+    <w:lsdException w:name="Medium Shading 1" w:uiPriority="63"/>
+    <w:lsdException w:name="Medium Shading 2" w:uiPriority="64"/>
+    <w:lsdException w:name="Medium List 1" w:uiPriority="65"/>
+    <w:lsdException w:name="Medium List 2" w:uiPriority="66"/>
+    <w:lsdException w:name="Medium Grid 1" w:uiPriority="67"/>
+    <w:lsdException w:name="Medium Grid 2" w:uiPriority="68"/>
+    <w:lsdException w:name="Medium Grid 3" w:uiPriority="69"/>
+    <w:lsdException w:name="Dark List" w:uiPriority="70"/>
+    <w:lsdException w:name="Colorful Shading" w:uiPriority="71"/>
+    <w:lsdException w:name="Colorful List" w:uiPriority="72"/>
+    <w:lsdException w:name="Colorful Grid" w:uiPriority="73"/>
+    <w:lsdException w:name="Light Shading Accent 1" w:uiPriority="60"/>
+    <w:lsdException w:name="Light List Accent 1" w:uiPriority="61"/>
+    <w:lsdException w:name="Light Grid Accent 1" w:uiPriority="62"/>
+    <w:lsdException w:name="Medium Shading 1 Accent 1" w:uiPriority="63"/>
+    <w:lsdException w:name="Medium Shading 2 Accent 1" w:uiPriority="64"/>
+    <w:lsdException w:name="Medium List 1 Accent 1" w:uiPriority="65"/>
+    <w:lsdException w:name="Revision" w:semiHidden="1"/>
+    <w:lsdException w:name="List Paragraph" w:uiPriority="34" w:qFormat="1"/>
+    <w:lsdException w:name="Quote" w:uiPriority="29" w:qFormat="1"/>
+    <w:lsdException w:name="Intense Quote" w:uiPriority="30" w:qFormat="1"/>
+    <w:lsdException w:name="Medium List 2 Accent 1" w:uiPriority="66"/>
+    <w:lsdException w:name="Medium Grid 1 Accent 1" w:uiPriority="67"/>
+    <w:lsdException w:name="Medium Grid 2 Accent 1" w:uiPriority="68"/>
+    <w:lsdException w:name="Medium Grid 3 Accent 1" w:uiPriority="69"/>
+    <w:lsdException w:name="Dark List Accent 1" w:uiPriority="70"/>
+    <w:lsdException w:name="Colorful Shading Accent 1" w:uiPriority="71"/>
+    <w:lsdException w:name="Colorful List Accent 1" w:uiPriority="72"/>
+    <w:lsdException w:name="Colorful Grid Accent 1" w:uiPriority="73"/>
+    <w:lsdException w:name="Light Shading Accent 2" w:uiPriority="60"/>
+    <w:lsdException w:name="Light List Accent 2" w:uiPriority="61"/>
+    <w:lsdException w:name="Light Grid Accent 2" w:uiPriority="62"/>
+    <w:lsdException w:name="Medium Shading 1 Accent 2" w:uiPriority="63"/>
+    <w:lsdException w:name="Medium Shading 2 Accent 2" w:uiPriority="64"/>
+    <w:lsdException w:name="Medium List 1 Accent 2" w:uiPriority="65"/>
+    <w:lsdException w:name="Medium List 2 Accent 2" w:uiPriority="66"/>
+    <w:lsdException w:name="Medium Grid 1 Accent 2" w:uiPriority="67"/>
+    <w:lsdException w:name="Medium Grid 2 Accent 2" w:uiPriority="68"/>
+    <w:lsdException w:name="Medium Grid 3 Accent 2" w:uiPriority="69"/>
+    <w:lsdException w:name="Dark List Accent 2" w:uiPriority="70"/>
+    <w:lsdException w:name="Colorful Shading Accent 2" w:uiPriority="71"/>
+    <w:lsdException w:name="Colorful List Accent 2" w:uiPriority="72"/>
+    <w:lsdException w:name="Colorful Grid Accent 2" w:uiPriority="73"/>
+    <w:lsdException w:name="Light Shading Accent 3" w:uiPriority="60"/>
+    <w:lsdException w:name="Light List Accent 3" w:uiPriority="61"/>
+    <w:lsdException w:name="Light Grid Accent 3" w:uiPriority="62"/>
+    <w:lsdException w:name="Medium Shading 1 Accent 3" w:uiPriority="63"/>
+    <w:lsdException w:name="Medium Shading 2 Accent 3" w:uiPriority="64"/>
+    <w:lsdException w:name="Medium List 1 Accent 3" w:uiPriority="65"/>
+    <w:lsdException w:name="Medium List 2 Accent 3" w:uiPriority="66"/>
+    <w:lsdException w:name="Medium Grid 1 Accent 3" w:uiPriority="67"/>
+    <w:lsdException w:name="Medium Grid 2 Accent 3" w:uiPriority="68"/>
+    <w:lsdException w:name="Medium Grid 3 Accent 3" w:uiPriority="69"/>
+    <w:lsdException w:name="Dark List Accent 3" w:uiPriority="70"/>
+    <w:lsdException w:name="Colorful Shading Accent 3" w:uiPriority="71"/>
+    <w:lsdException w:name="Colorful List Accent 3" w:uiPriority="72"/>
+    <w:lsdException w:name="Colorful Grid Accent 3" w:uiPriority="73"/>
+    <w:lsdException w:name="Light Shading Accent 4" w:uiPriority="60"/>
+    <w:lsdException w:name="Light List Accent 4" w:uiPriority="61"/>
+    <w:lsdException w:name="Light Grid Accent 4" w:uiPriority="62"/>
+    <w:lsdException w:name="Medium Shading 1 Accent 4" w:uiPriority="63"/>
+    <w:lsdException w:name="Medium Shading 2 Accent 4" w:uiPriority="64"/>
+    <w:lsdException w:name="Medium List 1 Accent 4" w:uiPriority="65"/>
+    <w:lsdException w:name="Medium List 2 Accent 4" w:uiPriority="66"/>
+    <w:lsdException w:name="Medium Grid 1 Accent 4" w:uiPriority="67"/>
+    <w:lsdException w:name="Medium Grid 2 Accent 4" w:uiPriority="68"/>
+    <w:lsdException w:name="Medium Grid 3 Accent 4" w:uiPriority="69"/>
+    <w:lsdException w:name="Dark List Accent 4" w:uiPriority="70"/>
+    <w:lsdException w:name="Colorful Shading Accent 4" w:uiPriority="71"/>
+    <w:lsdException w:name="Colorful List Accent 4" w:uiPriority="72"/>
+    <w:lsdException w:name="Colorful Grid Accent 4" w:uiPriority="73"/>
+    <w:lsdException w:name="Light Shading Accent 5" w:uiPriority="60"/>
+    <w:lsdException w:name="Light List Accent 5" w:uiPriority="61"/>
+    <w:lsdException w:name="Light Grid Accent 5" w:uiPriority="62"/>
+    <w:lsdException w:name="Medium Shading 1 Accent 5" w:uiPriority="63"/>
+    <w:lsdException w:name="Medium Shading 2 Accent 5" w:uiPriority="64"/>
+    <w:lsdException w:name="Medium List 1 Accent 5" w:uiPriority="65"/>
+    <w:lsdException w:name="Medium List 2 Accent 5" w:uiPriority="66"/>
+    <w:lsdException w:name="Medium Grid 1 Accent 5" w:uiPriority="67"/>
+    <w:lsdException w:name="Medium Grid 2 Accent 5" w:uiPriority="68"/>
+    <w:lsdException w:name="Medium Grid 3 Accent 5" w:uiPriority="69"/>
+    <w:lsdException w:name="Dark List Accent 5" w:uiPriority="70"/>
+    <w:lsdException w:name="Colorful Shading Accent 5" w:uiPriority="71"/>
+    <w:lsdException w:name="Colorful List Accent 5" w:uiPriority="72"/>
+    <w:lsdException w:name="Colorful Grid Accent 5" w:uiPriority="73"/>
+    <w:lsdException w:name="Light Shading Accent 6" w:uiPriority="60"/>
+    <w:lsdException w:name="Light List Accent 6" w:uiPriority="61"/>
+    <w:lsdException w:name="Light Grid Accent 6" w:uiPriority="62"/>
+    <w:lsdException w:name="Medium Shading 1 Accent 6" w:uiPriority="63"/>
+    <w:lsdException w:name="Medium Shading 2 Accent 6" w:uiPriority="64"/>
+    <w:lsdException w:name="Medium List 1 Accent 6" w:uiPriority="65"/>
+    <w:lsdException w:name="Medium List 2 Accent 6" w:uiPriority="66"/>
+    <w:lsdException w:name="Medium Grid 1 Accent 6" w:uiPriority="67"/>
+    <w:lsdException w:name="Medium Grid 2 Accent 6" w:uiPriority="68"/>
+    <w:lsdException w:name="Medium Grid 3 Accent 6" w:uiPriority="69"/>
+    <w:lsdException w:name="Dark List Accent 6" w:uiPriority="70"/>
+    <w:lsdException w:name="Colorful Shading Accent 6" w:uiPriority="71"/>
+    <w:lsdException w:name="Colorful List Accent 6" w:uiPriority="72"/>
+    <w:lsdException w:name="Colorful Grid Accent 6" w:uiPriority="73"/>
+    <w:lsdException w:name="Subtle Emphasis" w:uiPriority="19" w:qFormat="1"/>
+    <w:lsdException w:name="Intense Emphasis" w:uiPriority="21" w:qFormat="1"/>
+    <w:lsdException w:name="Subtle Reference" w:uiPriority="31" w:qFormat="1"/>
+    <w:lsdException w:name="Intense Reference" w:uiPriority="32" w:qFormat="1"/>
+    <w:lsdException w:name="Book Title" w:uiPriority="33" w:qFormat="1"/>
+    <w:lsdException w:name="Bibliography" w:semiHidden="1" w:uiPriority="37" w:unhideWhenUsed="1"/>
+    <w:lsdException w:name="TOC Heading" w:semiHidden="1" w:uiPriority="39" w:unhideWhenUsed="1" w:qFormat="1"/>
+    <w:lsdException w:name="Plain Table 1" w:uiPriority="41"/>
+    <w:lsdException w:name="Plain Table 2" w:uiPriority="42"/>
+    <w:lsdException w:name="Plain Table 3" w:uiPriority="43"/>
+    <w:lsdException w:name="Plain Table 4" w:uiPriority="44"/>
+    <w:lsdException w:name="Plain Table 5" w:uiPriority="45"/>
+    <w:lsdException w:name="Grid Table Light" w:uiPriority="40"/>
+    <w:lsdException w:name="Grid Table 1 Light" w:uiPriority="46"/>
+    <w:lsdException w:name="Grid Table 2" w:uiPriority="47"/>
+    <w:lsdException w:name="Grid Table 3" w:uiPriority="48"/>
+    <w:lsdException w:name="Grid Table 4" w:uiPriority="49"/>
+    <w:lsdException w:name="Grid Table 5 Dark" w:uiPriority="50"/>
+    <w:lsdException w:name="Grid Table 6 Colorful" w:uiPriority="51"/>
+    <w:lsdException w:name="Grid Table 7 Colorful" w:uiPriority="52"/>
+    <w:lsdException w:name="Grid Table 1 Light Accent 1" w:uiPriority="46"/>
+    <w:lsdException w:name="Grid Table 2 Accent 1" w:uiPriority="47"/>
+    <w:lsdException w:name="Grid Table 3 Accent 1" w:uiPriority="48"/>
+    <w:lsdException w:name="Grid Table 4 Accent 1" w:uiPriority="49"/>
+    <w:lsdException w:name="Grid Table 5 Dark Accent 1" w:uiPriority="50"/>
+    <w:lsdException w:name="Grid Table 6 Colorful Accent 1" w:uiPriority="51"/>
+    <w:lsdException w:name="Grid Table 7 Colorful Accent 1" w:uiPriority="52"/>
+    <w:lsdException w:name="Grid Table 1 Light Accent 2" w:uiPriority="46"/>
+    <w:lsdException w:name="Grid Table 2 Accent 2" w:uiPriority="47"/>
+    <w:lsdException w:name="Grid Table 3 Accent 2" w:uiPriority="48"/>
+    <w:lsdException w:name="Grid Table 4 Accent 2" w:uiPriority="49"/>
+    <w:lsdException w:name="Grid Table 5 Dark Accent 2" w:uiPriority="50"/>
+    <w:lsdException w:name="Grid Table 6 Colorful Accent 2" w:uiPriority="51"/>
+    <w:lsdException w:name="Grid Table 7 Colorful Accent 2" w:uiPriority="52"/>
+    <w:lsdException w:name="Grid Table 1 Light Accent 3" w:uiPriority="46"/>
+    <w:lsdException w:name="Grid Table 2 Accent 3" w:uiPriority="47"/>
+    <w:lsdException w:name="Grid Table 3 Accent 3" w:uiPriority="48"/>
+    <w:lsdException w:name="Grid Table 4 Accent 3" w:uiPriority="49"/>
+    <w:lsdException w:name="Grid Table 5 Dark Accent 3" w:uiPriority="50"/>
+    <w:lsdException w:name="Grid Table 6 Colorful Accent 3" w:uiPriority="51"/>
+    <w:lsdException w:name="Grid Table 7 Colorful Accent 3" w:uiPriority="52"/>
+    <w:lsdException w:name="Grid Table 1 Light Accent 4" w:uiPriority="46"/>
+    <w:lsdException w:name="Grid Table 2 Accent 4" w:uiPriority="47"/>
+    <w:lsdException w:name="Grid Table 3 Accent 4" w:uiPriority="48"/>
+    <w:lsdException w:name="Grid Table 4 Accent 4" w:uiPriority="49"/>
+    <w:lsdException w:name="Grid Table 5 Dark Accent 4" w:uiPriority="50"/>
+    <w:lsdException w:name="Grid Table 6 Colorful Accent 4" w:uiPriority="51"/>
+    <w:lsdException w:name="Grid Table 7 Colorful Accent 4" w:uiPriority="52"/>
+    <w:lsdException w:name="Grid Table 1 Light Accent 5" w:uiPriority="46"/>
+    <w:lsdException w:name="Grid Table 2 Accent 5" w:uiPriority="47"/>
+    <w:lsdException w:name="Grid Table 3 Accent 5" w:uiPriority="48"/>
+    <w:lsdException w:name="Grid Table 4 Accent 5" w:uiPriority="49"/>
+    <w:lsdException w:name="Grid Table 5 Dark Accent 5" w:uiPriority="50"/>
+    <w:lsdException w:name="Grid Table 6 Colorful Accent 5" w:uiPriority="51"/>
+    <w:lsdException w:name="Grid Table 7 Colorful Accent 5" w:uiPriority="52"/>
+    <w:lsdException w:name="Grid Table 1 Light Accent 6" w:uiPriority="46"/>
+    <w:lsdException w:name="Grid Table 2 Accent 6" w:uiPriority="47"/>
+    <w:lsdException w:name="Grid Table 3 Accent 6" w:uiPriority="48"/>
+    <w:lsdException w:name="Grid Table 4 Accent 6" w:uiPriority="49"/>
+    <w:lsdException w:name="Grid Table 5 Dark Accent 6" w:uiPriority="50"/>
+    <w:lsdException w:name="Grid Table 6 Colorful Accent 6" w:uiPriority="51"/>
+    <w:lsdException w:name="Grid Table 7 Colorful Accent 6" w:uiPriority="52"/>
+    <w:lsdException w:name="List Table 1 Light" w:uiPriority="46"/>
+    <w:lsdException w:name="List Table 2" w:uiPriority="47"/>
+    <w:lsdException w:name="List Table 3" w:uiPriority="48"/>
+    <w:lsdException w:name="List Table 4" w:uiPriority="49"/>
+    <w:lsdException w:name="List Table 5 Dark" w:uiPriority="50"/>
+    <w:lsdException w:name="List Table 6 Colorful" w:uiPriority="51"/>
+    <w:lsdException w:name="List Table 7 Colorful" w:uiPriority="52"/>
+    <w:lsdException w:name="List Table 1 Light Accent 1" w:uiPriority="46"/>
+    <w:lsdException w:name="List Table 2 Accent 1" w:uiPriority="47"/>
+    <w:lsdException w:name="List Table 3 Accent 1" w:uiPriority="48"/>
+    <w:lsdException w:name="List Table 4 Accent 1" w:uiPriority="49"/>
+    <w:lsdException w:name="List Table 5 Dark Accent 1" w:uiPriority="50"/>
+    <w:lsdException w:name="List Table 6 Colorful Accent 1" w:uiPriority="51"/>
+    <w:lsdException w:name="List Table 7 Colorful Accent 1" w:uiPriority="52"/>
+    <w:lsdException w:name="List Table 1 Light Accent 2" w:uiPriority="46"/>
+    <w:lsdException w:name="List Table 2 Accent 2" w:uiPriority="47"/>
+    <w:lsdException w:name="List Table 3 Accent 2" w:uiPriority="48"/>
+    <w:lsdException w:name="List Table 4 Accent 2" w:uiPriority="49"/>
+    <w:lsdException w:name="List Table 5 Dark Accent 2" w:uiPriority="50"/>
+    <w:lsdException w:name="List Table 6 Colorful Accent 2" w:uiPriority="51"/>
+    <w:lsdException w:name="List Table 7 Colorful Accent 2" w:uiPriority="52"/>
+    <w:lsdException w:name="List Table 1 Light Accent 3" w:uiPriority="46"/>
+    <w:lsdException w:name="List Table 2 Accent 3" w:uiPriority="47"/>
+    <w:lsdException w:name="List Table 3 Accent 3" w:uiPriority="48"/>
+    <w:lsdException w:name="List Table 4 Accent 3" w:uiPriority="49"/>
+    <w:lsdException w:name="List Table 5 Dark Accent 3" w:uiPriority="50"/>
+    <w:lsdException w:name="List Table 6 Colorful Accent 3" w:uiPriority="51"/>
+    <w:lsdException w:name="List Table 7 Colorful Accent 3" w:uiPriority="52"/>
+    <w:lsdException w:name="List Table 1 Light Accent 4" w:uiPriority="46"/>
+    <w:lsdException w:name="List Table 2 Accent 4" w:uiPriority="47"/>
+    <w:lsdException w:name="List Table 3 Accent 4" w:uiPriority="48"/>
+    <w:lsdException w:name="List Table 4 Accent 4" w:uiPriority="49"/>
+    <w:lsdException w:name="List Table 5 Dark Accent 4" w:uiPriority="50"/>
+    <w:lsdException w:name="List Table 6 Colorful Accent 4" w:uiPriority="51"/>
+    <w:lsdException w:name="List Table 7 Colorful Accent 4" w:uiPriority="52"/>
+    <w:lsdException w:name="List Table 1 Light Accent 5" w:uiPriority="46"/>
+    <w:lsdException w:name="List Table 2 Accent 5" w:uiPriority="47"/>
+    <w:lsdException w:name="List Table 3 Accent 5" w:uiPriority="48"/>
+    <w:lsdException w:name="List Table 4 Accent 5" w:uiPriority="49"/>
+    <w:lsdException w:name="List Table 5 Dark Accent 5" w:uiPriority="50"/>
+    <w:lsdException w:name="List Table 6 Colorful Accent 5" w:uiPriority="51"/>
+    <w:lsdException w:name="List Table 7 Colorful Accent 5" w:uiPriority="52"/>
+    <w:lsdException w:name="List Table 1 Light Accent 6" w:uiPriority="46"/>
+    <w:lsdException w:name="List Table 2 Accent 6" w:uiPriority="47"/>
+    <w:lsdException w:name="List Table 3 Accent 6" w:uiPriority="48"/>
+    <w:lsdException w:name="List Table 4 Accent 6" w:uiPriority="49"/>
+    <w:lsdException w:name="List Table 5 Dark Accent 6" w:uiPriority="50"/>
+    <w:lsdException w:name="List Table 6 Colorful Accent 6" w:uiPriority="51"/>
+    <w:lsdException w:name="List Table 7 Colorful Accent 6" w:uiPriority="52"/>
   </w:latentStyles>
   <w:style w:type="paragraph" w:default="1" w:styleId="a">
     <w:name w:val="Normal"/>
@@ -9401,7 +9881,7 @@
 </file>
 
 <file path=customXml/itemProps1.xml><?xml version="1.0" encoding="utf-8"?>
-<ds:datastoreItem xmlns:ds="http://schemas.openxmlformats.org/officeDocument/2006/customXml" ds:itemID="{57A850DF-494C-41FB-A6AC-8A5C8C3D1376}">
+<ds:datastoreItem xmlns:ds="http://schemas.openxmlformats.org/officeDocument/2006/customXml" ds:itemID="{FAED1B62-8785-4BB9-8757-5EA379C81FBA}">
   <ds:schemaRefs>
     <ds:schemaRef ds:uri="http://schemas.openxmlformats.org/officeDocument/2006/bibliography"/>
   </ds:schemaRefs>

</xml_diff>